<commit_message>
modificacion en reporte de encuesta
</commit_message>
<xml_diff>
--- a/Docs/01-Relevamiento Inicial/Informe Preliminar.docx
+++ b/Docs/01-Relevamiento Inicial/Informe Preliminar.docx
@@ -361,6 +361,7 @@
         <w:dataBinding w:prefixMappings="xmlns:ns0='http://purl.org/dc/elements/1.1/' xmlns:ns1='http://schemas.openxmlformats.org/package/2006/metadata/core-properties' " w:xpath="/ns1:coreProperties[1]/ns0:title[1]" w:storeItemID="{6C3C8BC8-F283-45AE-878A-BAB7291924A1}"/>
         <w:text/>
       </w:sdtPr>
+      <w:sdtEndPr/>
       <w:sdtContent>
         <w:p>
           <w:pPr>
@@ -810,7 +811,7 @@
           <w:noProof/>
           <w:sz w:val="20"/>
         </w:rPr>
-        <w:t>05/05/2011 03:10:00</w:t>
+        <w:t>08/05/2011 11:44:00</w:t>
       </w:r>
       <w:r>
         <w:rPr>
@@ -7158,6 +7159,7 @@
           <w:id w:val="1982184330"/>
           <w:citation/>
         </w:sdtPr>
+        <w:sdtEndPr/>
         <w:sdtContent>
           <w:r>
             <w:fldChar w:fldCharType="begin"/>
@@ -11601,15 +11603,10 @@
         <w:t>estadístico</w:t>
       </w:r>
       <w:r>
-        <w:t xml:space="preserve"> </w:t>
-      </w:r>
-      <w:bookmarkStart w:id="57" w:name="_GoBack"/>
-      <w:bookmarkEnd w:id="57"/>
-      <w:r>
-        <w:t xml:space="preserve">sobre las encuestas </w:t>
-      </w:r>
-      <w:r>
-        <w:t>de los alumnos y de los padres</w:t>
+        <w:t xml:space="preserve"> sobre las encuestas </w:t>
+      </w:r>
+      <w:r>
+        <w:t xml:space="preserve">de docente </w:t>
       </w:r>
     </w:p>
     <w:p>
@@ -11620,17 +11617,28 @@
           <w:numId w:val="21"/>
         </w:numPr>
       </w:pPr>
+      <w:bookmarkStart w:id="57" w:name="_GoBack"/>
+      <w:bookmarkEnd w:id="57"/>
       <w:r>
         <w:t xml:space="preserve">Generar </w:t>
       </w:r>
       <w:r>
-        <w:t>reporte estadísticos</w:t>
-      </w:r>
-      <w:r>
-        <w:t xml:space="preserve"> de desempeño de alumnos en diferentes materias en el período respecto a años anteriore</w:t>
-      </w:r>
-      <w:r>
-        <w:t>s</w:t>
+        <w:t>reporte</w:t>
+      </w:r>
+      <w:r>
+        <w:t xml:space="preserve"> </w:t>
+      </w:r>
+      <w:r>
+        <w:t>estadístico</w:t>
+      </w:r>
+      <w:r>
+        <w:t xml:space="preserve"> sobre las encuestas </w:t>
+      </w:r>
+      <w:r>
+        <w:t xml:space="preserve">de </w:t>
+      </w:r>
+      <w:r>
+        <w:t>la institución</w:t>
       </w:r>
     </w:p>
     <w:p>
@@ -11642,20 +11650,17 @@
         </w:numPr>
       </w:pPr>
       <w:r>
-        <w:t>Generar reporte de notas de cada una de las materias en los que va del año de un alumno.</w:t>
-      </w:r>
-    </w:p>
-    <w:p>
-      <w:pPr>
-        <w:pStyle w:val="Ttulo3"/>
-      </w:pPr>
-      <w:bookmarkStart w:id="58" w:name="_Toc290939944"/>
-      <w:bookmarkStart w:id="59" w:name="_Toc292328352"/>
-      <w:r>
-        <w:t>Módulo de Gestión de Comunicación</w:t>
-      </w:r>
-      <w:bookmarkEnd w:id="58"/>
-      <w:bookmarkEnd w:id="59"/>
+        <w:t xml:space="preserve">Generar </w:t>
+      </w:r>
+      <w:r>
+        <w:t>reporte estadísticos</w:t>
+      </w:r>
+      <w:r>
+        <w:t xml:space="preserve"> de desempeño de alumnos en diferentes materias en el período respecto a años anteriore</w:t>
+      </w:r>
+      <w:r>
+        <w:t>s</w:t>
+      </w:r>
     </w:p>
     <w:p>
       <w:pPr>
@@ -11666,8 +11671,20 @@
         </w:numPr>
       </w:pPr>
       <w:r>
-        <w:t>Generar mensaje</w:t>
-      </w:r>
+        <w:t>Generar reporte de notas de cada una de las materias en los que va del año de un alumno.</w:t>
+      </w:r>
+    </w:p>
+    <w:p>
+      <w:pPr>
+        <w:pStyle w:val="Ttulo3"/>
+      </w:pPr>
+      <w:bookmarkStart w:id="58" w:name="_Toc290939944"/>
+      <w:bookmarkStart w:id="59" w:name="_Toc292328352"/>
+      <w:r>
+        <w:t>Módulo de Gestión de Comunicación</w:t>
+      </w:r>
+      <w:bookmarkEnd w:id="58"/>
+      <w:bookmarkEnd w:id="59"/>
     </w:p>
     <w:p>
       <w:pPr>
@@ -11678,13 +11695,7 @@
         </w:numPr>
       </w:pPr>
       <w:r>
-        <w:t>Genera</w:t>
-      </w:r>
-      <w:r>
-        <w:t xml:space="preserve">r </w:t>
-      </w:r>
-      <w:r>
-        <w:t>mensaje multiusuario</w:t>
+        <w:t>Generar mensaje</w:t>
       </w:r>
     </w:p>
     <w:p>
@@ -11696,10 +11707,13 @@
         </w:numPr>
       </w:pPr>
       <w:r>
-        <w:t xml:space="preserve">Consultar </w:t>
-      </w:r>
-      <w:r>
-        <w:t>mensaje</w:t>
+        <w:t>Genera</w:t>
+      </w:r>
+      <w:r>
+        <w:t xml:space="preserve">r </w:t>
+      </w:r>
+      <w:r>
+        <w:t>mensaje multiusuario</w:t>
       </w:r>
     </w:p>
     <w:p>
@@ -11711,13 +11725,10 @@
         </w:numPr>
       </w:pPr>
       <w:r>
-        <w:t xml:space="preserve">Enviar notificaciones </w:t>
-      </w:r>
-      <w:r>
-        <w:t>de sanciones e inasistencia vía mensaje de texto</w:t>
-      </w:r>
-      <w:r>
-        <w:t xml:space="preserve"> a los padres/tutores</w:t>
+        <w:t xml:space="preserve">Consultar </w:t>
+      </w:r>
+      <w:r>
+        <w:t>mensaje</w:t>
       </w:r>
     </w:p>
     <w:p>
@@ -11732,33 +11743,11 @@
         <w:t xml:space="preserve">Enviar notificaciones </w:t>
       </w:r>
       <w:r>
-        <w:t>de sanciones e inasistencia vía email</w:t>
+        <w:t>de sanciones e inasistencia vía mensaje de texto</w:t>
       </w:r>
       <w:r>
         <w:t xml:space="preserve"> a los padres/tutores</w:t>
       </w:r>
-      <w:r>
-        <w:t xml:space="preserve"> </w:t>
-      </w:r>
-    </w:p>
-    <w:p>
-      <w:pPr>
-        <w:pStyle w:val="Ttulo3"/>
-      </w:pPr>
-      <w:bookmarkStart w:id="60" w:name="_Toc292328353"/>
-      <w:r>
-        <w:t>Módulo</w:t>
-      </w:r>
-      <w:r>
-        <w:t xml:space="preserve"> de </w:t>
-      </w:r>
-      <w:r>
-        <w:t>G</w:t>
-      </w:r>
-      <w:r>
-        <w:t>estión de foro</w:t>
-      </w:r>
-      <w:bookmarkEnd w:id="60"/>
     </w:p>
     <w:p>
       <w:pPr>
@@ -11768,10 +11757,37 @@
           <w:numId w:val="21"/>
         </w:numPr>
       </w:pPr>
-      <w:bookmarkStart w:id="61" w:name="_Toc290939945"/>
-      <w:r>
-        <w:t>Consultar foro</w:t>
-      </w:r>
+      <w:r>
+        <w:t xml:space="preserve">Enviar notificaciones </w:t>
+      </w:r>
+      <w:r>
+        <w:t>de sanciones e inasistencia vía email</w:t>
+      </w:r>
+      <w:r>
+        <w:t xml:space="preserve"> a los padres/tutores</w:t>
+      </w:r>
+      <w:r>
+        <w:t xml:space="preserve"> </w:t>
+      </w:r>
+    </w:p>
+    <w:p>
+      <w:pPr>
+        <w:pStyle w:val="Ttulo3"/>
+      </w:pPr>
+      <w:bookmarkStart w:id="60" w:name="_Toc292328353"/>
+      <w:r>
+        <w:t>Módulo</w:t>
+      </w:r>
+      <w:r>
+        <w:t xml:space="preserve"> de </w:t>
+      </w:r>
+      <w:r>
+        <w:t>G</w:t>
+      </w:r>
+      <w:r>
+        <w:t>estión de foro</w:t>
+      </w:r>
+      <w:bookmarkEnd w:id="60"/>
     </w:p>
     <w:p>
       <w:pPr>
@@ -11781,20 +11797,10 @@
           <w:numId w:val="21"/>
         </w:numPr>
       </w:pPr>
-      <w:r>
-        <w:t>Generar mensaje en foro</w:t>
-      </w:r>
-    </w:p>
-    <w:p>
-      <w:pPr>
-        <w:pStyle w:val="Ttulo3"/>
-      </w:pPr>
-      <w:bookmarkStart w:id="62" w:name="_Toc292328354"/>
-      <w:r>
-        <w:t>Módulo de Gestión Agenda de Actividades</w:t>
-      </w:r>
-      <w:bookmarkEnd w:id="61"/>
-      <w:bookmarkEnd w:id="62"/>
+      <w:bookmarkStart w:id="61" w:name="_Toc290939945"/>
+      <w:r>
+        <w:t>Consultar foro</w:t>
+      </w:r>
     </w:p>
     <w:p>
       <w:pPr>
@@ -11805,8 +11811,19 @@
         </w:numPr>
       </w:pPr>
       <w:r>
-        <w:t>Registrar actividades de curso</w:t>
-      </w:r>
+        <w:t>Generar mensaje en foro</w:t>
+      </w:r>
+    </w:p>
+    <w:p>
+      <w:pPr>
+        <w:pStyle w:val="Ttulo3"/>
+      </w:pPr>
+      <w:bookmarkStart w:id="62" w:name="_Toc292328354"/>
+      <w:r>
+        <w:t>Módulo de Gestión Agenda de Actividades</w:t>
+      </w:r>
+      <w:bookmarkEnd w:id="61"/>
+      <w:bookmarkEnd w:id="62"/>
     </w:p>
     <w:p>
       <w:pPr>
@@ -11817,10 +11834,7 @@
         </w:numPr>
       </w:pPr>
       <w:r>
-        <w:t>Registr</w:t>
-      </w:r>
-      <w:r>
-        <w:t>ar actividades institucionales</w:t>
+        <w:t>Registrar actividades de curso</w:t>
       </w:r>
     </w:p>
     <w:p>
@@ -11832,7 +11846,10 @@
         </w:numPr>
       </w:pPr>
       <w:r>
-        <w:t>Registrar evento</w:t>
+        <w:t>Registr</w:t>
+      </w:r>
+      <w:r>
+        <w:t>ar actividades institucionales</w:t>
       </w:r>
     </w:p>
     <w:p>
@@ -11844,7 +11861,7 @@
         </w:numPr>
       </w:pPr>
       <w:r>
-        <w:t>Registrar citaciones</w:t>
+        <w:t>Registrar evento</w:t>
       </w:r>
     </w:p>
     <w:p>
@@ -11856,10 +11873,7 @@
         </w:numPr>
       </w:pPr>
       <w:r>
-        <w:t>R</w:t>
-      </w:r>
-      <w:r>
-        <w:t>egistrar Reuniones</w:t>
+        <w:t>Registrar citaciones</w:t>
       </w:r>
     </w:p>
     <w:p>
@@ -11871,20 +11885,11 @@
         </w:numPr>
       </w:pPr>
       <w:r>
-        <w:t>Consulta de Agenda</w:t>
-      </w:r>
-    </w:p>
-    <w:p>
-      <w:pPr>
-        <w:pStyle w:val="Ttulo3"/>
-      </w:pPr>
-      <w:bookmarkStart w:id="63" w:name="_Toc290939946"/>
-      <w:bookmarkStart w:id="64" w:name="_Toc292328355"/>
-      <w:r>
-        <w:t>Módulo de Gestión de Usuarios y Perfiles</w:t>
-      </w:r>
-      <w:bookmarkEnd w:id="63"/>
-      <w:bookmarkEnd w:id="64"/>
+        <w:t>R</w:t>
+      </w:r>
+      <w:r>
+        <w:t>egistrar Reuniones</w:t>
+      </w:r>
     </w:p>
     <w:p>
       <w:pPr>
@@ -11895,8 +11900,20 @@
         </w:numPr>
       </w:pPr>
       <w:r>
-        <w:t>Registrar Perfiles</w:t>
-      </w:r>
+        <w:t>Consulta de Agenda</w:t>
+      </w:r>
+    </w:p>
+    <w:p>
+      <w:pPr>
+        <w:pStyle w:val="Ttulo3"/>
+      </w:pPr>
+      <w:bookmarkStart w:id="63" w:name="_Toc290939946"/>
+      <w:bookmarkStart w:id="64" w:name="_Toc292328355"/>
+      <w:r>
+        <w:t>Módulo de Gestión de Usuarios y Perfiles</w:t>
+      </w:r>
+      <w:bookmarkEnd w:id="63"/>
+      <w:bookmarkEnd w:id="64"/>
     </w:p>
     <w:p>
       <w:pPr>
@@ -11907,7 +11924,7 @@
         </w:numPr>
       </w:pPr>
       <w:r>
-        <w:t>Registrar usuario</w:t>
+        <w:t>Registrar Perfiles</w:t>
       </w:r>
     </w:p>
     <w:p>
@@ -11919,7 +11936,7 @@
         </w:numPr>
       </w:pPr>
       <w:r>
-        <w:t>Asignar perfil</w:t>
+        <w:t>Registrar usuario</w:t>
       </w:r>
     </w:p>
     <w:p>
@@ -11931,7 +11948,7 @@
         </w:numPr>
       </w:pPr>
       <w:r>
-        <w:t>Actualizar usuario</w:t>
+        <w:t>Asignar perfil</w:t>
       </w:r>
     </w:p>
     <w:p>
@@ -11943,18 +11960,7 @@
         </w:numPr>
       </w:pPr>
       <w:r>
-        <w:t>Re</w:t>
-      </w:r>
-      <w:r>
-        <w:t xml:space="preserve">gistro de </w:t>
-      </w:r>
-      <w:proofErr w:type="spellStart"/>
-      <w:r>
-        <w:t>logueo</w:t>
-      </w:r>
-      <w:proofErr w:type="spellEnd"/>
-      <w:r>
-        <w:t xml:space="preserve"> E/S al sistema</w:t>
+        <w:t>Actualizar usuario</w:t>
       </w:r>
     </w:p>
     <w:p>
@@ -11966,10 +11972,18 @@
         </w:numPr>
       </w:pPr>
       <w:r>
-        <w:t>Generar e</w:t>
-      </w:r>
-      <w:r>
-        <w:t>stadística de acceso al sistema</w:t>
+        <w:t>Re</w:t>
+      </w:r>
+      <w:r>
+        <w:t xml:space="preserve">gistro de </w:t>
+      </w:r>
+      <w:proofErr w:type="spellStart"/>
+      <w:r>
+        <w:t>logueo</w:t>
+      </w:r>
+      <w:proofErr w:type="spellEnd"/>
+      <w:r>
+        <w:t xml:space="preserve"> E/S al sistema</w:t>
       </w:r>
     </w:p>
     <w:p>
@@ -11981,10 +11995,10 @@
         </w:numPr>
       </w:pPr>
       <w:r>
-        <w:t>Generar estadística de utiliz</w:t>
-      </w:r>
-      <w:r>
-        <w:t>ación de sistema según perfiles</w:t>
+        <w:t>Generar e</w:t>
+      </w:r>
+      <w:r>
+        <w:t>stadística de acceso al sistema</w:t>
       </w:r>
     </w:p>
     <w:p>
@@ -11996,6 +12010,21 @@
         </w:numPr>
       </w:pPr>
       <w:r>
+        <w:t>Generar estadística de utiliz</w:t>
+      </w:r>
+      <w:r>
+        <w:t>ación de sistema según perfiles</w:t>
+      </w:r>
+    </w:p>
+    <w:p>
+      <w:pPr>
+        <w:pStyle w:val="Prrafodelista"/>
+        <w:numPr>
+          <w:ilvl w:val="0"/>
+          <w:numId w:val="21"/>
+        </w:numPr>
+      </w:pPr>
+      <w:r>
         <w:t>Registrar email de usuario</w:t>
       </w:r>
     </w:p>
@@ -12057,6 +12086,7 @@
         </w:numPr>
       </w:pPr>
       <w:r>
+        <w:lastRenderedPageBreak/>
         <w:t xml:space="preserve">Obtener </w:t>
       </w:r>
       <w:r>
@@ -12072,7 +12102,6 @@
         </w:numPr>
       </w:pPr>
       <w:r>
-        <w:lastRenderedPageBreak/>
         <w:t xml:space="preserve">Obtener </w:t>
       </w:r>
       <w:r>
@@ -19667,6 +19696,7 @@
             <w:id w:val="111145805"/>
             <w:bibliography/>
           </w:sdtPr>
+          <w:sdtEndPr/>
           <w:sdtContent>
             <w:p>
               <w:pPr>
@@ -26639,14 +26669,27 @@
             </w:rPr>
             <w:t xml:space="preserve">apítulo: </w:t>
           </w:r>
-          <w:fldSimple w:instr=" STYLEREF  &quot;1&quot;  ">
-            <w:r>
-              <w:rPr>
-                <w:noProof/>
-              </w:rPr>
-              <w:t>Propuesta Del Producto</w:t>
-            </w:r>
-          </w:fldSimple>
+          <w:r>
+            <w:fldChar w:fldCharType="begin"/>
+          </w:r>
+          <w:r>
+            <w:instrText xml:space="preserve"> STYLEREF  "1"  </w:instrText>
+          </w:r>
+          <w:r>
+            <w:fldChar w:fldCharType="separate"/>
+          </w:r>
+          <w:r>
+            <w:rPr>
+              <w:noProof/>
+            </w:rPr>
+            <w:t>Propuesta Del Producto</w:t>
+          </w:r>
+          <w:r>
+            <w:rPr>
+              <w:noProof/>
+            </w:rPr>
+            <w:fldChar w:fldCharType="end"/>
+          </w:r>
         </w:p>
       </w:tc>
     </w:tr>
@@ -26696,7 +26739,7 @@
               <w:sz w:val="40"/>
               <w:szCs w:val="40"/>
             </w:rPr>
-            <w:t>21</w:t>
+            <w:t>22</w:t>
           </w:r>
           <w:r>
             <w:rPr>
@@ -26832,6 +26875,7 @@
               <w:dataBinding w:prefixMappings="xmlns:ns0='http://purl.org/dc/elements/1.1/' xmlns:ns1='http://schemas.openxmlformats.org/package/2006/metadata/core-properties' " w:xpath="/ns1:coreProperties[1]/ns0:title[1]" w:storeItemID="{6C3C8BC8-F283-45AE-878A-BAB7291924A1}"/>
               <w:text/>
             </w:sdtPr>
+            <w:sdtEndPr/>
             <w:sdtContent>
               <w:r>
                 <w:rPr>
@@ -35213,114 +35257,114 @@
   </dgm:ptLst>
   <dgm:cxnLst>
     <dgm:cxn modelId="{C13A82D7-4264-4203-8AFC-33FFED601954}" srcId="{D9E6C8FC-57E7-474B-B3CD-435B41E90542}" destId="{ABF4CA5E-2D11-4527-A8F9-4B106081EEBA}" srcOrd="0" destOrd="0" parTransId="{DC5A61B6-89CC-44A7-A42C-8D941C8B9A42}" sibTransId="{4F2F1BBD-F1AE-4F71-92EA-51E274B93C19}"/>
-    <dgm:cxn modelId="{D9EC967B-B457-4641-98BA-EB35A85708C8}" type="presOf" srcId="{A45A518D-FA80-441F-BD18-2C48F354F5CE}" destId="{B0B4C38E-BDF4-40C4-BEB7-124B3B1858B3}" srcOrd="0" destOrd="0" presId="urn:microsoft.com/office/officeart/2005/8/layout/orgChart1"/>
-    <dgm:cxn modelId="{C87A1A23-1175-4DE4-9C4A-8F0720D01ED0}" type="presOf" srcId="{05DF3807-815A-4150-B537-60BFE13F7A16}" destId="{1E085166-A70D-404C-AB02-6536990537CA}" srcOrd="0" destOrd="0" presId="urn:microsoft.com/office/officeart/2005/8/layout/orgChart1"/>
+    <dgm:cxn modelId="{AA6FDB85-21E9-40AA-8EFC-03E3E642DB70}" type="presOf" srcId="{EBB5D4A1-2297-49BF-8AC0-9D7DC7B0824F}" destId="{58DD3A17-D6A2-4A23-B1E8-3758056EAA8B}" srcOrd="0" destOrd="0" presId="urn:microsoft.com/office/officeart/2005/8/layout/orgChart1"/>
+    <dgm:cxn modelId="{E2831704-B6D3-410B-B8F2-4AB3E86A78F1}" type="presOf" srcId="{0E3B40EE-FFB9-4979-803D-97C5CA8D4509}" destId="{25114A06-875C-4DA5-AB33-06BAA520B0EF}" srcOrd="0" destOrd="0" presId="urn:microsoft.com/office/officeart/2005/8/layout/orgChart1"/>
     <dgm:cxn modelId="{39E43F94-147D-4B13-B76D-5AA9732691FC}" srcId="{0A2A1AC5-AF37-4019-B936-1088FDC0EC78}" destId="{37BB19B3-51D6-4F8A-9A71-8C36DB1F6F37}" srcOrd="1" destOrd="0" parTransId="{05DF3807-815A-4150-B537-60BFE13F7A16}" sibTransId="{6233AA2E-8A19-4BA8-A2E6-2031D841B3B0}"/>
+    <dgm:cxn modelId="{CBF81291-AAFF-4F1B-8B57-9CE59DED7582}" type="presOf" srcId="{DCA70EE3-D0C4-4BEB-85E7-D5C0BFEB3A18}" destId="{30221965-927B-46FE-9E2C-F085B1BB5C85}" srcOrd="0" destOrd="0" presId="urn:microsoft.com/office/officeart/2005/8/layout/orgChart1"/>
+    <dgm:cxn modelId="{20828247-17B1-43DD-AFB5-CAA30F4C0DD4}" type="presOf" srcId="{D9E6C8FC-57E7-474B-B3CD-435B41E90542}" destId="{0C085B8D-B5F0-4F10-9E0C-AA00066C08EE}" srcOrd="0" destOrd="0" presId="urn:microsoft.com/office/officeart/2005/8/layout/orgChart1"/>
     <dgm:cxn modelId="{658F989D-EC81-4ED1-9181-6904B571A975}" srcId="{A45A518D-FA80-441F-BD18-2C48F354F5CE}" destId="{A841AE47-448E-403B-B70B-E5E5A52ABF53}" srcOrd="0" destOrd="0" parTransId="{A531B810-4D8F-4593-BF39-A48DB24DC0C2}" sibTransId="{4F13D417-18D0-4ACC-9E49-E87459925476}"/>
-    <dgm:cxn modelId="{FE347EEA-9BAF-49A0-8E19-01F578944CC6}" type="presOf" srcId="{0E3B40EE-FFB9-4979-803D-97C5CA8D4509}" destId="{CD7E4520-D1C4-4D69-A71C-42658F3F13DC}" srcOrd="1" destOrd="0" presId="urn:microsoft.com/office/officeart/2005/8/layout/orgChart1"/>
-    <dgm:cxn modelId="{D6216451-B422-4FCD-ACF1-322864D4D9BA}" type="presOf" srcId="{ABF4CA5E-2D11-4527-A8F9-4B106081EEBA}" destId="{4F9BA7B5-88E2-4BDC-A31D-901425A036A0}" srcOrd="0" destOrd="0" presId="urn:microsoft.com/office/officeart/2005/8/layout/orgChart1"/>
-    <dgm:cxn modelId="{3C1CF58F-DE8D-4002-9470-786D38CD221C}" type="presOf" srcId="{0A2A1AC5-AF37-4019-B936-1088FDC0EC78}" destId="{E482C4C0-B8B1-4B4B-B774-B17E63E70874}" srcOrd="0" destOrd="0" presId="urn:microsoft.com/office/officeart/2005/8/layout/orgChart1"/>
-    <dgm:cxn modelId="{CE98344B-51B0-4672-A9C1-0971150D8543}" type="presOf" srcId="{EBB5D4A1-2297-49BF-8AC0-9D7DC7B0824F}" destId="{58DD3A17-D6A2-4A23-B1E8-3758056EAA8B}" srcOrd="0" destOrd="0" presId="urn:microsoft.com/office/officeart/2005/8/layout/orgChart1"/>
+    <dgm:cxn modelId="{2CAA37DC-02BE-4006-ABF6-8936741E86B4}" type="presOf" srcId="{2E8663CA-27C3-4CCA-A623-4C27556E9918}" destId="{5285A4FE-F2C6-434B-8A62-E82398B6A29A}" srcOrd="1" destOrd="0" presId="urn:microsoft.com/office/officeart/2005/8/layout/orgChart1"/>
     <dgm:cxn modelId="{916B489F-90A5-49BA-A1E4-B609E76574BC}" srcId="{0A2A1AC5-AF37-4019-B936-1088FDC0EC78}" destId="{98C37795-1A81-4D00-9AB5-CB7A0A5FD4FD}" srcOrd="2" destOrd="0" parTransId="{3A0A107A-26B3-4EAD-9521-A604DA956D4E}" sibTransId="{89E7439C-4968-4222-B64B-ACB4F40888A7}"/>
+    <dgm:cxn modelId="{034A46D1-0EE3-4AA6-93F4-3527876A6B83}" type="presOf" srcId="{7B8D3C7C-DB3A-4DAF-A4A4-45103DBAE979}" destId="{CCAEF9DC-0C53-4DE4-ABF6-F171A22D0F30}" srcOrd="0" destOrd="0" presId="urn:microsoft.com/office/officeart/2005/8/layout/orgChart1"/>
+    <dgm:cxn modelId="{058A8590-F0C0-406A-93C6-58DE4B8DAF4A}" type="presOf" srcId="{05DF3807-815A-4150-B537-60BFE13F7A16}" destId="{1E085166-A70D-404C-AB02-6536990537CA}" srcOrd="0" destOrd="0" presId="urn:microsoft.com/office/officeart/2005/8/layout/orgChart1"/>
     <dgm:cxn modelId="{0C15D05E-4376-4619-8185-471DB17EBCDA}" srcId="{A841AE47-448E-403B-B70B-E5E5A52ABF53}" destId="{2E8663CA-27C3-4CCA-A623-4C27556E9918}" srcOrd="1" destOrd="0" parTransId="{3C6DFD2E-1BFF-464C-B51D-C0699F3306C4}" sibTransId="{AB785725-93A3-43AE-8D31-E2809E80EFD0}"/>
-    <dgm:cxn modelId="{6BAA85FF-9ED0-45EC-AF83-7DBFDFA7DE26}" type="presOf" srcId="{3A0A107A-26B3-4EAD-9521-A604DA956D4E}" destId="{3D470241-A08B-413A-9519-62C51CB105EC}" srcOrd="0" destOrd="0" presId="urn:microsoft.com/office/officeart/2005/8/layout/orgChart1"/>
-    <dgm:cxn modelId="{1483D1CE-C643-4293-AE3D-4545A527BF30}" type="presOf" srcId="{0A2A1AC5-AF37-4019-B936-1088FDC0EC78}" destId="{79C143B7-002D-4AEB-9E1F-C04EB64AE559}" srcOrd="1" destOrd="0" presId="urn:microsoft.com/office/officeart/2005/8/layout/orgChart1"/>
-    <dgm:cxn modelId="{3E9BA494-720C-439B-8321-7E63654A5074}" type="presOf" srcId="{A841AE47-448E-403B-B70B-E5E5A52ABF53}" destId="{926A8A8E-5DB1-464F-A9A0-8B923CEA632A}" srcOrd="0" destOrd="0" presId="urn:microsoft.com/office/officeart/2005/8/layout/orgChart1"/>
-    <dgm:cxn modelId="{CA3F4AA7-4A00-46A7-BB9E-7240F188D654}" type="presOf" srcId="{364B2DCA-CCBB-49F6-B79C-572846CA616B}" destId="{D8DE252C-E554-4844-8197-A2A92DB8956B}" srcOrd="1" destOrd="0" presId="urn:microsoft.com/office/officeart/2005/8/layout/orgChart1"/>
-    <dgm:cxn modelId="{5344B484-03BC-439E-8ABC-88E2B4FF08BF}" type="presOf" srcId="{2E8663CA-27C3-4CCA-A623-4C27556E9918}" destId="{BD33F870-05E8-4EE1-A125-0BF93891C340}" srcOrd="0" destOrd="0" presId="urn:microsoft.com/office/officeart/2005/8/layout/orgChart1"/>
-    <dgm:cxn modelId="{2FF35602-6BFB-4C5B-9755-D1D5AAAE5D70}" type="presOf" srcId="{37BB19B3-51D6-4F8A-9A71-8C36DB1F6F37}" destId="{7B11F0E2-644B-44EC-950F-ED28430BA4C2}" srcOrd="0" destOrd="0" presId="urn:microsoft.com/office/officeart/2005/8/layout/orgChart1"/>
-    <dgm:cxn modelId="{6166CD5A-F415-4ACC-8312-3CA3AA2299EC}" type="presOf" srcId="{ABF4CA5E-2D11-4527-A8F9-4B106081EEBA}" destId="{DB788A50-2D10-4EE7-B5F3-B20FDE3AC78D}" srcOrd="1" destOrd="0" presId="urn:microsoft.com/office/officeart/2005/8/layout/orgChart1"/>
-    <dgm:cxn modelId="{DE95064F-A613-4DD1-8218-F4F73964C1E5}" type="presOf" srcId="{DCA70EE3-D0C4-4BEB-85E7-D5C0BFEB3A18}" destId="{30221965-927B-46FE-9E2C-F085B1BB5C85}" srcOrd="0" destOrd="0" presId="urn:microsoft.com/office/officeart/2005/8/layout/orgChart1"/>
-    <dgm:cxn modelId="{ED4BB9B5-A5DA-47FB-93A6-EB2955EFF417}" type="presOf" srcId="{D9E6C8FC-57E7-474B-B3CD-435B41E90542}" destId="{BE84E890-F4DC-4C46-ACB9-9B67ADE9E6A9}" srcOrd="1" destOrd="0" presId="urn:microsoft.com/office/officeart/2005/8/layout/orgChart1"/>
+    <dgm:cxn modelId="{1C75905C-CDF6-429C-8849-8E717CC533C7}" type="presOf" srcId="{A841AE47-448E-403B-B70B-E5E5A52ABF53}" destId="{23F6984E-34D9-4587-A330-68335C399A8A}" srcOrd="1" destOrd="0" presId="urn:microsoft.com/office/officeart/2005/8/layout/orgChart1"/>
+    <dgm:cxn modelId="{1EADF32F-DC8B-41F6-9AFE-15AD23D7B20A}" type="presOf" srcId="{0A2A1AC5-AF37-4019-B936-1088FDC0EC78}" destId="{79C143B7-002D-4AEB-9E1F-C04EB64AE559}" srcOrd="1" destOrd="0" presId="urn:microsoft.com/office/officeart/2005/8/layout/orgChart1"/>
+    <dgm:cxn modelId="{D88763C3-DF6E-4C44-9191-9524929FABC6}" type="presOf" srcId="{ABF4CA5E-2D11-4527-A8F9-4B106081EEBA}" destId="{DB788A50-2D10-4EE7-B5F3-B20FDE3AC78D}" srcOrd="1" destOrd="0" presId="urn:microsoft.com/office/officeart/2005/8/layout/orgChart1"/>
+    <dgm:cxn modelId="{E7D221CA-2ED0-41CD-9BD4-5B5392F20AEE}" type="presOf" srcId="{364B2DCA-CCBB-49F6-B79C-572846CA616B}" destId="{D8DE252C-E554-4844-8197-A2A92DB8956B}" srcOrd="1" destOrd="0" presId="urn:microsoft.com/office/officeart/2005/8/layout/orgChart1"/>
+    <dgm:cxn modelId="{187770EB-7027-4C00-BC68-B1CE4098465D}" type="presOf" srcId="{98C37795-1A81-4D00-9AB5-CB7A0A5FD4FD}" destId="{8ED80E23-12AE-45F3-BEE6-FE2054C3E7CD}" srcOrd="1" destOrd="0" presId="urn:microsoft.com/office/officeart/2005/8/layout/orgChart1"/>
+    <dgm:cxn modelId="{16A54984-6695-4E51-95FF-D9AE779AAADD}" type="presOf" srcId="{3C6DFD2E-1BFF-464C-B51D-C0699F3306C4}" destId="{18569363-7ECD-44D6-8C16-C3BF4C957D40}" srcOrd="0" destOrd="0" presId="urn:microsoft.com/office/officeart/2005/8/layout/orgChart1"/>
     <dgm:cxn modelId="{E4D29B78-0ADD-4791-9D46-8E3C0DD738AC}" srcId="{D9E6C8FC-57E7-474B-B3CD-435B41E90542}" destId="{1234E1B7-D5E4-4D41-86B9-D22D9EA868FA}" srcOrd="1" destOrd="0" parTransId="{FB1F5CA8-5BA8-49B8-A816-5AD122B918D8}" sibTransId="{6C4581A3-08A1-4E56-9767-15F1C65C90D6}"/>
-    <dgm:cxn modelId="{3174CC8B-F41D-41FE-BA56-5373EF9BBE25}" type="presOf" srcId="{37BB19B3-51D6-4F8A-9A71-8C36DB1F6F37}" destId="{D36F9AF2-9112-4AFE-A6D5-0D5CC209116C}" srcOrd="1" destOrd="0" presId="urn:microsoft.com/office/officeart/2005/8/layout/orgChart1"/>
-    <dgm:cxn modelId="{61DF274B-08D4-4AC9-BE69-65DD3CE1E64E}" type="presOf" srcId="{0E3B40EE-FFB9-4979-803D-97C5CA8D4509}" destId="{25114A06-875C-4DA5-AB33-06BAA520B0EF}" srcOrd="0" destOrd="0" presId="urn:microsoft.com/office/officeart/2005/8/layout/orgChart1"/>
-    <dgm:cxn modelId="{1E5EDFDA-73D9-412F-8588-1798EBAB767C}" type="presOf" srcId="{DC5A61B6-89CC-44A7-A42C-8D941C8B9A42}" destId="{C4EAB30D-AB38-4CD9-AD3A-00EC87B3A862}" srcOrd="0" destOrd="0" presId="urn:microsoft.com/office/officeart/2005/8/layout/orgChart1"/>
-    <dgm:cxn modelId="{7F6C3F60-A675-4B3A-B434-F70B801D377B}" type="presOf" srcId="{98C37795-1A81-4D00-9AB5-CB7A0A5FD4FD}" destId="{5918A28F-A402-45A8-800D-F3D2D216F519}" srcOrd="0" destOrd="0" presId="urn:microsoft.com/office/officeart/2005/8/layout/orgChart1"/>
-    <dgm:cxn modelId="{0F03794C-1ABD-4B34-A7C0-E838F77F5CB6}" type="presOf" srcId="{364B2DCA-CCBB-49F6-B79C-572846CA616B}" destId="{DA72B92F-DB14-4CD0-B6CC-DD97A221EDEF}" srcOrd="0" destOrd="0" presId="urn:microsoft.com/office/officeart/2005/8/layout/orgChart1"/>
-    <dgm:cxn modelId="{8494A78A-E909-4426-9271-8F0C2356B093}" type="presOf" srcId="{1234E1B7-D5E4-4D41-86B9-D22D9EA868FA}" destId="{EC207D77-D78A-4D98-A296-0C832D8EC3E7}" srcOrd="0" destOrd="0" presId="urn:microsoft.com/office/officeart/2005/8/layout/orgChart1"/>
-    <dgm:cxn modelId="{3B9A063A-02F2-4E76-B164-BC3FD091CA32}" type="presOf" srcId="{A841AE47-448E-403B-B70B-E5E5A52ABF53}" destId="{23F6984E-34D9-4587-A330-68335C399A8A}" srcOrd="1" destOrd="0" presId="urn:microsoft.com/office/officeart/2005/8/layout/orgChart1"/>
-    <dgm:cxn modelId="{36A5C7A2-0059-419B-BC8F-DD4E90A22945}" type="presOf" srcId="{1234E1B7-D5E4-4D41-86B9-D22D9EA868FA}" destId="{D6C9B272-892A-4EDE-8B5F-72817A700AF2}" srcOrd="1" destOrd="0" presId="urn:microsoft.com/office/officeart/2005/8/layout/orgChart1"/>
+    <dgm:cxn modelId="{27268C39-FB4A-497B-9216-86E95F1B2AE1}" type="presOf" srcId="{2E8663CA-27C3-4CCA-A623-4C27556E9918}" destId="{BD33F870-05E8-4EE1-A125-0BF93891C340}" srcOrd="0" destOrd="0" presId="urn:microsoft.com/office/officeart/2005/8/layout/orgChart1"/>
+    <dgm:cxn modelId="{07B5A1D3-7279-4486-A4BD-4DEEDA45CD7A}" type="presOf" srcId="{37BB19B3-51D6-4F8A-9A71-8C36DB1F6F37}" destId="{D36F9AF2-9112-4AFE-A6D5-0D5CC209116C}" srcOrd="1" destOrd="0" presId="urn:microsoft.com/office/officeart/2005/8/layout/orgChart1"/>
+    <dgm:cxn modelId="{F16C9BA7-DAFD-4D6A-A69D-AB41DA18B31A}" type="presOf" srcId="{1234E1B7-D5E4-4D41-86B9-D22D9EA868FA}" destId="{D6C9B272-892A-4EDE-8B5F-72817A700AF2}" srcOrd="1" destOrd="0" presId="urn:microsoft.com/office/officeart/2005/8/layout/orgChart1"/>
+    <dgm:cxn modelId="{99559CAD-3C56-4A72-8F5F-C1D056B6F720}" type="presOf" srcId="{0E3B40EE-FFB9-4979-803D-97C5CA8D4509}" destId="{CD7E4520-D1C4-4D69-A71C-42658F3F13DC}" srcOrd="1" destOrd="0" presId="urn:microsoft.com/office/officeart/2005/8/layout/orgChart1"/>
+    <dgm:cxn modelId="{4CF69F07-DCDD-4872-A83E-69F5EAC214A3}" type="presOf" srcId="{D9E6C8FC-57E7-474B-B3CD-435B41E90542}" destId="{BE84E890-F4DC-4C46-ACB9-9B67ADE9E6A9}" srcOrd="1" destOrd="0" presId="urn:microsoft.com/office/officeart/2005/8/layout/orgChart1"/>
+    <dgm:cxn modelId="{7A18DA06-89AF-4446-9F08-1FCAB1DB377F}" type="presOf" srcId="{3A0A107A-26B3-4EAD-9521-A604DA956D4E}" destId="{3D470241-A08B-413A-9519-62C51CB105EC}" srcOrd="0" destOrd="0" presId="urn:microsoft.com/office/officeart/2005/8/layout/orgChart1"/>
+    <dgm:cxn modelId="{81E6FA32-F6F6-4972-A60C-51232D7F3FF5}" type="presOf" srcId="{ABF4CA5E-2D11-4527-A8F9-4B106081EEBA}" destId="{4F9BA7B5-88E2-4BDC-A31D-901425A036A0}" srcOrd="0" destOrd="0" presId="urn:microsoft.com/office/officeart/2005/8/layout/orgChart1"/>
+    <dgm:cxn modelId="{7111C238-0C3D-4F9B-9EAB-9CB263A8CB00}" type="presOf" srcId="{364B2DCA-CCBB-49F6-B79C-572846CA616B}" destId="{DA72B92F-DB14-4CD0-B6CC-DD97A221EDEF}" srcOrd="0" destOrd="0" presId="urn:microsoft.com/office/officeart/2005/8/layout/orgChart1"/>
+    <dgm:cxn modelId="{098EABD2-6FCB-47D5-91A8-D0D4150F86AA}" type="presOf" srcId="{77A29D65-973E-4552-B4F2-5B36E82AA7D8}" destId="{442D376F-E3D8-47C5-B41D-9A883805EF0C}" srcOrd="0" destOrd="0" presId="urn:microsoft.com/office/officeart/2005/8/layout/orgChart1"/>
+    <dgm:cxn modelId="{A5874C5F-8719-49D0-86C7-1720B915A8C6}" type="presOf" srcId="{A841AE47-448E-403B-B70B-E5E5A52ABF53}" destId="{926A8A8E-5DB1-464F-A9A0-8B923CEA632A}" srcOrd="0" destOrd="0" presId="urn:microsoft.com/office/officeart/2005/8/layout/orgChart1"/>
+    <dgm:cxn modelId="{2B7438DC-A69F-4D4C-93B5-7B9F0E1E48B3}" type="presOf" srcId="{A45A518D-FA80-441F-BD18-2C48F354F5CE}" destId="{B0B4C38E-BDF4-40C4-BEB7-124B3B1858B3}" srcOrd="0" destOrd="0" presId="urn:microsoft.com/office/officeart/2005/8/layout/orgChart1"/>
     <dgm:cxn modelId="{EF8FF5A5-87C3-4670-B49A-D221EFF68185}" srcId="{2E8663CA-27C3-4CCA-A623-4C27556E9918}" destId="{0A2A1AC5-AF37-4019-B936-1088FDC0EC78}" srcOrd="1" destOrd="0" parTransId="{DCA70EE3-D0C4-4BEB-85E7-D5C0BFEB3A18}" sibTransId="{CBD79117-9B61-417B-9792-3C6EC75F0CA4}"/>
-    <dgm:cxn modelId="{D11C4ABE-2697-48DF-8D7A-F0E0A6BC0C22}" type="presOf" srcId="{2E8663CA-27C3-4CCA-A623-4C27556E9918}" destId="{5285A4FE-F2C6-434B-8A62-E82398B6A29A}" srcOrd="1" destOrd="0" presId="urn:microsoft.com/office/officeart/2005/8/layout/orgChart1"/>
-    <dgm:cxn modelId="{70C7A97F-A7B7-4377-9E58-33D936C7E44B}" type="presOf" srcId="{FB1F5CA8-5BA8-49B8-A816-5AD122B918D8}" destId="{AB61DBC6-A4F8-46C0-9DD8-46AB796BB429}" srcOrd="0" destOrd="0" presId="urn:microsoft.com/office/officeart/2005/8/layout/orgChart1"/>
-    <dgm:cxn modelId="{9CCDD2A0-3B38-43DD-91F3-2B43B7E1AE5E}" type="presOf" srcId="{98C37795-1A81-4D00-9AB5-CB7A0A5FD4FD}" destId="{8ED80E23-12AE-45F3-BEE6-FE2054C3E7CD}" srcOrd="1" destOrd="0" presId="urn:microsoft.com/office/officeart/2005/8/layout/orgChart1"/>
     <dgm:cxn modelId="{505B8159-4AEB-4FFA-96B3-575027F8A242}" srcId="{2E8663CA-27C3-4CCA-A623-4C27556E9918}" destId="{D9E6C8FC-57E7-474B-B3CD-435B41E90542}" srcOrd="0" destOrd="0" parTransId="{77A29D65-973E-4552-B4F2-5B36E82AA7D8}" sibTransId="{79C80AFF-DC10-440E-8E98-466C50384229}"/>
-    <dgm:cxn modelId="{82AFD8DB-5F88-47C1-8B9A-912BCFF17D49}" type="presOf" srcId="{77A29D65-973E-4552-B4F2-5B36E82AA7D8}" destId="{442D376F-E3D8-47C5-B41D-9A883805EF0C}" srcOrd="0" destOrd="0" presId="urn:microsoft.com/office/officeart/2005/8/layout/orgChart1"/>
-    <dgm:cxn modelId="{BA32AC7E-5F1D-4846-B413-2DF80AD089F2}" type="presOf" srcId="{D9E6C8FC-57E7-474B-B3CD-435B41E90542}" destId="{0C085B8D-B5F0-4F10-9E0C-AA00066C08EE}" srcOrd="0" destOrd="0" presId="urn:microsoft.com/office/officeart/2005/8/layout/orgChart1"/>
+    <dgm:cxn modelId="{7CE06648-167B-4903-B1AF-498B5A76EE73}" type="presOf" srcId="{98C37795-1A81-4D00-9AB5-CB7A0A5FD4FD}" destId="{5918A28F-A402-45A8-800D-F3D2D216F519}" srcOrd="0" destOrd="0" presId="urn:microsoft.com/office/officeart/2005/8/layout/orgChart1"/>
     <dgm:cxn modelId="{5906EEE0-9EB2-4523-AE68-3E71CAFE904D}" srcId="{0A2A1AC5-AF37-4019-B936-1088FDC0EC78}" destId="{0E3B40EE-FFB9-4979-803D-97C5CA8D4509}" srcOrd="0" destOrd="0" parTransId="{7B8D3C7C-DB3A-4DAF-A4A4-45103DBAE979}" sibTransId="{AC5AAE36-DD76-4A6B-9895-0B8F98BDE4DE}"/>
-    <dgm:cxn modelId="{2AD92EFC-0D40-4D14-9B69-8895547E1DF9}" type="presOf" srcId="{7B8D3C7C-DB3A-4DAF-A4A4-45103DBAE979}" destId="{CCAEF9DC-0C53-4DE4-ABF6-F171A22D0F30}" srcOrd="0" destOrd="0" presId="urn:microsoft.com/office/officeart/2005/8/layout/orgChart1"/>
-    <dgm:cxn modelId="{F1FD102D-5A71-4E96-8D7C-6D4BF9DD2993}" type="presOf" srcId="{3C6DFD2E-1BFF-464C-B51D-C0699F3306C4}" destId="{18569363-7ECD-44D6-8C16-C3BF4C957D40}" srcOrd="0" destOrd="0" presId="urn:microsoft.com/office/officeart/2005/8/layout/orgChart1"/>
+    <dgm:cxn modelId="{DF74A2E6-0BF6-4A45-8CC2-2537A51513C3}" type="presOf" srcId="{0A2A1AC5-AF37-4019-B936-1088FDC0EC78}" destId="{E482C4C0-B8B1-4B4B-B774-B17E63E70874}" srcOrd="0" destOrd="0" presId="urn:microsoft.com/office/officeart/2005/8/layout/orgChart1"/>
+    <dgm:cxn modelId="{0375A090-51DD-4C78-95FA-29612D359DBA}" type="presOf" srcId="{1234E1B7-D5E4-4D41-86B9-D22D9EA868FA}" destId="{EC207D77-D78A-4D98-A296-0C832D8EC3E7}" srcOrd="0" destOrd="0" presId="urn:microsoft.com/office/officeart/2005/8/layout/orgChart1"/>
+    <dgm:cxn modelId="{330AA643-97BE-4F3A-9471-B8240394E1C0}" type="presOf" srcId="{FB1F5CA8-5BA8-49B8-A816-5AD122B918D8}" destId="{AB61DBC6-A4F8-46C0-9DD8-46AB796BB429}" srcOrd="0" destOrd="0" presId="urn:microsoft.com/office/officeart/2005/8/layout/orgChart1"/>
+    <dgm:cxn modelId="{800F460B-C7AE-4CE5-8D5F-34E3DBB99A9D}" type="presOf" srcId="{DC5A61B6-89CC-44A7-A42C-8D941C8B9A42}" destId="{C4EAB30D-AB38-4CD9-AD3A-00EC87B3A862}" srcOrd="0" destOrd="0" presId="urn:microsoft.com/office/officeart/2005/8/layout/orgChart1"/>
+    <dgm:cxn modelId="{8547BB9E-9559-4F40-8D57-31F44D450527}" type="presOf" srcId="{37BB19B3-51D6-4F8A-9A71-8C36DB1F6F37}" destId="{7B11F0E2-644B-44EC-950F-ED28430BA4C2}" srcOrd="0" destOrd="0" presId="urn:microsoft.com/office/officeart/2005/8/layout/orgChart1"/>
     <dgm:cxn modelId="{442F036C-BBA3-4297-97AB-95DE853B184B}" srcId="{A841AE47-448E-403B-B70B-E5E5A52ABF53}" destId="{364B2DCA-CCBB-49F6-B79C-572846CA616B}" srcOrd="0" destOrd="0" parTransId="{EBB5D4A1-2297-49BF-8AC0-9D7DC7B0824F}" sibTransId="{02F827AE-DFCB-4F50-909A-F8D42F220CE5}"/>
-    <dgm:cxn modelId="{8A35F2F9-F999-4B32-BEDC-BF25606F5AEA}" type="presParOf" srcId="{B0B4C38E-BDF4-40C4-BEB7-124B3B1858B3}" destId="{48F4DB81-2422-4340-9120-4E85037690AE}" srcOrd="0" destOrd="0" presId="urn:microsoft.com/office/officeart/2005/8/layout/orgChart1"/>
-    <dgm:cxn modelId="{421699AE-7DB6-4D99-A19A-25BB7A796EBA}" type="presParOf" srcId="{48F4DB81-2422-4340-9120-4E85037690AE}" destId="{561EA86A-81CA-4B0C-98C1-49E119C565C9}" srcOrd="0" destOrd="0" presId="urn:microsoft.com/office/officeart/2005/8/layout/orgChart1"/>
-    <dgm:cxn modelId="{2C505BD1-EE99-47DB-831C-D0FC6CDB3ABF}" type="presParOf" srcId="{561EA86A-81CA-4B0C-98C1-49E119C565C9}" destId="{926A8A8E-5DB1-464F-A9A0-8B923CEA632A}" srcOrd="0" destOrd="0" presId="urn:microsoft.com/office/officeart/2005/8/layout/orgChart1"/>
-    <dgm:cxn modelId="{7E941080-F075-4CD9-A296-6D02977E2FEE}" type="presParOf" srcId="{561EA86A-81CA-4B0C-98C1-49E119C565C9}" destId="{23F6984E-34D9-4587-A330-68335C399A8A}" srcOrd="1" destOrd="0" presId="urn:microsoft.com/office/officeart/2005/8/layout/orgChart1"/>
-    <dgm:cxn modelId="{122CB013-B405-4561-8A38-408A2C1BBA3B}" type="presParOf" srcId="{48F4DB81-2422-4340-9120-4E85037690AE}" destId="{56F9565F-9708-43AB-9AD0-1F619CE15769}" srcOrd="1" destOrd="0" presId="urn:microsoft.com/office/officeart/2005/8/layout/orgChart1"/>
-    <dgm:cxn modelId="{35EFAA33-DAFA-49D6-A601-2083AF405682}" type="presParOf" srcId="{56F9565F-9708-43AB-9AD0-1F619CE15769}" destId="{58DD3A17-D6A2-4A23-B1E8-3758056EAA8B}" srcOrd="0" destOrd="0" presId="urn:microsoft.com/office/officeart/2005/8/layout/orgChart1"/>
-    <dgm:cxn modelId="{40A49544-039F-4F6E-8498-BAF20386F579}" type="presParOf" srcId="{56F9565F-9708-43AB-9AD0-1F619CE15769}" destId="{3DDA7723-784F-4E1F-929A-419782766186}" srcOrd="1" destOrd="0" presId="urn:microsoft.com/office/officeart/2005/8/layout/orgChart1"/>
-    <dgm:cxn modelId="{D47B6DE2-5ACA-44C1-A437-2F37958EEB0A}" type="presParOf" srcId="{3DDA7723-784F-4E1F-929A-419782766186}" destId="{32F6E168-58CC-4CE9-B40E-408105BEE100}" srcOrd="0" destOrd="0" presId="urn:microsoft.com/office/officeart/2005/8/layout/orgChart1"/>
-    <dgm:cxn modelId="{D934982D-2416-49BE-96CA-3D9AC0023A92}" type="presParOf" srcId="{32F6E168-58CC-4CE9-B40E-408105BEE100}" destId="{DA72B92F-DB14-4CD0-B6CC-DD97A221EDEF}" srcOrd="0" destOrd="0" presId="urn:microsoft.com/office/officeart/2005/8/layout/orgChart1"/>
-    <dgm:cxn modelId="{FBC9244C-D5AF-491C-AFA1-B22E7FBED531}" type="presParOf" srcId="{32F6E168-58CC-4CE9-B40E-408105BEE100}" destId="{D8DE252C-E554-4844-8197-A2A92DB8956B}" srcOrd="1" destOrd="0" presId="urn:microsoft.com/office/officeart/2005/8/layout/orgChart1"/>
-    <dgm:cxn modelId="{B9DFA90C-1335-459F-B655-6BB6235AFAF7}" type="presParOf" srcId="{3DDA7723-784F-4E1F-929A-419782766186}" destId="{924C1135-04E1-43A0-8FD4-04387B655978}" srcOrd="1" destOrd="0" presId="urn:microsoft.com/office/officeart/2005/8/layout/orgChart1"/>
-    <dgm:cxn modelId="{9245B652-4790-4022-9B04-6A87C5B81BA4}" type="presParOf" srcId="{3DDA7723-784F-4E1F-929A-419782766186}" destId="{C18A2394-198C-4910-B706-3C4B57288D8C}" srcOrd="2" destOrd="0" presId="urn:microsoft.com/office/officeart/2005/8/layout/orgChart1"/>
-    <dgm:cxn modelId="{60802173-9979-4855-A279-592F9A1AFE32}" type="presParOf" srcId="{56F9565F-9708-43AB-9AD0-1F619CE15769}" destId="{18569363-7ECD-44D6-8C16-C3BF4C957D40}" srcOrd="2" destOrd="0" presId="urn:microsoft.com/office/officeart/2005/8/layout/orgChart1"/>
-    <dgm:cxn modelId="{F6523054-56F5-46A0-A8A1-0BB618923857}" type="presParOf" srcId="{56F9565F-9708-43AB-9AD0-1F619CE15769}" destId="{B7EA32BD-31B0-48A5-8ADB-EB0EEE175281}" srcOrd="3" destOrd="0" presId="urn:microsoft.com/office/officeart/2005/8/layout/orgChart1"/>
-    <dgm:cxn modelId="{2F2E05D1-97F9-404B-9030-23F9538F9DDE}" type="presParOf" srcId="{B7EA32BD-31B0-48A5-8ADB-EB0EEE175281}" destId="{C41B8365-420E-4DF5-A77B-A2C53EE3792F}" srcOrd="0" destOrd="0" presId="urn:microsoft.com/office/officeart/2005/8/layout/orgChart1"/>
-    <dgm:cxn modelId="{C4793B48-7B6C-4DC8-A047-D8CD62B002EF}" type="presParOf" srcId="{C41B8365-420E-4DF5-A77B-A2C53EE3792F}" destId="{BD33F870-05E8-4EE1-A125-0BF93891C340}" srcOrd="0" destOrd="0" presId="urn:microsoft.com/office/officeart/2005/8/layout/orgChart1"/>
-    <dgm:cxn modelId="{1E6483CE-8A68-4433-AB81-CBB351FCDAE5}" type="presParOf" srcId="{C41B8365-420E-4DF5-A77B-A2C53EE3792F}" destId="{5285A4FE-F2C6-434B-8A62-E82398B6A29A}" srcOrd="1" destOrd="0" presId="urn:microsoft.com/office/officeart/2005/8/layout/orgChart1"/>
-    <dgm:cxn modelId="{8426CBD0-F963-453B-9345-EEA7C714EE00}" type="presParOf" srcId="{B7EA32BD-31B0-48A5-8ADB-EB0EEE175281}" destId="{EFF283CC-66ED-4401-A70A-EC4C8EEA60F8}" srcOrd="1" destOrd="0" presId="urn:microsoft.com/office/officeart/2005/8/layout/orgChart1"/>
-    <dgm:cxn modelId="{00746D47-FC7D-4F05-92FA-D2256DC1117C}" type="presParOf" srcId="{EFF283CC-66ED-4401-A70A-EC4C8EEA60F8}" destId="{442D376F-E3D8-47C5-B41D-9A883805EF0C}" srcOrd="0" destOrd="0" presId="urn:microsoft.com/office/officeart/2005/8/layout/orgChart1"/>
-    <dgm:cxn modelId="{3BFF5DF5-A703-4743-A5E6-4AB36B191CDE}" type="presParOf" srcId="{EFF283CC-66ED-4401-A70A-EC4C8EEA60F8}" destId="{DBA1BBFE-11D7-47F8-88D4-532BD31F1EC1}" srcOrd="1" destOrd="0" presId="urn:microsoft.com/office/officeart/2005/8/layout/orgChart1"/>
-    <dgm:cxn modelId="{D7F8A0DD-61AE-49F1-B646-E2D390D6AF95}" type="presParOf" srcId="{DBA1BBFE-11D7-47F8-88D4-532BD31F1EC1}" destId="{42010EEF-885F-4A3D-94F5-F3756AE7E7CB}" srcOrd="0" destOrd="0" presId="urn:microsoft.com/office/officeart/2005/8/layout/orgChart1"/>
-    <dgm:cxn modelId="{6A0EFDFB-60D9-4447-82A7-0D04B0FFCB93}" type="presParOf" srcId="{42010EEF-885F-4A3D-94F5-F3756AE7E7CB}" destId="{0C085B8D-B5F0-4F10-9E0C-AA00066C08EE}" srcOrd="0" destOrd="0" presId="urn:microsoft.com/office/officeart/2005/8/layout/orgChart1"/>
-    <dgm:cxn modelId="{F1CACBCB-CD75-427A-AB75-C5DB4E2B2B65}" type="presParOf" srcId="{42010EEF-885F-4A3D-94F5-F3756AE7E7CB}" destId="{BE84E890-F4DC-4C46-ACB9-9B67ADE9E6A9}" srcOrd="1" destOrd="0" presId="urn:microsoft.com/office/officeart/2005/8/layout/orgChart1"/>
-    <dgm:cxn modelId="{9F0DD523-9BCE-4144-A550-01BFABBA4BBA}" type="presParOf" srcId="{DBA1BBFE-11D7-47F8-88D4-532BD31F1EC1}" destId="{26369E9D-4F58-44A3-829E-15B6FB2BCDA6}" srcOrd="1" destOrd="0" presId="urn:microsoft.com/office/officeart/2005/8/layout/orgChart1"/>
-    <dgm:cxn modelId="{A6B3F111-C25D-48DB-97D3-67F2AF030E5F}" type="presParOf" srcId="{26369E9D-4F58-44A3-829E-15B6FB2BCDA6}" destId="{C4EAB30D-AB38-4CD9-AD3A-00EC87B3A862}" srcOrd="0" destOrd="0" presId="urn:microsoft.com/office/officeart/2005/8/layout/orgChart1"/>
-    <dgm:cxn modelId="{B6FCCABD-95C8-4143-B13F-CF4F9743142B}" type="presParOf" srcId="{26369E9D-4F58-44A3-829E-15B6FB2BCDA6}" destId="{89396BBB-B90C-4670-9533-A8DE0BC88843}" srcOrd="1" destOrd="0" presId="urn:microsoft.com/office/officeart/2005/8/layout/orgChart1"/>
-    <dgm:cxn modelId="{9EA8A9D8-83D8-4374-BD84-EE69BAAB9261}" type="presParOf" srcId="{89396BBB-B90C-4670-9533-A8DE0BC88843}" destId="{CC2D7D60-A2A0-4307-ADC6-0E34EC9CDFFE}" srcOrd="0" destOrd="0" presId="urn:microsoft.com/office/officeart/2005/8/layout/orgChart1"/>
-    <dgm:cxn modelId="{C0DD82E9-9446-4360-A891-46ED7926CA2E}" type="presParOf" srcId="{CC2D7D60-A2A0-4307-ADC6-0E34EC9CDFFE}" destId="{4F9BA7B5-88E2-4BDC-A31D-901425A036A0}" srcOrd="0" destOrd="0" presId="urn:microsoft.com/office/officeart/2005/8/layout/orgChart1"/>
-    <dgm:cxn modelId="{A8052DB4-F82E-4934-9E08-B242E6E65AF2}" type="presParOf" srcId="{CC2D7D60-A2A0-4307-ADC6-0E34EC9CDFFE}" destId="{DB788A50-2D10-4EE7-B5F3-B20FDE3AC78D}" srcOrd="1" destOrd="0" presId="urn:microsoft.com/office/officeart/2005/8/layout/orgChart1"/>
-    <dgm:cxn modelId="{506B3306-00E4-4A6E-9AEA-68CD23D876C0}" type="presParOf" srcId="{89396BBB-B90C-4670-9533-A8DE0BC88843}" destId="{A1B5E9DC-B947-49C5-A789-7396DF6426D5}" srcOrd="1" destOrd="0" presId="urn:microsoft.com/office/officeart/2005/8/layout/orgChart1"/>
-    <dgm:cxn modelId="{708C783D-8A44-4FFB-9B7F-035C207035DD}" type="presParOf" srcId="{89396BBB-B90C-4670-9533-A8DE0BC88843}" destId="{6B73F6AE-A545-475D-ABF6-F172C471D2CC}" srcOrd="2" destOrd="0" presId="urn:microsoft.com/office/officeart/2005/8/layout/orgChart1"/>
-    <dgm:cxn modelId="{DDDEDB6E-8F5F-4B10-9D98-3A87AA2EC08B}" type="presParOf" srcId="{26369E9D-4F58-44A3-829E-15B6FB2BCDA6}" destId="{AB61DBC6-A4F8-46C0-9DD8-46AB796BB429}" srcOrd="2" destOrd="0" presId="urn:microsoft.com/office/officeart/2005/8/layout/orgChart1"/>
-    <dgm:cxn modelId="{079E45B3-FC93-4784-84C2-DB51A041BC6D}" type="presParOf" srcId="{26369E9D-4F58-44A3-829E-15B6FB2BCDA6}" destId="{85C5EC69-E746-4F25-BFBA-04E03C4C1D66}" srcOrd="3" destOrd="0" presId="urn:microsoft.com/office/officeart/2005/8/layout/orgChart1"/>
-    <dgm:cxn modelId="{502605AB-E036-4A5D-BE09-484450FFA8BB}" type="presParOf" srcId="{85C5EC69-E746-4F25-BFBA-04E03C4C1D66}" destId="{6E54C895-56F8-4425-A3B7-713B029A5E68}" srcOrd="0" destOrd="0" presId="urn:microsoft.com/office/officeart/2005/8/layout/orgChart1"/>
-    <dgm:cxn modelId="{E30A2F5C-F8B7-41AE-A213-E0A642C87E03}" type="presParOf" srcId="{6E54C895-56F8-4425-A3B7-713B029A5E68}" destId="{EC207D77-D78A-4D98-A296-0C832D8EC3E7}" srcOrd="0" destOrd="0" presId="urn:microsoft.com/office/officeart/2005/8/layout/orgChart1"/>
-    <dgm:cxn modelId="{FD921B1D-6562-4DD7-9B8D-F060811809EA}" type="presParOf" srcId="{6E54C895-56F8-4425-A3B7-713B029A5E68}" destId="{D6C9B272-892A-4EDE-8B5F-72817A700AF2}" srcOrd="1" destOrd="0" presId="urn:microsoft.com/office/officeart/2005/8/layout/orgChart1"/>
-    <dgm:cxn modelId="{CCC43641-6087-432A-B8AD-1CDFD95E59D5}" type="presParOf" srcId="{85C5EC69-E746-4F25-BFBA-04E03C4C1D66}" destId="{A2D0D693-E81F-426B-B0BF-DA4E38CB7BC3}" srcOrd="1" destOrd="0" presId="urn:microsoft.com/office/officeart/2005/8/layout/orgChart1"/>
-    <dgm:cxn modelId="{5DB82279-098E-4027-A35F-FD672E939636}" type="presParOf" srcId="{85C5EC69-E746-4F25-BFBA-04E03C4C1D66}" destId="{2B4C9A6D-5C85-4963-917C-FEAEF8BE5849}" srcOrd="2" destOrd="0" presId="urn:microsoft.com/office/officeart/2005/8/layout/orgChart1"/>
-    <dgm:cxn modelId="{BD65F228-7F23-4ADF-9A1F-2050C282E992}" type="presParOf" srcId="{DBA1BBFE-11D7-47F8-88D4-532BD31F1EC1}" destId="{DA661D01-DDC6-48D8-BF5B-79343E8F447C}" srcOrd="2" destOrd="0" presId="urn:microsoft.com/office/officeart/2005/8/layout/orgChart1"/>
-    <dgm:cxn modelId="{7CA8B019-201F-4D91-81B4-5466ADDBDC71}" type="presParOf" srcId="{EFF283CC-66ED-4401-A70A-EC4C8EEA60F8}" destId="{30221965-927B-46FE-9E2C-F085B1BB5C85}" srcOrd="2" destOrd="0" presId="urn:microsoft.com/office/officeart/2005/8/layout/orgChart1"/>
-    <dgm:cxn modelId="{B35663D3-D535-48AB-BB26-C6FE1CF07CC2}" type="presParOf" srcId="{EFF283CC-66ED-4401-A70A-EC4C8EEA60F8}" destId="{230D31DC-EEB4-45EA-A11C-A1B30D3C0231}" srcOrd="3" destOrd="0" presId="urn:microsoft.com/office/officeart/2005/8/layout/orgChart1"/>
-    <dgm:cxn modelId="{C15C6A62-014C-4CE7-A310-D7B7C77DF1B5}" type="presParOf" srcId="{230D31DC-EEB4-45EA-A11C-A1B30D3C0231}" destId="{BD557788-8544-40AE-965B-A84FDD608508}" srcOrd="0" destOrd="0" presId="urn:microsoft.com/office/officeart/2005/8/layout/orgChart1"/>
-    <dgm:cxn modelId="{B4DACE06-7914-4F49-822D-1021701552FB}" type="presParOf" srcId="{BD557788-8544-40AE-965B-A84FDD608508}" destId="{E482C4C0-B8B1-4B4B-B774-B17E63E70874}" srcOrd="0" destOrd="0" presId="urn:microsoft.com/office/officeart/2005/8/layout/orgChart1"/>
-    <dgm:cxn modelId="{C62A44D5-E55A-4238-A2B1-4809954CDDDA}" type="presParOf" srcId="{BD557788-8544-40AE-965B-A84FDD608508}" destId="{79C143B7-002D-4AEB-9E1F-C04EB64AE559}" srcOrd="1" destOrd="0" presId="urn:microsoft.com/office/officeart/2005/8/layout/orgChart1"/>
-    <dgm:cxn modelId="{533A6AEF-23A3-49AB-BE29-1C586BC3019F}" type="presParOf" srcId="{230D31DC-EEB4-45EA-A11C-A1B30D3C0231}" destId="{CF7D645C-95C6-467E-8B1F-63AA9AD167CA}" srcOrd="1" destOrd="0" presId="urn:microsoft.com/office/officeart/2005/8/layout/orgChart1"/>
-    <dgm:cxn modelId="{5A7FF09D-B0D9-4F49-8028-D5A762D7F40E}" type="presParOf" srcId="{CF7D645C-95C6-467E-8B1F-63AA9AD167CA}" destId="{CCAEF9DC-0C53-4DE4-ABF6-F171A22D0F30}" srcOrd="0" destOrd="0" presId="urn:microsoft.com/office/officeart/2005/8/layout/orgChart1"/>
-    <dgm:cxn modelId="{AF5B8804-3F86-4DC8-A65B-98FF65095C6F}" type="presParOf" srcId="{CF7D645C-95C6-467E-8B1F-63AA9AD167CA}" destId="{41C470CF-B2CF-4318-AAD0-1A84E4A16454}" srcOrd="1" destOrd="0" presId="urn:microsoft.com/office/officeart/2005/8/layout/orgChart1"/>
-    <dgm:cxn modelId="{56C56F3F-8701-46AA-B9DC-A0C2C5B91022}" type="presParOf" srcId="{41C470CF-B2CF-4318-AAD0-1A84E4A16454}" destId="{3B64B4AF-56D8-4340-9E4E-1D89BD4335FD}" srcOrd="0" destOrd="0" presId="urn:microsoft.com/office/officeart/2005/8/layout/orgChart1"/>
-    <dgm:cxn modelId="{D6E42AE7-F165-4EF0-852C-735F13FF4C25}" type="presParOf" srcId="{3B64B4AF-56D8-4340-9E4E-1D89BD4335FD}" destId="{25114A06-875C-4DA5-AB33-06BAA520B0EF}" srcOrd="0" destOrd="0" presId="urn:microsoft.com/office/officeart/2005/8/layout/orgChart1"/>
-    <dgm:cxn modelId="{E5BB81EC-79F7-4D8D-B8F5-1921ED6FC55F}" type="presParOf" srcId="{3B64B4AF-56D8-4340-9E4E-1D89BD4335FD}" destId="{CD7E4520-D1C4-4D69-A71C-42658F3F13DC}" srcOrd="1" destOrd="0" presId="urn:microsoft.com/office/officeart/2005/8/layout/orgChart1"/>
-    <dgm:cxn modelId="{95148384-AD8F-4B19-9947-0BA0DFCA313F}" type="presParOf" srcId="{41C470CF-B2CF-4318-AAD0-1A84E4A16454}" destId="{B1CBE30A-0840-49B0-9E70-A1D646313527}" srcOrd="1" destOrd="0" presId="urn:microsoft.com/office/officeart/2005/8/layout/orgChart1"/>
-    <dgm:cxn modelId="{0A7608EE-B505-4DF7-A7A9-326C0080C196}" type="presParOf" srcId="{41C470CF-B2CF-4318-AAD0-1A84E4A16454}" destId="{CB4C8EDE-4585-4298-A244-5674DF791D16}" srcOrd="2" destOrd="0" presId="urn:microsoft.com/office/officeart/2005/8/layout/orgChart1"/>
-    <dgm:cxn modelId="{5E150E21-63C6-4430-ADCC-9386E4C5C59F}" type="presParOf" srcId="{CF7D645C-95C6-467E-8B1F-63AA9AD167CA}" destId="{1E085166-A70D-404C-AB02-6536990537CA}" srcOrd="2" destOrd="0" presId="urn:microsoft.com/office/officeart/2005/8/layout/orgChart1"/>
-    <dgm:cxn modelId="{2D84AD2E-FA06-48F0-95E7-BBAE67A2A809}" type="presParOf" srcId="{CF7D645C-95C6-467E-8B1F-63AA9AD167CA}" destId="{8162677B-BE0F-43D3-855F-0FEF23E08918}" srcOrd="3" destOrd="0" presId="urn:microsoft.com/office/officeart/2005/8/layout/orgChart1"/>
-    <dgm:cxn modelId="{C6D05150-86F6-4CFE-9792-5A4D30EA9CFB}" type="presParOf" srcId="{8162677B-BE0F-43D3-855F-0FEF23E08918}" destId="{B28DD7D3-C5D1-41D0-BC87-1069665A8CE0}" srcOrd="0" destOrd="0" presId="urn:microsoft.com/office/officeart/2005/8/layout/orgChart1"/>
-    <dgm:cxn modelId="{A363911A-EE2A-4D06-877C-3A49EE3DE2DF}" type="presParOf" srcId="{B28DD7D3-C5D1-41D0-BC87-1069665A8CE0}" destId="{7B11F0E2-644B-44EC-950F-ED28430BA4C2}" srcOrd="0" destOrd="0" presId="urn:microsoft.com/office/officeart/2005/8/layout/orgChart1"/>
-    <dgm:cxn modelId="{60A5091C-8655-4637-82D3-9355BBF53F1C}" type="presParOf" srcId="{B28DD7D3-C5D1-41D0-BC87-1069665A8CE0}" destId="{D36F9AF2-9112-4AFE-A6D5-0D5CC209116C}" srcOrd="1" destOrd="0" presId="urn:microsoft.com/office/officeart/2005/8/layout/orgChart1"/>
-    <dgm:cxn modelId="{F9F687D5-4F9F-4290-91CC-A33053BB554A}" type="presParOf" srcId="{8162677B-BE0F-43D3-855F-0FEF23E08918}" destId="{230F11C1-21F1-47C4-8A0B-964ECAF97420}" srcOrd="1" destOrd="0" presId="urn:microsoft.com/office/officeart/2005/8/layout/orgChart1"/>
-    <dgm:cxn modelId="{92AD3736-1E7A-449B-9D17-87446E9FC317}" type="presParOf" srcId="{8162677B-BE0F-43D3-855F-0FEF23E08918}" destId="{5F4CD257-BE13-4BE5-B96B-95F29AEB26CE}" srcOrd="2" destOrd="0" presId="urn:microsoft.com/office/officeart/2005/8/layout/orgChart1"/>
-    <dgm:cxn modelId="{8FD7F58A-9607-4437-B7B3-0F09584AE5D1}" type="presParOf" srcId="{CF7D645C-95C6-467E-8B1F-63AA9AD167CA}" destId="{3D470241-A08B-413A-9519-62C51CB105EC}" srcOrd="4" destOrd="0" presId="urn:microsoft.com/office/officeart/2005/8/layout/orgChart1"/>
-    <dgm:cxn modelId="{3BDBAE9E-39D4-480B-840B-F8F8CD4E988C}" type="presParOf" srcId="{CF7D645C-95C6-467E-8B1F-63AA9AD167CA}" destId="{78A97E36-4534-43F3-BD26-101774B1C50D}" srcOrd="5" destOrd="0" presId="urn:microsoft.com/office/officeart/2005/8/layout/orgChart1"/>
-    <dgm:cxn modelId="{7110AC86-5BB3-4884-8A8B-EB850AB2CACA}" type="presParOf" srcId="{78A97E36-4534-43F3-BD26-101774B1C50D}" destId="{0D44B09E-56A3-4E31-A0A5-15F3CF7292E7}" srcOrd="0" destOrd="0" presId="urn:microsoft.com/office/officeart/2005/8/layout/orgChart1"/>
-    <dgm:cxn modelId="{CB384F30-81EC-43D1-9BAB-46B091885B71}" type="presParOf" srcId="{0D44B09E-56A3-4E31-A0A5-15F3CF7292E7}" destId="{5918A28F-A402-45A8-800D-F3D2D216F519}" srcOrd="0" destOrd="0" presId="urn:microsoft.com/office/officeart/2005/8/layout/orgChart1"/>
-    <dgm:cxn modelId="{276F3593-E097-44F0-88E9-16B4F73EB25E}" type="presParOf" srcId="{0D44B09E-56A3-4E31-A0A5-15F3CF7292E7}" destId="{8ED80E23-12AE-45F3-BEE6-FE2054C3E7CD}" srcOrd="1" destOrd="0" presId="urn:microsoft.com/office/officeart/2005/8/layout/orgChart1"/>
-    <dgm:cxn modelId="{6371658A-92A5-43C2-9047-4E7EC1E49AA1}" type="presParOf" srcId="{78A97E36-4534-43F3-BD26-101774B1C50D}" destId="{C64790CF-4B9E-4A30-A018-5CFF02FF7746}" srcOrd="1" destOrd="0" presId="urn:microsoft.com/office/officeart/2005/8/layout/orgChart1"/>
-    <dgm:cxn modelId="{6EA0615D-6AF2-409C-AACB-0700F3E74F9C}" type="presParOf" srcId="{78A97E36-4534-43F3-BD26-101774B1C50D}" destId="{8F7BC3E8-E456-4C77-9EEE-7F71B5C79C89}" srcOrd="2" destOrd="0" presId="urn:microsoft.com/office/officeart/2005/8/layout/orgChart1"/>
-    <dgm:cxn modelId="{127F94DF-61C5-46FF-9317-65D710B23A49}" type="presParOf" srcId="{230D31DC-EEB4-45EA-A11C-A1B30D3C0231}" destId="{F0A6897D-1B2A-49CB-9087-47D632FAC058}" srcOrd="2" destOrd="0" presId="urn:microsoft.com/office/officeart/2005/8/layout/orgChart1"/>
-    <dgm:cxn modelId="{3E990910-C41D-49C2-BB36-9EC7719EFC77}" type="presParOf" srcId="{B7EA32BD-31B0-48A5-8ADB-EB0EEE175281}" destId="{FC6C931E-8425-44E2-9A45-C99078A7EBFB}" srcOrd="2" destOrd="0" presId="urn:microsoft.com/office/officeart/2005/8/layout/orgChart1"/>
-    <dgm:cxn modelId="{40D61004-F2B8-4588-A624-666F551641E0}" type="presParOf" srcId="{48F4DB81-2422-4340-9120-4E85037690AE}" destId="{E603882C-477B-4463-80FB-EAEF44049C9C}" srcOrd="2" destOrd="0" presId="urn:microsoft.com/office/officeart/2005/8/layout/orgChart1"/>
+    <dgm:cxn modelId="{58A80A02-E854-4A1C-8EAE-1D279683C4A7}" type="presParOf" srcId="{B0B4C38E-BDF4-40C4-BEB7-124B3B1858B3}" destId="{48F4DB81-2422-4340-9120-4E85037690AE}" srcOrd="0" destOrd="0" presId="urn:microsoft.com/office/officeart/2005/8/layout/orgChart1"/>
+    <dgm:cxn modelId="{5F23AD90-F8AC-462E-9D34-651FAFB06297}" type="presParOf" srcId="{48F4DB81-2422-4340-9120-4E85037690AE}" destId="{561EA86A-81CA-4B0C-98C1-49E119C565C9}" srcOrd="0" destOrd="0" presId="urn:microsoft.com/office/officeart/2005/8/layout/orgChart1"/>
+    <dgm:cxn modelId="{A7B52E95-EEDE-467B-AF74-461A13E4C63B}" type="presParOf" srcId="{561EA86A-81CA-4B0C-98C1-49E119C565C9}" destId="{926A8A8E-5DB1-464F-A9A0-8B923CEA632A}" srcOrd="0" destOrd="0" presId="urn:microsoft.com/office/officeart/2005/8/layout/orgChart1"/>
+    <dgm:cxn modelId="{8CDCD967-CC0D-40AB-8D13-E3417406B90D}" type="presParOf" srcId="{561EA86A-81CA-4B0C-98C1-49E119C565C9}" destId="{23F6984E-34D9-4587-A330-68335C399A8A}" srcOrd="1" destOrd="0" presId="urn:microsoft.com/office/officeart/2005/8/layout/orgChart1"/>
+    <dgm:cxn modelId="{9250AD31-B0C9-4C0B-8D0C-E0EA7BDEE812}" type="presParOf" srcId="{48F4DB81-2422-4340-9120-4E85037690AE}" destId="{56F9565F-9708-43AB-9AD0-1F619CE15769}" srcOrd="1" destOrd="0" presId="urn:microsoft.com/office/officeart/2005/8/layout/orgChart1"/>
+    <dgm:cxn modelId="{1D1997B7-2DAF-4DBC-9CF3-1CAFD06FF200}" type="presParOf" srcId="{56F9565F-9708-43AB-9AD0-1F619CE15769}" destId="{58DD3A17-D6A2-4A23-B1E8-3758056EAA8B}" srcOrd="0" destOrd="0" presId="urn:microsoft.com/office/officeart/2005/8/layout/orgChart1"/>
+    <dgm:cxn modelId="{6417D222-A7DE-4016-B8C1-20E6CBBA1BA1}" type="presParOf" srcId="{56F9565F-9708-43AB-9AD0-1F619CE15769}" destId="{3DDA7723-784F-4E1F-929A-419782766186}" srcOrd="1" destOrd="0" presId="urn:microsoft.com/office/officeart/2005/8/layout/orgChart1"/>
+    <dgm:cxn modelId="{4FA4B888-16BA-4E32-B38F-A1E1D9ADF4D2}" type="presParOf" srcId="{3DDA7723-784F-4E1F-929A-419782766186}" destId="{32F6E168-58CC-4CE9-B40E-408105BEE100}" srcOrd="0" destOrd="0" presId="urn:microsoft.com/office/officeart/2005/8/layout/orgChart1"/>
+    <dgm:cxn modelId="{EC264357-9CCC-4A9A-8488-14ABB0395AFE}" type="presParOf" srcId="{32F6E168-58CC-4CE9-B40E-408105BEE100}" destId="{DA72B92F-DB14-4CD0-B6CC-DD97A221EDEF}" srcOrd="0" destOrd="0" presId="urn:microsoft.com/office/officeart/2005/8/layout/orgChart1"/>
+    <dgm:cxn modelId="{F5CF1633-B454-40C8-9534-723534F65692}" type="presParOf" srcId="{32F6E168-58CC-4CE9-B40E-408105BEE100}" destId="{D8DE252C-E554-4844-8197-A2A92DB8956B}" srcOrd="1" destOrd="0" presId="urn:microsoft.com/office/officeart/2005/8/layout/orgChart1"/>
+    <dgm:cxn modelId="{EC32FD67-8A6E-448F-BD06-4F4F5D72BAB7}" type="presParOf" srcId="{3DDA7723-784F-4E1F-929A-419782766186}" destId="{924C1135-04E1-43A0-8FD4-04387B655978}" srcOrd="1" destOrd="0" presId="urn:microsoft.com/office/officeart/2005/8/layout/orgChart1"/>
+    <dgm:cxn modelId="{CC0AD58E-7454-43CC-ACFB-EA19DACAF791}" type="presParOf" srcId="{3DDA7723-784F-4E1F-929A-419782766186}" destId="{C18A2394-198C-4910-B706-3C4B57288D8C}" srcOrd="2" destOrd="0" presId="urn:microsoft.com/office/officeart/2005/8/layout/orgChart1"/>
+    <dgm:cxn modelId="{DA473FC9-4FAF-4FC4-BF49-421A09067110}" type="presParOf" srcId="{56F9565F-9708-43AB-9AD0-1F619CE15769}" destId="{18569363-7ECD-44D6-8C16-C3BF4C957D40}" srcOrd="2" destOrd="0" presId="urn:microsoft.com/office/officeart/2005/8/layout/orgChart1"/>
+    <dgm:cxn modelId="{D83ADC0D-9B36-416D-AF27-C338B92A39BD}" type="presParOf" srcId="{56F9565F-9708-43AB-9AD0-1F619CE15769}" destId="{B7EA32BD-31B0-48A5-8ADB-EB0EEE175281}" srcOrd="3" destOrd="0" presId="urn:microsoft.com/office/officeart/2005/8/layout/orgChart1"/>
+    <dgm:cxn modelId="{7034D11D-113C-49CA-B01B-56D167C80267}" type="presParOf" srcId="{B7EA32BD-31B0-48A5-8ADB-EB0EEE175281}" destId="{C41B8365-420E-4DF5-A77B-A2C53EE3792F}" srcOrd="0" destOrd="0" presId="urn:microsoft.com/office/officeart/2005/8/layout/orgChart1"/>
+    <dgm:cxn modelId="{2B0394FE-378A-4C8A-9AAE-A805D3F8F961}" type="presParOf" srcId="{C41B8365-420E-4DF5-A77B-A2C53EE3792F}" destId="{BD33F870-05E8-4EE1-A125-0BF93891C340}" srcOrd="0" destOrd="0" presId="urn:microsoft.com/office/officeart/2005/8/layout/orgChart1"/>
+    <dgm:cxn modelId="{67E7F011-A0A1-44E6-8000-33F46C5AEF9E}" type="presParOf" srcId="{C41B8365-420E-4DF5-A77B-A2C53EE3792F}" destId="{5285A4FE-F2C6-434B-8A62-E82398B6A29A}" srcOrd="1" destOrd="0" presId="urn:microsoft.com/office/officeart/2005/8/layout/orgChart1"/>
+    <dgm:cxn modelId="{C9CAA19C-7239-41CF-9E0D-C195EEB0750D}" type="presParOf" srcId="{B7EA32BD-31B0-48A5-8ADB-EB0EEE175281}" destId="{EFF283CC-66ED-4401-A70A-EC4C8EEA60F8}" srcOrd="1" destOrd="0" presId="urn:microsoft.com/office/officeart/2005/8/layout/orgChart1"/>
+    <dgm:cxn modelId="{03EE86C4-BDE1-44DA-91CC-444BB9E0B2BB}" type="presParOf" srcId="{EFF283CC-66ED-4401-A70A-EC4C8EEA60F8}" destId="{442D376F-E3D8-47C5-B41D-9A883805EF0C}" srcOrd="0" destOrd="0" presId="urn:microsoft.com/office/officeart/2005/8/layout/orgChart1"/>
+    <dgm:cxn modelId="{90DEEF7F-0C5E-4CF4-A9D0-CADD20517015}" type="presParOf" srcId="{EFF283CC-66ED-4401-A70A-EC4C8EEA60F8}" destId="{DBA1BBFE-11D7-47F8-88D4-532BD31F1EC1}" srcOrd="1" destOrd="0" presId="urn:microsoft.com/office/officeart/2005/8/layout/orgChart1"/>
+    <dgm:cxn modelId="{1C125AF6-A076-41E7-A544-D94FA7847621}" type="presParOf" srcId="{DBA1BBFE-11D7-47F8-88D4-532BD31F1EC1}" destId="{42010EEF-885F-4A3D-94F5-F3756AE7E7CB}" srcOrd="0" destOrd="0" presId="urn:microsoft.com/office/officeart/2005/8/layout/orgChart1"/>
+    <dgm:cxn modelId="{93F5FA27-1C8F-41E7-B990-713795BA0D51}" type="presParOf" srcId="{42010EEF-885F-4A3D-94F5-F3756AE7E7CB}" destId="{0C085B8D-B5F0-4F10-9E0C-AA00066C08EE}" srcOrd="0" destOrd="0" presId="urn:microsoft.com/office/officeart/2005/8/layout/orgChart1"/>
+    <dgm:cxn modelId="{FDAAF208-BD86-4A46-AF04-FB307122F374}" type="presParOf" srcId="{42010EEF-885F-4A3D-94F5-F3756AE7E7CB}" destId="{BE84E890-F4DC-4C46-ACB9-9B67ADE9E6A9}" srcOrd="1" destOrd="0" presId="urn:microsoft.com/office/officeart/2005/8/layout/orgChart1"/>
+    <dgm:cxn modelId="{7C14E905-555E-4DD9-AEB7-A299620674CB}" type="presParOf" srcId="{DBA1BBFE-11D7-47F8-88D4-532BD31F1EC1}" destId="{26369E9D-4F58-44A3-829E-15B6FB2BCDA6}" srcOrd="1" destOrd="0" presId="urn:microsoft.com/office/officeart/2005/8/layout/orgChart1"/>
+    <dgm:cxn modelId="{04A90177-85EA-49CA-8401-112E6F4C38D2}" type="presParOf" srcId="{26369E9D-4F58-44A3-829E-15B6FB2BCDA6}" destId="{C4EAB30D-AB38-4CD9-AD3A-00EC87B3A862}" srcOrd="0" destOrd="0" presId="urn:microsoft.com/office/officeart/2005/8/layout/orgChart1"/>
+    <dgm:cxn modelId="{C28BEF17-4081-4903-9D36-48DD3E6353D2}" type="presParOf" srcId="{26369E9D-4F58-44A3-829E-15B6FB2BCDA6}" destId="{89396BBB-B90C-4670-9533-A8DE0BC88843}" srcOrd="1" destOrd="0" presId="urn:microsoft.com/office/officeart/2005/8/layout/orgChart1"/>
+    <dgm:cxn modelId="{F5C56092-A063-4A6D-BC60-82973D32B983}" type="presParOf" srcId="{89396BBB-B90C-4670-9533-A8DE0BC88843}" destId="{CC2D7D60-A2A0-4307-ADC6-0E34EC9CDFFE}" srcOrd="0" destOrd="0" presId="urn:microsoft.com/office/officeart/2005/8/layout/orgChart1"/>
+    <dgm:cxn modelId="{E81B622F-E1A9-475D-836D-D799641EAB8D}" type="presParOf" srcId="{CC2D7D60-A2A0-4307-ADC6-0E34EC9CDFFE}" destId="{4F9BA7B5-88E2-4BDC-A31D-901425A036A0}" srcOrd="0" destOrd="0" presId="urn:microsoft.com/office/officeart/2005/8/layout/orgChart1"/>
+    <dgm:cxn modelId="{6C8707D6-454F-4325-9D1C-C42A77AE5D9C}" type="presParOf" srcId="{CC2D7D60-A2A0-4307-ADC6-0E34EC9CDFFE}" destId="{DB788A50-2D10-4EE7-B5F3-B20FDE3AC78D}" srcOrd="1" destOrd="0" presId="urn:microsoft.com/office/officeart/2005/8/layout/orgChart1"/>
+    <dgm:cxn modelId="{58F39761-BFA5-4283-8C24-7C55F39A727F}" type="presParOf" srcId="{89396BBB-B90C-4670-9533-A8DE0BC88843}" destId="{A1B5E9DC-B947-49C5-A789-7396DF6426D5}" srcOrd="1" destOrd="0" presId="urn:microsoft.com/office/officeart/2005/8/layout/orgChart1"/>
+    <dgm:cxn modelId="{30CE4268-1716-4F22-8091-A2CD63BFDD36}" type="presParOf" srcId="{89396BBB-B90C-4670-9533-A8DE0BC88843}" destId="{6B73F6AE-A545-475D-ABF6-F172C471D2CC}" srcOrd="2" destOrd="0" presId="urn:microsoft.com/office/officeart/2005/8/layout/orgChart1"/>
+    <dgm:cxn modelId="{582FC01F-C52C-4138-B175-1D9148D4C7C5}" type="presParOf" srcId="{26369E9D-4F58-44A3-829E-15B6FB2BCDA6}" destId="{AB61DBC6-A4F8-46C0-9DD8-46AB796BB429}" srcOrd="2" destOrd="0" presId="urn:microsoft.com/office/officeart/2005/8/layout/orgChart1"/>
+    <dgm:cxn modelId="{BBB35675-9266-4D24-A9AF-B78D3B152991}" type="presParOf" srcId="{26369E9D-4F58-44A3-829E-15B6FB2BCDA6}" destId="{85C5EC69-E746-4F25-BFBA-04E03C4C1D66}" srcOrd="3" destOrd="0" presId="urn:microsoft.com/office/officeart/2005/8/layout/orgChart1"/>
+    <dgm:cxn modelId="{3049AE47-4CCD-4A0F-BC17-700A261D0362}" type="presParOf" srcId="{85C5EC69-E746-4F25-BFBA-04E03C4C1D66}" destId="{6E54C895-56F8-4425-A3B7-713B029A5E68}" srcOrd="0" destOrd="0" presId="urn:microsoft.com/office/officeart/2005/8/layout/orgChart1"/>
+    <dgm:cxn modelId="{975C089B-44CF-473E-88F7-66ECA352D5AB}" type="presParOf" srcId="{6E54C895-56F8-4425-A3B7-713B029A5E68}" destId="{EC207D77-D78A-4D98-A296-0C832D8EC3E7}" srcOrd="0" destOrd="0" presId="urn:microsoft.com/office/officeart/2005/8/layout/orgChart1"/>
+    <dgm:cxn modelId="{F7C311A9-B418-4452-A45A-7B12154EBDE2}" type="presParOf" srcId="{6E54C895-56F8-4425-A3B7-713B029A5E68}" destId="{D6C9B272-892A-4EDE-8B5F-72817A700AF2}" srcOrd="1" destOrd="0" presId="urn:microsoft.com/office/officeart/2005/8/layout/orgChart1"/>
+    <dgm:cxn modelId="{6B58EC93-6F0F-46E2-ABC3-2AEB91170E1B}" type="presParOf" srcId="{85C5EC69-E746-4F25-BFBA-04E03C4C1D66}" destId="{A2D0D693-E81F-426B-B0BF-DA4E38CB7BC3}" srcOrd="1" destOrd="0" presId="urn:microsoft.com/office/officeart/2005/8/layout/orgChart1"/>
+    <dgm:cxn modelId="{28E5560A-770F-4169-ADCD-819AD9F78A38}" type="presParOf" srcId="{85C5EC69-E746-4F25-BFBA-04E03C4C1D66}" destId="{2B4C9A6D-5C85-4963-917C-FEAEF8BE5849}" srcOrd="2" destOrd="0" presId="urn:microsoft.com/office/officeart/2005/8/layout/orgChart1"/>
+    <dgm:cxn modelId="{A1A98DE3-F67F-4E02-8940-F996AE012D98}" type="presParOf" srcId="{DBA1BBFE-11D7-47F8-88D4-532BD31F1EC1}" destId="{DA661D01-DDC6-48D8-BF5B-79343E8F447C}" srcOrd="2" destOrd="0" presId="urn:microsoft.com/office/officeart/2005/8/layout/orgChart1"/>
+    <dgm:cxn modelId="{B7FB564B-42CB-4680-9179-FEA4BC9EAE4A}" type="presParOf" srcId="{EFF283CC-66ED-4401-A70A-EC4C8EEA60F8}" destId="{30221965-927B-46FE-9E2C-F085B1BB5C85}" srcOrd="2" destOrd="0" presId="urn:microsoft.com/office/officeart/2005/8/layout/orgChart1"/>
+    <dgm:cxn modelId="{8B886027-5946-4C86-9DA4-38D1302DB2C0}" type="presParOf" srcId="{EFF283CC-66ED-4401-A70A-EC4C8EEA60F8}" destId="{230D31DC-EEB4-45EA-A11C-A1B30D3C0231}" srcOrd="3" destOrd="0" presId="urn:microsoft.com/office/officeart/2005/8/layout/orgChart1"/>
+    <dgm:cxn modelId="{C98BD4C5-52D6-465B-ADC1-696B6FE5C5C4}" type="presParOf" srcId="{230D31DC-EEB4-45EA-A11C-A1B30D3C0231}" destId="{BD557788-8544-40AE-965B-A84FDD608508}" srcOrd="0" destOrd="0" presId="urn:microsoft.com/office/officeart/2005/8/layout/orgChart1"/>
+    <dgm:cxn modelId="{F50DA699-DD28-4586-83E8-118CCED4B4CB}" type="presParOf" srcId="{BD557788-8544-40AE-965B-A84FDD608508}" destId="{E482C4C0-B8B1-4B4B-B774-B17E63E70874}" srcOrd="0" destOrd="0" presId="urn:microsoft.com/office/officeart/2005/8/layout/orgChart1"/>
+    <dgm:cxn modelId="{5F131A65-0E89-477E-AD31-7E992DFDCC39}" type="presParOf" srcId="{BD557788-8544-40AE-965B-A84FDD608508}" destId="{79C143B7-002D-4AEB-9E1F-C04EB64AE559}" srcOrd="1" destOrd="0" presId="urn:microsoft.com/office/officeart/2005/8/layout/orgChart1"/>
+    <dgm:cxn modelId="{FF3E68F3-D895-4FB3-8688-034A5AEBFB30}" type="presParOf" srcId="{230D31DC-EEB4-45EA-A11C-A1B30D3C0231}" destId="{CF7D645C-95C6-467E-8B1F-63AA9AD167CA}" srcOrd="1" destOrd="0" presId="urn:microsoft.com/office/officeart/2005/8/layout/orgChart1"/>
+    <dgm:cxn modelId="{A088B226-9064-41B2-96B4-1B1A991DD714}" type="presParOf" srcId="{CF7D645C-95C6-467E-8B1F-63AA9AD167CA}" destId="{CCAEF9DC-0C53-4DE4-ABF6-F171A22D0F30}" srcOrd="0" destOrd="0" presId="urn:microsoft.com/office/officeart/2005/8/layout/orgChart1"/>
+    <dgm:cxn modelId="{CB84E8C7-95F4-4AAF-825F-D86344D1C751}" type="presParOf" srcId="{CF7D645C-95C6-467E-8B1F-63AA9AD167CA}" destId="{41C470CF-B2CF-4318-AAD0-1A84E4A16454}" srcOrd="1" destOrd="0" presId="urn:microsoft.com/office/officeart/2005/8/layout/orgChart1"/>
+    <dgm:cxn modelId="{C7A91B8A-A856-4148-98C1-870CDD14DFC5}" type="presParOf" srcId="{41C470CF-B2CF-4318-AAD0-1A84E4A16454}" destId="{3B64B4AF-56D8-4340-9E4E-1D89BD4335FD}" srcOrd="0" destOrd="0" presId="urn:microsoft.com/office/officeart/2005/8/layout/orgChart1"/>
+    <dgm:cxn modelId="{91C0E14D-EC5C-41E5-8551-AA97CA91734D}" type="presParOf" srcId="{3B64B4AF-56D8-4340-9E4E-1D89BD4335FD}" destId="{25114A06-875C-4DA5-AB33-06BAA520B0EF}" srcOrd="0" destOrd="0" presId="urn:microsoft.com/office/officeart/2005/8/layout/orgChart1"/>
+    <dgm:cxn modelId="{C4720913-5E8D-4133-A6DF-B34F650AEBCD}" type="presParOf" srcId="{3B64B4AF-56D8-4340-9E4E-1D89BD4335FD}" destId="{CD7E4520-D1C4-4D69-A71C-42658F3F13DC}" srcOrd="1" destOrd="0" presId="urn:microsoft.com/office/officeart/2005/8/layout/orgChart1"/>
+    <dgm:cxn modelId="{9278F04C-F6A2-4F18-AED6-D3F983832B29}" type="presParOf" srcId="{41C470CF-B2CF-4318-AAD0-1A84E4A16454}" destId="{B1CBE30A-0840-49B0-9E70-A1D646313527}" srcOrd="1" destOrd="0" presId="urn:microsoft.com/office/officeart/2005/8/layout/orgChart1"/>
+    <dgm:cxn modelId="{896FF82F-FF8C-4F9A-9FCB-975708CF8321}" type="presParOf" srcId="{41C470CF-B2CF-4318-AAD0-1A84E4A16454}" destId="{CB4C8EDE-4585-4298-A244-5674DF791D16}" srcOrd="2" destOrd="0" presId="urn:microsoft.com/office/officeart/2005/8/layout/orgChart1"/>
+    <dgm:cxn modelId="{A1776263-BBBF-49C0-AA67-288CBA87E67A}" type="presParOf" srcId="{CF7D645C-95C6-467E-8B1F-63AA9AD167CA}" destId="{1E085166-A70D-404C-AB02-6536990537CA}" srcOrd="2" destOrd="0" presId="urn:microsoft.com/office/officeart/2005/8/layout/orgChart1"/>
+    <dgm:cxn modelId="{CBA716AA-556E-4EC9-8FF8-2249C238E01E}" type="presParOf" srcId="{CF7D645C-95C6-467E-8B1F-63AA9AD167CA}" destId="{8162677B-BE0F-43D3-855F-0FEF23E08918}" srcOrd="3" destOrd="0" presId="urn:microsoft.com/office/officeart/2005/8/layout/orgChart1"/>
+    <dgm:cxn modelId="{43F6A75D-8214-49CB-80C1-1F64ECC62F88}" type="presParOf" srcId="{8162677B-BE0F-43D3-855F-0FEF23E08918}" destId="{B28DD7D3-C5D1-41D0-BC87-1069665A8CE0}" srcOrd="0" destOrd="0" presId="urn:microsoft.com/office/officeart/2005/8/layout/orgChart1"/>
+    <dgm:cxn modelId="{DC068DD4-689C-4DB7-A17B-EFB0A53D48C7}" type="presParOf" srcId="{B28DD7D3-C5D1-41D0-BC87-1069665A8CE0}" destId="{7B11F0E2-644B-44EC-950F-ED28430BA4C2}" srcOrd="0" destOrd="0" presId="urn:microsoft.com/office/officeart/2005/8/layout/orgChart1"/>
+    <dgm:cxn modelId="{9D5889C4-C236-4E36-AF54-99E2C4EAEB21}" type="presParOf" srcId="{B28DD7D3-C5D1-41D0-BC87-1069665A8CE0}" destId="{D36F9AF2-9112-4AFE-A6D5-0D5CC209116C}" srcOrd="1" destOrd="0" presId="urn:microsoft.com/office/officeart/2005/8/layout/orgChart1"/>
+    <dgm:cxn modelId="{2773D3B5-4F36-4C5D-8D2A-9E5505FD3847}" type="presParOf" srcId="{8162677B-BE0F-43D3-855F-0FEF23E08918}" destId="{230F11C1-21F1-47C4-8A0B-964ECAF97420}" srcOrd="1" destOrd="0" presId="urn:microsoft.com/office/officeart/2005/8/layout/orgChart1"/>
+    <dgm:cxn modelId="{C1FDA710-8900-4E51-A007-6B2AF5656652}" type="presParOf" srcId="{8162677B-BE0F-43D3-855F-0FEF23E08918}" destId="{5F4CD257-BE13-4BE5-B96B-95F29AEB26CE}" srcOrd="2" destOrd="0" presId="urn:microsoft.com/office/officeart/2005/8/layout/orgChart1"/>
+    <dgm:cxn modelId="{8E4BFE61-3942-4BC2-AF8D-CEA7EDC3975D}" type="presParOf" srcId="{CF7D645C-95C6-467E-8B1F-63AA9AD167CA}" destId="{3D470241-A08B-413A-9519-62C51CB105EC}" srcOrd="4" destOrd="0" presId="urn:microsoft.com/office/officeart/2005/8/layout/orgChart1"/>
+    <dgm:cxn modelId="{123CE35A-0D9A-43FF-B292-8DCD9FB8A3EF}" type="presParOf" srcId="{CF7D645C-95C6-467E-8B1F-63AA9AD167CA}" destId="{78A97E36-4534-43F3-BD26-101774B1C50D}" srcOrd="5" destOrd="0" presId="urn:microsoft.com/office/officeart/2005/8/layout/orgChart1"/>
+    <dgm:cxn modelId="{3060D164-213E-422F-9020-589F2E8F332B}" type="presParOf" srcId="{78A97E36-4534-43F3-BD26-101774B1C50D}" destId="{0D44B09E-56A3-4E31-A0A5-15F3CF7292E7}" srcOrd="0" destOrd="0" presId="urn:microsoft.com/office/officeart/2005/8/layout/orgChart1"/>
+    <dgm:cxn modelId="{AA377CAA-5DA1-4146-A694-C867F8C16104}" type="presParOf" srcId="{0D44B09E-56A3-4E31-A0A5-15F3CF7292E7}" destId="{5918A28F-A402-45A8-800D-F3D2D216F519}" srcOrd="0" destOrd="0" presId="urn:microsoft.com/office/officeart/2005/8/layout/orgChart1"/>
+    <dgm:cxn modelId="{29CFE430-C343-4D51-9BB9-FA80D1AEB1E5}" type="presParOf" srcId="{0D44B09E-56A3-4E31-A0A5-15F3CF7292E7}" destId="{8ED80E23-12AE-45F3-BEE6-FE2054C3E7CD}" srcOrd="1" destOrd="0" presId="urn:microsoft.com/office/officeart/2005/8/layout/orgChart1"/>
+    <dgm:cxn modelId="{F48910A2-1088-433B-8A7D-707DB375E123}" type="presParOf" srcId="{78A97E36-4534-43F3-BD26-101774B1C50D}" destId="{C64790CF-4B9E-4A30-A018-5CFF02FF7746}" srcOrd="1" destOrd="0" presId="urn:microsoft.com/office/officeart/2005/8/layout/orgChart1"/>
+    <dgm:cxn modelId="{882FA7F8-F811-42D2-AE3E-0E6C3255F1E2}" type="presParOf" srcId="{78A97E36-4534-43F3-BD26-101774B1C50D}" destId="{8F7BC3E8-E456-4C77-9EEE-7F71B5C79C89}" srcOrd="2" destOrd="0" presId="urn:microsoft.com/office/officeart/2005/8/layout/orgChart1"/>
+    <dgm:cxn modelId="{6BC43AE1-3616-4AB4-AE9F-6AE0F2DA21ED}" type="presParOf" srcId="{230D31DC-EEB4-45EA-A11C-A1B30D3C0231}" destId="{F0A6897D-1B2A-49CB-9087-47D632FAC058}" srcOrd="2" destOrd="0" presId="urn:microsoft.com/office/officeart/2005/8/layout/orgChart1"/>
+    <dgm:cxn modelId="{8D319CBC-CD03-43EA-9F16-4C1FA07E8AD0}" type="presParOf" srcId="{B7EA32BD-31B0-48A5-8ADB-EB0EEE175281}" destId="{FC6C931E-8425-44E2-9A45-C99078A7EBFB}" srcOrd="2" destOrd="0" presId="urn:microsoft.com/office/officeart/2005/8/layout/orgChart1"/>
+    <dgm:cxn modelId="{C49EA516-232C-4E26-80DA-5D0A73937F46}" type="presParOf" srcId="{48F4DB81-2422-4340-9120-4E85037690AE}" destId="{E603882C-477B-4463-80FB-EAEF44049C9C}" srcOrd="2" destOrd="0" presId="urn:microsoft.com/office/officeart/2005/8/layout/orgChart1"/>
   </dgm:cxnLst>
   <dgm:bg/>
   <dgm:whole/>
@@ -38899,15 +38943,17 @@
     <w:panose1 w:val="020B0604020202020204"/>
     <w:charset w:val="00"/>
     <w:family w:val="swiss"/>
+    <w:notTrueType/>
     <w:pitch w:val="variable"/>
-    <w:sig w:usb0="E0002AFF" w:usb1="C0007843" w:usb2="00000009" w:usb3="00000000" w:csb0="000001FF" w:csb1="00000000"/>
+    <w:sig w:usb0="00000003" w:usb1="00000000" w:usb2="00000000" w:usb3="00000000" w:csb0="00000001" w:csb1="00000000"/>
   </w:font>
   <w:font w:name="Tahoma">
     <w:panose1 w:val="020B0604030504040204"/>
     <w:charset w:val="00"/>
     <w:family w:val="swiss"/>
+    <w:notTrueType/>
     <w:pitch w:val="variable"/>
-    <w:sig w:usb0="E1002EFF" w:usb1="C000605B" w:usb2="00000029" w:usb3="00000000" w:csb0="000101FF" w:csb1="00000000"/>
+    <w:sig w:usb0="00000003" w:usb1="00000000" w:usb2="00000000" w:usb3="00000000" w:csb0="00000001" w:csb1="00000000"/>
   </w:font>
   <w:font w:name="Arial">
     <w:panose1 w:val="020B0604020202020204"/>
@@ -38934,6 +38980,7 @@
   </w:compat>
   <w:rsids>
     <w:rsidRoot w:val="00531C73"/>
+    <w:rsid w:val="0006384F"/>
     <w:rsid w:val="000950E4"/>
     <w:rsid w:val="000A3D2F"/>
     <w:rsid w:val="001205B5"/>
@@ -39748,7 +39795,7 @@
 </file>
 
 <file path=customXml/itemProps1.xml><?xml version="1.0" encoding="utf-8"?>
-<ds:datastoreItem xmlns:ds="http://schemas.openxmlformats.org/officeDocument/2006/customXml" ds:itemID="{A19B9E72-B09F-4511-990B-577AF52CAD42}">
+<ds:datastoreItem xmlns:ds="http://schemas.openxmlformats.org/officeDocument/2006/customXml" ds:itemID="{5B990D53-465F-4B0D-BB19-FE5B834E291A}">
   <ds:schemaRefs>
     <ds:schemaRef ds:uri="http://schemas.openxmlformats.org/officeDocument/2006/bibliography"/>
   </ds:schemaRefs>

</xml_diff>

<commit_message>
Cambios en alcances con trazabilidades matcheadas
</commit_message>
<xml_diff>
--- a/Docs/01-Relevamiento Inicial/Informe Preliminar.docx
+++ b/Docs/01-Relevamiento Inicial/Informe Preliminar.docx
@@ -361,7 +361,6 @@
         <w:dataBinding w:prefixMappings="xmlns:ns0='http://purl.org/dc/elements/1.1/' xmlns:ns1='http://schemas.openxmlformats.org/package/2006/metadata/core-properties' " w:xpath="/ns1:coreProperties[1]/ns0:title[1]" w:storeItemID="{6C3C8BC8-F283-45AE-878A-BAB7291924A1}"/>
         <w:text/>
       </w:sdtPr>
-      <w:sdtEndPr/>
       <w:sdtContent>
         <w:p>
           <w:pPr>
@@ -811,7 +810,7 @@
           <w:noProof/>
           <w:sz w:val="20"/>
         </w:rPr>
-        <w:t>08/05/2011 11:44:00</w:t>
+        <w:t>08/05/2011 01:16:00 p.m.</w:t>
       </w:r>
       <w:r>
         <w:rPr>
@@ -7159,7 +7158,6 @@
           <w:id w:val="1982184330"/>
           <w:citation/>
         </w:sdtPr>
-        <w:sdtEndPr/>
         <w:sdtContent>
           <w:r>
             <w:fldChar w:fldCharType="begin"/>
@@ -11185,7 +11183,10 @@
         </w:numPr>
       </w:pPr>
       <w:r>
-        <w:t>Registrar planificación de</w:t>
+        <w:t>Gestionar</w:t>
+      </w:r>
+      <w:r>
+        <w:t xml:space="preserve"> planificación de</w:t>
       </w:r>
       <w:r>
         <w:t xml:space="preserve"> clases</w:t>
@@ -11200,37 +11201,13 @@
         </w:numPr>
       </w:pPr>
       <w:r>
-        <w:t>As</w:t>
-      </w:r>
-      <w:r>
-        <w:t>ignar fecha y hora de contenido</w:t>
-      </w:r>
-    </w:p>
-    <w:p>
-      <w:pPr>
-        <w:pStyle w:val="Prrafodelista"/>
-        <w:numPr>
-          <w:ilvl w:val="0"/>
-          <w:numId w:val="21"/>
-        </w:numPr>
-      </w:pPr>
-      <w:r>
-        <w:t>Consultar planificación</w:t>
-      </w:r>
-    </w:p>
-    <w:p>
-      <w:pPr>
-        <w:pStyle w:val="Prrafodelista"/>
-        <w:numPr>
-          <w:ilvl w:val="0"/>
-          <w:numId w:val="21"/>
-        </w:numPr>
-      </w:pPr>
-      <w:r>
-        <w:t>Reg</w:t>
-      </w:r>
-      <w:r>
-        <w:t>istrar desarrollo real de clase</w:t>
+        <w:t>Gestionar</w:t>
+      </w:r>
+      <w:r>
+        <w:t xml:space="preserve"> </w:t>
+      </w:r>
+      <w:r>
+        <w:t>desarrollo real de clase</w:t>
       </w:r>
     </w:p>
     <w:p>
@@ -11533,7 +11510,6 @@
         </w:numPr>
       </w:pPr>
       <w:r>
-        <w:lastRenderedPageBreak/>
         <w:t>Generar re</w:t>
       </w:r>
       <w:r>
@@ -11564,6 +11540,7 @@
         </w:numPr>
       </w:pPr>
       <w:r>
+        <w:lastRenderedPageBreak/>
         <w:t xml:space="preserve">Generar </w:t>
       </w:r>
       <w:r>
@@ -11617,8 +11594,6 @@
           <w:numId w:val="21"/>
         </w:numPr>
       </w:pPr>
-      <w:bookmarkStart w:id="57" w:name="_GoBack"/>
-      <w:bookmarkEnd w:id="57"/>
       <w:r>
         <w:t xml:space="preserve">Generar </w:t>
       </w:r>
@@ -11635,10 +11610,7 @@
         <w:t xml:space="preserve"> sobre las encuestas </w:t>
       </w:r>
       <w:r>
-        <w:t xml:space="preserve">de </w:t>
-      </w:r>
-      <w:r>
-        <w:t>la institución</w:t>
+        <w:t>de la institución</w:t>
       </w:r>
     </w:p>
     <w:p>
@@ -11678,13 +11650,13 @@
       <w:pPr>
         <w:pStyle w:val="Ttulo3"/>
       </w:pPr>
-      <w:bookmarkStart w:id="58" w:name="_Toc290939944"/>
-      <w:bookmarkStart w:id="59" w:name="_Toc292328352"/>
+      <w:bookmarkStart w:id="57" w:name="_Toc290939944"/>
+      <w:bookmarkStart w:id="58" w:name="_Toc292328352"/>
       <w:r>
         <w:t>Módulo de Gestión de Comunicación</w:t>
       </w:r>
+      <w:bookmarkEnd w:id="57"/>
       <w:bookmarkEnd w:id="58"/>
-      <w:bookmarkEnd w:id="59"/>
     </w:p>
     <w:p>
       <w:pPr>
@@ -11695,7 +11667,7 @@
         </w:numPr>
       </w:pPr>
       <w:r>
-        <w:t>Generar mensaje</w:t>
+        <w:t>Gestión de servicio de mensajería</w:t>
       </w:r>
     </w:p>
     <w:p>
@@ -11707,13 +11679,13 @@
         </w:numPr>
       </w:pPr>
       <w:r>
-        <w:t>Genera</w:t>
-      </w:r>
-      <w:r>
-        <w:t xml:space="preserve">r </w:t>
-      </w:r>
-      <w:r>
-        <w:t>mensaje multiusuario</w:t>
+        <w:t xml:space="preserve">Enviar notificaciones </w:t>
+      </w:r>
+      <w:r>
+        <w:t>de sanciones e inasistencia vía mensaje de texto</w:t>
+      </w:r>
+      <w:r>
+        <w:t xml:space="preserve"> a los padres/tutores</w:t>
       </w:r>
     </w:p>
     <w:p>
@@ -11725,11 +11697,36 @@
         </w:numPr>
       </w:pPr>
       <w:r>
-        <w:t xml:space="preserve">Consultar </w:t>
-      </w:r>
-      <w:r>
-        <w:t>mensaje</w:t>
-      </w:r>
+        <w:t xml:space="preserve">Enviar notificaciones </w:t>
+      </w:r>
+      <w:r>
+        <w:t>de sanciones e inasistencia vía email</w:t>
+      </w:r>
+      <w:r>
+        <w:t xml:space="preserve"> a los padres/tutores</w:t>
+      </w:r>
+      <w:r>
+        <w:t xml:space="preserve"> </w:t>
+      </w:r>
+    </w:p>
+    <w:p>
+      <w:pPr>
+        <w:pStyle w:val="Ttulo3"/>
+      </w:pPr>
+      <w:bookmarkStart w:id="59" w:name="_Toc292328353"/>
+      <w:r>
+        <w:t>Módulo</w:t>
+      </w:r>
+      <w:r>
+        <w:t xml:space="preserve"> de </w:t>
+      </w:r>
+      <w:r>
+        <w:t>G</w:t>
+      </w:r>
+      <w:r>
+        <w:t>estión de foro</w:t>
+      </w:r>
+      <w:bookmarkEnd w:id="59"/>
     </w:p>
     <w:p>
       <w:pPr>
@@ -11739,14 +11736,9 @@
           <w:numId w:val="21"/>
         </w:numPr>
       </w:pPr>
-      <w:r>
-        <w:t xml:space="preserve">Enviar notificaciones </w:t>
-      </w:r>
-      <w:r>
-        <w:t>de sanciones e inasistencia vía mensaje de texto</w:t>
-      </w:r>
-      <w:r>
-        <w:t xml:space="preserve"> a los padres/tutores</w:t>
+      <w:bookmarkStart w:id="60" w:name="_Toc290939945"/>
+      <w:r>
+        <w:t>Consultar foro</w:t>
       </w:r>
     </w:p>
     <w:p>
@@ -11758,36 +11750,8 @@
         </w:numPr>
       </w:pPr>
       <w:r>
-        <w:t xml:space="preserve">Enviar notificaciones </w:t>
-      </w:r>
-      <w:r>
-        <w:t>de sanciones e inasistencia vía email</w:t>
-      </w:r>
-      <w:r>
-        <w:t xml:space="preserve"> a los padres/tutores</w:t>
-      </w:r>
-      <w:r>
-        <w:t xml:space="preserve"> </w:t>
-      </w:r>
-    </w:p>
-    <w:p>
-      <w:pPr>
-        <w:pStyle w:val="Ttulo3"/>
-      </w:pPr>
-      <w:bookmarkStart w:id="60" w:name="_Toc292328353"/>
-      <w:r>
-        <w:t>Módulo</w:t>
-      </w:r>
-      <w:r>
-        <w:t xml:space="preserve"> de </w:t>
-      </w:r>
-      <w:r>
-        <w:t>G</w:t>
-      </w:r>
-      <w:r>
-        <w:t>estión de foro</w:t>
-      </w:r>
-      <w:bookmarkEnd w:id="60"/>
+        <w:t>Generar mensaje en foro</w:t>
+      </w:r>
     </w:p>
     <w:p>
       <w:pPr>
@@ -11797,10 +11761,20 @@
           <w:numId w:val="21"/>
         </w:numPr>
       </w:pPr>
-      <w:bookmarkStart w:id="61" w:name="_Toc290939945"/>
-      <w:r>
-        <w:t>Consultar foro</w:t>
-      </w:r>
+      <w:r>
+        <w:t>Administrar foros</w:t>
+      </w:r>
+    </w:p>
+    <w:p>
+      <w:pPr>
+        <w:pStyle w:val="Ttulo3"/>
+      </w:pPr>
+      <w:bookmarkStart w:id="61" w:name="_Toc292328354"/>
+      <w:r>
+        <w:t>Módulo de Gestión Agenda de Actividades</w:t>
+      </w:r>
+      <w:bookmarkEnd w:id="60"/>
+      <w:bookmarkEnd w:id="61"/>
     </w:p>
     <w:p>
       <w:pPr>
@@ -11811,19 +11785,8 @@
         </w:numPr>
       </w:pPr>
       <w:r>
-        <w:t>Generar mensaje en foro</w:t>
-      </w:r>
-    </w:p>
-    <w:p>
-      <w:pPr>
-        <w:pStyle w:val="Ttulo3"/>
-      </w:pPr>
-      <w:bookmarkStart w:id="62" w:name="_Toc292328354"/>
-      <w:r>
-        <w:t>Módulo de Gestión Agenda de Actividades</w:t>
-      </w:r>
-      <w:bookmarkEnd w:id="61"/>
-      <w:bookmarkEnd w:id="62"/>
+        <w:t>Generar calendario académico</w:t>
+      </w:r>
     </w:p>
     <w:p>
       <w:pPr>
@@ -11863,6 +11826,11 @@
       <w:r>
         <w:t>Registrar evento</w:t>
       </w:r>
+      <w:r>
+        <w:t xml:space="preserve"> sociales</w:t>
+      </w:r>
+      <w:bookmarkStart w:id="62" w:name="_GoBack"/>
+      <w:bookmarkEnd w:id="62"/>
     </w:p>
     <w:p>
       <w:pPr>
@@ -12086,7 +12054,6 @@
         </w:numPr>
       </w:pPr>
       <w:r>
-        <w:lastRenderedPageBreak/>
         <w:t xml:space="preserve">Obtener </w:t>
       </w:r>
       <w:r>
@@ -12117,6 +12084,7 @@
         </w:numPr>
       </w:pPr>
       <w:r>
+        <w:lastRenderedPageBreak/>
         <w:t xml:space="preserve">Obtener </w:t>
       </w:r>
       <w:r>
@@ -19696,7 +19664,6 @@
             <w:id w:val="111145805"/>
             <w:bibliography/>
           </w:sdtPr>
-          <w:sdtEndPr/>
           <w:sdtContent>
             <w:p>
               <w:pPr>
@@ -26669,27 +26636,14 @@
             </w:rPr>
             <w:t xml:space="preserve">apítulo: </w:t>
           </w:r>
-          <w:r>
-            <w:fldChar w:fldCharType="begin"/>
-          </w:r>
-          <w:r>
-            <w:instrText xml:space="preserve"> STYLEREF  "1"  </w:instrText>
-          </w:r>
-          <w:r>
-            <w:fldChar w:fldCharType="separate"/>
-          </w:r>
-          <w:r>
-            <w:rPr>
-              <w:noProof/>
-            </w:rPr>
-            <w:t>Propuesta Del Producto</w:t>
-          </w:r>
-          <w:r>
-            <w:rPr>
-              <w:noProof/>
-            </w:rPr>
-            <w:fldChar w:fldCharType="end"/>
-          </w:r>
+          <w:fldSimple w:instr=" STYLEREF  &quot;1&quot;  ">
+            <w:r>
+              <w:rPr>
+                <w:noProof/>
+              </w:rPr>
+              <w:t>Propuesta Del Producto</w:t>
+            </w:r>
+          </w:fldSimple>
         </w:p>
       </w:tc>
     </w:tr>
@@ -26739,7 +26693,7 @@
               <w:sz w:val="40"/>
               <w:szCs w:val="40"/>
             </w:rPr>
-            <w:t>22</w:t>
+            <w:t>21</w:t>
           </w:r>
           <w:r>
             <w:rPr>
@@ -26875,7 +26829,6 @@
               <w:dataBinding w:prefixMappings="xmlns:ns0='http://purl.org/dc/elements/1.1/' xmlns:ns1='http://schemas.openxmlformats.org/package/2006/metadata/core-properties' " w:xpath="/ns1:coreProperties[1]/ns0:title[1]" w:storeItemID="{6C3C8BC8-F283-45AE-878A-BAB7291924A1}"/>
               <w:text/>
             </w:sdtPr>
-            <w:sdtEndPr/>
             <w:sdtContent>
               <w:r>
                 <w:rPr>
@@ -35257,114 +35210,114 @@
   </dgm:ptLst>
   <dgm:cxnLst>
     <dgm:cxn modelId="{C13A82D7-4264-4203-8AFC-33FFED601954}" srcId="{D9E6C8FC-57E7-474B-B3CD-435B41E90542}" destId="{ABF4CA5E-2D11-4527-A8F9-4B106081EEBA}" srcOrd="0" destOrd="0" parTransId="{DC5A61B6-89CC-44A7-A42C-8D941C8B9A42}" sibTransId="{4F2F1BBD-F1AE-4F71-92EA-51E274B93C19}"/>
-    <dgm:cxn modelId="{AA6FDB85-21E9-40AA-8EFC-03E3E642DB70}" type="presOf" srcId="{EBB5D4A1-2297-49BF-8AC0-9D7DC7B0824F}" destId="{58DD3A17-D6A2-4A23-B1E8-3758056EAA8B}" srcOrd="0" destOrd="0" presId="urn:microsoft.com/office/officeart/2005/8/layout/orgChart1"/>
-    <dgm:cxn modelId="{E2831704-B6D3-410B-B8F2-4AB3E86A78F1}" type="presOf" srcId="{0E3B40EE-FFB9-4979-803D-97C5CA8D4509}" destId="{25114A06-875C-4DA5-AB33-06BAA520B0EF}" srcOrd="0" destOrd="0" presId="urn:microsoft.com/office/officeart/2005/8/layout/orgChart1"/>
     <dgm:cxn modelId="{39E43F94-147D-4B13-B76D-5AA9732691FC}" srcId="{0A2A1AC5-AF37-4019-B936-1088FDC0EC78}" destId="{37BB19B3-51D6-4F8A-9A71-8C36DB1F6F37}" srcOrd="1" destOrd="0" parTransId="{05DF3807-815A-4150-B537-60BFE13F7A16}" sibTransId="{6233AA2E-8A19-4BA8-A2E6-2031D841B3B0}"/>
-    <dgm:cxn modelId="{CBF81291-AAFF-4F1B-8B57-9CE59DED7582}" type="presOf" srcId="{DCA70EE3-D0C4-4BEB-85E7-D5C0BFEB3A18}" destId="{30221965-927B-46FE-9E2C-F085B1BB5C85}" srcOrd="0" destOrd="0" presId="urn:microsoft.com/office/officeart/2005/8/layout/orgChart1"/>
-    <dgm:cxn modelId="{20828247-17B1-43DD-AFB5-CAA30F4C0DD4}" type="presOf" srcId="{D9E6C8FC-57E7-474B-B3CD-435B41E90542}" destId="{0C085B8D-B5F0-4F10-9E0C-AA00066C08EE}" srcOrd="0" destOrd="0" presId="urn:microsoft.com/office/officeart/2005/8/layout/orgChart1"/>
+    <dgm:cxn modelId="{A570533E-9653-4A8A-B778-9EB80E8381C9}" type="presOf" srcId="{2E8663CA-27C3-4CCA-A623-4C27556E9918}" destId="{BD33F870-05E8-4EE1-A125-0BF93891C340}" srcOrd="0" destOrd="0" presId="urn:microsoft.com/office/officeart/2005/8/layout/orgChart1"/>
     <dgm:cxn modelId="{658F989D-EC81-4ED1-9181-6904B571A975}" srcId="{A45A518D-FA80-441F-BD18-2C48F354F5CE}" destId="{A841AE47-448E-403B-B70B-E5E5A52ABF53}" srcOrd="0" destOrd="0" parTransId="{A531B810-4D8F-4593-BF39-A48DB24DC0C2}" sibTransId="{4F13D417-18D0-4ACC-9E49-E87459925476}"/>
-    <dgm:cxn modelId="{2CAA37DC-02BE-4006-ABF6-8936741E86B4}" type="presOf" srcId="{2E8663CA-27C3-4CCA-A623-4C27556E9918}" destId="{5285A4FE-F2C6-434B-8A62-E82398B6A29A}" srcOrd="1" destOrd="0" presId="urn:microsoft.com/office/officeart/2005/8/layout/orgChart1"/>
+    <dgm:cxn modelId="{93ECBA1E-5E69-4B6C-A934-71CF1B9C82B6}" type="presOf" srcId="{3A0A107A-26B3-4EAD-9521-A604DA956D4E}" destId="{3D470241-A08B-413A-9519-62C51CB105EC}" srcOrd="0" destOrd="0" presId="urn:microsoft.com/office/officeart/2005/8/layout/orgChart1"/>
+    <dgm:cxn modelId="{20782CD8-0120-4A0D-84E7-DE868C246381}" type="presOf" srcId="{364B2DCA-CCBB-49F6-B79C-572846CA616B}" destId="{DA72B92F-DB14-4CD0-B6CC-DD97A221EDEF}" srcOrd="0" destOrd="0" presId="urn:microsoft.com/office/officeart/2005/8/layout/orgChart1"/>
+    <dgm:cxn modelId="{18642697-846D-4170-B842-536D96EA2EEA}" type="presOf" srcId="{1234E1B7-D5E4-4D41-86B9-D22D9EA868FA}" destId="{D6C9B272-892A-4EDE-8B5F-72817A700AF2}" srcOrd="1" destOrd="0" presId="urn:microsoft.com/office/officeart/2005/8/layout/orgChart1"/>
+    <dgm:cxn modelId="{28DFC687-831E-4BF4-875C-B6B791B669D9}" type="presOf" srcId="{A841AE47-448E-403B-B70B-E5E5A52ABF53}" destId="{926A8A8E-5DB1-464F-A9A0-8B923CEA632A}" srcOrd="0" destOrd="0" presId="urn:microsoft.com/office/officeart/2005/8/layout/orgChart1"/>
+    <dgm:cxn modelId="{EB9CE764-E826-44DE-A75D-68FE35D55C99}" type="presOf" srcId="{A841AE47-448E-403B-B70B-E5E5A52ABF53}" destId="{23F6984E-34D9-4587-A330-68335C399A8A}" srcOrd="1" destOrd="0" presId="urn:microsoft.com/office/officeart/2005/8/layout/orgChart1"/>
     <dgm:cxn modelId="{916B489F-90A5-49BA-A1E4-B609E76574BC}" srcId="{0A2A1AC5-AF37-4019-B936-1088FDC0EC78}" destId="{98C37795-1A81-4D00-9AB5-CB7A0A5FD4FD}" srcOrd="2" destOrd="0" parTransId="{3A0A107A-26B3-4EAD-9521-A604DA956D4E}" sibTransId="{89E7439C-4968-4222-B64B-ACB4F40888A7}"/>
-    <dgm:cxn modelId="{034A46D1-0EE3-4AA6-93F4-3527876A6B83}" type="presOf" srcId="{7B8D3C7C-DB3A-4DAF-A4A4-45103DBAE979}" destId="{CCAEF9DC-0C53-4DE4-ABF6-F171A22D0F30}" srcOrd="0" destOrd="0" presId="urn:microsoft.com/office/officeart/2005/8/layout/orgChart1"/>
-    <dgm:cxn modelId="{058A8590-F0C0-406A-93C6-58DE4B8DAF4A}" type="presOf" srcId="{05DF3807-815A-4150-B537-60BFE13F7A16}" destId="{1E085166-A70D-404C-AB02-6536990537CA}" srcOrd="0" destOrd="0" presId="urn:microsoft.com/office/officeart/2005/8/layout/orgChart1"/>
+    <dgm:cxn modelId="{2AC225E1-8D27-4E5C-B46D-476C7870A267}" type="presOf" srcId="{0A2A1AC5-AF37-4019-B936-1088FDC0EC78}" destId="{E482C4C0-B8B1-4B4B-B774-B17E63E70874}" srcOrd="0" destOrd="0" presId="urn:microsoft.com/office/officeart/2005/8/layout/orgChart1"/>
     <dgm:cxn modelId="{0C15D05E-4376-4619-8185-471DB17EBCDA}" srcId="{A841AE47-448E-403B-B70B-E5E5A52ABF53}" destId="{2E8663CA-27C3-4CCA-A623-4C27556E9918}" srcOrd="1" destOrd="0" parTransId="{3C6DFD2E-1BFF-464C-B51D-C0699F3306C4}" sibTransId="{AB785725-93A3-43AE-8D31-E2809E80EFD0}"/>
-    <dgm:cxn modelId="{1C75905C-CDF6-429C-8849-8E717CC533C7}" type="presOf" srcId="{A841AE47-448E-403B-B70B-E5E5A52ABF53}" destId="{23F6984E-34D9-4587-A330-68335C399A8A}" srcOrd="1" destOrd="0" presId="urn:microsoft.com/office/officeart/2005/8/layout/orgChart1"/>
-    <dgm:cxn modelId="{1EADF32F-DC8B-41F6-9AFE-15AD23D7B20A}" type="presOf" srcId="{0A2A1AC5-AF37-4019-B936-1088FDC0EC78}" destId="{79C143B7-002D-4AEB-9E1F-C04EB64AE559}" srcOrd="1" destOrd="0" presId="urn:microsoft.com/office/officeart/2005/8/layout/orgChart1"/>
-    <dgm:cxn modelId="{D88763C3-DF6E-4C44-9191-9524929FABC6}" type="presOf" srcId="{ABF4CA5E-2D11-4527-A8F9-4B106081EEBA}" destId="{DB788A50-2D10-4EE7-B5F3-B20FDE3AC78D}" srcOrd="1" destOrd="0" presId="urn:microsoft.com/office/officeart/2005/8/layout/orgChart1"/>
-    <dgm:cxn modelId="{E7D221CA-2ED0-41CD-9BD4-5B5392F20AEE}" type="presOf" srcId="{364B2DCA-CCBB-49F6-B79C-572846CA616B}" destId="{D8DE252C-E554-4844-8197-A2A92DB8956B}" srcOrd="1" destOrd="0" presId="urn:microsoft.com/office/officeart/2005/8/layout/orgChart1"/>
-    <dgm:cxn modelId="{187770EB-7027-4C00-BC68-B1CE4098465D}" type="presOf" srcId="{98C37795-1A81-4D00-9AB5-CB7A0A5FD4FD}" destId="{8ED80E23-12AE-45F3-BEE6-FE2054C3E7CD}" srcOrd="1" destOrd="0" presId="urn:microsoft.com/office/officeart/2005/8/layout/orgChart1"/>
-    <dgm:cxn modelId="{16A54984-6695-4E51-95FF-D9AE779AAADD}" type="presOf" srcId="{3C6DFD2E-1BFF-464C-B51D-C0699F3306C4}" destId="{18569363-7ECD-44D6-8C16-C3BF4C957D40}" srcOrd="0" destOrd="0" presId="urn:microsoft.com/office/officeart/2005/8/layout/orgChart1"/>
+    <dgm:cxn modelId="{2C1D3611-0597-4403-B141-A2643AAF6722}" type="presOf" srcId="{0E3B40EE-FFB9-4979-803D-97C5CA8D4509}" destId="{25114A06-875C-4DA5-AB33-06BAA520B0EF}" srcOrd="0" destOrd="0" presId="urn:microsoft.com/office/officeart/2005/8/layout/orgChart1"/>
+    <dgm:cxn modelId="{E2BA3DA1-9231-4D17-BF92-020A32525585}" type="presOf" srcId="{DC5A61B6-89CC-44A7-A42C-8D941C8B9A42}" destId="{C4EAB30D-AB38-4CD9-AD3A-00EC87B3A862}" srcOrd="0" destOrd="0" presId="urn:microsoft.com/office/officeart/2005/8/layout/orgChart1"/>
+    <dgm:cxn modelId="{8AFDC6C7-F6B5-4EBE-8C06-A3897FB5FEB8}" type="presOf" srcId="{A45A518D-FA80-441F-BD18-2C48F354F5CE}" destId="{B0B4C38E-BDF4-40C4-BEB7-124B3B1858B3}" srcOrd="0" destOrd="0" presId="urn:microsoft.com/office/officeart/2005/8/layout/orgChart1"/>
+    <dgm:cxn modelId="{55F18832-116B-41BB-8C19-1702D10891AE}" type="presOf" srcId="{77A29D65-973E-4552-B4F2-5B36E82AA7D8}" destId="{442D376F-E3D8-47C5-B41D-9A883805EF0C}" srcOrd="0" destOrd="0" presId="urn:microsoft.com/office/officeart/2005/8/layout/orgChart1"/>
+    <dgm:cxn modelId="{E09DB4F2-51C4-408C-82F5-BCCAA374071E}" type="presOf" srcId="{37BB19B3-51D6-4F8A-9A71-8C36DB1F6F37}" destId="{D36F9AF2-9112-4AFE-A6D5-0D5CC209116C}" srcOrd="1" destOrd="0" presId="urn:microsoft.com/office/officeart/2005/8/layout/orgChart1"/>
+    <dgm:cxn modelId="{6247900B-6454-4A05-BDFC-D6D3AC7F1DDB}" type="presOf" srcId="{2E8663CA-27C3-4CCA-A623-4C27556E9918}" destId="{5285A4FE-F2C6-434B-8A62-E82398B6A29A}" srcOrd="1" destOrd="0" presId="urn:microsoft.com/office/officeart/2005/8/layout/orgChart1"/>
     <dgm:cxn modelId="{E4D29B78-0ADD-4791-9D46-8E3C0DD738AC}" srcId="{D9E6C8FC-57E7-474B-B3CD-435B41E90542}" destId="{1234E1B7-D5E4-4D41-86B9-D22D9EA868FA}" srcOrd="1" destOrd="0" parTransId="{FB1F5CA8-5BA8-49B8-A816-5AD122B918D8}" sibTransId="{6C4581A3-08A1-4E56-9767-15F1C65C90D6}"/>
-    <dgm:cxn modelId="{27268C39-FB4A-497B-9216-86E95F1B2AE1}" type="presOf" srcId="{2E8663CA-27C3-4CCA-A623-4C27556E9918}" destId="{BD33F870-05E8-4EE1-A125-0BF93891C340}" srcOrd="0" destOrd="0" presId="urn:microsoft.com/office/officeart/2005/8/layout/orgChart1"/>
-    <dgm:cxn modelId="{07B5A1D3-7279-4486-A4BD-4DEEDA45CD7A}" type="presOf" srcId="{37BB19B3-51D6-4F8A-9A71-8C36DB1F6F37}" destId="{D36F9AF2-9112-4AFE-A6D5-0D5CC209116C}" srcOrd="1" destOrd="0" presId="urn:microsoft.com/office/officeart/2005/8/layout/orgChart1"/>
-    <dgm:cxn modelId="{F16C9BA7-DAFD-4D6A-A69D-AB41DA18B31A}" type="presOf" srcId="{1234E1B7-D5E4-4D41-86B9-D22D9EA868FA}" destId="{D6C9B272-892A-4EDE-8B5F-72817A700AF2}" srcOrd="1" destOrd="0" presId="urn:microsoft.com/office/officeart/2005/8/layout/orgChart1"/>
-    <dgm:cxn modelId="{99559CAD-3C56-4A72-8F5F-C1D056B6F720}" type="presOf" srcId="{0E3B40EE-FFB9-4979-803D-97C5CA8D4509}" destId="{CD7E4520-D1C4-4D69-A71C-42658F3F13DC}" srcOrd="1" destOrd="0" presId="urn:microsoft.com/office/officeart/2005/8/layout/orgChart1"/>
-    <dgm:cxn modelId="{4CF69F07-DCDD-4872-A83E-69F5EAC214A3}" type="presOf" srcId="{D9E6C8FC-57E7-474B-B3CD-435B41E90542}" destId="{BE84E890-F4DC-4C46-ACB9-9B67ADE9E6A9}" srcOrd="1" destOrd="0" presId="urn:microsoft.com/office/officeart/2005/8/layout/orgChart1"/>
-    <dgm:cxn modelId="{7A18DA06-89AF-4446-9F08-1FCAB1DB377F}" type="presOf" srcId="{3A0A107A-26B3-4EAD-9521-A604DA956D4E}" destId="{3D470241-A08B-413A-9519-62C51CB105EC}" srcOrd="0" destOrd="0" presId="urn:microsoft.com/office/officeart/2005/8/layout/orgChart1"/>
-    <dgm:cxn modelId="{81E6FA32-F6F6-4972-A60C-51232D7F3FF5}" type="presOf" srcId="{ABF4CA5E-2D11-4527-A8F9-4B106081EEBA}" destId="{4F9BA7B5-88E2-4BDC-A31D-901425A036A0}" srcOrd="0" destOrd="0" presId="urn:microsoft.com/office/officeart/2005/8/layout/orgChart1"/>
-    <dgm:cxn modelId="{7111C238-0C3D-4F9B-9EAB-9CB263A8CB00}" type="presOf" srcId="{364B2DCA-CCBB-49F6-B79C-572846CA616B}" destId="{DA72B92F-DB14-4CD0-B6CC-DD97A221EDEF}" srcOrd="0" destOrd="0" presId="urn:microsoft.com/office/officeart/2005/8/layout/orgChart1"/>
-    <dgm:cxn modelId="{098EABD2-6FCB-47D5-91A8-D0D4150F86AA}" type="presOf" srcId="{77A29D65-973E-4552-B4F2-5B36E82AA7D8}" destId="{442D376F-E3D8-47C5-B41D-9A883805EF0C}" srcOrd="0" destOrd="0" presId="urn:microsoft.com/office/officeart/2005/8/layout/orgChart1"/>
-    <dgm:cxn modelId="{A5874C5F-8719-49D0-86C7-1720B915A8C6}" type="presOf" srcId="{A841AE47-448E-403B-B70B-E5E5A52ABF53}" destId="{926A8A8E-5DB1-464F-A9A0-8B923CEA632A}" srcOrd="0" destOrd="0" presId="urn:microsoft.com/office/officeart/2005/8/layout/orgChart1"/>
-    <dgm:cxn modelId="{2B7438DC-A69F-4D4C-93B5-7B9F0E1E48B3}" type="presOf" srcId="{A45A518D-FA80-441F-BD18-2C48F354F5CE}" destId="{B0B4C38E-BDF4-40C4-BEB7-124B3B1858B3}" srcOrd="0" destOrd="0" presId="urn:microsoft.com/office/officeart/2005/8/layout/orgChart1"/>
+    <dgm:cxn modelId="{B8589576-99B7-4B8A-BA13-E707D7134213}" type="presOf" srcId="{98C37795-1A81-4D00-9AB5-CB7A0A5FD4FD}" destId="{8ED80E23-12AE-45F3-BEE6-FE2054C3E7CD}" srcOrd="1" destOrd="0" presId="urn:microsoft.com/office/officeart/2005/8/layout/orgChart1"/>
+    <dgm:cxn modelId="{772E4B26-D362-40D1-AD54-F3FA605AC862}" type="presOf" srcId="{D9E6C8FC-57E7-474B-B3CD-435B41E90542}" destId="{0C085B8D-B5F0-4F10-9E0C-AA00066C08EE}" srcOrd="0" destOrd="0" presId="urn:microsoft.com/office/officeart/2005/8/layout/orgChart1"/>
+    <dgm:cxn modelId="{C7632EDD-DF3C-493D-A27D-F83601CD1480}" type="presOf" srcId="{3C6DFD2E-1BFF-464C-B51D-C0699F3306C4}" destId="{18569363-7ECD-44D6-8C16-C3BF4C957D40}" srcOrd="0" destOrd="0" presId="urn:microsoft.com/office/officeart/2005/8/layout/orgChart1"/>
+    <dgm:cxn modelId="{8ED7E0D8-C883-41BB-A907-6CF8991024E1}" type="presOf" srcId="{364B2DCA-CCBB-49F6-B79C-572846CA616B}" destId="{D8DE252C-E554-4844-8197-A2A92DB8956B}" srcOrd="1" destOrd="0" presId="urn:microsoft.com/office/officeart/2005/8/layout/orgChart1"/>
+    <dgm:cxn modelId="{CAD03175-82FF-4C77-AC17-9E1B2A32309F}" type="presOf" srcId="{DCA70EE3-D0C4-4BEB-85E7-D5C0BFEB3A18}" destId="{30221965-927B-46FE-9E2C-F085B1BB5C85}" srcOrd="0" destOrd="0" presId="urn:microsoft.com/office/officeart/2005/8/layout/orgChart1"/>
+    <dgm:cxn modelId="{991BA8EE-2DBD-41EB-867B-80E4EDDC3F7F}" type="presOf" srcId="{37BB19B3-51D6-4F8A-9A71-8C36DB1F6F37}" destId="{7B11F0E2-644B-44EC-950F-ED28430BA4C2}" srcOrd="0" destOrd="0" presId="urn:microsoft.com/office/officeart/2005/8/layout/orgChart1"/>
+    <dgm:cxn modelId="{E2740233-7FB4-4C96-BBBC-34ED52CB04BA}" type="presOf" srcId="{D9E6C8FC-57E7-474B-B3CD-435B41E90542}" destId="{BE84E890-F4DC-4C46-ACB9-9B67ADE9E6A9}" srcOrd="1" destOrd="0" presId="urn:microsoft.com/office/officeart/2005/8/layout/orgChart1"/>
+    <dgm:cxn modelId="{8FB1AD12-5D08-4D07-AEA2-CA459E9A3D19}" type="presOf" srcId="{7B8D3C7C-DB3A-4DAF-A4A4-45103DBAE979}" destId="{CCAEF9DC-0C53-4DE4-ABF6-F171A22D0F30}" srcOrd="0" destOrd="0" presId="urn:microsoft.com/office/officeart/2005/8/layout/orgChart1"/>
+    <dgm:cxn modelId="{DEE881B1-5290-4545-BB46-2E1D92826A70}" type="presOf" srcId="{FB1F5CA8-5BA8-49B8-A816-5AD122B918D8}" destId="{AB61DBC6-A4F8-46C0-9DD8-46AB796BB429}" srcOrd="0" destOrd="0" presId="urn:microsoft.com/office/officeart/2005/8/layout/orgChart1"/>
+    <dgm:cxn modelId="{737FF861-CE2C-4ACB-996D-3626A50758DB}" type="presOf" srcId="{EBB5D4A1-2297-49BF-8AC0-9D7DC7B0824F}" destId="{58DD3A17-D6A2-4A23-B1E8-3758056EAA8B}" srcOrd="0" destOrd="0" presId="urn:microsoft.com/office/officeart/2005/8/layout/orgChart1"/>
+    <dgm:cxn modelId="{0A653011-B504-4D78-AE01-EED36E3006B4}" type="presOf" srcId="{ABF4CA5E-2D11-4527-A8F9-4B106081EEBA}" destId="{DB788A50-2D10-4EE7-B5F3-B20FDE3AC78D}" srcOrd="1" destOrd="0" presId="urn:microsoft.com/office/officeart/2005/8/layout/orgChart1"/>
     <dgm:cxn modelId="{EF8FF5A5-87C3-4670-B49A-D221EFF68185}" srcId="{2E8663CA-27C3-4CCA-A623-4C27556E9918}" destId="{0A2A1AC5-AF37-4019-B936-1088FDC0EC78}" srcOrd="1" destOrd="0" parTransId="{DCA70EE3-D0C4-4BEB-85E7-D5C0BFEB3A18}" sibTransId="{CBD79117-9B61-417B-9792-3C6EC75F0CA4}"/>
     <dgm:cxn modelId="{505B8159-4AEB-4FFA-96B3-575027F8A242}" srcId="{2E8663CA-27C3-4CCA-A623-4C27556E9918}" destId="{D9E6C8FC-57E7-474B-B3CD-435B41E90542}" srcOrd="0" destOrd="0" parTransId="{77A29D65-973E-4552-B4F2-5B36E82AA7D8}" sibTransId="{79C80AFF-DC10-440E-8E98-466C50384229}"/>
-    <dgm:cxn modelId="{7CE06648-167B-4903-B1AF-498B5A76EE73}" type="presOf" srcId="{98C37795-1A81-4D00-9AB5-CB7A0A5FD4FD}" destId="{5918A28F-A402-45A8-800D-F3D2D216F519}" srcOrd="0" destOrd="0" presId="urn:microsoft.com/office/officeart/2005/8/layout/orgChart1"/>
+    <dgm:cxn modelId="{7AB90774-2141-45C7-9927-ADEAB11EFDC6}" type="presOf" srcId="{0A2A1AC5-AF37-4019-B936-1088FDC0EC78}" destId="{79C143B7-002D-4AEB-9E1F-C04EB64AE559}" srcOrd="1" destOrd="0" presId="urn:microsoft.com/office/officeart/2005/8/layout/orgChart1"/>
+    <dgm:cxn modelId="{4F0DF53A-C277-4D6E-8311-538C94D7F743}" type="presOf" srcId="{ABF4CA5E-2D11-4527-A8F9-4B106081EEBA}" destId="{4F9BA7B5-88E2-4BDC-A31D-901425A036A0}" srcOrd="0" destOrd="0" presId="urn:microsoft.com/office/officeart/2005/8/layout/orgChart1"/>
+    <dgm:cxn modelId="{DCA3FB1A-DD5A-457C-8941-A3B9E1BDFDD2}" type="presOf" srcId="{98C37795-1A81-4D00-9AB5-CB7A0A5FD4FD}" destId="{5918A28F-A402-45A8-800D-F3D2D216F519}" srcOrd="0" destOrd="0" presId="urn:microsoft.com/office/officeart/2005/8/layout/orgChart1"/>
     <dgm:cxn modelId="{5906EEE0-9EB2-4523-AE68-3E71CAFE904D}" srcId="{0A2A1AC5-AF37-4019-B936-1088FDC0EC78}" destId="{0E3B40EE-FFB9-4979-803D-97C5CA8D4509}" srcOrd="0" destOrd="0" parTransId="{7B8D3C7C-DB3A-4DAF-A4A4-45103DBAE979}" sibTransId="{AC5AAE36-DD76-4A6B-9895-0B8F98BDE4DE}"/>
-    <dgm:cxn modelId="{DF74A2E6-0BF6-4A45-8CC2-2537A51513C3}" type="presOf" srcId="{0A2A1AC5-AF37-4019-B936-1088FDC0EC78}" destId="{E482C4C0-B8B1-4B4B-B774-B17E63E70874}" srcOrd="0" destOrd="0" presId="urn:microsoft.com/office/officeart/2005/8/layout/orgChart1"/>
-    <dgm:cxn modelId="{0375A090-51DD-4C78-95FA-29612D359DBA}" type="presOf" srcId="{1234E1B7-D5E4-4D41-86B9-D22D9EA868FA}" destId="{EC207D77-D78A-4D98-A296-0C832D8EC3E7}" srcOrd="0" destOrd="0" presId="urn:microsoft.com/office/officeart/2005/8/layout/orgChart1"/>
-    <dgm:cxn modelId="{330AA643-97BE-4F3A-9471-B8240394E1C0}" type="presOf" srcId="{FB1F5CA8-5BA8-49B8-A816-5AD122B918D8}" destId="{AB61DBC6-A4F8-46C0-9DD8-46AB796BB429}" srcOrd="0" destOrd="0" presId="urn:microsoft.com/office/officeart/2005/8/layout/orgChart1"/>
-    <dgm:cxn modelId="{800F460B-C7AE-4CE5-8D5F-34E3DBB99A9D}" type="presOf" srcId="{DC5A61B6-89CC-44A7-A42C-8D941C8B9A42}" destId="{C4EAB30D-AB38-4CD9-AD3A-00EC87B3A862}" srcOrd="0" destOrd="0" presId="urn:microsoft.com/office/officeart/2005/8/layout/orgChart1"/>
-    <dgm:cxn modelId="{8547BB9E-9559-4F40-8D57-31F44D450527}" type="presOf" srcId="{37BB19B3-51D6-4F8A-9A71-8C36DB1F6F37}" destId="{7B11F0E2-644B-44EC-950F-ED28430BA4C2}" srcOrd="0" destOrd="0" presId="urn:microsoft.com/office/officeart/2005/8/layout/orgChart1"/>
+    <dgm:cxn modelId="{A5C17F4D-EEE2-4E3F-A52B-D1B9558C42C5}" type="presOf" srcId="{1234E1B7-D5E4-4D41-86B9-D22D9EA868FA}" destId="{EC207D77-D78A-4D98-A296-0C832D8EC3E7}" srcOrd="0" destOrd="0" presId="urn:microsoft.com/office/officeart/2005/8/layout/orgChart1"/>
+    <dgm:cxn modelId="{66DDA78E-9BD6-4838-AAFD-71798A5B3AE8}" type="presOf" srcId="{0E3B40EE-FFB9-4979-803D-97C5CA8D4509}" destId="{CD7E4520-D1C4-4D69-A71C-42658F3F13DC}" srcOrd="1" destOrd="0" presId="urn:microsoft.com/office/officeart/2005/8/layout/orgChart1"/>
+    <dgm:cxn modelId="{074FFE59-4218-4678-9768-270C50356C82}" type="presOf" srcId="{05DF3807-815A-4150-B537-60BFE13F7A16}" destId="{1E085166-A70D-404C-AB02-6536990537CA}" srcOrd="0" destOrd="0" presId="urn:microsoft.com/office/officeart/2005/8/layout/orgChart1"/>
     <dgm:cxn modelId="{442F036C-BBA3-4297-97AB-95DE853B184B}" srcId="{A841AE47-448E-403B-B70B-E5E5A52ABF53}" destId="{364B2DCA-CCBB-49F6-B79C-572846CA616B}" srcOrd="0" destOrd="0" parTransId="{EBB5D4A1-2297-49BF-8AC0-9D7DC7B0824F}" sibTransId="{02F827AE-DFCB-4F50-909A-F8D42F220CE5}"/>
-    <dgm:cxn modelId="{58A80A02-E854-4A1C-8EAE-1D279683C4A7}" type="presParOf" srcId="{B0B4C38E-BDF4-40C4-BEB7-124B3B1858B3}" destId="{48F4DB81-2422-4340-9120-4E85037690AE}" srcOrd="0" destOrd="0" presId="urn:microsoft.com/office/officeart/2005/8/layout/orgChart1"/>
-    <dgm:cxn modelId="{5F23AD90-F8AC-462E-9D34-651FAFB06297}" type="presParOf" srcId="{48F4DB81-2422-4340-9120-4E85037690AE}" destId="{561EA86A-81CA-4B0C-98C1-49E119C565C9}" srcOrd="0" destOrd="0" presId="urn:microsoft.com/office/officeart/2005/8/layout/orgChart1"/>
-    <dgm:cxn modelId="{A7B52E95-EEDE-467B-AF74-461A13E4C63B}" type="presParOf" srcId="{561EA86A-81CA-4B0C-98C1-49E119C565C9}" destId="{926A8A8E-5DB1-464F-A9A0-8B923CEA632A}" srcOrd="0" destOrd="0" presId="urn:microsoft.com/office/officeart/2005/8/layout/orgChart1"/>
-    <dgm:cxn modelId="{8CDCD967-CC0D-40AB-8D13-E3417406B90D}" type="presParOf" srcId="{561EA86A-81CA-4B0C-98C1-49E119C565C9}" destId="{23F6984E-34D9-4587-A330-68335C399A8A}" srcOrd="1" destOrd="0" presId="urn:microsoft.com/office/officeart/2005/8/layout/orgChart1"/>
-    <dgm:cxn modelId="{9250AD31-B0C9-4C0B-8D0C-E0EA7BDEE812}" type="presParOf" srcId="{48F4DB81-2422-4340-9120-4E85037690AE}" destId="{56F9565F-9708-43AB-9AD0-1F619CE15769}" srcOrd="1" destOrd="0" presId="urn:microsoft.com/office/officeart/2005/8/layout/orgChart1"/>
-    <dgm:cxn modelId="{1D1997B7-2DAF-4DBC-9CF3-1CAFD06FF200}" type="presParOf" srcId="{56F9565F-9708-43AB-9AD0-1F619CE15769}" destId="{58DD3A17-D6A2-4A23-B1E8-3758056EAA8B}" srcOrd="0" destOrd="0" presId="urn:microsoft.com/office/officeart/2005/8/layout/orgChart1"/>
-    <dgm:cxn modelId="{6417D222-A7DE-4016-B8C1-20E6CBBA1BA1}" type="presParOf" srcId="{56F9565F-9708-43AB-9AD0-1F619CE15769}" destId="{3DDA7723-784F-4E1F-929A-419782766186}" srcOrd="1" destOrd="0" presId="urn:microsoft.com/office/officeart/2005/8/layout/orgChart1"/>
-    <dgm:cxn modelId="{4FA4B888-16BA-4E32-B38F-A1E1D9ADF4D2}" type="presParOf" srcId="{3DDA7723-784F-4E1F-929A-419782766186}" destId="{32F6E168-58CC-4CE9-B40E-408105BEE100}" srcOrd="0" destOrd="0" presId="urn:microsoft.com/office/officeart/2005/8/layout/orgChart1"/>
-    <dgm:cxn modelId="{EC264357-9CCC-4A9A-8488-14ABB0395AFE}" type="presParOf" srcId="{32F6E168-58CC-4CE9-B40E-408105BEE100}" destId="{DA72B92F-DB14-4CD0-B6CC-DD97A221EDEF}" srcOrd="0" destOrd="0" presId="urn:microsoft.com/office/officeart/2005/8/layout/orgChart1"/>
-    <dgm:cxn modelId="{F5CF1633-B454-40C8-9534-723534F65692}" type="presParOf" srcId="{32F6E168-58CC-4CE9-B40E-408105BEE100}" destId="{D8DE252C-E554-4844-8197-A2A92DB8956B}" srcOrd="1" destOrd="0" presId="urn:microsoft.com/office/officeart/2005/8/layout/orgChart1"/>
-    <dgm:cxn modelId="{EC32FD67-8A6E-448F-BD06-4F4F5D72BAB7}" type="presParOf" srcId="{3DDA7723-784F-4E1F-929A-419782766186}" destId="{924C1135-04E1-43A0-8FD4-04387B655978}" srcOrd="1" destOrd="0" presId="urn:microsoft.com/office/officeart/2005/8/layout/orgChart1"/>
-    <dgm:cxn modelId="{CC0AD58E-7454-43CC-ACFB-EA19DACAF791}" type="presParOf" srcId="{3DDA7723-784F-4E1F-929A-419782766186}" destId="{C18A2394-198C-4910-B706-3C4B57288D8C}" srcOrd="2" destOrd="0" presId="urn:microsoft.com/office/officeart/2005/8/layout/orgChart1"/>
-    <dgm:cxn modelId="{DA473FC9-4FAF-4FC4-BF49-421A09067110}" type="presParOf" srcId="{56F9565F-9708-43AB-9AD0-1F619CE15769}" destId="{18569363-7ECD-44D6-8C16-C3BF4C957D40}" srcOrd="2" destOrd="0" presId="urn:microsoft.com/office/officeart/2005/8/layout/orgChart1"/>
-    <dgm:cxn modelId="{D83ADC0D-9B36-416D-AF27-C338B92A39BD}" type="presParOf" srcId="{56F9565F-9708-43AB-9AD0-1F619CE15769}" destId="{B7EA32BD-31B0-48A5-8ADB-EB0EEE175281}" srcOrd="3" destOrd="0" presId="urn:microsoft.com/office/officeart/2005/8/layout/orgChart1"/>
-    <dgm:cxn modelId="{7034D11D-113C-49CA-B01B-56D167C80267}" type="presParOf" srcId="{B7EA32BD-31B0-48A5-8ADB-EB0EEE175281}" destId="{C41B8365-420E-4DF5-A77B-A2C53EE3792F}" srcOrd="0" destOrd="0" presId="urn:microsoft.com/office/officeart/2005/8/layout/orgChart1"/>
-    <dgm:cxn modelId="{2B0394FE-378A-4C8A-9AAE-A805D3F8F961}" type="presParOf" srcId="{C41B8365-420E-4DF5-A77B-A2C53EE3792F}" destId="{BD33F870-05E8-4EE1-A125-0BF93891C340}" srcOrd="0" destOrd="0" presId="urn:microsoft.com/office/officeart/2005/8/layout/orgChart1"/>
-    <dgm:cxn modelId="{67E7F011-A0A1-44E6-8000-33F46C5AEF9E}" type="presParOf" srcId="{C41B8365-420E-4DF5-A77B-A2C53EE3792F}" destId="{5285A4FE-F2C6-434B-8A62-E82398B6A29A}" srcOrd="1" destOrd="0" presId="urn:microsoft.com/office/officeart/2005/8/layout/orgChart1"/>
-    <dgm:cxn modelId="{C9CAA19C-7239-41CF-9E0D-C195EEB0750D}" type="presParOf" srcId="{B7EA32BD-31B0-48A5-8ADB-EB0EEE175281}" destId="{EFF283CC-66ED-4401-A70A-EC4C8EEA60F8}" srcOrd="1" destOrd="0" presId="urn:microsoft.com/office/officeart/2005/8/layout/orgChart1"/>
-    <dgm:cxn modelId="{03EE86C4-BDE1-44DA-91CC-444BB9E0B2BB}" type="presParOf" srcId="{EFF283CC-66ED-4401-A70A-EC4C8EEA60F8}" destId="{442D376F-E3D8-47C5-B41D-9A883805EF0C}" srcOrd="0" destOrd="0" presId="urn:microsoft.com/office/officeart/2005/8/layout/orgChart1"/>
-    <dgm:cxn modelId="{90DEEF7F-0C5E-4CF4-A9D0-CADD20517015}" type="presParOf" srcId="{EFF283CC-66ED-4401-A70A-EC4C8EEA60F8}" destId="{DBA1BBFE-11D7-47F8-88D4-532BD31F1EC1}" srcOrd="1" destOrd="0" presId="urn:microsoft.com/office/officeart/2005/8/layout/orgChart1"/>
-    <dgm:cxn modelId="{1C125AF6-A076-41E7-A544-D94FA7847621}" type="presParOf" srcId="{DBA1BBFE-11D7-47F8-88D4-532BD31F1EC1}" destId="{42010EEF-885F-4A3D-94F5-F3756AE7E7CB}" srcOrd="0" destOrd="0" presId="urn:microsoft.com/office/officeart/2005/8/layout/orgChart1"/>
-    <dgm:cxn modelId="{93F5FA27-1C8F-41E7-B990-713795BA0D51}" type="presParOf" srcId="{42010EEF-885F-4A3D-94F5-F3756AE7E7CB}" destId="{0C085B8D-B5F0-4F10-9E0C-AA00066C08EE}" srcOrd="0" destOrd="0" presId="urn:microsoft.com/office/officeart/2005/8/layout/orgChart1"/>
-    <dgm:cxn modelId="{FDAAF208-BD86-4A46-AF04-FB307122F374}" type="presParOf" srcId="{42010EEF-885F-4A3D-94F5-F3756AE7E7CB}" destId="{BE84E890-F4DC-4C46-ACB9-9B67ADE9E6A9}" srcOrd="1" destOrd="0" presId="urn:microsoft.com/office/officeart/2005/8/layout/orgChart1"/>
-    <dgm:cxn modelId="{7C14E905-555E-4DD9-AEB7-A299620674CB}" type="presParOf" srcId="{DBA1BBFE-11D7-47F8-88D4-532BD31F1EC1}" destId="{26369E9D-4F58-44A3-829E-15B6FB2BCDA6}" srcOrd="1" destOrd="0" presId="urn:microsoft.com/office/officeart/2005/8/layout/orgChart1"/>
-    <dgm:cxn modelId="{04A90177-85EA-49CA-8401-112E6F4C38D2}" type="presParOf" srcId="{26369E9D-4F58-44A3-829E-15B6FB2BCDA6}" destId="{C4EAB30D-AB38-4CD9-AD3A-00EC87B3A862}" srcOrd="0" destOrd="0" presId="urn:microsoft.com/office/officeart/2005/8/layout/orgChart1"/>
-    <dgm:cxn modelId="{C28BEF17-4081-4903-9D36-48DD3E6353D2}" type="presParOf" srcId="{26369E9D-4F58-44A3-829E-15B6FB2BCDA6}" destId="{89396BBB-B90C-4670-9533-A8DE0BC88843}" srcOrd="1" destOrd="0" presId="urn:microsoft.com/office/officeart/2005/8/layout/orgChart1"/>
-    <dgm:cxn modelId="{F5C56092-A063-4A6D-BC60-82973D32B983}" type="presParOf" srcId="{89396BBB-B90C-4670-9533-A8DE0BC88843}" destId="{CC2D7D60-A2A0-4307-ADC6-0E34EC9CDFFE}" srcOrd="0" destOrd="0" presId="urn:microsoft.com/office/officeart/2005/8/layout/orgChart1"/>
-    <dgm:cxn modelId="{E81B622F-E1A9-475D-836D-D799641EAB8D}" type="presParOf" srcId="{CC2D7D60-A2A0-4307-ADC6-0E34EC9CDFFE}" destId="{4F9BA7B5-88E2-4BDC-A31D-901425A036A0}" srcOrd="0" destOrd="0" presId="urn:microsoft.com/office/officeart/2005/8/layout/orgChart1"/>
-    <dgm:cxn modelId="{6C8707D6-454F-4325-9D1C-C42A77AE5D9C}" type="presParOf" srcId="{CC2D7D60-A2A0-4307-ADC6-0E34EC9CDFFE}" destId="{DB788A50-2D10-4EE7-B5F3-B20FDE3AC78D}" srcOrd="1" destOrd="0" presId="urn:microsoft.com/office/officeart/2005/8/layout/orgChart1"/>
-    <dgm:cxn modelId="{58F39761-BFA5-4283-8C24-7C55F39A727F}" type="presParOf" srcId="{89396BBB-B90C-4670-9533-A8DE0BC88843}" destId="{A1B5E9DC-B947-49C5-A789-7396DF6426D5}" srcOrd="1" destOrd="0" presId="urn:microsoft.com/office/officeart/2005/8/layout/orgChart1"/>
-    <dgm:cxn modelId="{30CE4268-1716-4F22-8091-A2CD63BFDD36}" type="presParOf" srcId="{89396BBB-B90C-4670-9533-A8DE0BC88843}" destId="{6B73F6AE-A545-475D-ABF6-F172C471D2CC}" srcOrd="2" destOrd="0" presId="urn:microsoft.com/office/officeart/2005/8/layout/orgChart1"/>
-    <dgm:cxn modelId="{582FC01F-C52C-4138-B175-1D9148D4C7C5}" type="presParOf" srcId="{26369E9D-4F58-44A3-829E-15B6FB2BCDA6}" destId="{AB61DBC6-A4F8-46C0-9DD8-46AB796BB429}" srcOrd="2" destOrd="0" presId="urn:microsoft.com/office/officeart/2005/8/layout/orgChart1"/>
-    <dgm:cxn modelId="{BBB35675-9266-4D24-A9AF-B78D3B152991}" type="presParOf" srcId="{26369E9D-4F58-44A3-829E-15B6FB2BCDA6}" destId="{85C5EC69-E746-4F25-BFBA-04E03C4C1D66}" srcOrd="3" destOrd="0" presId="urn:microsoft.com/office/officeart/2005/8/layout/orgChart1"/>
-    <dgm:cxn modelId="{3049AE47-4CCD-4A0F-BC17-700A261D0362}" type="presParOf" srcId="{85C5EC69-E746-4F25-BFBA-04E03C4C1D66}" destId="{6E54C895-56F8-4425-A3B7-713B029A5E68}" srcOrd="0" destOrd="0" presId="urn:microsoft.com/office/officeart/2005/8/layout/orgChart1"/>
-    <dgm:cxn modelId="{975C089B-44CF-473E-88F7-66ECA352D5AB}" type="presParOf" srcId="{6E54C895-56F8-4425-A3B7-713B029A5E68}" destId="{EC207D77-D78A-4D98-A296-0C832D8EC3E7}" srcOrd="0" destOrd="0" presId="urn:microsoft.com/office/officeart/2005/8/layout/orgChart1"/>
-    <dgm:cxn modelId="{F7C311A9-B418-4452-A45A-7B12154EBDE2}" type="presParOf" srcId="{6E54C895-56F8-4425-A3B7-713B029A5E68}" destId="{D6C9B272-892A-4EDE-8B5F-72817A700AF2}" srcOrd="1" destOrd="0" presId="urn:microsoft.com/office/officeart/2005/8/layout/orgChart1"/>
-    <dgm:cxn modelId="{6B58EC93-6F0F-46E2-ABC3-2AEB91170E1B}" type="presParOf" srcId="{85C5EC69-E746-4F25-BFBA-04E03C4C1D66}" destId="{A2D0D693-E81F-426B-B0BF-DA4E38CB7BC3}" srcOrd="1" destOrd="0" presId="urn:microsoft.com/office/officeart/2005/8/layout/orgChart1"/>
-    <dgm:cxn modelId="{28E5560A-770F-4169-ADCD-819AD9F78A38}" type="presParOf" srcId="{85C5EC69-E746-4F25-BFBA-04E03C4C1D66}" destId="{2B4C9A6D-5C85-4963-917C-FEAEF8BE5849}" srcOrd="2" destOrd="0" presId="urn:microsoft.com/office/officeart/2005/8/layout/orgChart1"/>
-    <dgm:cxn modelId="{A1A98DE3-F67F-4E02-8940-F996AE012D98}" type="presParOf" srcId="{DBA1BBFE-11D7-47F8-88D4-532BD31F1EC1}" destId="{DA661D01-DDC6-48D8-BF5B-79343E8F447C}" srcOrd="2" destOrd="0" presId="urn:microsoft.com/office/officeart/2005/8/layout/orgChart1"/>
-    <dgm:cxn modelId="{B7FB564B-42CB-4680-9179-FEA4BC9EAE4A}" type="presParOf" srcId="{EFF283CC-66ED-4401-A70A-EC4C8EEA60F8}" destId="{30221965-927B-46FE-9E2C-F085B1BB5C85}" srcOrd="2" destOrd="0" presId="urn:microsoft.com/office/officeart/2005/8/layout/orgChart1"/>
-    <dgm:cxn modelId="{8B886027-5946-4C86-9DA4-38D1302DB2C0}" type="presParOf" srcId="{EFF283CC-66ED-4401-A70A-EC4C8EEA60F8}" destId="{230D31DC-EEB4-45EA-A11C-A1B30D3C0231}" srcOrd="3" destOrd="0" presId="urn:microsoft.com/office/officeart/2005/8/layout/orgChart1"/>
-    <dgm:cxn modelId="{C98BD4C5-52D6-465B-ADC1-696B6FE5C5C4}" type="presParOf" srcId="{230D31DC-EEB4-45EA-A11C-A1B30D3C0231}" destId="{BD557788-8544-40AE-965B-A84FDD608508}" srcOrd="0" destOrd="0" presId="urn:microsoft.com/office/officeart/2005/8/layout/orgChart1"/>
-    <dgm:cxn modelId="{F50DA699-DD28-4586-83E8-118CCED4B4CB}" type="presParOf" srcId="{BD557788-8544-40AE-965B-A84FDD608508}" destId="{E482C4C0-B8B1-4B4B-B774-B17E63E70874}" srcOrd="0" destOrd="0" presId="urn:microsoft.com/office/officeart/2005/8/layout/orgChart1"/>
-    <dgm:cxn modelId="{5F131A65-0E89-477E-AD31-7E992DFDCC39}" type="presParOf" srcId="{BD557788-8544-40AE-965B-A84FDD608508}" destId="{79C143B7-002D-4AEB-9E1F-C04EB64AE559}" srcOrd="1" destOrd="0" presId="urn:microsoft.com/office/officeart/2005/8/layout/orgChart1"/>
-    <dgm:cxn modelId="{FF3E68F3-D895-4FB3-8688-034A5AEBFB30}" type="presParOf" srcId="{230D31DC-EEB4-45EA-A11C-A1B30D3C0231}" destId="{CF7D645C-95C6-467E-8B1F-63AA9AD167CA}" srcOrd="1" destOrd="0" presId="urn:microsoft.com/office/officeart/2005/8/layout/orgChart1"/>
-    <dgm:cxn modelId="{A088B226-9064-41B2-96B4-1B1A991DD714}" type="presParOf" srcId="{CF7D645C-95C6-467E-8B1F-63AA9AD167CA}" destId="{CCAEF9DC-0C53-4DE4-ABF6-F171A22D0F30}" srcOrd="0" destOrd="0" presId="urn:microsoft.com/office/officeart/2005/8/layout/orgChart1"/>
-    <dgm:cxn modelId="{CB84E8C7-95F4-4AAF-825F-D86344D1C751}" type="presParOf" srcId="{CF7D645C-95C6-467E-8B1F-63AA9AD167CA}" destId="{41C470CF-B2CF-4318-AAD0-1A84E4A16454}" srcOrd="1" destOrd="0" presId="urn:microsoft.com/office/officeart/2005/8/layout/orgChart1"/>
-    <dgm:cxn modelId="{C7A91B8A-A856-4148-98C1-870CDD14DFC5}" type="presParOf" srcId="{41C470CF-B2CF-4318-AAD0-1A84E4A16454}" destId="{3B64B4AF-56D8-4340-9E4E-1D89BD4335FD}" srcOrd="0" destOrd="0" presId="urn:microsoft.com/office/officeart/2005/8/layout/orgChart1"/>
-    <dgm:cxn modelId="{91C0E14D-EC5C-41E5-8551-AA97CA91734D}" type="presParOf" srcId="{3B64B4AF-56D8-4340-9E4E-1D89BD4335FD}" destId="{25114A06-875C-4DA5-AB33-06BAA520B0EF}" srcOrd="0" destOrd="0" presId="urn:microsoft.com/office/officeart/2005/8/layout/orgChart1"/>
-    <dgm:cxn modelId="{C4720913-5E8D-4133-A6DF-B34F650AEBCD}" type="presParOf" srcId="{3B64B4AF-56D8-4340-9E4E-1D89BD4335FD}" destId="{CD7E4520-D1C4-4D69-A71C-42658F3F13DC}" srcOrd="1" destOrd="0" presId="urn:microsoft.com/office/officeart/2005/8/layout/orgChart1"/>
-    <dgm:cxn modelId="{9278F04C-F6A2-4F18-AED6-D3F983832B29}" type="presParOf" srcId="{41C470CF-B2CF-4318-AAD0-1A84E4A16454}" destId="{B1CBE30A-0840-49B0-9E70-A1D646313527}" srcOrd="1" destOrd="0" presId="urn:microsoft.com/office/officeart/2005/8/layout/orgChart1"/>
-    <dgm:cxn modelId="{896FF82F-FF8C-4F9A-9FCB-975708CF8321}" type="presParOf" srcId="{41C470CF-B2CF-4318-AAD0-1A84E4A16454}" destId="{CB4C8EDE-4585-4298-A244-5674DF791D16}" srcOrd="2" destOrd="0" presId="urn:microsoft.com/office/officeart/2005/8/layout/orgChart1"/>
-    <dgm:cxn modelId="{A1776263-BBBF-49C0-AA67-288CBA87E67A}" type="presParOf" srcId="{CF7D645C-95C6-467E-8B1F-63AA9AD167CA}" destId="{1E085166-A70D-404C-AB02-6536990537CA}" srcOrd="2" destOrd="0" presId="urn:microsoft.com/office/officeart/2005/8/layout/orgChart1"/>
-    <dgm:cxn modelId="{CBA716AA-556E-4EC9-8FF8-2249C238E01E}" type="presParOf" srcId="{CF7D645C-95C6-467E-8B1F-63AA9AD167CA}" destId="{8162677B-BE0F-43D3-855F-0FEF23E08918}" srcOrd="3" destOrd="0" presId="urn:microsoft.com/office/officeart/2005/8/layout/orgChart1"/>
-    <dgm:cxn modelId="{43F6A75D-8214-49CB-80C1-1F64ECC62F88}" type="presParOf" srcId="{8162677B-BE0F-43D3-855F-0FEF23E08918}" destId="{B28DD7D3-C5D1-41D0-BC87-1069665A8CE0}" srcOrd="0" destOrd="0" presId="urn:microsoft.com/office/officeart/2005/8/layout/orgChart1"/>
-    <dgm:cxn modelId="{DC068DD4-689C-4DB7-A17B-EFB0A53D48C7}" type="presParOf" srcId="{B28DD7D3-C5D1-41D0-BC87-1069665A8CE0}" destId="{7B11F0E2-644B-44EC-950F-ED28430BA4C2}" srcOrd="0" destOrd="0" presId="urn:microsoft.com/office/officeart/2005/8/layout/orgChart1"/>
-    <dgm:cxn modelId="{9D5889C4-C236-4E36-AF54-99E2C4EAEB21}" type="presParOf" srcId="{B28DD7D3-C5D1-41D0-BC87-1069665A8CE0}" destId="{D36F9AF2-9112-4AFE-A6D5-0D5CC209116C}" srcOrd="1" destOrd="0" presId="urn:microsoft.com/office/officeart/2005/8/layout/orgChart1"/>
-    <dgm:cxn modelId="{2773D3B5-4F36-4C5D-8D2A-9E5505FD3847}" type="presParOf" srcId="{8162677B-BE0F-43D3-855F-0FEF23E08918}" destId="{230F11C1-21F1-47C4-8A0B-964ECAF97420}" srcOrd="1" destOrd="0" presId="urn:microsoft.com/office/officeart/2005/8/layout/orgChart1"/>
-    <dgm:cxn modelId="{C1FDA710-8900-4E51-A007-6B2AF5656652}" type="presParOf" srcId="{8162677B-BE0F-43D3-855F-0FEF23E08918}" destId="{5F4CD257-BE13-4BE5-B96B-95F29AEB26CE}" srcOrd="2" destOrd="0" presId="urn:microsoft.com/office/officeart/2005/8/layout/orgChart1"/>
-    <dgm:cxn modelId="{8E4BFE61-3942-4BC2-AF8D-CEA7EDC3975D}" type="presParOf" srcId="{CF7D645C-95C6-467E-8B1F-63AA9AD167CA}" destId="{3D470241-A08B-413A-9519-62C51CB105EC}" srcOrd="4" destOrd="0" presId="urn:microsoft.com/office/officeart/2005/8/layout/orgChart1"/>
-    <dgm:cxn modelId="{123CE35A-0D9A-43FF-B292-8DCD9FB8A3EF}" type="presParOf" srcId="{CF7D645C-95C6-467E-8B1F-63AA9AD167CA}" destId="{78A97E36-4534-43F3-BD26-101774B1C50D}" srcOrd="5" destOrd="0" presId="urn:microsoft.com/office/officeart/2005/8/layout/orgChart1"/>
-    <dgm:cxn modelId="{3060D164-213E-422F-9020-589F2E8F332B}" type="presParOf" srcId="{78A97E36-4534-43F3-BD26-101774B1C50D}" destId="{0D44B09E-56A3-4E31-A0A5-15F3CF7292E7}" srcOrd="0" destOrd="0" presId="urn:microsoft.com/office/officeart/2005/8/layout/orgChart1"/>
-    <dgm:cxn modelId="{AA377CAA-5DA1-4146-A694-C867F8C16104}" type="presParOf" srcId="{0D44B09E-56A3-4E31-A0A5-15F3CF7292E7}" destId="{5918A28F-A402-45A8-800D-F3D2D216F519}" srcOrd="0" destOrd="0" presId="urn:microsoft.com/office/officeart/2005/8/layout/orgChart1"/>
-    <dgm:cxn modelId="{29CFE430-C343-4D51-9BB9-FA80D1AEB1E5}" type="presParOf" srcId="{0D44B09E-56A3-4E31-A0A5-15F3CF7292E7}" destId="{8ED80E23-12AE-45F3-BEE6-FE2054C3E7CD}" srcOrd="1" destOrd="0" presId="urn:microsoft.com/office/officeart/2005/8/layout/orgChart1"/>
-    <dgm:cxn modelId="{F48910A2-1088-433B-8A7D-707DB375E123}" type="presParOf" srcId="{78A97E36-4534-43F3-BD26-101774B1C50D}" destId="{C64790CF-4B9E-4A30-A018-5CFF02FF7746}" srcOrd="1" destOrd="0" presId="urn:microsoft.com/office/officeart/2005/8/layout/orgChart1"/>
-    <dgm:cxn modelId="{882FA7F8-F811-42D2-AE3E-0E6C3255F1E2}" type="presParOf" srcId="{78A97E36-4534-43F3-BD26-101774B1C50D}" destId="{8F7BC3E8-E456-4C77-9EEE-7F71B5C79C89}" srcOrd="2" destOrd="0" presId="urn:microsoft.com/office/officeart/2005/8/layout/orgChart1"/>
-    <dgm:cxn modelId="{6BC43AE1-3616-4AB4-AE9F-6AE0F2DA21ED}" type="presParOf" srcId="{230D31DC-EEB4-45EA-A11C-A1B30D3C0231}" destId="{F0A6897D-1B2A-49CB-9087-47D632FAC058}" srcOrd="2" destOrd="0" presId="urn:microsoft.com/office/officeart/2005/8/layout/orgChart1"/>
-    <dgm:cxn modelId="{8D319CBC-CD03-43EA-9F16-4C1FA07E8AD0}" type="presParOf" srcId="{B7EA32BD-31B0-48A5-8ADB-EB0EEE175281}" destId="{FC6C931E-8425-44E2-9A45-C99078A7EBFB}" srcOrd="2" destOrd="0" presId="urn:microsoft.com/office/officeart/2005/8/layout/orgChart1"/>
-    <dgm:cxn modelId="{C49EA516-232C-4E26-80DA-5D0A73937F46}" type="presParOf" srcId="{48F4DB81-2422-4340-9120-4E85037690AE}" destId="{E603882C-477B-4463-80FB-EAEF44049C9C}" srcOrd="2" destOrd="0" presId="urn:microsoft.com/office/officeart/2005/8/layout/orgChart1"/>
+    <dgm:cxn modelId="{81951700-AD53-4FAF-93AB-5F6AF0969B7D}" type="presParOf" srcId="{B0B4C38E-BDF4-40C4-BEB7-124B3B1858B3}" destId="{48F4DB81-2422-4340-9120-4E85037690AE}" srcOrd="0" destOrd="0" presId="urn:microsoft.com/office/officeart/2005/8/layout/orgChart1"/>
+    <dgm:cxn modelId="{C4DF8749-FBA9-44C3-8261-8AEB504DEF62}" type="presParOf" srcId="{48F4DB81-2422-4340-9120-4E85037690AE}" destId="{561EA86A-81CA-4B0C-98C1-49E119C565C9}" srcOrd="0" destOrd="0" presId="urn:microsoft.com/office/officeart/2005/8/layout/orgChart1"/>
+    <dgm:cxn modelId="{A10B5733-15E1-4B16-8E72-45FE75A4E943}" type="presParOf" srcId="{561EA86A-81CA-4B0C-98C1-49E119C565C9}" destId="{926A8A8E-5DB1-464F-A9A0-8B923CEA632A}" srcOrd="0" destOrd="0" presId="urn:microsoft.com/office/officeart/2005/8/layout/orgChart1"/>
+    <dgm:cxn modelId="{1F74C64D-322D-4DE7-97D4-DF6DA1F4EA14}" type="presParOf" srcId="{561EA86A-81CA-4B0C-98C1-49E119C565C9}" destId="{23F6984E-34D9-4587-A330-68335C399A8A}" srcOrd="1" destOrd="0" presId="urn:microsoft.com/office/officeart/2005/8/layout/orgChart1"/>
+    <dgm:cxn modelId="{E1DA28F3-701B-49FE-9A98-5D9E45525A50}" type="presParOf" srcId="{48F4DB81-2422-4340-9120-4E85037690AE}" destId="{56F9565F-9708-43AB-9AD0-1F619CE15769}" srcOrd="1" destOrd="0" presId="urn:microsoft.com/office/officeart/2005/8/layout/orgChart1"/>
+    <dgm:cxn modelId="{2D23EAE9-F3E3-45BB-9CC9-88E811E60484}" type="presParOf" srcId="{56F9565F-9708-43AB-9AD0-1F619CE15769}" destId="{58DD3A17-D6A2-4A23-B1E8-3758056EAA8B}" srcOrd="0" destOrd="0" presId="urn:microsoft.com/office/officeart/2005/8/layout/orgChart1"/>
+    <dgm:cxn modelId="{56CC76AD-3EB5-4B1C-83F3-239BCA0B426F}" type="presParOf" srcId="{56F9565F-9708-43AB-9AD0-1F619CE15769}" destId="{3DDA7723-784F-4E1F-929A-419782766186}" srcOrd="1" destOrd="0" presId="urn:microsoft.com/office/officeart/2005/8/layout/orgChart1"/>
+    <dgm:cxn modelId="{B9CCC2D6-41B9-4E33-8C99-73C58858E838}" type="presParOf" srcId="{3DDA7723-784F-4E1F-929A-419782766186}" destId="{32F6E168-58CC-4CE9-B40E-408105BEE100}" srcOrd="0" destOrd="0" presId="urn:microsoft.com/office/officeart/2005/8/layout/orgChart1"/>
+    <dgm:cxn modelId="{B49B87E8-7E92-4A29-9FC4-DF395C393D66}" type="presParOf" srcId="{32F6E168-58CC-4CE9-B40E-408105BEE100}" destId="{DA72B92F-DB14-4CD0-B6CC-DD97A221EDEF}" srcOrd="0" destOrd="0" presId="urn:microsoft.com/office/officeart/2005/8/layout/orgChart1"/>
+    <dgm:cxn modelId="{88E2C7C4-E996-48B3-8090-13E1F883EC2B}" type="presParOf" srcId="{32F6E168-58CC-4CE9-B40E-408105BEE100}" destId="{D8DE252C-E554-4844-8197-A2A92DB8956B}" srcOrd="1" destOrd="0" presId="urn:microsoft.com/office/officeart/2005/8/layout/orgChart1"/>
+    <dgm:cxn modelId="{155001E8-077C-451F-8F36-43EFF82ABF8B}" type="presParOf" srcId="{3DDA7723-784F-4E1F-929A-419782766186}" destId="{924C1135-04E1-43A0-8FD4-04387B655978}" srcOrd="1" destOrd="0" presId="urn:microsoft.com/office/officeart/2005/8/layout/orgChart1"/>
+    <dgm:cxn modelId="{476E99B7-C3FF-4169-92CF-8CC15B803646}" type="presParOf" srcId="{3DDA7723-784F-4E1F-929A-419782766186}" destId="{C18A2394-198C-4910-B706-3C4B57288D8C}" srcOrd="2" destOrd="0" presId="urn:microsoft.com/office/officeart/2005/8/layout/orgChart1"/>
+    <dgm:cxn modelId="{36446D80-03A2-44E2-AA44-A37642308B97}" type="presParOf" srcId="{56F9565F-9708-43AB-9AD0-1F619CE15769}" destId="{18569363-7ECD-44D6-8C16-C3BF4C957D40}" srcOrd="2" destOrd="0" presId="urn:microsoft.com/office/officeart/2005/8/layout/orgChart1"/>
+    <dgm:cxn modelId="{703867B6-EAD2-48E9-AD1F-849C1957DDC3}" type="presParOf" srcId="{56F9565F-9708-43AB-9AD0-1F619CE15769}" destId="{B7EA32BD-31B0-48A5-8ADB-EB0EEE175281}" srcOrd="3" destOrd="0" presId="urn:microsoft.com/office/officeart/2005/8/layout/orgChart1"/>
+    <dgm:cxn modelId="{4F52EA03-0380-4021-BBC2-492304DABBD9}" type="presParOf" srcId="{B7EA32BD-31B0-48A5-8ADB-EB0EEE175281}" destId="{C41B8365-420E-4DF5-A77B-A2C53EE3792F}" srcOrd="0" destOrd="0" presId="urn:microsoft.com/office/officeart/2005/8/layout/orgChart1"/>
+    <dgm:cxn modelId="{FE9964E7-EE09-4228-A9A8-4F5F55B71B77}" type="presParOf" srcId="{C41B8365-420E-4DF5-A77B-A2C53EE3792F}" destId="{BD33F870-05E8-4EE1-A125-0BF93891C340}" srcOrd="0" destOrd="0" presId="urn:microsoft.com/office/officeart/2005/8/layout/orgChart1"/>
+    <dgm:cxn modelId="{CCA1D01E-B8AC-4453-8EE5-9A748EA5701F}" type="presParOf" srcId="{C41B8365-420E-4DF5-A77B-A2C53EE3792F}" destId="{5285A4FE-F2C6-434B-8A62-E82398B6A29A}" srcOrd="1" destOrd="0" presId="urn:microsoft.com/office/officeart/2005/8/layout/orgChart1"/>
+    <dgm:cxn modelId="{6EEBA0E6-8D1B-45EA-A7CC-79E79C0E0AC8}" type="presParOf" srcId="{B7EA32BD-31B0-48A5-8ADB-EB0EEE175281}" destId="{EFF283CC-66ED-4401-A70A-EC4C8EEA60F8}" srcOrd="1" destOrd="0" presId="urn:microsoft.com/office/officeart/2005/8/layout/orgChart1"/>
+    <dgm:cxn modelId="{EC23BBA1-6214-4EAA-9B52-D5269F17061F}" type="presParOf" srcId="{EFF283CC-66ED-4401-A70A-EC4C8EEA60F8}" destId="{442D376F-E3D8-47C5-B41D-9A883805EF0C}" srcOrd="0" destOrd="0" presId="urn:microsoft.com/office/officeart/2005/8/layout/orgChart1"/>
+    <dgm:cxn modelId="{55262CED-9151-4BA9-A3C3-C3C05AD7DF86}" type="presParOf" srcId="{EFF283CC-66ED-4401-A70A-EC4C8EEA60F8}" destId="{DBA1BBFE-11D7-47F8-88D4-532BD31F1EC1}" srcOrd="1" destOrd="0" presId="urn:microsoft.com/office/officeart/2005/8/layout/orgChart1"/>
+    <dgm:cxn modelId="{2C124684-0037-4BBC-BBBA-33CF5C990273}" type="presParOf" srcId="{DBA1BBFE-11D7-47F8-88D4-532BD31F1EC1}" destId="{42010EEF-885F-4A3D-94F5-F3756AE7E7CB}" srcOrd="0" destOrd="0" presId="urn:microsoft.com/office/officeart/2005/8/layout/orgChart1"/>
+    <dgm:cxn modelId="{3B85AE54-301C-458B-AFF6-FC5F40314132}" type="presParOf" srcId="{42010EEF-885F-4A3D-94F5-F3756AE7E7CB}" destId="{0C085B8D-B5F0-4F10-9E0C-AA00066C08EE}" srcOrd="0" destOrd="0" presId="urn:microsoft.com/office/officeart/2005/8/layout/orgChart1"/>
+    <dgm:cxn modelId="{3AD6700D-0FA7-4FB7-AF11-51068428D9F5}" type="presParOf" srcId="{42010EEF-885F-4A3D-94F5-F3756AE7E7CB}" destId="{BE84E890-F4DC-4C46-ACB9-9B67ADE9E6A9}" srcOrd="1" destOrd="0" presId="urn:microsoft.com/office/officeart/2005/8/layout/orgChart1"/>
+    <dgm:cxn modelId="{1F58CCF6-B40B-4D17-873B-8E66B86D44B1}" type="presParOf" srcId="{DBA1BBFE-11D7-47F8-88D4-532BD31F1EC1}" destId="{26369E9D-4F58-44A3-829E-15B6FB2BCDA6}" srcOrd="1" destOrd="0" presId="urn:microsoft.com/office/officeart/2005/8/layout/orgChart1"/>
+    <dgm:cxn modelId="{230893B7-0BB5-4730-96CA-57E3E366B2E3}" type="presParOf" srcId="{26369E9D-4F58-44A3-829E-15B6FB2BCDA6}" destId="{C4EAB30D-AB38-4CD9-AD3A-00EC87B3A862}" srcOrd="0" destOrd="0" presId="urn:microsoft.com/office/officeart/2005/8/layout/orgChart1"/>
+    <dgm:cxn modelId="{D9C1FF89-ED9C-4AB2-9369-458809B9F3B7}" type="presParOf" srcId="{26369E9D-4F58-44A3-829E-15B6FB2BCDA6}" destId="{89396BBB-B90C-4670-9533-A8DE0BC88843}" srcOrd="1" destOrd="0" presId="urn:microsoft.com/office/officeart/2005/8/layout/orgChart1"/>
+    <dgm:cxn modelId="{70BC3E24-8762-482D-A394-417BABDFB2A5}" type="presParOf" srcId="{89396BBB-B90C-4670-9533-A8DE0BC88843}" destId="{CC2D7D60-A2A0-4307-ADC6-0E34EC9CDFFE}" srcOrd="0" destOrd="0" presId="urn:microsoft.com/office/officeart/2005/8/layout/orgChart1"/>
+    <dgm:cxn modelId="{1CDA8C85-F9B0-4D97-9A29-F18FC7EC5888}" type="presParOf" srcId="{CC2D7D60-A2A0-4307-ADC6-0E34EC9CDFFE}" destId="{4F9BA7B5-88E2-4BDC-A31D-901425A036A0}" srcOrd="0" destOrd="0" presId="urn:microsoft.com/office/officeart/2005/8/layout/orgChart1"/>
+    <dgm:cxn modelId="{609647E2-0A28-4100-9DC9-3D467C39B489}" type="presParOf" srcId="{CC2D7D60-A2A0-4307-ADC6-0E34EC9CDFFE}" destId="{DB788A50-2D10-4EE7-B5F3-B20FDE3AC78D}" srcOrd="1" destOrd="0" presId="urn:microsoft.com/office/officeart/2005/8/layout/orgChart1"/>
+    <dgm:cxn modelId="{A1CD3254-E02D-46B9-82F5-F78AE0432538}" type="presParOf" srcId="{89396BBB-B90C-4670-9533-A8DE0BC88843}" destId="{A1B5E9DC-B947-49C5-A789-7396DF6426D5}" srcOrd="1" destOrd="0" presId="urn:microsoft.com/office/officeart/2005/8/layout/orgChart1"/>
+    <dgm:cxn modelId="{F6FBE57A-BB56-467C-A689-24BDB4258C7A}" type="presParOf" srcId="{89396BBB-B90C-4670-9533-A8DE0BC88843}" destId="{6B73F6AE-A545-475D-ABF6-F172C471D2CC}" srcOrd="2" destOrd="0" presId="urn:microsoft.com/office/officeart/2005/8/layout/orgChart1"/>
+    <dgm:cxn modelId="{834C8208-F532-4957-85B9-2C9E4524DEF8}" type="presParOf" srcId="{26369E9D-4F58-44A3-829E-15B6FB2BCDA6}" destId="{AB61DBC6-A4F8-46C0-9DD8-46AB796BB429}" srcOrd="2" destOrd="0" presId="urn:microsoft.com/office/officeart/2005/8/layout/orgChart1"/>
+    <dgm:cxn modelId="{2089CD93-953C-4230-A0D9-3F9C5CFCE8F7}" type="presParOf" srcId="{26369E9D-4F58-44A3-829E-15B6FB2BCDA6}" destId="{85C5EC69-E746-4F25-BFBA-04E03C4C1D66}" srcOrd="3" destOrd="0" presId="urn:microsoft.com/office/officeart/2005/8/layout/orgChart1"/>
+    <dgm:cxn modelId="{F0F9B6AC-C4DE-450C-A44A-A3AE01305BC7}" type="presParOf" srcId="{85C5EC69-E746-4F25-BFBA-04E03C4C1D66}" destId="{6E54C895-56F8-4425-A3B7-713B029A5E68}" srcOrd="0" destOrd="0" presId="urn:microsoft.com/office/officeart/2005/8/layout/orgChart1"/>
+    <dgm:cxn modelId="{B20C4647-4864-4B05-9018-5B9386F3EE9D}" type="presParOf" srcId="{6E54C895-56F8-4425-A3B7-713B029A5E68}" destId="{EC207D77-D78A-4D98-A296-0C832D8EC3E7}" srcOrd="0" destOrd="0" presId="urn:microsoft.com/office/officeart/2005/8/layout/orgChart1"/>
+    <dgm:cxn modelId="{A34C9D32-4B6E-4207-B89A-1D0F757D5E2B}" type="presParOf" srcId="{6E54C895-56F8-4425-A3B7-713B029A5E68}" destId="{D6C9B272-892A-4EDE-8B5F-72817A700AF2}" srcOrd="1" destOrd="0" presId="urn:microsoft.com/office/officeart/2005/8/layout/orgChart1"/>
+    <dgm:cxn modelId="{624D0D8A-7A33-4B1A-B0D5-91643232FF18}" type="presParOf" srcId="{85C5EC69-E746-4F25-BFBA-04E03C4C1D66}" destId="{A2D0D693-E81F-426B-B0BF-DA4E38CB7BC3}" srcOrd="1" destOrd="0" presId="urn:microsoft.com/office/officeart/2005/8/layout/orgChart1"/>
+    <dgm:cxn modelId="{E9B8213D-9796-437D-97A1-856A2683EDBE}" type="presParOf" srcId="{85C5EC69-E746-4F25-BFBA-04E03C4C1D66}" destId="{2B4C9A6D-5C85-4963-917C-FEAEF8BE5849}" srcOrd="2" destOrd="0" presId="urn:microsoft.com/office/officeart/2005/8/layout/orgChart1"/>
+    <dgm:cxn modelId="{FDC84D5F-13A7-41C9-BDA7-2CF13BC5EAC3}" type="presParOf" srcId="{DBA1BBFE-11D7-47F8-88D4-532BD31F1EC1}" destId="{DA661D01-DDC6-48D8-BF5B-79343E8F447C}" srcOrd="2" destOrd="0" presId="urn:microsoft.com/office/officeart/2005/8/layout/orgChart1"/>
+    <dgm:cxn modelId="{1CCADD13-4676-4223-9C72-29A14C716E10}" type="presParOf" srcId="{EFF283CC-66ED-4401-A70A-EC4C8EEA60F8}" destId="{30221965-927B-46FE-9E2C-F085B1BB5C85}" srcOrd="2" destOrd="0" presId="urn:microsoft.com/office/officeart/2005/8/layout/orgChart1"/>
+    <dgm:cxn modelId="{9958248B-3EB7-4FDA-9A82-4476E8927614}" type="presParOf" srcId="{EFF283CC-66ED-4401-A70A-EC4C8EEA60F8}" destId="{230D31DC-EEB4-45EA-A11C-A1B30D3C0231}" srcOrd="3" destOrd="0" presId="urn:microsoft.com/office/officeart/2005/8/layout/orgChart1"/>
+    <dgm:cxn modelId="{FB5AC1AD-2FA6-4551-9530-B14802AFDE1E}" type="presParOf" srcId="{230D31DC-EEB4-45EA-A11C-A1B30D3C0231}" destId="{BD557788-8544-40AE-965B-A84FDD608508}" srcOrd="0" destOrd="0" presId="urn:microsoft.com/office/officeart/2005/8/layout/orgChart1"/>
+    <dgm:cxn modelId="{7BEC9E82-7530-46F5-B5B9-A9ECB75288EF}" type="presParOf" srcId="{BD557788-8544-40AE-965B-A84FDD608508}" destId="{E482C4C0-B8B1-4B4B-B774-B17E63E70874}" srcOrd="0" destOrd="0" presId="urn:microsoft.com/office/officeart/2005/8/layout/orgChart1"/>
+    <dgm:cxn modelId="{447C5E23-3D99-4E16-8502-5C7E214FA496}" type="presParOf" srcId="{BD557788-8544-40AE-965B-A84FDD608508}" destId="{79C143B7-002D-4AEB-9E1F-C04EB64AE559}" srcOrd="1" destOrd="0" presId="urn:microsoft.com/office/officeart/2005/8/layout/orgChart1"/>
+    <dgm:cxn modelId="{C98AA83F-7ECA-4ECF-9BC8-E3A0E29D2C81}" type="presParOf" srcId="{230D31DC-EEB4-45EA-A11C-A1B30D3C0231}" destId="{CF7D645C-95C6-467E-8B1F-63AA9AD167CA}" srcOrd="1" destOrd="0" presId="urn:microsoft.com/office/officeart/2005/8/layout/orgChart1"/>
+    <dgm:cxn modelId="{3FA31021-FFFE-4B6E-9D32-55001B8EF78A}" type="presParOf" srcId="{CF7D645C-95C6-467E-8B1F-63AA9AD167CA}" destId="{CCAEF9DC-0C53-4DE4-ABF6-F171A22D0F30}" srcOrd="0" destOrd="0" presId="urn:microsoft.com/office/officeart/2005/8/layout/orgChart1"/>
+    <dgm:cxn modelId="{EA67E50B-74B1-48E0-9946-63BBF420E9A5}" type="presParOf" srcId="{CF7D645C-95C6-467E-8B1F-63AA9AD167CA}" destId="{41C470CF-B2CF-4318-AAD0-1A84E4A16454}" srcOrd="1" destOrd="0" presId="urn:microsoft.com/office/officeart/2005/8/layout/orgChart1"/>
+    <dgm:cxn modelId="{E6763D25-8D7B-4D7E-A011-F861C76392A0}" type="presParOf" srcId="{41C470CF-B2CF-4318-AAD0-1A84E4A16454}" destId="{3B64B4AF-56D8-4340-9E4E-1D89BD4335FD}" srcOrd="0" destOrd="0" presId="urn:microsoft.com/office/officeart/2005/8/layout/orgChart1"/>
+    <dgm:cxn modelId="{1AEB45D5-A8E2-46A4-B0F4-BDE76DC7CB28}" type="presParOf" srcId="{3B64B4AF-56D8-4340-9E4E-1D89BD4335FD}" destId="{25114A06-875C-4DA5-AB33-06BAA520B0EF}" srcOrd="0" destOrd="0" presId="urn:microsoft.com/office/officeart/2005/8/layout/orgChart1"/>
+    <dgm:cxn modelId="{E3A14B17-84E6-4BB7-A059-816723CCE75B}" type="presParOf" srcId="{3B64B4AF-56D8-4340-9E4E-1D89BD4335FD}" destId="{CD7E4520-D1C4-4D69-A71C-42658F3F13DC}" srcOrd="1" destOrd="0" presId="urn:microsoft.com/office/officeart/2005/8/layout/orgChart1"/>
+    <dgm:cxn modelId="{B0643D68-D3A8-480D-85FC-68B5EC68FC92}" type="presParOf" srcId="{41C470CF-B2CF-4318-AAD0-1A84E4A16454}" destId="{B1CBE30A-0840-49B0-9E70-A1D646313527}" srcOrd="1" destOrd="0" presId="urn:microsoft.com/office/officeart/2005/8/layout/orgChart1"/>
+    <dgm:cxn modelId="{1D956182-332B-4D17-A9DA-D3ED94BC2983}" type="presParOf" srcId="{41C470CF-B2CF-4318-AAD0-1A84E4A16454}" destId="{CB4C8EDE-4585-4298-A244-5674DF791D16}" srcOrd="2" destOrd="0" presId="urn:microsoft.com/office/officeart/2005/8/layout/orgChart1"/>
+    <dgm:cxn modelId="{D227D057-5668-41DF-ACA0-10D40840A8DB}" type="presParOf" srcId="{CF7D645C-95C6-467E-8B1F-63AA9AD167CA}" destId="{1E085166-A70D-404C-AB02-6536990537CA}" srcOrd="2" destOrd="0" presId="urn:microsoft.com/office/officeart/2005/8/layout/orgChart1"/>
+    <dgm:cxn modelId="{F6653E72-9828-471D-86BA-59BA7FBD7991}" type="presParOf" srcId="{CF7D645C-95C6-467E-8B1F-63AA9AD167CA}" destId="{8162677B-BE0F-43D3-855F-0FEF23E08918}" srcOrd="3" destOrd="0" presId="urn:microsoft.com/office/officeart/2005/8/layout/orgChart1"/>
+    <dgm:cxn modelId="{35AE2A89-F3DF-44DC-BA4D-EC4D327E56A2}" type="presParOf" srcId="{8162677B-BE0F-43D3-855F-0FEF23E08918}" destId="{B28DD7D3-C5D1-41D0-BC87-1069665A8CE0}" srcOrd="0" destOrd="0" presId="urn:microsoft.com/office/officeart/2005/8/layout/orgChart1"/>
+    <dgm:cxn modelId="{59D19682-D649-40C9-B86A-278585F10FC1}" type="presParOf" srcId="{B28DD7D3-C5D1-41D0-BC87-1069665A8CE0}" destId="{7B11F0E2-644B-44EC-950F-ED28430BA4C2}" srcOrd="0" destOrd="0" presId="urn:microsoft.com/office/officeart/2005/8/layout/orgChart1"/>
+    <dgm:cxn modelId="{2151FFFD-11CB-4F57-9571-A7EB47E589F4}" type="presParOf" srcId="{B28DD7D3-C5D1-41D0-BC87-1069665A8CE0}" destId="{D36F9AF2-9112-4AFE-A6D5-0D5CC209116C}" srcOrd="1" destOrd="0" presId="urn:microsoft.com/office/officeart/2005/8/layout/orgChart1"/>
+    <dgm:cxn modelId="{0C6DC5A0-DD34-4509-ADA5-1C564056DE0D}" type="presParOf" srcId="{8162677B-BE0F-43D3-855F-0FEF23E08918}" destId="{230F11C1-21F1-47C4-8A0B-964ECAF97420}" srcOrd="1" destOrd="0" presId="urn:microsoft.com/office/officeart/2005/8/layout/orgChart1"/>
+    <dgm:cxn modelId="{008C6D94-C57E-4188-9D1A-7002B4D9A4F2}" type="presParOf" srcId="{8162677B-BE0F-43D3-855F-0FEF23E08918}" destId="{5F4CD257-BE13-4BE5-B96B-95F29AEB26CE}" srcOrd="2" destOrd="0" presId="urn:microsoft.com/office/officeart/2005/8/layout/orgChart1"/>
+    <dgm:cxn modelId="{F5261690-34AB-4306-95F3-65965F375A57}" type="presParOf" srcId="{CF7D645C-95C6-467E-8B1F-63AA9AD167CA}" destId="{3D470241-A08B-413A-9519-62C51CB105EC}" srcOrd="4" destOrd="0" presId="urn:microsoft.com/office/officeart/2005/8/layout/orgChart1"/>
+    <dgm:cxn modelId="{55D19AA3-B0A7-4CC1-905E-D25E89B500A8}" type="presParOf" srcId="{CF7D645C-95C6-467E-8B1F-63AA9AD167CA}" destId="{78A97E36-4534-43F3-BD26-101774B1C50D}" srcOrd="5" destOrd="0" presId="urn:microsoft.com/office/officeart/2005/8/layout/orgChart1"/>
+    <dgm:cxn modelId="{A606D903-70E5-4C56-B9E8-B954B96C4C39}" type="presParOf" srcId="{78A97E36-4534-43F3-BD26-101774B1C50D}" destId="{0D44B09E-56A3-4E31-A0A5-15F3CF7292E7}" srcOrd="0" destOrd="0" presId="urn:microsoft.com/office/officeart/2005/8/layout/orgChart1"/>
+    <dgm:cxn modelId="{C4280BA2-A584-4C2E-BCC7-E443F7C837A6}" type="presParOf" srcId="{0D44B09E-56A3-4E31-A0A5-15F3CF7292E7}" destId="{5918A28F-A402-45A8-800D-F3D2D216F519}" srcOrd="0" destOrd="0" presId="urn:microsoft.com/office/officeart/2005/8/layout/orgChart1"/>
+    <dgm:cxn modelId="{5535C471-ACD5-4A19-8A99-84497922BBB2}" type="presParOf" srcId="{0D44B09E-56A3-4E31-A0A5-15F3CF7292E7}" destId="{8ED80E23-12AE-45F3-BEE6-FE2054C3E7CD}" srcOrd="1" destOrd="0" presId="urn:microsoft.com/office/officeart/2005/8/layout/orgChart1"/>
+    <dgm:cxn modelId="{B00D2D4D-1AC5-437E-B028-5FC1A91ED097}" type="presParOf" srcId="{78A97E36-4534-43F3-BD26-101774B1C50D}" destId="{C64790CF-4B9E-4A30-A018-5CFF02FF7746}" srcOrd="1" destOrd="0" presId="urn:microsoft.com/office/officeart/2005/8/layout/orgChart1"/>
+    <dgm:cxn modelId="{46E72D66-4C47-4F56-9215-8C51BF5377BE}" type="presParOf" srcId="{78A97E36-4534-43F3-BD26-101774B1C50D}" destId="{8F7BC3E8-E456-4C77-9EEE-7F71B5C79C89}" srcOrd="2" destOrd="0" presId="urn:microsoft.com/office/officeart/2005/8/layout/orgChart1"/>
+    <dgm:cxn modelId="{F360C98D-3977-43EC-AD30-5F174B14B36B}" type="presParOf" srcId="{230D31DC-EEB4-45EA-A11C-A1B30D3C0231}" destId="{F0A6897D-1B2A-49CB-9087-47D632FAC058}" srcOrd="2" destOrd="0" presId="urn:microsoft.com/office/officeart/2005/8/layout/orgChart1"/>
+    <dgm:cxn modelId="{67B0EED2-C7BE-40FA-A2BD-97FB40C7B240}" type="presParOf" srcId="{B7EA32BD-31B0-48A5-8ADB-EB0EEE175281}" destId="{FC6C931E-8425-44E2-9A45-C99078A7EBFB}" srcOrd="2" destOrd="0" presId="urn:microsoft.com/office/officeart/2005/8/layout/orgChart1"/>
+    <dgm:cxn modelId="{FFCCC632-7CA4-4AFF-B9B3-C585950C17F5}" type="presParOf" srcId="{48F4DB81-2422-4340-9120-4E85037690AE}" destId="{E603882C-477B-4463-80FB-EAEF44049C9C}" srcOrd="2" destOrd="0" presId="urn:microsoft.com/office/officeart/2005/8/layout/orgChart1"/>
   </dgm:cxnLst>
   <dgm:bg/>
   <dgm:whole/>
@@ -38943,17 +38896,15 @@
     <w:panose1 w:val="020B0604020202020204"/>
     <w:charset w:val="00"/>
     <w:family w:val="swiss"/>
-    <w:notTrueType/>
     <w:pitch w:val="variable"/>
-    <w:sig w:usb0="00000003" w:usb1="00000000" w:usb2="00000000" w:usb3="00000000" w:csb0="00000001" w:csb1="00000000"/>
+    <w:sig w:usb0="E0002AFF" w:usb1="C0007843" w:usb2="00000009" w:usb3="00000000" w:csb0="000001FF" w:csb1="00000000"/>
   </w:font>
   <w:font w:name="Tahoma">
     <w:panose1 w:val="020B0604030504040204"/>
     <w:charset w:val="00"/>
     <w:family w:val="swiss"/>
-    <w:notTrueType/>
     <w:pitch w:val="variable"/>
-    <w:sig w:usb0="00000003" w:usb1="00000000" w:usb2="00000000" w:usb3="00000000" w:csb0="00000001" w:csb1="00000000"/>
+    <w:sig w:usb0="E1002EFF" w:usb1="C000605B" w:usb2="00000029" w:usb3="00000000" w:csb0="000101FF" w:csb1="00000000"/>
   </w:font>
   <w:font w:name="Arial">
     <w:panose1 w:val="020B0604020202020204"/>
@@ -38999,6 +38950,7 @@
     <w:rsid w:val="00B76991"/>
     <w:rsid w:val="00C16268"/>
     <w:rsid w:val="00CA63F4"/>
+    <w:rsid w:val="00CD0864"/>
     <w:rsid w:val="00DD0EDC"/>
     <w:rsid w:val="00E84138"/>
   </w:rsids>
@@ -39795,7 +39747,7 @@
 </file>
 
 <file path=customXml/itemProps1.xml><?xml version="1.0" encoding="utf-8"?>
-<ds:datastoreItem xmlns:ds="http://schemas.openxmlformats.org/officeDocument/2006/customXml" ds:itemID="{5B990D53-465F-4B0D-BB19-FE5B834E291A}">
+<ds:datastoreItem xmlns:ds="http://schemas.openxmlformats.org/officeDocument/2006/customXml" ds:itemID="{7DF51A61-B316-41B0-B679-6BB2440D5BBF}">
   <ds:schemaRefs>
     <ds:schemaRef ds:uri="http://schemas.openxmlformats.org/officeDocument/2006/bibliography"/>
   </ds:schemaRefs>

</xml_diff>

<commit_message>
Modificación de alcances referidos a la gestión de perfiles, usuarios y accesos
</commit_message>
<xml_diff>
--- a/Docs/01-Relevamiento Inicial/Informe Preliminar.docx
+++ b/Docs/01-Relevamiento Inicial/Informe Preliminar.docx
@@ -361,6 +361,7 @@
         <w:dataBinding w:prefixMappings="xmlns:ns0='http://purl.org/dc/elements/1.1/' xmlns:ns1='http://schemas.openxmlformats.org/package/2006/metadata/core-properties' " w:xpath="/ns1:coreProperties[1]/ns0:title[1]" w:storeItemID="{6C3C8BC8-F283-45AE-878A-BAB7291924A1}"/>
         <w:text/>
       </w:sdtPr>
+      <w:sdtEndPr/>
       <w:sdtContent>
         <w:p>
           <w:pPr>
@@ -810,7 +811,7 @@
           <w:noProof/>
           <w:sz w:val="20"/>
         </w:rPr>
-        <w:t>08/05/2011 01:16:00 p.m.</w:t>
+        <w:t>15/05/2011 07:02:00 p.m.</w:t>
       </w:r>
       <w:r>
         <w:rPr>
@@ -7158,6 +7159,7 @@
           <w:id w:val="1982184330"/>
           <w:citation/>
         </w:sdtPr>
+        <w:sdtEndPr/>
         <w:sdtContent>
           <w:r>
             <w:fldChar w:fldCharType="begin"/>
@@ -11829,8 +11831,6 @@
       <w:r>
         <w:t>s</w:t>
       </w:r>
-      <w:bookmarkStart w:id="62" w:name="_GoBack"/>
-      <w:bookmarkEnd w:id="62"/>
       <w:r>
         <w:t xml:space="preserve"> sociales</w:t>
       </w:r>
@@ -11878,13 +11878,13 @@
       <w:pPr>
         <w:pStyle w:val="Ttulo3"/>
       </w:pPr>
-      <w:bookmarkStart w:id="63" w:name="_Toc290939946"/>
-      <w:bookmarkStart w:id="64" w:name="_Toc292328355"/>
+      <w:bookmarkStart w:id="62" w:name="_Toc290939946"/>
+      <w:bookmarkStart w:id="63" w:name="_Toc292328355"/>
       <w:r>
         <w:t>Módulo de Gestión de Usuarios y Perfiles</w:t>
       </w:r>
+      <w:bookmarkEnd w:id="62"/>
       <w:bookmarkEnd w:id="63"/>
-      <w:bookmarkEnd w:id="64"/>
     </w:p>
     <w:p>
       <w:pPr>
@@ -11895,7 +11895,10 @@
         </w:numPr>
       </w:pPr>
       <w:r>
-        <w:t>Registrar Perfiles</w:t>
+        <w:t>Administrar</w:t>
+      </w:r>
+      <w:r>
+        <w:t xml:space="preserve"> Perfiles</w:t>
       </w:r>
     </w:p>
     <w:p>
@@ -11907,7 +11910,13 @@
         </w:numPr>
       </w:pPr>
       <w:r>
-        <w:t>Registrar usuario</w:t>
+        <w:t xml:space="preserve">Administrar </w:t>
+      </w:r>
+      <w:r>
+        <w:t>usuario</w:t>
+      </w:r>
+      <w:r>
+        <w:t>s</w:t>
       </w:r>
     </w:p>
     <w:p>
@@ -11919,8 +11928,10 @@
         </w:numPr>
       </w:pPr>
       <w:r>
-        <w:t>Asignar perfil</w:t>
-      </w:r>
+        <w:t>Administrar accesos de usuario</w:t>
+      </w:r>
+      <w:bookmarkStart w:id="64" w:name="_GoBack"/>
+      <w:bookmarkEnd w:id="64"/>
     </w:p>
     <w:p>
       <w:pPr>
@@ -11931,7 +11942,18 @@
         </w:numPr>
       </w:pPr>
       <w:r>
-        <w:t>Actualizar usuario</w:t>
+        <w:t>Re</w:t>
+      </w:r>
+      <w:r>
+        <w:t xml:space="preserve">gistro de </w:t>
+      </w:r>
+      <w:proofErr w:type="spellStart"/>
+      <w:r>
+        <w:t>logueo</w:t>
+      </w:r>
+      <w:proofErr w:type="spellEnd"/>
+      <w:r>
+        <w:t xml:space="preserve"> E/S al sistema</w:t>
       </w:r>
     </w:p>
     <w:p>
@@ -11943,18 +11965,10 @@
         </w:numPr>
       </w:pPr>
       <w:r>
-        <w:t>Re</w:t>
-      </w:r>
-      <w:r>
-        <w:t xml:space="preserve">gistro de </w:t>
-      </w:r>
-      <w:proofErr w:type="spellStart"/>
-      <w:r>
-        <w:t>logueo</w:t>
-      </w:r>
-      <w:proofErr w:type="spellEnd"/>
-      <w:r>
-        <w:t xml:space="preserve"> E/S al sistema</w:t>
+        <w:t>Generar e</w:t>
+      </w:r>
+      <w:r>
+        <w:t>stadística de acceso al sistema</w:t>
       </w:r>
     </w:p>
     <w:p>
@@ -11966,37 +11980,10 @@
         </w:numPr>
       </w:pPr>
       <w:r>
-        <w:t>Generar e</w:t>
-      </w:r>
-      <w:r>
-        <w:t>stadística de acceso al sistema</w:t>
-      </w:r>
-    </w:p>
-    <w:p>
-      <w:pPr>
-        <w:pStyle w:val="Prrafodelista"/>
-        <w:numPr>
-          <w:ilvl w:val="0"/>
-          <w:numId w:val="21"/>
-        </w:numPr>
-      </w:pPr>
-      <w:r>
         <w:t>Generar estadística de utiliz</w:t>
       </w:r>
       <w:r>
         <w:t>ación de sistema según perfiles</w:t>
-      </w:r>
-    </w:p>
-    <w:p>
-      <w:pPr>
-        <w:pStyle w:val="Prrafodelista"/>
-        <w:numPr>
-          <w:ilvl w:val="0"/>
-          <w:numId w:val="21"/>
-        </w:numPr>
-      </w:pPr>
-      <w:r>
-        <w:t>Registrar email de usuario</w:t>
       </w:r>
     </w:p>
     <w:p>
@@ -12087,7 +12074,6 @@
         </w:numPr>
       </w:pPr>
       <w:r>
-        <w:lastRenderedPageBreak/>
         <w:t xml:space="preserve">Obtener </w:t>
       </w:r>
       <w:r>
@@ -12121,6 +12107,7 @@
         </w:numPr>
       </w:pPr>
       <w:r>
+        <w:lastRenderedPageBreak/>
         <w:t xml:space="preserve">Obtener </w:t>
       </w:r>
       <w:r>
@@ -19667,6 +19654,7 @@
             <w:id w:val="111145805"/>
             <w:bibliography/>
           </w:sdtPr>
+          <w:sdtEndPr/>
           <w:sdtContent>
             <w:p>
               <w:pPr>
@@ -26639,14 +26627,27 @@
             </w:rPr>
             <w:t xml:space="preserve">apítulo: </w:t>
           </w:r>
-          <w:fldSimple w:instr=" STYLEREF  &quot;1&quot;  ">
-            <w:r>
-              <w:rPr>
-                <w:noProof/>
-              </w:rPr>
-              <w:t>Propuesta Del Producto</w:t>
-            </w:r>
-          </w:fldSimple>
+          <w:r>
+            <w:fldChar w:fldCharType="begin"/>
+          </w:r>
+          <w:r>
+            <w:instrText xml:space="preserve"> STYLEREF  "1"  </w:instrText>
+          </w:r>
+          <w:r>
+            <w:fldChar w:fldCharType="separate"/>
+          </w:r>
+          <w:r>
+            <w:rPr>
+              <w:noProof/>
+            </w:rPr>
+            <w:t>Propuesta Del Producto</w:t>
+          </w:r>
+          <w:r>
+            <w:rPr>
+              <w:noProof/>
+            </w:rPr>
+            <w:fldChar w:fldCharType="end"/>
+          </w:r>
         </w:p>
       </w:tc>
     </w:tr>
@@ -26832,6 +26833,7 @@
               <w:dataBinding w:prefixMappings="xmlns:ns0='http://purl.org/dc/elements/1.1/' xmlns:ns1='http://schemas.openxmlformats.org/package/2006/metadata/core-properties' " w:xpath="/ns1:coreProperties[1]/ns0:title[1]" w:storeItemID="{6C3C8BC8-F283-45AE-878A-BAB7291924A1}"/>
               <w:text/>
             </w:sdtPr>
+            <w:sdtEndPr/>
             <w:sdtContent>
               <w:r>
                 <w:rPr>
@@ -35213,114 +35215,114 @@
   </dgm:ptLst>
   <dgm:cxnLst>
     <dgm:cxn modelId="{C13A82D7-4264-4203-8AFC-33FFED601954}" srcId="{D9E6C8FC-57E7-474B-B3CD-435B41E90542}" destId="{ABF4CA5E-2D11-4527-A8F9-4B106081EEBA}" srcOrd="0" destOrd="0" parTransId="{DC5A61B6-89CC-44A7-A42C-8D941C8B9A42}" sibTransId="{4F2F1BBD-F1AE-4F71-92EA-51E274B93C19}"/>
+    <dgm:cxn modelId="{0B56C68A-BD7E-4C9D-9981-91CB0F09185C}" type="presOf" srcId="{0E3B40EE-FFB9-4979-803D-97C5CA8D4509}" destId="{25114A06-875C-4DA5-AB33-06BAA520B0EF}" srcOrd="0" destOrd="0" presId="urn:microsoft.com/office/officeart/2005/8/layout/orgChart1"/>
     <dgm:cxn modelId="{39E43F94-147D-4B13-B76D-5AA9732691FC}" srcId="{0A2A1AC5-AF37-4019-B936-1088FDC0EC78}" destId="{37BB19B3-51D6-4F8A-9A71-8C36DB1F6F37}" srcOrd="1" destOrd="0" parTransId="{05DF3807-815A-4150-B537-60BFE13F7A16}" sibTransId="{6233AA2E-8A19-4BA8-A2E6-2031D841B3B0}"/>
-    <dgm:cxn modelId="{B44D9FB1-0854-47D5-8FCA-81EAB32AFFD8}" type="presOf" srcId="{3C6DFD2E-1BFF-464C-B51D-C0699F3306C4}" destId="{18569363-7ECD-44D6-8C16-C3BF4C957D40}" srcOrd="0" destOrd="0" presId="urn:microsoft.com/office/officeart/2005/8/layout/orgChart1"/>
     <dgm:cxn modelId="{658F989D-EC81-4ED1-9181-6904B571A975}" srcId="{A45A518D-FA80-441F-BD18-2C48F354F5CE}" destId="{A841AE47-448E-403B-B70B-E5E5A52ABF53}" srcOrd="0" destOrd="0" parTransId="{A531B810-4D8F-4593-BF39-A48DB24DC0C2}" sibTransId="{4F13D417-18D0-4ACC-9E49-E87459925476}"/>
-    <dgm:cxn modelId="{D39BED7A-BACA-4A61-9E4D-3503922A1472}" type="presOf" srcId="{98C37795-1A81-4D00-9AB5-CB7A0A5FD4FD}" destId="{5918A28F-A402-45A8-800D-F3D2D216F519}" srcOrd="0" destOrd="0" presId="urn:microsoft.com/office/officeart/2005/8/layout/orgChart1"/>
-    <dgm:cxn modelId="{1F5AFC5B-9FD0-4D12-987D-C340E04F0245}" type="presOf" srcId="{0E3B40EE-FFB9-4979-803D-97C5CA8D4509}" destId="{25114A06-875C-4DA5-AB33-06BAA520B0EF}" srcOrd="0" destOrd="0" presId="urn:microsoft.com/office/officeart/2005/8/layout/orgChart1"/>
-    <dgm:cxn modelId="{11F4FDCB-78A7-4DDC-821D-559CB9E48F38}" type="presOf" srcId="{98C37795-1A81-4D00-9AB5-CB7A0A5FD4FD}" destId="{8ED80E23-12AE-45F3-BEE6-FE2054C3E7CD}" srcOrd="1" destOrd="0" presId="urn:microsoft.com/office/officeart/2005/8/layout/orgChart1"/>
-    <dgm:cxn modelId="{F8C53DBC-4E20-4388-9042-43D509D451CD}" type="presOf" srcId="{A841AE47-448E-403B-B70B-E5E5A52ABF53}" destId="{926A8A8E-5DB1-464F-A9A0-8B923CEA632A}" srcOrd="0" destOrd="0" presId="urn:microsoft.com/office/officeart/2005/8/layout/orgChart1"/>
+    <dgm:cxn modelId="{FC5A1034-DD15-403A-AB7B-B73D3AED651B}" type="presOf" srcId="{D9E6C8FC-57E7-474B-B3CD-435B41E90542}" destId="{0C085B8D-B5F0-4F10-9E0C-AA00066C08EE}" srcOrd="0" destOrd="0" presId="urn:microsoft.com/office/officeart/2005/8/layout/orgChart1"/>
+    <dgm:cxn modelId="{43EF0497-A920-40FD-A244-D5E308A939E6}" type="presOf" srcId="{D9E6C8FC-57E7-474B-B3CD-435B41E90542}" destId="{BE84E890-F4DC-4C46-ACB9-9B67ADE9E6A9}" srcOrd="1" destOrd="0" presId="urn:microsoft.com/office/officeart/2005/8/layout/orgChart1"/>
+    <dgm:cxn modelId="{CC854EDD-A83C-480B-83E4-4BB21D2EA52B}" type="presOf" srcId="{77A29D65-973E-4552-B4F2-5B36E82AA7D8}" destId="{442D376F-E3D8-47C5-B41D-9A883805EF0C}" srcOrd="0" destOrd="0" presId="urn:microsoft.com/office/officeart/2005/8/layout/orgChart1"/>
     <dgm:cxn modelId="{916B489F-90A5-49BA-A1E4-B609E76574BC}" srcId="{0A2A1AC5-AF37-4019-B936-1088FDC0EC78}" destId="{98C37795-1A81-4D00-9AB5-CB7A0A5FD4FD}" srcOrd="2" destOrd="0" parTransId="{3A0A107A-26B3-4EAD-9521-A604DA956D4E}" sibTransId="{89E7439C-4968-4222-B64B-ACB4F40888A7}"/>
-    <dgm:cxn modelId="{F8B52A68-0E24-4DDC-8F7D-F8FCCBDCB5D1}" type="presOf" srcId="{37BB19B3-51D6-4F8A-9A71-8C36DB1F6F37}" destId="{D36F9AF2-9112-4AFE-A6D5-0D5CC209116C}" srcOrd="1" destOrd="0" presId="urn:microsoft.com/office/officeart/2005/8/layout/orgChart1"/>
+    <dgm:cxn modelId="{70019D25-BA1B-4FD1-A18B-CDC90F1CEBC5}" type="presOf" srcId="{0E3B40EE-FFB9-4979-803D-97C5CA8D4509}" destId="{CD7E4520-D1C4-4D69-A71C-42658F3F13DC}" srcOrd="1" destOrd="0" presId="urn:microsoft.com/office/officeart/2005/8/layout/orgChart1"/>
     <dgm:cxn modelId="{0C15D05E-4376-4619-8185-471DB17EBCDA}" srcId="{A841AE47-448E-403B-B70B-E5E5A52ABF53}" destId="{2E8663CA-27C3-4CCA-A623-4C27556E9918}" srcOrd="1" destOrd="0" parTransId="{3C6DFD2E-1BFF-464C-B51D-C0699F3306C4}" sibTransId="{AB785725-93A3-43AE-8D31-E2809E80EFD0}"/>
-    <dgm:cxn modelId="{6048B29E-6D56-4E25-96FF-67D6536F303D}" type="presOf" srcId="{D9E6C8FC-57E7-474B-B3CD-435B41E90542}" destId="{BE84E890-F4DC-4C46-ACB9-9B67ADE9E6A9}" srcOrd="1" destOrd="0" presId="urn:microsoft.com/office/officeart/2005/8/layout/orgChart1"/>
-    <dgm:cxn modelId="{E74BBCC6-A446-44EA-9560-547E4FAA8931}" type="presOf" srcId="{1234E1B7-D5E4-4D41-86B9-D22D9EA868FA}" destId="{EC207D77-D78A-4D98-A296-0C832D8EC3E7}" srcOrd="0" destOrd="0" presId="urn:microsoft.com/office/officeart/2005/8/layout/orgChart1"/>
-    <dgm:cxn modelId="{CF858E8F-A97F-45F8-9C41-662BC6F6FAEA}" type="presOf" srcId="{3A0A107A-26B3-4EAD-9521-A604DA956D4E}" destId="{3D470241-A08B-413A-9519-62C51CB105EC}" srcOrd="0" destOrd="0" presId="urn:microsoft.com/office/officeart/2005/8/layout/orgChart1"/>
-    <dgm:cxn modelId="{D3C7B419-D11E-470E-95A0-FD055C8A57BF}" type="presOf" srcId="{EBB5D4A1-2297-49BF-8AC0-9D7DC7B0824F}" destId="{58DD3A17-D6A2-4A23-B1E8-3758056EAA8B}" srcOrd="0" destOrd="0" presId="urn:microsoft.com/office/officeart/2005/8/layout/orgChart1"/>
+    <dgm:cxn modelId="{F2CA6995-9144-40EB-91B4-2A35195F9692}" type="presOf" srcId="{37BB19B3-51D6-4F8A-9A71-8C36DB1F6F37}" destId="{D36F9AF2-9112-4AFE-A6D5-0D5CC209116C}" srcOrd="1" destOrd="0" presId="urn:microsoft.com/office/officeart/2005/8/layout/orgChart1"/>
+    <dgm:cxn modelId="{187B86A3-031A-4ECF-B890-BA17371DC7FA}" type="presOf" srcId="{A45A518D-FA80-441F-BD18-2C48F354F5CE}" destId="{B0B4C38E-BDF4-40C4-BEB7-124B3B1858B3}" srcOrd="0" destOrd="0" presId="urn:microsoft.com/office/officeart/2005/8/layout/orgChart1"/>
+    <dgm:cxn modelId="{D5CC4F42-6692-48BA-9091-9EFE5DDBE3EE}" type="presOf" srcId="{EBB5D4A1-2297-49BF-8AC0-9D7DC7B0824F}" destId="{58DD3A17-D6A2-4A23-B1E8-3758056EAA8B}" srcOrd="0" destOrd="0" presId="urn:microsoft.com/office/officeart/2005/8/layout/orgChart1"/>
+    <dgm:cxn modelId="{1A2E2159-617E-4485-8B06-A5E7F9542B82}" type="presOf" srcId="{3C6DFD2E-1BFF-464C-B51D-C0699F3306C4}" destId="{18569363-7ECD-44D6-8C16-C3BF4C957D40}" srcOrd="0" destOrd="0" presId="urn:microsoft.com/office/officeart/2005/8/layout/orgChart1"/>
+    <dgm:cxn modelId="{883482A6-263C-4258-8220-130BE8232036}" type="presOf" srcId="{FB1F5CA8-5BA8-49B8-A816-5AD122B918D8}" destId="{AB61DBC6-A4F8-46C0-9DD8-46AB796BB429}" srcOrd="0" destOrd="0" presId="urn:microsoft.com/office/officeart/2005/8/layout/orgChart1"/>
+    <dgm:cxn modelId="{7F1B2431-34A2-4A0D-9369-9A32065E456D}" type="presOf" srcId="{DC5A61B6-89CC-44A7-A42C-8D941C8B9A42}" destId="{C4EAB30D-AB38-4CD9-AD3A-00EC87B3A862}" srcOrd="0" destOrd="0" presId="urn:microsoft.com/office/officeart/2005/8/layout/orgChart1"/>
+    <dgm:cxn modelId="{55542E9F-43E1-44DA-A31B-9C66353A2E70}" type="presOf" srcId="{A841AE47-448E-403B-B70B-E5E5A52ABF53}" destId="{23F6984E-34D9-4587-A330-68335C399A8A}" srcOrd="1" destOrd="0" presId="urn:microsoft.com/office/officeart/2005/8/layout/orgChart1"/>
+    <dgm:cxn modelId="{AB6FF901-4768-4CA7-B16E-B85C924ECD2B}" type="presOf" srcId="{37BB19B3-51D6-4F8A-9A71-8C36DB1F6F37}" destId="{7B11F0E2-644B-44EC-950F-ED28430BA4C2}" srcOrd="0" destOrd="0" presId="urn:microsoft.com/office/officeart/2005/8/layout/orgChart1"/>
     <dgm:cxn modelId="{E4D29B78-0ADD-4791-9D46-8E3C0DD738AC}" srcId="{D9E6C8FC-57E7-474B-B3CD-435B41E90542}" destId="{1234E1B7-D5E4-4D41-86B9-D22D9EA868FA}" srcOrd="1" destOrd="0" parTransId="{FB1F5CA8-5BA8-49B8-A816-5AD122B918D8}" sibTransId="{6C4581A3-08A1-4E56-9767-15F1C65C90D6}"/>
-    <dgm:cxn modelId="{652BF7FE-26AB-4ACB-845F-E256A6B77579}" type="presOf" srcId="{ABF4CA5E-2D11-4527-A8F9-4B106081EEBA}" destId="{4F9BA7B5-88E2-4BDC-A31D-901425A036A0}" srcOrd="0" destOrd="0" presId="urn:microsoft.com/office/officeart/2005/8/layout/orgChart1"/>
-    <dgm:cxn modelId="{B10860E0-5539-4538-98F8-E72528300E5A}" type="presOf" srcId="{364B2DCA-CCBB-49F6-B79C-572846CA616B}" destId="{DA72B92F-DB14-4CD0-B6CC-DD97A221EDEF}" srcOrd="0" destOrd="0" presId="urn:microsoft.com/office/officeart/2005/8/layout/orgChart1"/>
-    <dgm:cxn modelId="{FA832536-F835-474D-9419-EFEF1A90A211}" type="presOf" srcId="{ABF4CA5E-2D11-4527-A8F9-4B106081EEBA}" destId="{DB788A50-2D10-4EE7-B5F3-B20FDE3AC78D}" srcOrd="1" destOrd="0" presId="urn:microsoft.com/office/officeart/2005/8/layout/orgChart1"/>
-    <dgm:cxn modelId="{ADD724A3-8986-45EF-A6AE-1E76DA4A8DA5}" type="presOf" srcId="{A45A518D-FA80-441F-BD18-2C48F354F5CE}" destId="{B0B4C38E-BDF4-40C4-BEB7-124B3B1858B3}" srcOrd="0" destOrd="0" presId="urn:microsoft.com/office/officeart/2005/8/layout/orgChart1"/>
-    <dgm:cxn modelId="{5004F3C1-7E80-4E4E-8685-07612278CD4C}" type="presOf" srcId="{7B8D3C7C-DB3A-4DAF-A4A4-45103DBAE979}" destId="{CCAEF9DC-0C53-4DE4-ABF6-F171A22D0F30}" srcOrd="0" destOrd="0" presId="urn:microsoft.com/office/officeart/2005/8/layout/orgChart1"/>
-    <dgm:cxn modelId="{6D956574-F2E9-46DD-9FB5-A49298AE823E}" type="presOf" srcId="{DC5A61B6-89CC-44A7-A42C-8D941C8B9A42}" destId="{C4EAB30D-AB38-4CD9-AD3A-00EC87B3A862}" srcOrd="0" destOrd="0" presId="urn:microsoft.com/office/officeart/2005/8/layout/orgChart1"/>
-    <dgm:cxn modelId="{1084A90B-BA9E-4A3E-962D-EF301687E9E6}" type="presOf" srcId="{37BB19B3-51D6-4F8A-9A71-8C36DB1F6F37}" destId="{7B11F0E2-644B-44EC-950F-ED28430BA4C2}" srcOrd="0" destOrd="0" presId="urn:microsoft.com/office/officeart/2005/8/layout/orgChart1"/>
-    <dgm:cxn modelId="{BFAA641B-DF6B-4295-89FD-5E0F3508152D}" type="presOf" srcId="{D9E6C8FC-57E7-474B-B3CD-435B41E90542}" destId="{0C085B8D-B5F0-4F10-9E0C-AA00066C08EE}" srcOrd="0" destOrd="0" presId="urn:microsoft.com/office/officeart/2005/8/layout/orgChart1"/>
-    <dgm:cxn modelId="{8873C33E-1765-4B3F-94E1-2332A0D2AF17}" type="presOf" srcId="{0A2A1AC5-AF37-4019-B936-1088FDC0EC78}" destId="{E482C4C0-B8B1-4B4B-B774-B17E63E70874}" srcOrd="0" destOrd="0" presId="urn:microsoft.com/office/officeart/2005/8/layout/orgChart1"/>
-    <dgm:cxn modelId="{E7E9D942-5F37-4542-9C74-87C5C8271EB4}" type="presOf" srcId="{1234E1B7-D5E4-4D41-86B9-D22D9EA868FA}" destId="{D6C9B272-892A-4EDE-8B5F-72817A700AF2}" srcOrd="1" destOrd="0" presId="urn:microsoft.com/office/officeart/2005/8/layout/orgChart1"/>
-    <dgm:cxn modelId="{2B217768-C730-431F-A3BB-C0E4DD34BC67}" type="presOf" srcId="{05DF3807-815A-4150-B537-60BFE13F7A16}" destId="{1E085166-A70D-404C-AB02-6536990537CA}" srcOrd="0" destOrd="0" presId="urn:microsoft.com/office/officeart/2005/8/layout/orgChart1"/>
-    <dgm:cxn modelId="{C625501D-E47D-496A-BD52-A15E8B1CC9C1}" type="presOf" srcId="{FB1F5CA8-5BA8-49B8-A816-5AD122B918D8}" destId="{AB61DBC6-A4F8-46C0-9DD8-46AB796BB429}" srcOrd="0" destOrd="0" presId="urn:microsoft.com/office/officeart/2005/8/layout/orgChart1"/>
-    <dgm:cxn modelId="{5AB61260-098E-488D-BEDE-1E9F9909A2DF}" type="presOf" srcId="{A841AE47-448E-403B-B70B-E5E5A52ABF53}" destId="{23F6984E-34D9-4587-A330-68335C399A8A}" srcOrd="1" destOrd="0" presId="urn:microsoft.com/office/officeart/2005/8/layout/orgChart1"/>
+    <dgm:cxn modelId="{2A927E4D-3B18-4554-A2F8-EEFAEBB9AC25}" type="presOf" srcId="{05DF3807-815A-4150-B537-60BFE13F7A16}" destId="{1E085166-A70D-404C-AB02-6536990537CA}" srcOrd="0" destOrd="0" presId="urn:microsoft.com/office/officeart/2005/8/layout/orgChart1"/>
+    <dgm:cxn modelId="{BA206227-4CB9-480E-A44F-F1C9102B2E99}" type="presOf" srcId="{2E8663CA-27C3-4CCA-A623-4C27556E9918}" destId="{5285A4FE-F2C6-434B-8A62-E82398B6A29A}" srcOrd="1" destOrd="0" presId="urn:microsoft.com/office/officeart/2005/8/layout/orgChart1"/>
+    <dgm:cxn modelId="{C9A7F1BD-74C6-4E83-89A4-13CF6A818A20}" type="presOf" srcId="{364B2DCA-CCBB-49F6-B79C-572846CA616B}" destId="{DA72B92F-DB14-4CD0-B6CC-DD97A221EDEF}" srcOrd="0" destOrd="0" presId="urn:microsoft.com/office/officeart/2005/8/layout/orgChart1"/>
+    <dgm:cxn modelId="{A10BF93E-A403-4A11-95E3-C922B35911FE}" type="presOf" srcId="{A841AE47-448E-403B-B70B-E5E5A52ABF53}" destId="{926A8A8E-5DB1-464F-A9A0-8B923CEA632A}" srcOrd="0" destOrd="0" presId="urn:microsoft.com/office/officeart/2005/8/layout/orgChart1"/>
+    <dgm:cxn modelId="{08A88905-C0FB-4378-BD25-376E88E517C2}" type="presOf" srcId="{ABF4CA5E-2D11-4527-A8F9-4B106081EEBA}" destId="{DB788A50-2D10-4EE7-B5F3-B20FDE3AC78D}" srcOrd="1" destOrd="0" presId="urn:microsoft.com/office/officeart/2005/8/layout/orgChart1"/>
+    <dgm:cxn modelId="{D4207506-829D-47C9-845D-54EC44C3171D}" type="presOf" srcId="{1234E1B7-D5E4-4D41-86B9-D22D9EA868FA}" destId="{D6C9B272-892A-4EDE-8B5F-72817A700AF2}" srcOrd="1" destOrd="0" presId="urn:microsoft.com/office/officeart/2005/8/layout/orgChart1"/>
+    <dgm:cxn modelId="{CDC3FDA3-D967-41D5-A594-4478073ECF86}" type="presOf" srcId="{DCA70EE3-D0C4-4BEB-85E7-D5C0BFEB3A18}" destId="{30221965-927B-46FE-9E2C-F085B1BB5C85}" srcOrd="0" destOrd="0" presId="urn:microsoft.com/office/officeart/2005/8/layout/orgChart1"/>
+    <dgm:cxn modelId="{F1946955-8C02-474A-9CA4-513FAB3A6EA1}" type="presOf" srcId="{ABF4CA5E-2D11-4527-A8F9-4B106081EEBA}" destId="{4F9BA7B5-88E2-4BDC-A31D-901425A036A0}" srcOrd="0" destOrd="0" presId="urn:microsoft.com/office/officeart/2005/8/layout/orgChart1"/>
+    <dgm:cxn modelId="{049BCE82-2F79-40C6-8BC5-80A20E67E872}" type="presOf" srcId="{0A2A1AC5-AF37-4019-B936-1088FDC0EC78}" destId="{79C143B7-002D-4AEB-9E1F-C04EB64AE559}" srcOrd="1" destOrd="0" presId="urn:microsoft.com/office/officeart/2005/8/layout/orgChart1"/>
+    <dgm:cxn modelId="{810CC357-19A7-4DA0-84EA-BC6669AB5280}" type="presOf" srcId="{2E8663CA-27C3-4CCA-A623-4C27556E9918}" destId="{BD33F870-05E8-4EE1-A125-0BF93891C340}" srcOrd="0" destOrd="0" presId="urn:microsoft.com/office/officeart/2005/8/layout/orgChart1"/>
     <dgm:cxn modelId="{EF8FF5A5-87C3-4670-B49A-D221EFF68185}" srcId="{2E8663CA-27C3-4CCA-A623-4C27556E9918}" destId="{0A2A1AC5-AF37-4019-B936-1088FDC0EC78}" srcOrd="1" destOrd="0" parTransId="{DCA70EE3-D0C4-4BEB-85E7-D5C0BFEB3A18}" sibTransId="{CBD79117-9B61-417B-9792-3C6EC75F0CA4}"/>
-    <dgm:cxn modelId="{5DD34E39-70B3-4E25-9597-E1B8097DFD13}" type="presOf" srcId="{DCA70EE3-D0C4-4BEB-85E7-D5C0BFEB3A18}" destId="{30221965-927B-46FE-9E2C-F085B1BB5C85}" srcOrd="0" destOrd="0" presId="urn:microsoft.com/office/officeart/2005/8/layout/orgChart1"/>
     <dgm:cxn modelId="{505B8159-4AEB-4FFA-96B3-575027F8A242}" srcId="{2E8663CA-27C3-4CCA-A623-4C27556E9918}" destId="{D9E6C8FC-57E7-474B-B3CD-435B41E90542}" srcOrd="0" destOrd="0" parTransId="{77A29D65-973E-4552-B4F2-5B36E82AA7D8}" sibTransId="{79C80AFF-DC10-440E-8E98-466C50384229}"/>
-    <dgm:cxn modelId="{BA9587BA-9667-4CB1-AA0B-92DD65EED86E}" type="presOf" srcId="{2E8663CA-27C3-4CCA-A623-4C27556E9918}" destId="{5285A4FE-F2C6-434B-8A62-E82398B6A29A}" srcOrd="1" destOrd="0" presId="urn:microsoft.com/office/officeart/2005/8/layout/orgChart1"/>
-    <dgm:cxn modelId="{81857104-B441-41ED-A585-1075B2C9E0D7}" type="presOf" srcId="{2E8663CA-27C3-4CCA-A623-4C27556E9918}" destId="{BD33F870-05E8-4EE1-A125-0BF93891C340}" srcOrd="0" destOrd="0" presId="urn:microsoft.com/office/officeart/2005/8/layout/orgChart1"/>
-    <dgm:cxn modelId="{1139B67B-6270-421D-B6D1-2EC95F9B2E86}" type="presOf" srcId="{77A29D65-973E-4552-B4F2-5B36E82AA7D8}" destId="{442D376F-E3D8-47C5-B41D-9A883805EF0C}" srcOrd="0" destOrd="0" presId="urn:microsoft.com/office/officeart/2005/8/layout/orgChart1"/>
+    <dgm:cxn modelId="{1A1A873A-CB1C-49AD-8ADF-06F5AE9962B3}" type="presOf" srcId="{7B8D3C7C-DB3A-4DAF-A4A4-45103DBAE979}" destId="{CCAEF9DC-0C53-4DE4-ABF6-F171A22D0F30}" srcOrd="0" destOrd="0" presId="urn:microsoft.com/office/officeart/2005/8/layout/orgChart1"/>
+    <dgm:cxn modelId="{951C1137-C616-4CB2-9CFA-9376C4D70C8F}" type="presOf" srcId="{0A2A1AC5-AF37-4019-B936-1088FDC0EC78}" destId="{E482C4C0-B8B1-4B4B-B774-B17E63E70874}" srcOrd="0" destOrd="0" presId="urn:microsoft.com/office/officeart/2005/8/layout/orgChart1"/>
+    <dgm:cxn modelId="{F9DC82B3-4089-4FEA-B1DA-F02C724A23B2}" type="presOf" srcId="{98C37795-1A81-4D00-9AB5-CB7A0A5FD4FD}" destId="{5918A28F-A402-45A8-800D-F3D2D216F519}" srcOrd="0" destOrd="0" presId="urn:microsoft.com/office/officeart/2005/8/layout/orgChart1"/>
+    <dgm:cxn modelId="{B8468EBD-9CC8-487F-823A-93831D8B7FC8}" type="presOf" srcId="{1234E1B7-D5E4-4D41-86B9-D22D9EA868FA}" destId="{EC207D77-D78A-4D98-A296-0C832D8EC3E7}" srcOrd="0" destOrd="0" presId="urn:microsoft.com/office/officeart/2005/8/layout/orgChart1"/>
     <dgm:cxn modelId="{5906EEE0-9EB2-4523-AE68-3E71CAFE904D}" srcId="{0A2A1AC5-AF37-4019-B936-1088FDC0EC78}" destId="{0E3B40EE-FFB9-4979-803D-97C5CA8D4509}" srcOrd="0" destOrd="0" parTransId="{7B8D3C7C-DB3A-4DAF-A4A4-45103DBAE979}" sibTransId="{AC5AAE36-DD76-4A6B-9895-0B8F98BDE4DE}"/>
-    <dgm:cxn modelId="{857BBD8A-AD83-43C1-84AC-CCEA0D378B13}" type="presOf" srcId="{364B2DCA-CCBB-49F6-B79C-572846CA616B}" destId="{D8DE252C-E554-4844-8197-A2A92DB8956B}" srcOrd="1" destOrd="0" presId="urn:microsoft.com/office/officeart/2005/8/layout/orgChart1"/>
-    <dgm:cxn modelId="{769FBAD4-43BC-4C6C-84DF-C812D7E18E0C}" type="presOf" srcId="{0E3B40EE-FFB9-4979-803D-97C5CA8D4509}" destId="{CD7E4520-D1C4-4D69-A71C-42658F3F13DC}" srcOrd="1" destOrd="0" presId="urn:microsoft.com/office/officeart/2005/8/layout/orgChart1"/>
-    <dgm:cxn modelId="{6FE25BCA-DC97-48B7-B271-700AE693A70A}" type="presOf" srcId="{0A2A1AC5-AF37-4019-B936-1088FDC0EC78}" destId="{79C143B7-002D-4AEB-9E1F-C04EB64AE559}" srcOrd="1" destOrd="0" presId="urn:microsoft.com/office/officeart/2005/8/layout/orgChart1"/>
+    <dgm:cxn modelId="{B92B6A2C-48C2-4376-AB13-EBB460BCD3C6}" type="presOf" srcId="{3A0A107A-26B3-4EAD-9521-A604DA956D4E}" destId="{3D470241-A08B-413A-9519-62C51CB105EC}" srcOrd="0" destOrd="0" presId="urn:microsoft.com/office/officeart/2005/8/layout/orgChart1"/>
+    <dgm:cxn modelId="{D6F63E89-AA66-4345-AFAE-E291B1DB7333}" type="presOf" srcId="{98C37795-1A81-4D00-9AB5-CB7A0A5FD4FD}" destId="{8ED80E23-12AE-45F3-BEE6-FE2054C3E7CD}" srcOrd="1" destOrd="0" presId="urn:microsoft.com/office/officeart/2005/8/layout/orgChart1"/>
+    <dgm:cxn modelId="{2E3BBE08-DA1F-4F1D-B6BF-7FE212BFCF93}" type="presOf" srcId="{364B2DCA-CCBB-49F6-B79C-572846CA616B}" destId="{D8DE252C-E554-4844-8197-A2A92DB8956B}" srcOrd="1" destOrd="0" presId="urn:microsoft.com/office/officeart/2005/8/layout/orgChart1"/>
     <dgm:cxn modelId="{442F036C-BBA3-4297-97AB-95DE853B184B}" srcId="{A841AE47-448E-403B-B70B-E5E5A52ABF53}" destId="{364B2DCA-CCBB-49F6-B79C-572846CA616B}" srcOrd="0" destOrd="0" parTransId="{EBB5D4A1-2297-49BF-8AC0-9D7DC7B0824F}" sibTransId="{02F827AE-DFCB-4F50-909A-F8D42F220CE5}"/>
-    <dgm:cxn modelId="{E79692EE-AA1F-4831-8357-8A17863F08A7}" type="presParOf" srcId="{B0B4C38E-BDF4-40C4-BEB7-124B3B1858B3}" destId="{48F4DB81-2422-4340-9120-4E85037690AE}" srcOrd="0" destOrd="0" presId="urn:microsoft.com/office/officeart/2005/8/layout/orgChart1"/>
-    <dgm:cxn modelId="{38A62800-AE6F-4C7F-8F88-92FD48E89683}" type="presParOf" srcId="{48F4DB81-2422-4340-9120-4E85037690AE}" destId="{561EA86A-81CA-4B0C-98C1-49E119C565C9}" srcOrd="0" destOrd="0" presId="urn:microsoft.com/office/officeart/2005/8/layout/orgChart1"/>
-    <dgm:cxn modelId="{B6E0FE5A-4130-4B65-B89E-FC8E5B55FC11}" type="presParOf" srcId="{561EA86A-81CA-4B0C-98C1-49E119C565C9}" destId="{926A8A8E-5DB1-464F-A9A0-8B923CEA632A}" srcOrd="0" destOrd="0" presId="urn:microsoft.com/office/officeart/2005/8/layout/orgChart1"/>
-    <dgm:cxn modelId="{5E264E34-D9C0-4A35-8730-A604A2C302FB}" type="presParOf" srcId="{561EA86A-81CA-4B0C-98C1-49E119C565C9}" destId="{23F6984E-34D9-4587-A330-68335C399A8A}" srcOrd="1" destOrd="0" presId="urn:microsoft.com/office/officeart/2005/8/layout/orgChart1"/>
-    <dgm:cxn modelId="{709B5714-E445-4C06-AD46-0B496C1818CD}" type="presParOf" srcId="{48F4DB81-2422-4340-9120-4E85037690AE}" destId="{56F9565F-9708-43AB-9AD0-1F619CE15769}" srcOrd="1" destOrd="0" presId="urn:microsoft.com/office/officeart/2005/8/layout/orgChart1"/>
-    <dgm:cxn modelId="{44EEF5E1-84FF-40F1-A41C-C1604643F445}" type="presParOf" srcId="{56F9565F-9708-43AB-9AD0-1F619CE15769}" destId="{58DD3A17-D6A2-4A23-B1E8-3758056EAA8B}" srcOrd="0" destOrd="0" presId="urn:microsoft.com/office/officeart/2005/8/layout/orgChart1"/>
-    <dgm:cxn modelId="{1357F0A7-4D47-4FE0-8393-DA3FA65856DC}" type="presParOf" srcId="{56F9565F-9708-43AB-9AD0-1F619CE15769}" destId="{3DDA7723-784F-4E1F-929A-419782766186}" srcOrd="1" destOrd="0" presId="urn:microsoft.com/office/officeart/2005/8/layout/orgChart1"/>
-    <dgm:cxn modelId="{64BF8B61-BA5D-4937-8151-305D0CC86E50}" type="presParOf" srcId="{3DDA7723-784F-4E1F-929A-419782766186}" destId="{32F6E168-58CC-4CE9-B40E-408105BEE100}" srcOrd="0" destOrd="0" presId="urn:microsoft.com/office/officeart/2005/8/layout/orgChart1"/>
-    <dgm:cxn modelId="{A33F77B5-6871-4020-A905-5D52BDD460E0}" type="presParOf" srcId="{32F6E168-58CC-4CE9-B40E-408105BEE100}" destId="{DA72B92F-DB14-4CD0-B6CC-DD97A221EDEF}" srcOrd="0" destOrd="0" presId="urn:microsoft.com/office/officeart/2005/8/layout/orgChart1"/>
-    <dgm:cxn modelId="{F70258D8-B1D8-4932-B0BE-AB8455856E5B}" type="presParOf" srcId="{32F6E168-58CC-4CE9-B40E-408105BEE100}" destId="{D8DE252C-E554-4844-8197-A2A92DB8956B}" srcOrd="1" destOrd="0" presId="urn:microsoft.com/office/officeart/2005/8/layout/orgChart1"/>
-    <dgm:cxn modelId="{608DFCEC-3006-48F5-B503-B9BD8E7C698D}" type="presParOf" srcId="{3DDA7723-784F-4E1F-929A-419782766186}" destId="{924C1135-04E1-43A0-8FD4-04387B655978}" srcOrd="1" destOrd="0" presId="urn:microsoft.com/office/officeart/2005/8/layout/orgChart1"/>
-    <dgm:cxn modelId="{F0F30488-B225-4B55-9AB0-AD5486AB413F}" type="presParOf" srcId="{3DDA7723-784F-4E1F-929A-419782766186}" destId="{C18A2394-198C-4910-B706-3C4B57288D8C}" srcOrd="2" destOrd="0" presId="urn:microsoft.com/office/officeart/2005/8/layout/orgChart1"/>
-    <dgm:cxn modelId="{94485BF5-7AAD-413A-AC12-C5D0935EFA94}" type="presParOf" srcId="{56F9565F-9708-43AB-9AD0-1F619CE15769}" destId="{18569363-7ECD-44D6-8C16-C3BF4C957D40}" srcOrd="2" destOrd="0" presId="urn:microsoft.com/office/officeart/2005/8/layout/orgChart1"/>
-    <dgm:cxn modelId="{A6A677D8-599C-4B17-A63B-B4E5AEB005AF}" type="presParOf" srcId="{56F9565F-9708-43AB-9AD0-1F619CE15769}" destId="{B7EA32BD-31B0-48A5-8ADB-EB0EEE175281}" srcOrd="3" destOrd="0" presId="urn:microsoft.com/office/officeart/2005/8/layout/orgChart1"/>
-    <dgm:cxn modelId="{88A71826-5067-43B4-AA9F-0EA4A1975E5B}" type="presParOf" srcId="{B7EA32BD-31B0-48A5-8ADB-EB0EEE175281}" destId="{C41B8365-420E-4DF5-A77B-A2C53EE3792F}" srcOrd="0" destOrd="0" presId="urn:microsoft.com/office/officeart/2005/8/layout/orgChart1"/>
-    <dgm:cxn modelId="{FC6F841A-BD47-4FDC-B81C-9C41339CE0E7}" type="presParOf" srcId="{C41B8365-420E-4DF5-A77B-A2C53EE3792F}" destId="{BD33F870-05E8-4EE1-A125-0BF93891C340}" srcOrd="0" destOrd="0" presId="urn:microsoft.com/office/officeart/2005/8/layout/orgChart1"/>
-    <dgm:cxn modelId="{E7417E86-D38B-449B-9BE3-51CC3E7084FC}" type="presParOf" srcId="{C41B8365-420E-4DF5-A77B-A2C53EE3792F}" destId="{5285A4FE-F2C6-434B-8A62-E82398B6A29A}" srcOrd="1" destOrd="0" presId="urn:microsoft.com/office/officeart/2005/8/layout/orgChart1"/>
-    <dgm:cxn modelId="{E330E40D-E6B1-4F1B-A1C8-D054BFB8A07F}" type="presParOf" srcId="{B7EA32BD-31B0-48A5-8ADB-EB0EEE175281}" destId="{EFF283CC-66ED-4401-A70A-EC4C8EEA60F8}" srcOrd="1" destOrd="0" presId="urn:microsoft.com/office/officeart/2005/8/layout/orgChart1"/>
-    <dgm:cxn modelId="{66BADECA-0865-4193-A2D5-1A7122AAE4AE}" type="presParOf" srcId="{EFF283CC-66ED-4401-A70A-EC4C8EEA60F8}" destId="{442D376F-E3D8-47C5-B41D-9A883805EF0C}" srcOrd="0" destOrd="0" presId="urn:microsoft.com/office/officeart/2005/8/layout/orgChart1"/>
-    <dgm:cxn modelId="{026CB102-3744-4B25-8733-6967940BBE23}" type="presParOf" srcId="{EFF283CC-66ED-4401-A70A-EC4C8EEA60F8}" destId="{DBA1BBFE-11D7-47F8-88D4-532BD31F1EC1}" srcOrd="1" destOrd="0" presId="urn:microsoft.com/office/officeart/2005/8/layout/orgChart1"/>
-    <dgm:cxn modelId="{EBBA6005-A2C0-4FD7-B5A3-10E1F320972D}" type="presParOf" srcId="{DBA1BBFE-11D7-47F8-88D4-532BD31F1EC1}" destId="{42010EEF-885F-4A3D-94F5-F3756AE7E7CB}" srcOrd="0" destOrd="0" presId="urn:microsoft.com/office/officeart/2005/8/layout/orgChart1"/>
-    <dgm:cxn modelId="{8DB769B7-253F-4179-96FE-0F052A23C0A1}" type="presParOf" srcId="{42010EEF-885F-4A3D-94F5-F3756AE7E7CB}" destId="{0C085B8D-B5F0-4F10-9E0C-AA00066C08EE}" srcOrd="0" destOrd="0" presId="urn:microsoft.com/office/officeart/2005/8/layout/orgChart1"/>
-    <dgm:cxn modelId="{7E0BACEF-433B-4126-BDDB-93996E3E8428}" type="presParOf" srcId="{42010EEF-885F-4A3D-94F5-F3756AE7E7CB}" destId="{BE84E890-F4DC-4C46-ACB9-9B67ADE9E6A9}" srcOrd="1" destOrd="0" presId="urn:microsoft.com/office/officeart/2005/8/layout/orgChart1"/>
-    <dgm:cxn modelId="{4211C749-EA92-4F12-81EC-106990B39041}" type="presParOf" srcId="{DBA1BBFE-11D7-47F8-88D4-532BD31F1EC1}" destId="{26369E9D-4F58-44A3-829E-15B6FB2BCDA6}" srcOrd="1" destOrd="0" presId="urn:microsoft.com/office/officeart/2005/8/layout/orgChart1"/>
-    <dgm:cxn modelId="{36F6CD39-6698-486C-8789-52FF4F56559B}" type="presParOf" srcId="{26369E9D-4F58-44A3-829E-15B6FB2BCDA6}" destId="{C4EAB30D-AB38-4CD9-AD3A-00EC87B3A862}" srcOrd="0" destOrd="0" presId="urn:microsoft.com/office/officeart/2005/8/layout/orgChart1"/>
-    <dgm:cxn modelId="{C729FE51-942D-4306-83C4-461A0AF3BC80}" type="presParOf" srcId="{26369E9D-4F58-44A3-829E-15B6FB2BCDA6}" destId="{89396BBB-B90C-4670-9533-A8DE0BC88843}" srcOrd="1" destOrd="0" presId="urn:microsoft.com/office/officeart/2005/8/layout/orgChart1"/>
-    <dgm:cxn modelId="{C3FAE314-667C-42E5-8B28-8C1B3E0064BE}" type="presParOf" srcId="{89396BBB-B90C-4670-9533-A8DE0BC88843}" destId="{CC2D7D60-A2A0-4307-ADC6-0E34EC9CDFFE}" srcOrd="0" destOrd="0" presId="urn:microsoft.com/office/officeart/2005/8/layout/orgChart1"/>
-    <dgm:cxn modelId="{0370B7EF-F0E2-4492-B8A3-DB581EBC3DC8}" type="presParOf" srcId="{CC2D7D60-A2A0-4307-ADC6-0E34EC9CDFFE}" destId="{4F9BA7B5-88E2-4BDC-A31D-901425A036A0}" srcOrd="0" destOrd="0" presId="urn:microsoft.com/office/officeart/2005/8/layout/orgChart1"/>
-    <dgm:cxn modelId="{10563296-7EB5-409E-A4CC-7D7D5604AED4}" type="presParOf" srcId="{CC2D7D60-A2A0-4307-ADC6-0E34EC9CDFFE}" destId="{DB788A50-2D10-4EE7-B5F3-B20FDE3AC78D}" srcOrd="1" destOrd="0" presId="urn:microsoft.com/office/officeart/2005/8/layout/orgChart1"/>
-    <dgm:cxn modelId="{643CE423-519E-412D-81E6-48AC5E13B18C}" type="presParOf" srcId="{89396BBB-B90C-4670-9533-A8DE0BC88843}" destId="{A1B5E9DC-B947-49C5-A789-7396DF6426D5}" srcOrd="1" destOrd="0" presId="urn:microsoft.com/office/officeart/2005/8/layout/orgChart1"/>
-    <dgm:cxn modelId="{AB666C51-E095-45F0-BC0C-22627AEB33F8}" type="presParOf" srcId="{89396BBB-B90C-4670-9533-A8DE0BC88843}" destId="{6B73F6AE-A545-475D-ABF6-F172C471D2CC}" srcOrd="2" destOrd="0" presId="urn:microsoft.com/office/officeart/2005/8/layout/orgChart1"/>
-    <dgm:cxn modelId="{7633E7F3-55EE-4310-9015-26B04331909B}" type="presParOf" srcId="{26369E9D-4F58-44A3-829E-15B6FB2BCDA6}" destId="{AB61DBC6-A4F8-46C0-9DD8-46AB796BB429}" srcOrd="2" destOrd="0" presId="urn:microsoft.com/office/officeart/2005/8/layout/orgChart1"/>
-    <dgm:cxn modelId="{42693785-4E7D-46A9-9E25-D99D83DEC817}" type="presParOf" srcId="{26369E9D-4F58-44A3-829E-15B6FB2BCDA6}" destId="{85C5EC69-E746-4F25-BFBA-04E03C4C1D66}" srcOrd="3" destOrd="0" presId="urn:microsoft.com/office/officeart/2005/8/layout/orgChart1"/>
-    <dgm:cxn modelId="{852961EF-8F35-48BC-8C17-3B7704B1DB81}" type="presParOf" srcId="{85C5EC69-E746-4F25-BFBA-04E03C4C1D66}" destId="{6E54C895-56F8-4425-A3B7-713B029A5E68}" srcOrd="0" destOrd="0" presId="urn:microsoft.com/office/officeart/2005/8/layout/orgChart1"/>
-    <dgm:cxn modelId="{A0800E4C-1844-424C-B430-AD2DB1A00F84}" type="presParOf" srcId="{6E54C895-56F8-4425-A3B7-713B029A5E68}" destId="{EC207D77-D78A-4D98-A296-0C832D8EC3E7}" srcOrd="0" destOrd="0" presId="urn:microsoft.com/office/officeart/2005/8/layout/orgChart1"/>
-    <dgm:cxn modelId="{5B5505CC-9CB5-4420-B33A-A208AF1C1B51}" type="presParOf" srcId="{6E54C895-56F8-4425-A3B7-713B029A5E68}" destId="{D6C9B272-892A-4EDE-8B5F-72817A700AF2}" srcOrd="1" destOrd="0" presId="urn:microsoft.com/office/officeart/2005/8/layout/orgChart1"/>
-    <dgm:cxn modelId="{870DF5CD-E5E1-4DF7-A94E-8F5D5C30B539}" type="presParOf" srcId="{85C5EC69-E746-4F25-BFBA-04E03C4C1D66}" destId="{A2D0D693-E81F-426B-B0BF-DA4E38CB7BC3}" srcOrd="1" destOrd="0" presId="urn:microsoft.com/office/officeart/2005/8/layout/orgChart1"/>
-    <dgm:cxn modelId="{D0391A0C-D960-4E5D-A870-A9EC315575D4}" type="presParOf" srcId="{85C5EC69-E746-4F25-BFBA-04E03C4C1D66}" destId="{2B4C9A6D-5C85-4963-917C-FEAEF8BE5849}" srcOrd="2" destOrd="0" presId="urn:microsoft.com/office/officeart/2005/8/layout/orgChart1"/>
-    <dgm:cxn modelId="{D9673F6A-BBBA-49B5-80EF-A462BFDF9998}" type="presParOf" srcId="{DBA1BBFE-11D7-47F8-88D4-532BD31F1EC1}" destId="{DA661D01-DDC6-48D8-BF5B-79343E8F447C}" srcOrd="2" destOrd="0" presId="urn:microsoft.com/office/officeart/2005/8/layout/orgChart1"/>
-    <dgm:cxn modelId="{DA26C7A3-E29C-4C0A-AB93-139EC630BF16}" type="presParOf" srcId="{EFF283CC-66ED-4401-A70A-EC4C8EEA60F8}" destId="{30221965-927B-46FE-9E2C-F085B1BB5C85}" srcOrd="2" destOrd="0" presId="urn:microsoft.com/office/officeart/2005/8/layout/orgChart1"/>
-    <dgm:cxn modelId="{6B029B24-068B-4B80-B1EF-9029B6C76D9A}" type="presParOf" srcId="{EFF283CC-66ED-4401-A70A-EC4C8EEA60F8}" destId="{230D31DC-EEB4-45EA-A11C-A1B30D3C0231}" srcOrd="3" destOrd="0" presId="urn:microsoft.com/office/officeart/2005/8/layout/orgChart1"/>
-    <dgm:cxn modelId="{E43873E2-9132-435A-B98F-756A3EF5059E}" type="presParOf" srcId="{230D31DC-EEB4-45EA-A11C-A1B30D3C0231}" destId="{BD557788-8544-40AE-965B-A84FDD608508}" srcOrd="0" destOrd="0" presId="urn:microsoft.com/office/officeart/2005/8/layout/orgChart1"/>
-    <dgm:cxn modelId="{88CD9286-D3FA-4D9D-ADF8-AF2CAF36038A}" type="presParOf" srcId="{BD557788-8544-40AE-965B-A84FDD608508}" destId="{E482C4C0-B8B1-4B4B-B774-B17E63E70874}" srcOrd="0" destOrd="0" presId="urn:microsoft.com/office/officeart/2005/8/layout/orgChart1"/>
-    <dgm:cxn modelId="{7F47B4ED-02BF-47E9-886B-3DE8D7908891}" type="presParOf" srcId="{BD557788-8544-40AE-965B-A84FDD608508}" destId="{79C143B7-002D-4AEB-9E1F-C04EB64AE559}" srcOrd="1" destOrd="0" presId="urn:microsoft.com/office/officeart/2005/8/layout/orgChart1"/>
-    <dgm:cxn modelId="{A6AA9B69-9E76-46F8-A8D8-18258AFE77D4}" type="presParOf" srcId="{230D31DC-EEB4-45EA-A11C-A1B30D3C0231}" destId="{CF7D645C-95C6-467E-8B1F-63AA9AD167CA}" srcOrd="1" destOrd="0" presId="urn:microsoft.com/office/officeart/2005/8/layout/orgChart1"/>
-    <dgm:cxn modelId="{FDC4E2D9-F9E5-48BD-8536-DF8DF2485F56}" type="presParOf" srcId="{CF7D645C-95C6-467E-8B1F-63AA9AD167CA}" destId="{CCAEF9DC-0C53-4DE4-ABF6-F171A22D0F30}" srcOrd="0" destOrd="0" presId="urn:microsoft.com/office/officeart/2005/8/layout/orgChart1"/>
-    <dgm:cxn modelId="{E5D01210-40C2-4902-9CDD-2866421ADB49}" type="presParOf" srcId="{CF7D645C-95C6-467E-8B1F-63AA9AD167CA}" destId="{41C470CF-B2CF-4318-AAD0-1A84E4A16454}" srcOrd="1" destOrd="0" presId="urn:microsoft.com/office/officeart/2005/8/layout/orgChart1"/>
-    <dgm:cxn modelId="{61E1A698-BDC1-47D1-9C31-A6102AF678C6}" type="presParOf" srcId="{41C470CF-B2CF-4318-AAD0-1A84E4A16454}" destId="{3B64B4AF-56D8-4340-9E4E-1D89BD4335FD}" srcOrd="0" destOrd="0" presId="urn:microsoft.com/office/officeart/2005/8/layout/orgChart1"/>
-    <dgm:cxn modelId="{0EB02658-B6C5-4DD8-B5D4-A34882B6592A}" type="presParOf" srcId="{3B64B4AF-56D8-4340-9E4E-1D89BD4335FD}" destId="{25114A06-875C-4DA5-AB33-06BAA520B0EF}" srcOrd="0" destOrd="0" presId="urn:microsoft.com/office/officeart/2005/8/layout/orgChart1"/>
-    <dgm:cxn modelId="{D53A0C8E-3ECE-4C0B-8706-66A0B403967D}" type="presParOf" srcId="{3B64B4AF-56D8-4340-9E4E-1D89BD4335FD}" destId="{CD7E4520-D1C4-4D69-A71C-42658F3F13DC}" srcOrd="1" destOrd="0" presId="urn:microsoft.com/office/officeart/2005/8/layout/orgChart1"/>
-    <dgm:cxn modelId="{618B8FF5-1917-4A85-BD42-8EADD3AE7675}" type="presParOf" srcId="{41C470CF-B2CF-4318-AAD0-1A84E4A16454}" destId="{B1CBE30A-0840-49B0-9E70-A1D646313527}" srcOrd="1" destOrd="0" presId="urn:microsoft.com/office/officeart/2005/8/layout/orgChart1"/>
-    <dgm:cxn modelId="{F45DE29B-E8BB-48A5-8CB3-837A18DF0092}" type="presParOf" srcId="{41C470CF-B2CF-4318-AAD0-1A84E4A16454}" destId="{CB4C8EDE-4585-4298-A244-5674DF791D16}" srcOrd="2" destOrd="0" presId="urn:microsoft.com/office/officeart/2005/8/layout/orgChart1"/>
-    <dgm:cxn modelId="{50CAFF43-E128-4B58-AC4E-29E4C1C99F5C}" type="presParOf" srcId="{CF7D645C-95C6-467E-8B1F-63AA9AD167CA}" destId="{1E085166-A70D-404C-AB02-6536990537CA}" srcOrd="2" destOrd="0" presId="urn:microsoft.com/office/officeart/2005/8/layout/orgChart1"/>
-    <dgm:cxn modelId="{72C3FC06-1123-4EB5-A6ED-5508452234C8}" type="presParOf" srcId="{CF7D645C-95C6-467E-8B1F-63AA9AD167CA}" destId="{8162677B-BE0F-43D3-855F-0FEF23E08918}" srcOrd="3" destOrd="0" presId="urn:microsoft.com/office/officeart/2005/8/layout/orgChart1"/>
-    <dgm:cxn modelId="{33D09709-53DC-425B-9942-DA3BD861B66C}" type="presParOf" srcId="{8162677B-BE0F-43D3-855F-0FEF23E08918}" destId="{B28DD7D3-C5D1-41D0-BC87-1069665A8CE0}" srcOrd="0" destOrd="0" presId="urn:microsoft.com/office/officeart/2005/8/layout/orgChart1"/>
-    <dgm:cxn modelId="{79BAB4F5-0BC8-47A8-826D-E1578AF23F61}" type="presParOf" srcId="{B28DD7D3-C5D1-41D0-BC87-1069665A8CE0}" destId="{7B11F0E2-644B-44EC-950F-ED28430BA4C2}" srcOrd="0" destOrd="0" presId="urn:microsoft.com/office/officeart/2005/8/layout/orgChart1"/>
-    <dgm:cxn modelId="{3591BD4D-DDFB-489C-8B41-6E440FB62BEA}" type="presParOf" srcId="{B28DD7D3-C5D1-41D0-BC87-1069665A8CE0}" destId="{D36F9AF2-9112-4AFE-A6D5-0D5CC209116C}" srcOrd="1" destOrd="0" presId="urn:microsoft.com/office/officeart/2005/8/layout/orgChart1"/>
-    <dgm:cxn modelId="{879FD1B0-6B59-4E65-B397-B1C0BC38453F}" type="presParOf" srcId="{8162677B-BE0F-43D3-855F-0FEF23E08918}" destId="{230F11C1-21F1-47C4-8A0B-964ECAF97420}" srcOrd="1" destOrd="0" presId="urn:microsoft.com/office/officeart/2005/8/layout/orgChart1"/>
-    <dgm:cxn modelId="{E04ED8CF-FDDC-4312-B779-29D68627AC05}" type="presParOf" srcId="{8162677B-BE0F-43D3-855F-0FEF23E08918}" destId="{5F4CD257-BE13-4BE5-B96B-95F29AEB26CE}" srcOrd="2" destOrd="0" presId="urn:microsoft.com/office/officeart/2005/8/layout/orgChart1"/>
-    <dgm:cxn modelId="{4F77D9C8-1395-4868-8E8E-9B4E2E8CC9C3}" type="presParOf" srcId="{CF7D645C-95C6-467E-8B1F-63AA9AD167CA}" destId="{3D470241-A08B-413A-9519-62C51CB105EC}" srcOrd="4" destOrd="0" presId="urn:microsoft.com/office/officeart/2005/8/layout/orgChart1"/>
-    <dgm:cxn modelId="{DD356F41-20B7-4AAD-944E-F56A76F256B9}" type="presParOf" srcId="{CF7D645C-95C6-467E-8B1F-63AA9AD167CA}" destId="{78A97E36-4534-43F3-BD26-101774B1C50D}" srcOrd="5" destOrd="0" presId="urn:microsoft.com/office/officeart/2005/8/layout/orgChart1"/>
-    <dgm:cxn modelId="{FBB36E3E-2C6E-4C83-BDCC-BB854F22E6E6}" type="presParOf" srcId="{78A97E36-4534-43F3-BD26-101774B1C50D}" destId="{0D44B09E-56A3-4E31-A0A5-15F3CF7292E7}" srcOrd="0" destOrd="0" presId="urn:microsoft.com/office/officeart/2005/8/layout/orgChart1"/>
-    <dgm:cxn modelId="{FDA2997A-6B36-4EEA-B8C3-6990F56D8D7E}" type="presParOf" srcId="{0D44B09E-56A3-4E31-A0A5-15F3CF7292E7}" destId="{5918A28F-A402-45A8-800D-F3D2D216F519}" srcOrd="0" destOrd="0" presId="urn:microsoft.com/office/officeart/2005/8/layout/orgChart1"/>
-    <dgm:cxn modelId="{E73A67CA-FD91-4706-9EA9-41153108F96F}" type="presParOf" srcId="{0D44B09E-56A3-4E31-A0A5-15F3CF7292E7}" destId="{8ED80E23-12AE-45F3-BEE6-FE2054C3E7CD}" srcOrd="1" destOrd="0" presId="urn:microsoft.com/office/officeart/2005/8/layout/orgChart1"/>
-    <dgm:cxn modelId="{9B91B37E-3BA2-4846-9103-A84973E50633}" type="presParOf" srcId="{78A97E36-4534-43F3-BD26-101774B1C50D}" destId="{C64790CF-4B9E-4A30-A018-5CFF02FF7746}" srcOrd="1" destOrd="0" presId="urn:microsoft.com/office/officeart/2005/8/layout/orgChart1"/>
-    <dgm:cxn modelId="{057447D5-8BCA-457A-9C16-EB885271B9C2}" type="presParOf" srcId="{78A97E36-4534-43F3-BD26-101774B1C50D}" destId="{8F7BC3E8-E456-4C77-9EEE-7F71B5C79C89}" srcOrd="2" destOrd="0" presId="urn:microsoft.com/office/officeart/2005/8/layout/orgChart1"/>
-    <dgm:cxn modelId="{281FDC0E-DCA0-474D-AAFE-FA46015D38C3}" type="presParOf" srcId="{230D31DC-EEB4-45EA-A11C-A1B30D3C0231}" destId="{F0A6897D-1B2A-49CB-9087-47D632FAC058}" srcOrd="2" destOrd="0" presId="urn:microsoft.com/office/officeart/2005/8/layout/orgChart1"/>
-    <dgm:cxn modelId="{A75D0B4D-3957-42BF-A25B-1D3FFF24D942}" type="presParOf" srcId="{B7EA32BD-31B0-48A5-8ADB-EB0EEE175281}" destId="{FC6C931E-8425-44E2-9A45-C99078A7EBFB}" srcOrd="2" destOrd="0" presId="urn:microsoft.com/office/officeart/2005/8/layout/orgChart1"/>
-    <dgm:cxn modelId="{6F96B17A-FE4D-4495-A8E6-84267A65D432}" type="presParOf" srcId="{48F4DB81-2422-4340-9120-4E85037690AE}" destId="{E603882C-477B-4463-80FB-EAEF44049C9C}" srcOrd="2" destOrd="0" presId="urn:microsoft.com/office/officeart/2005/8/layout/orgChart1"/>
+    <dgm:cxn modelId="{70223921-5837-4A4E-9932-8840281CDE8E}" type="presParOf" srcId="{B0B4C38E-BDF4-40C4-BEB7-124B3B1858B3}" destId="{48F4DB81-2422-4340-9120-4E85037690AE}" srcOrd="0" destOrd="0" presId="urn:microsoft.com/office/officeart/2005/8/layout/orgChart1"/>
+    <dgm:cxn modelId="{73E5E646-1A03-4C9C-9C87-F31B9D50FB46}" type="presParOf" srcId="{48F4DB81-2422-4340-9120-4E85037690AE}" destId="{561EA86A-81CA-4B0C-98C1-49E119C565C9}" srcOrd="0" destOrd="0" presId="urn:microsoft.com/office/officeart/2005/8/layout/orgChart1"/>
+    <dgm:cxn modelId="{3F0FBE4A-F1D2-491A-8F2E-32EE7AB4E590}" type="presParOf" srcId="{561EA86A-81CA-4B0C-98C1-49E119C565C9}" destId="{926A8A8E-5DB1-464F-A9A0-8B923CEA632A}" srcOrd="0" destOrd="0" presId="urn:microsoft.com/office/officeart/2005/8/layout/orgChart1"/>
+    <dgm:cxn modelId="{69507172-D4E7-4529-84DA-E837C537FCC3}" type="presParOf" srcId="{561EA86A-81CA-4B0C-98C1-49E119C565C9}" destId="{23F6984E-34D9-4587-A330-68335C399A8A}" srcOrd="1" destOrd="0" presId="urn:microsoft.com/office/officeart/2005/8/layout/orgChart1"/>
+    <dgm:cxn modelId="{37268445-6850-4C69-BD6E-0655EDC248BF}" type="presParOf" srcId="{48F4DB81-2422-4340-9120-4E85037690AE}" destId="{56F9565F-9708-43AB-9AD0-1F619CE15769}" srcOrd="1" destOrd="0" presId="urn:microsoft.com/office/officeart/2005/8/layout/orgChart1"/>
+    <dgm:cxn modelId="{27C4C4D1-2D6B-4C24-B0EA-C099567A5A88}" type="presParOf" srcId="{56F9565F-9708-43AB-9AD0-1F619CE15769}" destId="{58DD3A17-D6A2-4A23-B1E8-3758056EAA8B}" srcOrd="0" destOrd="0" presId="urn:microsoft.com/office/officeart/2005/8/layout/orgChart1"/>
+    <dgm:cxn modelId="{DE65FA82-5B6E-4256-86EC-625F68B4A3CA}" type="presParOf" srcId="{56F9565F-9708-43AB-9AD0-1F619CE15769}" destId="{3DDA7723-784F-4E1F-929A-419782766186}" srcOrd="1" destOrd="0" presId="urn:microsoft.com/office/officeart/2005/8/layout/orgChart1"/>
+    <dgm:cxn modelId="{68696C2E-B034-4874-9318-4EA7551F5788}" type="presParOf" srcId="{3DDA7723-784F-4E1F-929A-419782766186}" destId="{32F6E168-58CC-4CE9-B40E-408105BEE100}" srcOrd="0" destOrd="0" presId="urn:microsoft.com/office/officeart/2005/8/layout/orgChart1"/>
+    <dgm:cxn modelId="{2917E5A3-3730-4C1F-BC2D-45C55E310F7F}" type="presParOf" srcId="{32F6E168-58CC-4CE9-B40E-408105BEE100}" destId="{DA72B92F-DB14-4CD0-B6CC-DD97A221EDEF}" srcOrd="0" destOrd="0" presId="urn:microsoft.com/office/officeart/2005/8/layout/orgChart1"/>
+    <dgm:cxn modelId="{C51E702E-5875-416E-B1E5-C4910A343D60}" type="presParOf" srcId="{32F6E168-58CC-4CE9-B40E-408105BEE100}" destId="{D8DE252C-E554-4844-8197-A2A92DB8956B}" srcOrd="1" destOrd="0" presId="urn:microsoft.com/office/officeart/2005/8/layout/orgChart1"/>
+    <dgm:cxn modelId="{08F68635-085A-422D-A6DB-20E5EC16A93F}" type="presParOf" srcId="{3DDA7723-784F-4E1F-929A-419782766186}" destId="{924C1135-04E1-43A0-8FD4-04387B655978}" srcOrd="1" destOrd="0" presId="urn:microsoft.com/office/officeart/2005/8/layout/orgChart1"/>
+    <dgm:cxn modelId="{5FEEE136-682C-49AF-8A76-A2FDD1CBCDAA}" type="presParOf" srcId="{3DDA7723-784F-4E1F-929A-419782766186}" destId="{C18A2394-198C-4910-B706-3C4B57288D8C}" srcOrd="2" destOrd="0" presId="urn:microsoft.com/office/officeart/2005/8/layout/orgChart1"/>
+    <dgm:cxn modelId="{0D833911-1748-448C-95CA-DFD0702E81CA}" type="presParOf" srcId="{56F9565F-9708-43AB-9AD0-1F619CE15769}" destId="{18569363-7ECD-44D6-8C16-C3BF4C957D40}" srcOrd="2" destOrd="0" presId="urn:microsoft.com/office/officeart/2005/8/layout/orgChart1"/>
+    <dgm:cxn modelId="{BFA9BA02-8B27-486C-80F9-C5B855962112}" type="presParOf" srcId="{56F9565F-9708-43AB-9AD0-1F619CE15769}" destId="{B7EA32BD-31B0-48A5-8ADB-EB0EEE175281}" srcOrd="3" destOrd="0" presId="urn:microsoft.com/office/officeart/2005/8/layout/orgChart1"/>
+    <dgm:cxn modelId="{41EE240A-8EEE-49FC-87C1-A0241F66326A}" type="presParOf" srcId="{B7EA32BD-31B0-48A5-8ADB-EB0EEE175281}" destId="{C41B8365-420E-4DF5-A77B-A2C53EE3792F}" srcOrd="0" destOrd="0" presId="urn:microsoft.com/office/officeart/2005/8/layout/orgChart1"/>
+    <dgm:cxn modelId="{495F1CAC-713B-46F1-8378-5EAF86D2D9D7}" type="presParOf" srcId="{C41B8365-420E-4DF5-A77B-A2C53EE3792F}" destId="{BD33F870-05E8-4EE1-A125-0BF93891C340}" srcOrd="0" destOrd="0" presId="urn:microsoft.com/office/officeart/2005/8/layout/orgChart1"/>
+    <dgm:cxn modelId="{B7069315-02C8-49DA-885B-2F242CDE78F7}" type="presParOf" srcId="{C41B8365-420E-4DF5-A77B-A2C53EE3792F}" destId="{5285A4FE-F2C6-434B-8A62-E82398B6A29A}" srcOrd="1" destOrd="0" presId="urn:microsoft.com/office/officeart/2005/8/layout/orgChart1"/>
+    <dgm:cxn modelId="{3906DD64-8173-43B8-89F2-18AAD91D7875}" type="presParOf" srcId="{B7EA32BD-31B0-48A5-8ADB-EB0EEE175281}" destId="{EFF283CC-66ED-4401-A70A-EC4C8EEA60F8}" srcOrd="1" destOrd="0" presId="urn:microsoft.com/office/officeart/2005/8/layout/orgChart1"/>
+    <dgm:cxn modelId="{81DE92E4-C642-4E58-B078-923DCAAA2851}" type="presParOf" srcId="{EFF283CC-66ED-4401-A70A-EC4C8EEA60F8}" destId="{442D376F-E3D8-47C5-B41D-9A883805EF0C}" srcOrd="0" destOrd="0" presId="urn:microsoft.com/office/officeart/2005/8/layout/orgChart1"/>
+    <dgm:cxn modelId="{F8B87DC3-2E05-4307-AD73-9E8E01550B89}" type="presParOf" srcId="{EFF283CC-66ED-4401-A70A-EC4C8EEA60F8}" destId="{DBA1BBFE-11D7-47F8-88D4-532BD31F1EC1}" srcOrd="1" destOrd="0" presId="urn:microsoft.com/office/officeart/2005/8/layout/orgChart1"/>
+    <dgm:cxn modelId="{6C93B01B-2727-46FA-A882-F250DF935CC3}" type="presParOf" srcId="{DBA1BBFE-11D7-47F8-88D4-532BD31F1EC1}" destId="{42010EEF-885F-4A3D-94F5-F3756AE7E7CB}" srcOrd="0" destOrd="0" presId="urn:microsoft.com/office/officeart/2005/8/layout/orgChart1"/>
+    <dgm:cxn modelId="{2F2217A6-F9F2-4EEF-9287-FD6D82BAFE2D}" type="presParOf" srcId="{42010EEF-885F-4A3D-94F5-F3756AE7E7CB}" destId="{0C085B8D-B5F0-4F10-9E0C-AA00066C08EE}" srcOrd="0" destOrd="0" presId="urn:microsoft.com/office/officeart/2005/8/layout/orgChart1"/>
+    <dgm:cxn modelId="{58D19358-6B12-4A44-BD6A-9EBB8F3E445F}" type="presParOf" srcId="{42010EEF-885F-4A3D-94F5-F3756AE7E7CB}" destId="{BE84E890-F4DC-4C46-ACB9-9B67ADE9E6A9}" srcOrd="1" destOrd="0" presId="urn:microsoft.com/office/officeart/2005/8/layout/orgChart1"/>
+    <dgm:cxn modelId="{1520334C-75D4-4F7B-8AC5-68E45107C12B}" type="presParOf" srcId="{DBA1BBFE-11D7-47F8-88D4-532BD31F1EC1}" destId="{26369E9D-4F58-44A3-829E-15B6FB2BCDA6}" srcOrd="1" destOrd="0" presId="urn:microsoft.com/office/officeart/2005/8/layout/orgChart1"/>
+    <dgm:cxn modelId="{314DCC2B-A5C7-45EE-81E2-ED250CA3F0D9}" type="presParOf" srcId="{26369E9D-4F58-44A3-829E-15B6FB2BCDA6}" destId="{C4EAB30D-AB38-4CD9-AD3A-00EC87B3A862}" srcOrd="0" destOrd="0" presId="urn:microsoft.com/office/officeart/2005/8/layout/orgChart1"/>
+    <dgm:cxn modelId="{C5A8BBB5-4717-4E2E-9F4A-AC238BCD93C5}" type="presParOf" srcId="{26369E9D-4F58-44A3-829E-15B6FB2BCDA6}" destId="{89396BBB-B90C-4670-9533-A8DE0BC88843}" srcOrd="1" destOrd="0" presId="urn:microsoft.com/office/officeart/2005/8/layout/orgChart1"/>
+    <dgm:cxn modelId="{E88233A0-8848-448C-9D1C-E9EEE2A8F4F9}" type="presParOf" srcId="{89396BBB-B90C-4670-9533-A8DE0BC88843}" destId="{CC2D7D60-A2A0-4307-ADC6-0E34EC9CDFFE}" srcOrd="0" destOrd="0" presId="urn:microsoft.com/office/officeart/2005/8/layout/orgChart1"/>
+    <dgm:cxn modelId="{02F74367-3CB2-42D9-BF68-4C4B16355915}" type="presParOf" srcId="{CC2D7D60-A2A0-4307-ADC6-0E34EC9CDFFE}" destId="{4F9BA7B5-88E2-4BDC-A31D-901425A036A0}" srcOrd="0" destOrd="0" presId="urn:microsoft.com/office/officeart/2005/8/layout/orgChart1"/>
+    <dgm:cxn modelId="{9A444527-546A-4FAB-9DA1-6F2AA624A406}" type="presParOf" srcId="{CC2D7D60-A2A0-4307-ADC6-0E34EC9CDFFE}" destId="{DB788A50-2D10-4EE7-B5F3-B20FDE3AC78D}" srcOrd="1" destOrd="0" presId="urn:microsoft.com/office/officeart/2005/8/layout/orgChart1"/>
+    <dgm:cxn modelId="{79F22F66-88A2-4AC9-AE4C-4A57B07DD219}" type="presParOf" srcId="{89396BBB-B90C-4670-9533-A8DE0BC88843}" destId="{A1B5E9DC-B947-49C5-A789-7396DF6426D5}" srcOrd="1" destOrd="0" presId="urn:microsoft.com/office/officeart/2005/8/layout/orgChart1"/>
+    <dgm:cxn modelId="{BF2E184F-A2D5-4398-81BA-2251949E42EE}" type="presParOf" srcId="{89396BBB-B90C-4670-9533-A8DE0BC88843}" destId="{6B73F6AE-A545-475D-ABF6-F172C471D2CC}" srcOrd="2" destOrd="0" presId="urn:microsoft.com/office/officeart/2005/8/layout/orgChart1"/>
+    <dgm:cxn modelId="{75C55DF2-C197-4096-BC5C-108E57FF3499}" type="presParOf" srcId="{26369E9D-4F58-44A3-829E-15B6FB2BCDA6}" destId="{AB61DBC6-A4F8-46C0-9DD8-46AB796BB429}" srcOrd="2" destOrd="0" presId="urn:microsoft.com/office/officeart/2005/8/layout/orgChart1"/>
+    <dgm:cxn modelId="{F06DF4FC-E787-4543-8A5F-50323CB627CE}" type="presParOf" srcId="{26369E9D-4F58-44A3-829E-15B6FB2BCDA6}" destId="{85C5EC69-E746-4F25-BFBA-04E03C4C1D66}" srcOrd="3" destOrd="0" presId="urn:microsoft.com/office/officeart/2005/8/layout/orgChart1"/>
+    <dgm:cxn modelId="{71C3E02D-D609-4C90-9BAB-89E75058E39C}" type="presParOf" srcId="{85C5EC69-E746-4F25-BFBA-04E03C4C1D66}" destId="{6E54C895-56F8-4425-A3B7-713B029A5E68}" srcOrd="0" destOrd="0" presId="urn:microsoft.com/office/officeart/2005/8/layout/orgChart1"/>
+    <dgm:cxn modelId="{E5F366EB-9DD6-4092-B999-3BA798CFF47A}" type="presParOf" srcId="{6E54C895-56F8-4425-A3B7-713B029A5E68}" destId="{EC207D77-D78A-4D98-A296-0C832D8EC3E7}" srcOrd="0" destOrd="0" presId="urn:microsoft.com/office/officeart/2005/8/layout/orgChart1"/>
+    <dgm:cxn modelId="{6E6F5F96-706C-4FAF-B794-FB8758CBBDA1}" type="presParOf" srcId="{6E54C895-56F8-4425-A3B7-713B029A5E68}" destId="{D6C9B272-892A-4EDE-8B5F-72817A700AF2}" srcOrd="1" destOrd="0" presId="urn:microsoft.com/office/officeart/2005/8/layout/orgChart1"/>
+    <dgm:cxn modelId="{AAD4A920-5441-4523-AEA6-5664754F79FC}" type="presParOf" srcId="{85C5EC69-E746-4F25-BFBA-04E03C4C1D66}" destId="{A2D0D693-E81F-426B-B0BF-DA4E38CB7BC3}" srcOrd="1" destOrd="0" presId="urn:microsoft.com/office/officeart/2005/8/layout/orgChart1"/>
+    <dgm:cxn modelId="{5BA544A7-08D3-47B0-A6DD-862378D4ED96}" type="presParOf" srcId="{85C5EC69-E746-4F25-BFBA-04E03C4C1D66}" destId="{2B4C9A6D-5C85-4963-917C-FEAEF8BE5849}" srcOrd="2" destOrd="0" presId="urn:microsoft.com/office/officeart/2005/8/layout/orgChart1"/>
+    <dgm:cxn modelId="{D4B4E92B-2C11-453C-9AB8-B40D1520BD2E}" type="presParOf" srcId="{DBA1BBFE-11D7-47F8-88D4-532BD31F1EC1}" destId="{DA661D01-DDC6-48D8-BF5B-79343E8F447C}" srcOrd="2" destOrd="0" presId="urn:microsoft.com/office/officeart/2005/8/layout/orgChart1"/>
+    <dgm:cxn modelId="{F2D4DE15-7EA8-430D-9782-73A213107759}" type="presParOf" srcId="{EFF283CC-66ED-4401-A70A-EC4C8EEA60F8}" destId="{30221965-927B-46FE-9E2C-F085B1BB5C85}" srcOrd="2" destOrd="0" presId="urn:microsoft.com/office/officeart/2005/8/layout/orgChart1"/>
+    <dgm:cxn modelId="{2CE5CE7E-9133-470B-A333-9FF5D23A16B5}" type="presParOf" srcId="{EFF283CC-66ED-4401-A70A-EC4C8EEA60F8}" destId="{230D31DC-EEB4-45EA-A11C-A1B30D3C0231}" srcOrd="3" destOrd="0" presId="urn:microsoft.com/office/officeart/2005/8/layout/orgChart1"/>
+    <dgm:cxn modelId="{EE750D10-E74A-4F7F-A38C-5D69A97239AD}" type="presParOf" srcId="{230D31DC-EEB4-45EA-A11C-A1B30D3C0231}" destId="{BD557788-8544-40AE-965B-A84FDD608508}" srcOrd="0" destOrd="0" presId="urn:microsoft.com/office/officeart/2005/8/layout/orgChart1"/>
+    <dgm:cxn modelId="{88349F6F-F2B6-403F-8312-9A320787F74E}" type="presParOf" srcId="{BD557788-8544-40AE-965B-A84FDD608508}" destId="{E482C4C0-B8B1-4B4B-B774-B17E63E70874}" srcOrd="0" destOrd="0" presId="urn:microsoft.com/office/officeart/2005/8/layout/orgChart1"/>
+    <dgm:cxn modelId="{5B43E5EA-C8B7-418D-952C-6234C9D01021}" type="presParOf" srcId="{BD557788-8544-40AE-965B-A84FDD608508}" destId="{79C143B7-002D-4AEB-9E1F-C04EB64AE559}" srcOrd="1" destOrd="0" presId="urn:microsoft.com/office/officeart/2005/8/layout/orgChart1"/>
+    <dgm:cxn modelId="{21A4FCA9-DB93-436A-9073-8FE118135441}" type="presParOf" srcId="{230D31DC-EEB4-45EA-A11C-A1B30D3C0231}" destId="{CF7D645C-95C6-467E-8B1F-63AA9AD167CA}" srcOrd="1" destOrd="0" presId="urn:microsoft.com/office/officeart/2005/8/layout/orgChart1"/>
+    <dgm:cxn modelId="{DF66BFB8-3864-45D3-B437-C8F95961601A}" type="presParOf" srcId="{CF7D645C-95C6-467E-8B1F-63AA9AD167CA}" destId="{CCAEF9DC-0C53-4DE4-ABF6-F171A22D0F30}" srcOrd="0" destOrd="0" presId="urn:microsoft.com/office/officeart/2005/8/layout/orgChart1"/>
+    <dgm:cxn modelId="{F2DFCAC6-8176-4AAB-9339-FA2C9DF6381F}" type="presParOf" srcId="{CF7D645C-95C6-467E-8B1F-63AA9AD167CA}" destId="{41C470CF-B2CF-4318-AAD0-1A84E4A16454}" srcOrd="1" destOrd="0" presId="urn:microsoft.com/office/officeart/2005/8/layout/orgChart1"/>
+    <dgm:cxn modelId="{C371FAB0-6AA9-427C-A85E-D879DA24D937}" type="presParOf" srcId="{41C470CF-B2CF-4318-AAD0-1A84E4A16454}" destId="{3B64B4AF-56D8-4340-9E4E-1D89BD4335FD}" srcOrd="0" destOrd="0" presId="urn:microsoft.com/office/officeart/2005/8/layout/orgChart1"/>
+    <dgm:cxn modelId="{A1206FFE-A0B8-47F7-ACCE-32FB5CE892BB}" type="presParOf" srcId="{3B64B4AF-56D8-4340-9E4E-1D89BD4335FD}" destId="{25114A06-875C-4DA5-AB33-06BAA520B0EF}" srcOrd="0" destOrd="0" presId="urn:microsoft.com/office/officeart/2005/8/layout/orgChart1"/>
+    <dgm:cxn modelId="{B1B6B056-85E2-4905-8896-C2A9206D378E}" type="presParOf" srcId="{3B64B4AF-56D8-4340-9E4E-1D89BD4335FD}" destId="{CD7E4520-D1C4-4D69-A71C-42658F3F13DC}" srcOrd="1" destOrd="0" presId="urn:microsoft.com/office/officeart/2005/8/layout/orgChart1"/>
+    <dgm:cxn modelId="{33F4CB3A-8229-4BFA-85CF-19ECEACF1E4C}" type="presParOf" srcId="{41C470CF-B2CF-4318-AAD0-1A84E4A16454}" destId="{B1CBE30A-0840-49B0-9E70-A1D646313527}" srcOrd="1" destOrd="0" presId="urn:microsoft.com/office/officeart/2005/8/layout/orgChart1"/>
+    <dgm:cxn modelId="{DE8EA6F4-051E-4899-8A2C-659695EED588}" type="presParOf" srcId="{41C470CF-B2CF-4318-AAD0-1A84E4A16454}" destId="{CB4C8EDE-4585-4298-A244-5674DF791D16}" srcOrd="2" destOrd="0" presId="urn:microsoft.com/office/officeart/2005/8/layout/orgChart1"/>
+    <dgm:cxn modelId="{95E63384-3FCB-4389-AD63-8F1461F47FDF}" type="presParOf" srcId="{CF7D645C-95C6-467E-8B1F-63AA9AD167CA}" destId="{1E085166-A70D-404C-AB02-6536990537CA}" srcOrd="2" destOrd="0" presId="urn:microsoft.com/office/officeart/2005/8/layout/orgChart1"/>
+    <dgm:cxn modelId="{F61FE9F1-2C40-4C40-8E9B-35E11CBCCEDA}" type="presParOf" srcId="{CF7D645C-95C6-467E-8B1F-63AA9AD167CA}" destId="{8162677B-BE0F-43D3-855F-0FEF23E08918}" srcOrd="3" destOrd="0" presId="urn:microsoft.com/office/officeart/2005/8/layout/orgChart1"/>
+    <dgm:cxn modelId="{D7A1CCB1-DBF9-4EC1-BC49-86DE3CAD3DB5}" type="presParOf" srcId="{8162677B-BE0F-43D3-855F-0FEF23E08918}" destId="{B28DD7D3-C5D1-41D0-BC87-1069665A8CE0}" srcOrd="0" destOrd="0" presId="urn:microsoft.com/office/officeart/2005/8/layout/orgChart1"/>
+    <dgm:cxn modelId="{EAE54CB4-7BFE-406F-8FC3-D0740431A0A8}" type="presParOf" srcId="{B28DD7D3-C5D1-41D0-BC87-1069665A8CE0}" destId="{7B11F0E2-644B-44EC-950F-ED28430BA4C2}" srcOrd="0" destOrd="0" presId="urn:microsoft.com/office/officeart/2005/8/layout/orgChart1"/>
+    <dgm:cxn modelId="{725F6A70-BA74-4E58-A641-AA894D2BED21}" type="presParOf" srcId="{B28DD7D3-C5D1-41D0-BC87-1069665A8CE0}" destId="{D36F9AF2-9112-4AFE-A6D5-0D5CC209116C}" srcOrd="1" destOrd="0" presId="urn:microsoft.com/office/officeart/2005/8/layout/orgChart1"/>
+    <dgm:cxn modelId="{277B2A9D-ED4F-4635-98BC-3240856E0554}" type="presParOf" srcId="{8162677B-BE0F-43D3-855F-0FEF23E08918}" destId="{230F11C1-21F1-47C4-8A0B-964ECAF97420}" srcOrd="1" destOrd="0" presId="urn:microsoft.com/office/officeart/2005/8/layout/orgChart1"/>
+    <dgm:cxn modelId="{98B50325-89D9-43F5-A735-B77DBA96CCFC}" type="presParOf" srcId="{8162677B-BE0F-43D3-855F-0FEF23E08918}" destId="{5F4CD257-BE13-4BE5-B96B-95F29AEB26CE}" srcOrd="2" destOrd="0" presId="urn:microsoft.com/office/officeart/2005/8/layout/orgChart1"/>
+    <dgm:cxn modelId="{C3FA16FB-F00C-4D08-8E94-70896197C910}" type="presParOf" srcId="{CF7D645C-95C6-467E-8B1F-63AA9AD167CA}" destId="{3D470241-A08B-413A-9519-62C51CB105EC}" srcOrd="4" destOrd="0" presId="urn:microsoft.com/office/officeart/2005/8/layout/orgChart1"/>
+    <dgm:cxn modelId="{7E10226B-6037-44E4-B2A8-41E426848907}" type="presParOf" srcId="{CF7D645C-95C6-467E-8B1F-63AA9AD167CA}" destId="{78A97E36-4534-43F3-BD26-101774B1C50D}" srcOrd="5" destOrd="0" presId="urn:microsoft.com/office/officeart/2005/8/layout/orgChart1"/>
+    <dgm:cxn modelId="{17EF68A8-57FB-40B4-A588-53B900474031}" type="presParOf" srcId="{78A97E36-4534-43F3-BD26-101774B1C50D}" destId="{0D44B09E-56A3-4E31-A0A5-15F3CF7292E7}" srcOrd="0" destOrd="0" presId="urn:microsoft.com/office/officeart/2005/8/layout/orgChart1"/>
+    <dgm:cxn modelId="{79D8354B-F4C7-41A5-B559-770C40AAC796}" type="presParOf" srcId="{0D44B09E-56A3-4E31-A0A5-15F3CF7292E7}" destId="{5918A28F-A402-45A8-800D-F3D2D216F519}" srcOrd="0" destOrd="0" presId="urn:microsoft.com/office/officeart/2005/8/layout/orgChart1"/>
+    <dgm:cxn modelId="{76BB63F1-2770-4FB7-8C0E-A7F38813A9A8}" type="presParOf" srcId="{0D44B09E-56A3-4E31-A0A5-15F3CF7292E7}" destId="{8ED80E23-12AE-45F3-BEE6-FE2054C3E7CD}" srcOrd="1" destOrd="0" presId="urn:microsoft.com/office/officeart/2005/8/layout/orgChart1"/>
+    <dgm:cxn modelId="{8C71E9A5-732F-4C96-8A37-37CF38F238E1}" type="presParOf" srcId="{78A97E36-4534-43F3-BD26-101774B1C50D}" destId="{C64790CF-4B9E-4A30-A018-5CFF02FF7746}" srcOrd="1" destOrd="0" presId="urn:microsoft.com/office/officeart/2005/8/layout/orgChart1"/>
+    <dgm:cxn modelId="{DF265600-918B-4EB7-B8E8-E45DA3A2A90D}" type="presParOf" srcId="{78A97E36-4534-43F3-BD26-101774B1C50D}" destId="{8F7BC3E8-E456-4C77-9EEE-7F71B5C79C89}" srcOrd="2" destOrd="0" presId="urn:microsoft.com/office/officeart/2005/8/layout/orgChart1"/>
+    <dgm:cxn modelId="{1F894ED1-7574-4592-9346-6A38133083DD}" type="presParOf" srcId="{230D31DC-EEB4-45EA-A11C-A1B30D3C0231}" destId="{F0A6897D-1B2A-49CB-9087-47D632FAC058}" srcOrd="2" destOrd="0" presId="urn:microsoft.com/office/officeart/2005/8/layout/orgChart1"/>
+    <dgm:cxn modelId="{1C68FCBB-A3C9-4D9B-A594-D44C17EE4672}" type="presParOf" srcId="{B7EA32BD-31B0-48A5-8ADB-EB0EEE175281}" destId="{FC6C931E-8425-44E2-9A45-C99078A7EBFB}" srcOrd="2" destOrd="0" presId="urn:microsoft.com/office/officeart/2005/8/layout/orgChart1"/>
+    <dgm:cxn modelId="{B71DED06-E63D-4837-A81B-5683651575A4}" type="presParOf" srcId="{48F4DB81-2422-4340-9120-4E85037690AE}" destId="{E603882C-477B-4463-80FB-EAEF44049C9C}" srcOrd="2" destOrd="0" presId="urn:microsoft.com/office/officeart/2005/8/layout/orgChart1"/>
   </dgm:cxnLst>
   <dgm:bg/>
   <dgm:whole/>
@@ -38899,15 +38901,17 @@
     <w:panose1 w:val="020B0604020202020204"/>
     <w:charset w:val="00"/>
     <w:family w:val="swiss"/>
+    <w:notTrueType/>
     <w:pitch w:val="variable"/>
-    <w:sig w:usb0="E0002AFF" w:usb1="C0007843" w:usb2="00000009" w:usb3="00000000" w:csb0="000001FF" w:csb1="00000000"/>
+    <w:sig w:usb0="00000003" w:usb1="00000000" w:usb2="00000000" w:usb3="00000000" w:csb0="00000001" w:csb1="00000000"/>
   </w:font>
   <w:font w:name="Tahoma">
     <w:panose1 w:val="020B0604030504040204"/>
     <w:charset w:val="00"/>
     <w:family w:val="swiss"/>
+    <w:notTrueType/>
     <w:pitch w:val="variable"/>
-    <w:sig w:usb0="E1002EFF" w:usb1="C000605B" w:usb2="00000029" w:usb3="00000000" w:csb0="000101FF" w:csb1="00000000"/>
+    <w:sig w:usb0="00000003" w:usb1="00000000" w:usb2="00000000" w:usb3="00000000" w:csb0="00000001" w:csb1="00000000"/>
   </w:font>
   <w:font w:name="Arial">
     <w:panose1 w:val="020B0604020202020204"/>
@@ -38938,6 +38942,7 @@
     <w:rsid w:val="000950E4"/>
     <w:rsid w:val="000A3D2F"/>
     <w:rsid w:val="001205B5"/>
+    <w:rsid w:val="00134C17"/>
     <w:rsid w:val="00262576"/>
     <w:rsid w:val="002F3104"/>
     <w:rsid w:val="00333B1F"/>
@@ -39750,7 +39755,7 @@
 </file>
 
 <file path=customXml/itemProps1.xml><?xml version="1.0" encoding="utf-8"?>
-<ds:datastoreItem xmlns:ds="http://schemas.openxmlformats.org/officeDocument/2006/customXml" ds:itemID="{D1D47877-B213-41CA-8850-516A05AC8812}">
+<ds:datastoreItem xmlns:ds="http://schemas.openxmlformats.org/officeDocument/2006/customXml" ds:itemID="{A71D19F8-0F1B-413E-83FC-4CC457D8EDC5}">
   <ds:schemaRefs>
     <ds:schemaRef ds:uri="http://schemas.openxmlformats.org/officeDocument/2006/bibliography"/>
   </ds:schemaRefs>

</xml_diff>

<commit_message>
Cambios propuestos por el tutor. Se eliminó la referencia a NHibernate
</commit_message>
<xml_diff>
--- a/Docs/01-Relevamiento Inicial/Informe Preliminar.docx
+++ b/Docs/01-Relevamiento Inicial/Informe Preliminar.docx
@@ -811,7 +811,7 @@
           <w:noProof/>
           <w:sz w:val="20"/>
         </w:rPr>
-        <w:t>15/05/2011 07:02:00 p.m.</w:t>
+        <w:t>17/05/2011 02:11:00 a.m.</w:t>
       </w:r>
       <w:r>
         <w:rPr>
@@ -857,7 +857,7 @@
         <w:pStyle w:val="Ttulo1"/>
         <w:ind w:left="714" w:hanging="357"/>
       </w:pPr>
-      <w:bookmarkStart w:id="0" w:name="_Toc292328316"/>
+      <w:bookmarkStart w:id="0" w:name="_Toc294562939"/>
       <w:r>
         <w:lastRenderedPageBreak/>
         <w:t>Historial de Revisión</w:t>
@@ -1515,6 +1515,149 @@
           </w:p>
         </w:tc>
       </w:tr>
+      <w:tr>
+        <w:trPr>
+          <w:trHeight w:val="144"/>
+        </w:trPr>
+        <w:tc>
+          <w:tcPr>
+            <w:tcW w:w="1548" w:type="dxa"/>
+            <w:tcBorders>
+              <w:top w:val="single" w:sz="4" w:space="0" w:color="auto"/>
+              <w:left w:val="single" w:sz="4" w:space="0" w:color="auto"/>
+              <w:bottom w:val="single" w:sz="4" w:space="0" w:color="auto"/>
+              <w:right w:val="single" w:sz="4" w:space="0" w:color="auto"/>
+            </w:tcBorders>
+            <w:vAlign w:val="center"/>
+          </w:tcPr>
+          <w:p>
+            <w:pPr>
+              <w:pStyle w:val="CellBodyCentre"/>
+              <w:spacing w:before="0" w:after="0"/>
+              <w:ind w:firstLine="0"/>
+              <w:rPr>
+                <w:rFonts w:ascii="Arial" w:hAnsi="Arial"/>
+                <w:sz w:val="16"/>
+                <w:lang w:val="es-AR"/>
+              </w:rPr>
+            </w:pPr>
+            <w:r>
+              <w:rPr>
+                <w:rFonts w:ascii="Arial" w:hAnsi="Arial"/>
+                <w:sz w:val="16"/>
+                <w:lang w:val="es-AR"/>
+              </w:rPr>
+              <w:t>1.1.2</w:t>
+            </w:r>
+          </w:p>
+        </w:tc>
+        <w:tc>
+          <w:tcPr>
+            <w:tcW w:w="1673" w:type="dxa"/>
+            <w:tcBorders>
+              <w:top w:val="single" w:sz="4" w:space="0" w:color="auto"/>
+              <w:left w:val="single" w:sz="4" w:space="0" w:color="auto"/>
+              <w:bottom w:val="single" w:sz="4" w:space="0" w:color="auto"/>
+              <w:right w:val="single" w:sz="4" w:space="0" w:color="auto"/>
+            </w:tcBorders>
+            <w:vAlign w:val="center"/>
+          </w:tcPr>
+          <w:p>
+            <w:pPr>
+              <w:pStyle w:val="CellBodyCentre"/>
+              <w:spacing w:before="0" w:after="0"/>
+              <w:ind w:firstLine="0"/>
+              <w:rPr>
+                <w:rFonts w:ascii="Arial" w:hAnsi="Arial"/>
+                <w:sz w:val="16"/>
+                <w:lang w:val="es-AR"/>
+              </w:rPr>
+            </w:pPr>
+            <w:r>
+              <w:rPr>
+                <w:rFonts w:ascii="Arial" w:hAnsi="Arial"/>
+                <w:sz w:val="16"/>
+                <w:lang w:val="es-AR"/>
+              </w:rPr>
+              <w:t>30/05/2011</w:t>
+            </w:r>
+          </w:p>
+        </w:tc>
+        <w:tc>
+          <w:tcPr>
+            <w:tcW w:w="3833" w:type="dxa"/>
+            <w:tcBorders>
+              <w:top w:val="single" w:sz="4" w:space="0" w:color="auto"/>
+              <w:left w:val="single" w:sz="4" w:space="0" w:color="auto"/>
+              <w:bottom w:val="single" w:sz="4" w:space="0" w:color="auto"/>
+              <w:right w:val="single" w:sz="4" w:space="0" w:color="auto"/>
+            </w:tcBorders>
+            <w:vAlign w:val="center"/>
+          </w:tcPr>
+          <w:p>
+            <w:pPr>
+              <w:pStyle w:val="CellBodyCentre"/>
+              <w:spacing w:before="0" w:after="0"/>
+              <w:ind w:firstLine="0"/>
+              <w:rPr>
+                <w:rFonts w:ascii="Arial" w:hAnsi="Arial"/>
+                <w:sz w:val="16"/>
+                <w:lang w:val="es-AR"/>
+              </w:rPr>
+            </w:pPr>
+            <w:r>
+              <w:rPr>
+                <w:rFonts w:ascii="Arial" w:hAnsi="Arial"/>
+                <w:sz w:val="16"/>
+                <w:lang w:val="es-AR"/>
+              </w:rPr>
+              <w:t>Correcciones propuestas y cambios de herramientas</w:t>
+            </w:r>
+          </w:p>
+        </w:tc>
+        <w:tc>
+          <w:tcPr>
+            <w:tcW w:w="2411" w:type="dxa"/>
+            <w:tcBorders>
+              <w:top w:val="single" w:sz="4" w:space="0" w:color="auto"/>
+              <w:left w:val="single" w:sz="4" w:space="0" w:color="auto"/>
+              <w:bottom w:val="single" w:sz="4" w:space="0" w:color="auto"/>
+              <w:right w:val="single" w:sz="4" w:space="0" w:color="auto"/>
+            </w:tcBorders>
+            <w:vAlign w:val="center"/>
+          </w:tcPr>
+          <w:p>
+            <w:pPr>
+              <w:pStyle w:val="CellBodyCentre"/>
+              <w:spacing w:before="0" w:after="0"/>
+              <w:ind w:firstLine="0"/>
+              <w:rPr>
+                <w:rFonts w:ascii="Arial" w:hAnsi="Arial"/>
+                <w:sz w:val="16"/>
+                <w:lang w:val="es-AR"/>
+              </w:rPr>
+            </w:pPr>
+            <w:r>
+              <w:rPr>
+                <w:rFonts w:ascii="Arial" w:hAnsi="Arial"/>
+                <w:sz w:val="16"/>
+                <w:lang w:val="es-AR"/>
+              </w:rPr>
+              <w:t xml:space="preserve">Pablo </w:t>
+            </w:r>
+            <w:proofErr w:type="spellStart"/>
+            <w:r>
+              <w:rPr>
+                <w:rFonts w:ascii="Arial" w:hAnsi="Arial"/>
+                <w:sz w:val="16"/>
+                <w:lang w:val="es-AR"/>
+              </w:rPr>
+              <w:t>Nicoliello</w:t>
+            </w:r>
+            <w:proofErr w:type="spellEnd"/>
+          </w:p>
+        </w:tc>
+      </w:tr>
     </w:tbl>
     <w:p>
       <w:pPr>
@@ -1540,7 +1683,7 @@
         <w:pStyle w:val="Ttulo1"/>
         <w:ind w:left="714" w:hanging="357"/>
       </w:pPr>
-      <w:bookmarkStart w:id="1" w:name="_Toc292328317"/>
+      <w:bookmarkStart w:id="1" w:name="_Toc294562940"/>
       <w:r>
         <w:lastRenderedPageBreak/>
         <w:t>Tabla de contenido</w:t>
@@ -1593,7 +1736,7 @@
         </w:rPr>
         <w:fldChar w:fldCharType="separate"/>
       </w:r>
-      <w:hyperlink w:anchor="_Toc292328316" w:history="1">
+      <w:hyperlink w:anchor="_Toc294562939" w:history="1">
         <w:r>
           <w:rPr>
             <w:rStyle w:val="Hipervnculo"/>
@@ -1620,7 +1763,7 @@
             <w:noProof/>
             <w:webHidden/>
           </w:rPr>
-          <w:instrText xml:space="preserve"> PAGEREF _Toc292328316 \h </w:instrText>
+          <w:instrText xml:space="preserve"> PAGEREF _Toc294562939 \h </w:instrText>
         </w:r>
         <w:r>
           <w:rPr>
@@ -1663,7 +1806,7 @@
           <w:lang w:val="es-AR" w:eastAsia="es-AR"/>
         </w:rPr>
       </w:pPr>
-      <w:hyperlink w:anchor="_Toc292328317" w:history="1">
+      <w:hyperlink w:anchor="_Toc294562940" w:history="1">
         <w:r>
           <w:rPr>
             <w:rStyle w:val="Hipervnculo"/>
@@ -1690,7 +1833,7 @@
             <w:noProof/>
             <w:webHidden/>
           </w:rPr>
-          <w:instrText xml:space="preserve"> PAGEREF _Toc292328317 \h </w:instrText>
+          <w:instrText xml:space="preserve"> PAGEREF _Toc294562940 \h </w:instrText>
         </w:r>
         <w:r>
           <w:rPr>
@@ -1734,7 +1877,7 @@
           <w:lang w:val="es-AR" w:eastAsia="es-AR"/>
         </w:rPr>
       </w:pPr>
-      <w:hyperlink w:anchor="_Toc292328318" w:history="1">
+      <w:hyperlink w:anchor="_Toc294562941" w:history="1">
         <w:r>
           <w:rPr>
             <w:rStyle w:val="Hipervnculo"/>
@@ -1776,7 +1919,7 @@
             <w:noProof/>
             <w:webHidden/>
           </w:rPr>
-          <w:instrText xml:space="preserve"> PAGEREF _Toc292328318 \h </w:instrText>
+          <w:instrText xml:space="preserve"> PAGEREF _Toc294562941 \h </w:instrText>
         </w:r>
         <w:r>
           <w:rPr>
@@ -1820,7 +1963,7 @@
           <w:lang w:val="es-AR" w:eastAsia="es-AR"/>
         </w:rPr>
       </w:pPr>
-      <w:hyperlink w:anchor="_Toc292328319" w:history="1">
+      <w:hyperlink w:anchor="_Toc294562942" w:history="1">
         <w:r>
           <w:rPr>
             <w:rStyle w:val="Hipervnculo"/>
@@ -1862,7 +2005,7 @@
             <w:noProof/>
             <w:webHidden/>
           </w:rPr>
-          <w:instrText xml:space="preserve"> PAGEREF _Toc292328319 \h </w:instrText>
+          <w:instrText xml:space="preserve"> PAGEREF _Toc294562942 \h </w:instrText>
         </w:r>
         <w:r>
           <w:rPr>
@@ -1906,7 +2049,7 @@
           <w:lang w:val="es-AR" w:eastAsia="es-AR"/>
         </w:rPr>
       </w:pPr>
-      <w:hyperlink w:anchor="_Toc292328320" w:history="1">
+      <w:hyperlink w:anchor="_Toc294562943" w:history="1">
         <w:r>
           <w:rPr>
             <w:rStyle w:val="Hipervnculo"/>
@@ -1948,7 +2091,7 @@
             <w:noProof/>
             <w:webHidden/>
           </w:rPr>
-          <w:instrText xml:space="preserve"> PAGEREF _Toc292328320 \h </w:instrText>
+          <w:instrText xml:space="preserve"> PAGEREF _Toc294562943 \h </w:instrText>
         </w:r>
         <w:r>
           <w:rPr>
@@ -1992,7 +2135,7 @@
           <w:lang w:val="es-AR" w:eastAsia="es-AR"/>
         </w:rPr>
       </w:pPr>
-      <w:hyperlink w:anchor="_Toc292328321" w:history="1">
+      <w:hyperlink w:anchor="_Toc294562944" w:history="1">
         <w:r>
           <w:rPr>
             <w:rStyle w:val="Hipervnculo"/>
@@ -2034,7 +2177,7 @@
             <w:noProof/>
             <w:webHidden/>
           </w:rPr>
-          <w:instrText xml:space="preserve"> PAGEREF _Toc292328321 \h </w:instrText>
+          <w:instrText xml:space="preserve"> PAGEREF _Toc294562944 \h </w:instrText>
         </w:r>
         <w:r>
           <w:rPr>
@@ -2077,7 +2220,7 @@
           <w:lang w:val="es-AR" w:eastAsia="es-AR"/>
         </w:rPr>
       </w:pPr>
-      <w:hyperlink w:anchor="_Toc292328322" w:history="1">
+      <w:hyperlink w:anchor="_Toc294562945" w:history="1">
         <w:r>
           <w:rPr>
             <w:rStyle w:val="Hipervnculo"/>
@@ -2104,7 +2247,7 @@
             <w:noProof/>
             <w:webHidden/>
           </w:rPr>
-          <w:instrText xml:space="preserve"> PAGEREF _Toc292328322 \h </w:instrText>
+          <w:instrText xml:space="preserve"> PAGEREF _Toc294562945 \h </w:instrText>
         </w:r>
         <w:r>
           <w:rPr>
@@ -2147,7 +2290,7 @@
           <w:lang w:val="es-AR" w:eastAsia="es-AR"/>
         </w:rPr>
       </w:pPr>
-      <w:hyperlink w:anchor="_Toc292328323" w:history="1">
+      <w:hyperlink w:anchor="_Toc294562946" w:history="1">
         <w:r>
           <w:rPr>
             <w:rStyle w:val="Hipervnculo"/>
@@ -2174,7 +2317,7 @@
             <w:noProof/>
             <w:webHidden/>
           </w:rPr>
-          <w:instrText xml:space="preserve"> PAGEREF _Toc292328323 \h </w:instrText>
+          <w:instrText xml:space="preserve"> PAGEREF _Toc294562946 \h </w:instrText>
         </w:r>
         <w:r>
           <w:rPr>
@@ -2217,7 +2360,7 @@
           <w:lang w:val="es-AR" w:eastAsia="es-AR"/>
         </w:rPr>
       </w:pPr>
-      <w:hyperlink w:anchor="_Toc292328324" w:history="1">
+      <w:hyperlink w:anchor="_Toc294562947" w:history="1">
         <w:r>
           <w:rPr>
             <w:rStyle w:val="Hipervnculo"/>
@@ -2244,7 +2387,7 @@
             <w:noProof/>
             <w:webHidden/>
           </w:rPr>
-          <w:instrText xml:space="preserve"> PAGEREF _Toc292328324 \h </w:instrText>
+          <w:instrText xml:space="preserve"> PAGEREF _Toc294562947 \h </w:instrText>
         </w:r>
         <w:r>
           <w:rPr>
@@ -2287,7 +2430,7 @@
           <w:lang w:val="es-AR" w:eastAsia="es-AR"/>
         </w:rPr>
       </w:pPr>
-      <w:hyperlink w:anchor="_Toc292328325" w:history="1">
+      <w:hyperlink w:anchor="_Toc294562948" w:history="1">
         <w:r>
           <w:rPr>
             <w:rStyle w:val="Hipervnculo"/>
@@ -2314,7 +2457,7 @@
             <w:noProof/>
             <w:webHidden/>
           </w:rPr>
-          <w:instrText xml:space="preserve"> PAGEREF _Toc292328325 \h </w:instrText>
+          <w:instrText xml:space="preserve"> PAGEREF _Toc294562948 \h </w:instrText>
         </w:r>
         <w:r>
           <w:rPr>
@@ -2356,7 +2499,7 @@
           <w:noProof/>
         </w:rPr>
       </w:pPr>
-      <w:hyperlink w:anchor="_Toc292328326" w:history="1">
+      <w:hyperlink w:anchor="_Toc294562949" w:history="1">
         <w:r>
           <w:rPr>
             <w:rStyle w:val="Hipervnculo"/>
@@ -2383,7 +2526,7 @@
             <w:noProof/>
             <w:webHidden/>
           </w:rPr>
-          <w:instrText xml:space="preserve"> PAGEREF _Toc292328326 \h </w:instrText>
+          <w:instrText xml:space="preserve"> PAGEREF _Toc294562949 \h </w:instrText>
         </w:r>
         <w:r>
           <w:rPr>
@@ -2425,7 +2568,7 @@
           <w:noProof/>
         </w:rPr>
       </w:pPr>
-      <w:hyperlink w:anchor="_Toc292328327" w:history="1">
+      <w:hyperlink w:anchor="_Toc294562950" w:history="1">
         <w:r>
           <w:rPr>
             <w:rStyle w:val="Hipervnculo"/>
@@ -2452,7 +2595,7 @@
             <w:noProof/>
             <w:webHidden/>
           </w:rPr>
-          <w:instrText xml:space="preserve"> PAGEREF _Toc292328327 \h </w:instrText>
+          <w:instrText xml:space="preserve"> PAGEREF _Toc294562950 \h </w:instrText>
         </w:r>
         <w:r>
           <w:rPr>
@@ -2494,7 +2637,7 @@
           <w:noProof/>
         </w:rPr>
       </w:pPr>
-      <w:hyperlink w:anchor="_Toc292328328" w:history="1">
+      <w:hyperlink w:anchor="_Toc294562951" w:history="1">
         <w:r>
           <w:rPr>
             <w:rStyle w:val="Hipervnculo"/>
@@ -2521,7 +2664,7 @@
             <w:noProof/>
             <w:webHidden/>
           </w:rPr>
-          <w:instrText xml:space="preserve"> PAGEREF _Toc292328328 \h </w:instrText>
+          <w:instrText xml:space="preserve"> PAGEREF _Toc294562951 \h </w:instrText>
         </w:r>
         <w:r>
           <w:rPr>
@@ -2563,7 +2706,7 @@
           <w:noProof/>
         </w:rPr>
       </w:pPr>
-      <w:hyperlink w:anchor="_Toc292328329" w:history="1">
+      <w:hyperlink w:anchor="_Toc294562952" w:history="1">
         <w:r>
           <w:rPr>
             <w:rStyle w:val="Hipervnculo"/>
@@ -2590,7 +2733,7 @@
             <w:noProof/>
             <w:webHidden/>
           </w:rPr>
-          <w:instrText xml:space="preserve"> PAGEREF _Toc292328329 \h </w:instrText>
+          <w:instrText xml:space="preserve"> PAGEREF _Toc294562952 \h </w:instrText>
         </w:r>
         <w:r>
           <w:rPr>
@@ -2632,7 +2775,7 @@
           <w:noProof/>
         </w:rPr>
       </w:pPr>
-      <w:hyperlink w:anchor="_Toc292328330" w:history="1">
+      <w:hyperlink w:anchor="_Toc294562953" w:history="1">
         <w:r>
           <w:rPr>
             <w:rStyle w:val="Hipervnculo"/>
@@ -2659,7 +2802,7 @@
             <w:noProof/>
             <w:webHidden/>
           </w:rPr>
-          <w:instrText xml:space="preserve"> PAGEREF _Toc292328330 \h </w:instrText>
+          <w:instrText xml:space="preserve"> PAGEREF _Toc294562953 \h </w:instrText>
         </w:r>
         <w:r>
           <w:rPr>
@@ -2701,7 +2844,7 @@
           <w:noProof/>
         </w:rPr>
       </w:pPr>
-      <w:hyperlink w:anchor="_Toc292328331" w:history="1">
+      <w:hyperlink w:anchor="_Toc294562954" w:history="1">
         <w:r>
           <w:rPr>
             <w:rStyle w:val="Hipervnculo"/>
@@ -2728,7 +2871,7 @@
             <w:noProof/>
             <w:webHidden/>
           </w:rPr>
-          <w:instrText xml:space="preserve"> PAGEREF _Toc292328331 \h </w:instrText>
+          <w:instrText xml:space="preserve"> PAGEREF _Toc294562954 \h </w:instrText>
         </w:r>
         <w:r>
           <w:rPr>
@@ -2770,7 +2913,7 @@
           <w:noProof/>
         </w:rPr>
       </w:pPr>
-      <w:hyperlink w:anchor="_Toc292328332" w:history="1">
+      <w:hyperlink w:anchor="_Toc294562955" w:history="1">
         <w:r>
           <w:rPr>
             <w:rStyle w:val="Hipervnculo"/>
@@ -2797,7 +2940,7 @@
             <w:noProof/>
             <w:webHidden/>
           </w:rPr>
-          <w:instrText xml:space="preserve"> PAGEREF _Toc292328332 \h </w:instrText>
+          <w:instrText xml:space="preserve"> PAGEREF _Toc294562955 \h </w:instrText>
         </w:r>
         <w:r>
           <w:rPr>
@@ -2840,7 +2983,7 @@
           <w:lang w:val="es-AR" w:eastAsia="es-AR"/>
         </w:rPr>
       </w:pPr>
-      <w:hyperlink w:anchor="_Toc292328333" w:history="1">
+      <w:hyperlink w:anchor="_Toc294562956" w:history="1">
         <w:r>
           <w:rPr>
             <w:rStyle w:val="Hipervnculo"/>
@@ -2867,7 +3010,7 @@
             <w:noProof/>
             <w:webHidden/>
           </w:rPr>
-          <w:instrText xml:space="preserve"> PAGEREF _Toc292328333 \h </w:instrText>
+          <w:instrText xml:space="preserve"> PAGEREF _Toc294562956 \h </w:instrText>
         </w:r>
         <w:r>
           <w:rPr>
@@ -2911,7 +3054,7 @@
           <w:lang w:val="es-AR" w:eastAsia="es-AR"/>
         </w:rPr>
       </w:pPr>
-      <w:hyperlink w:anchor="_Toc292328334" w:history="1">
+      <w:hyperlink w:anchor="_Toc294562957" w:history="1">
         <w:r>
           <w:rPr>
             <w:rStyle w:val="Hipervnculo"/>
@@ -2953,7 +3096,7 @@
             <w:noProof/>
             <w:webHidden/>
           </w:rPr>
-          <w:instrText xml:space="preserve"> PAGEREF _Toc292328334 \h </w:instrText>
+          <w:instrText xml:space="preserve"> PAGEREF _Toc294562957 \h </w:instrText>
         </w:r>
         <w:r>
           <w:rPr>
@@ -2996,7 +3139,7 @@
           <w:lang w:val="es-AR" w:eastAsia="es-AR"/>
         </w:rPr>
       </w:pPr>
-      <w:hyperlink w:anchor="_Toc292328335" w:history="1">
+      <w:hyperlink w:anchor="_Toc294562958" w:history="1">
         <w:r>
           <w:rPr>
             <w:rStyle w:val="Hipervnculo"/>
@@ -3023,7 +3166,7 @@
             <w:noProof/>
             <w:webHidden/>
           </w:rPr>
-          <w:instrText xml:space="preserve"> PAGEREF _Toc292328335 \h </w:instrText>
+          <w:instrText xml:space="preserve"> PAGEREF _Toc294562958 \h </w:instrText>
         </w:r>
         <w:r>
           <w:rPr>
@@ -3066,7 +3209,7 @@
           <w:lang w:val="es-AR" w:eastAsia="es-AR"/>
         </w:rPr>
       </w:pPr>
-      <w:hyperlink w:anchor="_Toc292328336" w:history="1">
+      <w:hyperlink w:anchor="_Toc294562959" w:history="1">
         <w:r>
           <w:rPr>
             <w:rStyle w:val="Hipervnculo"/>
@@ -3093,7 +3236,7 @@
             <w:noProof/>
             <w:webHidden/>
           </w:rPr>
-          <w:instrText xml:space="preserve"> PAGEREF _Toc292328336 \h </w:instrText>
+          <w:instrText xml:space="preserve"> PAGEREF _Toc294562959 \h </w:instrText>
         </w:r>
         <w:r>
           <w:rPr>
@@ -3136,7 +3279,7 @@
           <w:lang w:val="es-AR" w:eastAsia="es-AR"/>
         </w:rPr>
       </w:pPr>
-      <w:hyperlink w:anchor="_Toc292328337" w:history="1">
+      <w:hyperlink w:anchor="_Toc294562960" w:history="1">
         <w:r>
           <w:rPr>
             <w:rStyle w:val="Hipervnculo"/>
@@ -3163,7 +3306,7 @@
             <w:noProof/>
             <w:webHidden/>
           </w:rPr>
-          <w:instrText xml:space="preserve"> PAGEREF _Toc292328337 \h </w:instrText>
+          <w:instrText xml:space="preserve"> PAGEREF _Toc294562960 \h </w:instrText>
         </w:r>
         <w:r>
           <w:rPr>
@@ -3207,7 +3350,7 @@
           <w:lang w:val="es-AR" w:eastAsia="es-AR"/>
         </w:rPr>
       </w:pPr>
-      <w:hyperlink w:anchor="_Toc292328338" w:history="1">
+      <w:hyperlink w:anchor="_Toc294562961" w:history="1">
         <w:r>
           <w:rPr>
             <w:rStyle w:val="Hipervnculo"/>
@@ -3249,7 +3392,7 @@
             <w:noProof/>
             <w:webHidden/>
           </w:rPr>
-          <w:instrText xml:space="preserve"> PAGEREF _Toc292328338 \h </w:instrText>
+          <w:instrText xml:space="preserve"> PAGEREF _Toc294562961 \h </w:instrText>
         </w:r>
         <w:r>
           <w:rPr>
@@ -3292,7 +3435,7 @@
           <w:lang w:val="es-AR" w:eastAsia="es-AR"/>
         </w:rPr>
       </w:pPr>
-      <w:hyperlink w:anchor="_Toc292328339" w:history="1">
+      <w:hyperlink w:anchor="_Toc294562962" w:history="1">
         <w:r>
           <w:rPr>
             <w:rStyle w:val="Hipervnculo"/>
@@ -3320,7 +3463,7 @@
             <w:noProof/>
             <w:webHidden/>
           </w:rPr>
-          <w:instrText xml:space="preserve"> PAGEREF _Toc292328339 \h </w:instrText>
+          <w:instrText xml:space="preserve"> PAGEREF _Toc294562962 \h </w:instrText>
         </w:r>
         <w:r>
           <w:rPr>
@@ -3363,7 +3506,7 @@
           <w:lang w:val="es-AR" w:eastAsia="es-AR"/>
         </w:rPr>
       </w:pPr>
-      <w:hyperlink w:anchor="_Toc292328340" w:history="1">
+      <w:hyperlink w:anchor="_Toc294562963" w:history="1">
         <w:r>
           <w:rPr>
             <w:rStyle w:val="Hipervnculo"/>
@@ -3391,7 +3534,7 @@
             <w:noProof/>
             <w:webHidden/>
           </w:rPr>
-          <w:instrText xml:space="preserve"> PAGEREF _Toc292328340 \h </w:instrText>
+          <w:instrText xml:space="preserve"> PAGEREF _Toc294562963 \h </w:instrText>
         </w:r>
         <w:r>
           <w:rPr>
@@ -3434,7 +3577,7 @@
           <w:lang w:val="es-AR" w:eastAsia="es-AR"/>
         </w:rPr>
       </w:pPr>
-      <w:hyperlink w:anchor="_Toc292328341" w:history="1">
+      <w:hyperlink w:anchor="_Toc294562964" w:history="1">
         <w:r>
           <w:rPr>
             <w:rStyle w:val="Hipervnculo"/>
@@ -3462,7 +3605,7 @@
             <w:noProof/>
             <w:webHidden/>
           </w:rPr>
-          <w:instrText xml:space="preserve"> PAGEREF _Toc292328341 \h </w:instrText>
+          <w:instrText xml:space="preserve"> PAGEREF _Toc294562964 \h </w:instrText>
         </w:r>
         <w:r>
           <w:rPr>
@@ -3505,7 +3648,7 @@
           <w:lang w:val="es-AR" w:eastAsia="es-AR"/>
         </w:rPr>
       </w:pPr>
-      <w:hyperlink w:anchor="_Toc292328342" w:history="1">
+      <w:hyperlink w:anchor="_Toc294562965" w:history="1">
         <w:r>
           <w:rPr>
             <w:rStyle w:val="Hipervnculo"/>
@@ -3533,7 +3676,7 @@
             <w:noProof/>
             <w:webHidden/>
           </w:rPr>
-          <w:instrText xml:space="preserve"> PAGEREF _Toc292328342 \h </w:instrText>
+          <w:instrText xml:space="preserve"> PAGEREF _Toc294562965 \h </w:instrText>
         </w:r>
         <w:r>
           <w:rPr>
@@ -3576,7 +3719,7 @@
           <w:lang w:val="es-AR" w:eastAsia="es-AR"/>
         </w:rPr>
       </w:pPr>
-      <w:hyperlink w:anchor="_Toc292328343" w:history="1">
+      <w:hyperlink w:anchor="_Toc294562966" w:history="1">
         <w:r>
           <w:rPr>
             <w:rStyle w:val="Hipervnculo"/>
@@ -3604,7 +3747,7 @@
             <w:noProof/>
             <w:webHidden/>
           </w:rPr>
-          <w:instrText xml:space="preserve"> PAGEREF _Toc292328343 \h </w:instrText>
+          <w:instrText xml:space="preserve"> PAGEREF _Toc294562966 \h </w:instrText>
         </w:r>
         <w:r>
           <w:rPr>
@@ -3647,7 +3790,7 @@
           <w:lang w:val="es-AR" w:eastAsia="es-AR"/>
         </w:rPr>
       </w:pPr>
-      <w:hyperlink w:anchor="_Toc292328344" w:history="1">
+      <w:hyperlink w:anchor="_Toc294562967" w:history="1">
         <w:r>
           <w:rPr>
             <w:rStyle w:val="Hipervnculo"/>
@@ -3674,7 +3817,7 @@
             <w:noProof/>
             <w:webHidden/>
           </w:rPr>
-          <w:instrText xml:space="preserve"> PAGEREF _Toc292328344 \h </w:instrText>
+          <w:instrText xml:space="preserve"> PAGEREF _Toc294562967 \h </w:instrText>
         </w:r>
         <w:r>
           <w:rPr>
@@ -3717,7 +3860,7 @@
           <w:lang w:val="es-AR" w:eastAsia="es-AR"/>
         </w:rPr>
       </w:pPr>
-      <w:hyperlink w:anchor="_Toc292328345" w:history="1">
+      <w:hyperlink w:anchor="_Toc294562968" w:history="1">
         <w:r>
           <w:rPr>
             <w:rStyle w:val="Hipervnculo"/>
@@ -3744,7 +3887,7 @@
             <w:noProof/>
             <w:webHidden/>
           </w:rPr>
-          <w:instrText xml:space="preserve"> PAGEREF _Toc292328345 \h </w:instrText>
+          <w:instrText xml:space="preserve"> PAGEREF _Toc294562968 \h </w:instrText>
         </w:r>
         <w:r>
           <w:rPr>
@@ -3788,7 +3931,7 @@
           <w:lang w:val="es-AR" w:eastAsia="es-AR"/>
         </w:rPr>
       </w:pPr>
-      <w:hyperlink w:anchor="_Toc292328346" w:history="1">
+      <w:hyperlink w:anchor="_Toc294562969" w:history="1">
         <w:r>
           <w:rPr>
             <w:rStyle w:val="Hipervnculo"/>
@@ -3830,7 +3973,7 @@
             <w:noProof/>
             <w:webHidden/>
           </w:rPr>
-          <w:instrText xml:space="preserve"> PAGEREF _Toc292328346 \h </w:instrText>
+          <w:instrText xml:space="preserve"> PAGEREF _Toc294562969 \h </w:instrText>
         </w:r>
         <w:r>
           <w:rPr>
@@ -3873,7 +4016,7 @@
           <w:lang w:val="es-AR" w:eastAsia="es-AR"/>
         </w:rPr>
       </w:pPr>
-      <w:hyperlink w:anchor="_Toc292328347" w:history="1">
+      <w:hyperlink w:anchor="_Toc294562970" w:history="1">
         <w:r>
           <w:rPr>
             <w:rStyle w:val="Hipervnculo"/>
@@ -3900,7 +4043,7 @@
             <w:noProof/>
             <w:webHidden/>
           </w:rPr>
-          <w:instrText xml:space="preserve"> PAGEREF _Toc292328347 \h </w:instrText>
+          <w:instrText xml:space="preserve"> PAGEREF _Toc294562970 \h </w:instrText>
         </w:r>
         <w:r>
           <w:rPr>
@@ -3943,7 +4086,7 @@
           <w:lang w:val="es-AR" w:eastAsia="es-AR"/>
         </w:rPr>
       </w:pPr>
-      <w:hyperlink w:anchor="_Toc292328348" w:history="1">
+      <w:hyperlink w:anchor="_Toc294562971" w:history="1">
         <w:r>
           <w:rPr>
             <w:rStyle w:val="Hipervnculo"/>
@@ -3970,7 +4113,7 @@
             <w:noProof/>
             <w:webHidden/>
           </w:rPr>
-          <w:instrText xml:space="preserve"> PAGEREF _Toc292328348 \h </w:instrText>
+          <w:instrText xml:space="preserve"> PAGEREF _Toc294562971 \h </w:instrText>
         </w:r>
         <w:r>
           <w:rPr>
@@ -4013,7 +4156,7 @@
           <w:lang w:val="es-AR" w:eastAsia="es-AR"/>
         </w:rPr>
       </w:pPr>
-      <w:hyperlink w:anchor="_Toc292328349" w:history="1">
+      <w:hyperlink w:anchor="_Toc294562972" w:history="1">
         <w:r>
           <w:rPr>
             <w:rStyle w:val="Hipervnculo"/>
@@ -4040,7 +4183,7 @@
             <w:noProof/>
             <w:webHidden/>
           </w:rPr>
-          <w:instrText xml:space="preserve"> PAGEREF _Toc292328349 \h </w:instrText>
+          <w:instrText xml:space="preserve"> PAGEREF _Toc294562972 \h </w:instrText>
         </w:r>
         <w:r>
           <w:rPr>
@@ -4082,7 +4225,7 @@
           <w:noProof/>
         </w:rPr>
       </w:pPr>
-      <w:hyperlink w:anchor="_Toc292328350" w:history="1">
+      <w:hyperlink w:anchor="_Toc294562973" w:history="1">
         <w:r>
           <w:rPr>
             <w:rStyle w:val="Hipervnculo"/>
@@ -4109,7 +4252,7 @@
             <w:noProof/>
             <w:webHidden/>
           </w:rPr>
-          <w:instrText xml:space="preserve"> PAGEREF _Toc292328350 \h </w:instrText>
+          <w:instrText xml:space="preserve"> PAGEREF _Toc294562973 \h </w:instrText>
         </w:r>
         <w:r>
           <w:rPr>
@@ -4151,7 +4294,7 @@
           <w:noProof/>
         </w:rPr>
       </w:pPr>
-      <w:hyperlink w:anchor="_Toc292328351" w:history="1">
+      <w:hyperlink w:anchor="_Toc294562974" w:history="1">
         <w:r>
           <w:rPr>
             <w:rStyle w:val="Hipervnculo"/>
@@ -4178,7 +4321,7 @@
             <w:noProof/>
             <w:webHidden/>
           </w:rPr>
-          <w:instrText xml:space="preserve"> PAGEREF _Toc292328351 \h </w:instrText>
+          <w:instrText xml:space="preserve"> PAGEREF _Toc294562974 \h </w:instrText>
         </w:r>
         <w:r>
           <w:rPr>
@@ -4220,7 +4363,7 @@
           <w:noProof/>
         </w:rPr>
       </w:pPr>
-      <w:hyperlink w:anchor="_Toc292328352" w:history="1">
+      <w:hyperlink w:anchor="_Toc294562975" w:history="1">
         <w:r>
           <w:rPr>
             <w:rStyle w:val="Hipervnculo"/>
@@ -4247,7 +4390,7 @@
             <w:noProof/>
             <w:webHidden/>
           </w:rPr>
-          <w:instrText xml:space="preserve"> PAGEREF _Toc292328352 \h </w:instrText>
+          <w:instrText xml:space="preserve"> PAGEREF _Toc294562975 \h </w:instrText>
         </w:r>
         <w:r>
           <w:rPr>
@@ -4289,7 +4432,7 @@
           <w:noProof/>
         </w:rPr>
       </w:pPr>
-      <w:hyperlink w:anchor="_Toc292328353" w:history="1">
+      <w:hyperlink w:anchor="_Toc294562976" w:history="1">
         <w:r>
           <w:rPr>
             <w:rStyle w:val="Hipervnculo"/>
@@ -4316,7 +4459,7 @@
             <w:noProof/>
             <w:webHidden/>
           </w:rPr>
-          <w:instrText xml:space="preserve"> PAGEREF _Toc292328353 \h </w:instrText>
+          <w:instrText xml:space="preserve"> PAGEREF _Toc294562976 \h </w:instrText>
         </w:r>
         <w:r>
           <w:rPr>
@@ -4358,7 +4501,7 @@
           <w:noProof/>
         </w:rPr>
       </w:pPr>
-      <w:hyperlink w:anchor="_Toc292328354" w:history="1">
+      <w:hyperlink w:anchor="_Toc294562977" w:history="1">
         <w:r>
           <w:rPr>
             <w:rStyle w:val="Hipervnculo"/>
@@ -4385,7 +4528,7 @@
             <w:noProof/>
             <w:webHidden/>
           </w:rPr>
-          <w:instrText xml:space="preserve"> PAGEREF _Toc292328354 \h </w:instrText>
+          <w:instrText xml:space="preserve"> PAGEREF _Toc294562977 \h </w:instrText>
         </w:r>
         <w:r>
           <w:rPr>
@@ -4427,7 +4570,7 @@
           <w:noProof/>
         </w:rPr>
       </w:pPr>
-      <w:hyperlink w:anchor="_Toc292328355" w:history="1">
+      <w:hyperlink w:anchor="_Toc294562978" w:history="1">
         <w:r>
           <w:rPr>
             <w:rStyle w:val="Hipervnculo"/>
@@ -4454,7 +4597,7 @@
             <w:noProof/>
             <w:webHidden/>
           </w:rPr>
-          <w:instrText xml:space="preserve"> PAGEREF _Toc292328355 \h </w:instrText>
+          <w:instrText xml:space="preserve"> PAGEREF _Toc294562978 \h </w:instrText>
         </w:r>
         <w:r>
           <w:rPr>
@@ -4496,7 +4639,7 @@
           <w:noProof/>
         </w:rPr>
       </w:pPr>
-      <w:hyperlink w:anchor="_Toc292328356" w:history="1">
+      <w:hyperlink w:anchor="_Toc294562979" w:history="1">
         <w:r>
           <w:rPr>
             <w:rStyle w:val="Hipervnculo"/>
@@ -4523,7 +4666,7 @@
             <w:noProof/>
             <w:webHidden/>
           </w:rPr>
-          <w:instrText xml:space="preserve"> PAGEREF _Toc292328356 \h </w:instrText>
+          <w:instrText xml:space="preserve"> PAGEREF _Toc294562979 \h </w:instrText>
         </w:r>
         <w:r>
           <w:rPr>
@@ -4565,7 +4708,7 @@
           <w:noProof/>
         </w:rPr>
       </w:pPr>
-      <w:hyperlink w:anchor="_Toc292328357" w:history="1">
+      <w:hyperlink w:anchor="_Toc294562980" w:history="1">
         <w:r>
           <w:rPr>
             <w:rStyle w:val="Hipervnculo"/>
@@ -4592,7 +4735,7 @@
             <w:noProof/>
             <w:webHidden/>
           </w:rPr>
-          <w:instrText xml:space="preserve"> PAGEREF _Toc292328357 \h </w:instrText>
+          <w:instrText xml:space="preserve"> PAGEREF _Toc294562980 \h </w:instrText>
         </w:r>
         <w:r>
           <w:rPr>
@@ -4634,7 +4777,7 @@
           <w:noProof/>
         </w:rPr>
       </w:pPr>
-      <w:hyperlink w:anchor="_Toc292328358" w:history="1">
+      <w:hyperlink w:anchor="_Toc294562981" w:history="1">
         <w:r>
           <w:rPr>
             <w:rStyle w:val="Hipervnculo"/>
@@ -4661,7 +4804,7 @@
             <w:noProof/>
             <w:webHidden/>
           </w:rPr>
-          <w:instrText xml:space="preserve"> PAGEREF _Toc292328358 \h </w:instrText>
+          <w:instrText xml:space="preserve"> PAGEREF _Toc294562981 \h </w:instrText>
         </w:r>
         <w:r>
           <w:rPr>
@@ -4703,7 +4846,7 @@
           <w:noProof/>
         </w:rPr>
       </w:pPr>
-      <w:hyperlink w:anchor="_Toc292328359" w:history="1">
+      <w:hyperlink w:anchor="_Toc294562982" w:history="1">
         <w:r>
           <w:rPr>
             <w:rStyle w:val="Hipervnculo"/>
@@ -4730,7 +4873,7 @@
             <w:noProof/>
             <w:webHidden/>
           </w:rPr>
-          <w:instrText xml:space="preserve"> PAGEREF _Toc292328359 \h </w:instrText>
+          <w:instrText xml:space="preserve"> PAGEREF _Toc294562982 \h </w:instrText>
         </w:r>
         <w:r>
           <w:rPr>
@@ -4772,7 +4915,7 @@
           <w:noProof/>
         </w:rPr>
       </w:pPr>
-      <w:hyperlink w:anchor="_Toc292328360" w:history="1">
+      <w:hyperlink w:anchor="_Toc294562983" w:history="1">
         <w:r>
           <w:rPr>
             <w:rStyle w:val="Hipervnculo"/>
@@ -4799,7 +4942,7 @@
             <w:noProof/>
             <w:webHidden/>
           </w:rPr>
-          <w:instrText xml:space="preserve"> PAGEREF _Toc292328360 \h </w:instrText>
+          <w:instrText xml:space="preserve"> PAGEREF _Toc294562983 \h </w:instrText>
         </w:r>
         <w:r>
           <w:rPr>
@@ -4843,7 +4986,7 @@
           <w:lang w:val="es-AR" w:eastAsia="es-AR"/>
         </w:rPr>
       </w:pPr>
-      <w:hyperlink w:anchor="_Toc292328361" w:history="1">
+      <w:hyperlink w:anchor="_Toc294562984" w:history="1">
         <w:r>
           <w:rPr>
             <w:rStyle w:val="Hipervnculo"/>
@@ -4885,7 +5028,7 @@
             <w:noProof/>
             <w:webHidden/>
           </w:rPr>
-          <w:instrText xml:space="preserve"> PAGEREF _Toc292328361 \h </w:instrText>
+          <w:instrText xml:space="preserve"> PAGEREF _Toc294562984 \h </w:instrText>
         </w:r>
         <w:r>
           <w:rPr>
@@ -4928,7 +5071,7 @@
           <w:lang w:val="es-AR" w:eastAsia="es-AR"/>
         </w:rPr>
       </w:pPr>
-      <w:hyperlink w:anchor="_Toc292328362" w:history="1">
+      <w:hyperlink w:anchor="_Toc294562985" w:history="1">
         <w:r>
           <w:rPr>
             <w:rStyle w:val="Hipervnculo"/>
@@ -4955,7 +5098,7 @@
             <w:noProof/>
             <w:webHidden/>
           </w:rPr>
-          <w:instrText xml:space="preserve"> PAGEREF _Toc292328362 \h </w:instrText>
+          <w:instrText xml:space="preserve"> PAGEREF _Toc294562985 \h </w:instrText>
         </w:r>
         <w:r>
           <w:rPr>
@@ -4998,7 +5141,7 @@
           <w:lang w:val="es-AR" w:eastAsia="es-AR"/>
         </w:rPr>
       </w:pPr>
-      <w:hyperlink w:anchor="_Toc292328363" w:history="1">
+      <w:hyperlink w:anchor="_Toc294562986" w:history="1">
         <w:r>
           <w:rPr>
             <w:rStyle w:val="Hipervnculo"/>
@@ -5025,7 +5168,7 @@
             <w:noProof/>
             <w:webHidden/>
           </w:rPr>
-          <w:instrText xml:space="preserve"> PAGEREF _Toc292328363 \h </w:instrText>
+          <w:instrText xml:space="preserve"> PAGEREF _Toc294562986 \h </w:instrText>
         </w:r>
         <w:r>
           <w:rPr>
@@ -5068,7 +5211,7 @@
           <w:lang w:val="es-AR" w:eastAsia="es-AR"/>
         </w:rPr>
       </w:pPr>
-      <w:hyperlink w:anchor="_Toc292328364" w:history="1">
+      <w:hyperlink w:anchor="_Toc294562987" w:history="1">
         <w:r>
           <w:rPr>
             <w:rStyle w:val="Hipervnculo"/>
@@ -5095,7 +5238,7 @@
             <w:noProof/>
             <w:webHidden/>
           </w:rPr>
-          <w:instrText xml:space="preserve"> PAGEREF _Toc292328364 \h </w:instrText>
+          <w:instrText xml:space="preserve"> PAGEREF _Toc294562987 \h </w:instrText>
         </w:r>
         <w:r>
           <w:rPr>
@@ -5139,7 +5282,7 @@
           <w:lang w:val="es-AR" w:eastAsia="es-AR"/>
         </w:rPr>
       </w:pPr>
-      <w:hyperlink w:anchor="_Toc292328365" w:history="1">
+      <w:hyperlink w:anchor="_Toc294562988" w:history="1">
         <w:r>
           <w:rPr>
             <w:rStyle w:val="Hipervnculo"/>
@@ -5181,7 +5324,7 @@
             <w:noProof/>
             <w:webHidden/>
           </w:rPr>
-          <w:instrText xml:space="preserve"> PAGEREF _Toc292328365 \h </w:instrText>
+          <w:instrText xml:space="preserve"> PAGEREF _Toc294562988 \h </w:instrText>
         </w:r>
         <w:r>
           <w:rPr>
@@ -5224,7 +5367,7 @@
           <w:lang w:val="es-AR" w:eastAsia="es-AR"/>
         </w:rPr>
       </w:pPr>
-      <w:hyperlink w:anchor="_Toc292328366" w:history="1">
+      <w:hyperlink w:anchor="_Toc294562989" w:history="1">
         <w:r>
           <w:rPr>
             <w:rStyle w:val="Hipervnculo"/>
@@ -5251,7 +5394,7 @@
             <w:noProof/>
             <w:webHidden/>
           </w:rPr>
-          <w:instrText xml:space="preserve"> PAGEREF _Toc292328366 \h </w:instrText>
+          <w:instrText xml:space="preserve"> PAGEREF _Toc294562989 \h </w:instrText>
         </w:r>
         <w:r>
           <w:rPr>
@@ -5294,7 +5437,7 @@
           <w:lang w:val="es-AR" w:eastAsia="es-AR"/>
         </w:rPr>
       </w:pPr>
-      <w:hyperlink w:anchor="_Toc292328367" w:history="1">
+      <w:hyperlink w:anchor="_Toc294562990" w:history="1">
         <w:r>
           <w:rPr>
             <w:rStyle w:val="Hipervnculo"/>
@@ -5321,7 +5464,7 @@
             <w:noProof/>
             <w:webHidden/>
           </w:rPr>
-          <w:instrText xml:space="preserve"> PAGEREF _Toc292328367 \h </w:instrText>
+          <w:instrText xml:space="preserve"> PAGEREF _Toc294562990 \h </w:instrText>
         </w:r>
         <w:r>
           <w:rPr>
@@ -5364,7 +5507,7 @@
           <w:lang w:val="es-AR" w:eastAsia="es-AR"/>
         </w:rPr>
       </w:pPr>
-      <w:hyperlink w:anchor="_Toc292328368" w:history="1">
+      <w:hyperlink w:anchor="_Toc294562991" w:history="1">
         <w:r>
           <w:rPr>
             <w:rStyle w:val="Hipervnculo"/>
@@ -5391,7 +5534,7 @@
             <w:noProof/>
             <w:webHidden/>
           </w:rPr>
-          <w:instrText xml:space="preserve"> PAGEREF _Toc292328368 \h </w:instrText>
+          <w:instrText xml:space="preserve"> PAGEREF _Toc294562991 \h </w:instrText>
         </w:r>
         <w:r>
           <w:rPr>
@@ -5434,7 +5577,7 @@
           <w:lang w:val="es-AR" w:eastAsia="es-AR"/>
         </w:rPr>
       </w:pPr>
-      <w:hyperlink w:anchor="_Toc292328369" w:history="1">
+      <w:hyperlink w:anchor="_Toc294562992" w:history="1">
         <w:r>
           <w:rPr>
             <w:rStyle w:val="Hipervnculo"/>
@@ -5461,7 +5604,7 @@
             <w:noProof/>
             <w:webHidden/>
           </w:rPr>
-          <w:instrText xml:space="preserve"> PAGEREF _Toc292328369 \h </w:instrText>
+          <w:instrText xml:space="preserve"> PAGEREF _Toc294562992 \h </w:instrText>
         </w:r>
         <w:r>
           <w:rPr>
@@ -5504,13 +5647,13 @@
           <w:lang w:val="es-AR" w:eastAsia="es-AR"/>
         </w:rPr>
       </w:pPr>
-      <w:hyperlink w:anchor="_Toc292328370" w:history="1">
+      <w:hyperlink w:anchor="_Toc294562993" w:history="1">
         <w:r>
           <w:rPr>
             <w:rStyle w:val="Hipervnculo"/>
             <w:noProof/>
           </w:rPr>
-          <w:t>Framework NHibernate</w:t>
+          <w:t>Internet Information Server</w:t>
         </w:r>
         <w:r>
           <w:rPr>
@@ -5531,77 +5674,7 @@
             <w:noProof/>
             <w:webHidden/>
           </w:rPr>
-          <w:instrText xml:space="preserve"> PAGEREF _Toc292328370 \h </w:instrText>
-        </w:r>
-        <w:r>
-          <w:rPr>
-            <w:noProof/>
-            <w:webHidden/>
-          </w:rPr>
-        </w:r>
-        <w:r>
-          <w:rPr>
-            <w:noProof/>
-            <w:webHidden/>
-          </w:rPr>
-          <w:fldChar w:fldCharType="separate"/>
-        </w:r>
-        <w:r>
-          <w:rPr>
-            <w:noProof/>
-            <w:webHidden/>
-          </w:rPr>
-          <w:t>26</w:t>
-        </w:r>
-        <w:r>
-          <w:rPr>
-            <w:noProof/>
-            <w:webHidden/>
-          </w:rPr>
-          <w:fldChar w:fldCharType="end"/>
-        </w:r>
-      </w:hyperlink>
-    </w:p>
-    <w:p>
-      <w:pPr>
-        <w:pStyle w:val="TDC2"/>
-        <w:tabs>
-          <w:tab w:val="right" w:leader="dot" w:pos="8495"/>
-        </w:tabs>
-        <w:rPr>
-          <w:rFonts w:asciiTheme="minorHAnsi" w:eastAsiaTheme="minorEastAsia" w:hAnsiTheme="minorHAnsi" w:cstheme="minorBidi"/>
-          <w:noProof/>
-          <w:lang w:val="es-AR" w:eastAsia="es-AR"/>
-        </w:rPr>
-      </w:pPr>
-      <w:hyperlink w:anchor="_Toc292328371" w:history="1">
-        <w:r>
-          <w:rPr>
-            <w:rStyle w:val="Hipervnculo"/>
-            <w:noProof/>
-          </w:rPr>
-          <w:t>Internet Information Server</w:t>
-        </w:r>
-        <w:r>
-          <w:rPr>
-            <w:noProof/>
-            <w:webHidden/>
-          </w:rPr>
-          <w:tab/>
-        </w:r>
-        <w:r>
-          <w:rPr>
-            <w:noProof/>
-            <w:webHidden/>
-          </w:rPr>
-          <w:fldChar w:fldCharType="begin"/>
-        </w:r>
-        <w:r>
-          <w:rPr>
-            <w:noProof/>
-            <w:webHidden/>
-          </w:rPr>
-          <w:instrText xml:space="preserve"> PAGEREF _Toc292328371 \h </w:instrText>
+          <w:instrText xml:space="preserve"> PAGEREF _Toc294562993 \h </w:instrText>
         </w:r>
         <w:r>
           <w:rPr>
@@ -5645,7 +5718,7 @@
           <w:lang w:val="es-AR" w:eastAsia="es-AR"/>
         </w:rPr>
       </w:pPr>
-      <w:hyperlink w:anchor="_Toc292328372" w:history="1">
+      <w:hyperlink w:anchor="_Toc294562994" w:history="1">
         <w:r>
           <w:rPr>
             <w:rStyle w:val="Hipervnculo"/>
@@ -5687,7 +5760,7 @@
             <w:noProof/>
             <w:webHidden/>
           </w:rPr>
-          <w:instrText xml:space="preserve"> PAGEREF _Toc292328372 \h </w:instrText>
+          <w:instrText xml:space="preserve"> PAGEREF _Toc294562994 \h </w:instrText>
         </w:r>
         <w:r>
           <w:rPr>
@@ -5730,7 +5803,7 @@
           <w:lang w:val="es-AR" w:eastAsia="es-AR"/>
         </w:rPr>
       </w:pPr>
-      <w:hyperlink w:anchor="_Toc292328373" w:history="1">
+      <w:hyperlink w:anchor="_Toc294562995" w:history="1">
         <w:r>
           <w:rPr>
             <w:rStyle w:val="Hipervnculo"/>
@@ -5757,7 +5830,7 @@
             <w:noProof/>
             <w:webHidden/>
           </w:rPr>
-          <w:instrText xml:space="preserve"> PAGEREF _Toc292328373 \h </w:instrText>
+          <w:instrText xml:space="preserve"> PAGEREF _Toc294562995 \h </w:instrText>
         </w:r>
         <w:r>
           <w:rPr>
@@ -5800,7 +5873,7 @@
           <w:lang w:val="es-AR" w:eastAsia="es-AR"/>
         </w:rPr>
       </w:pPr>
-      <w:hyperlink w:anchor="_Toc292328374" w:history="1">
+      <w:hyperlink w:anchor="_Toc294562996" w:history="1">
         <w:r>
           <w:rPr>
             <w:rStyle w:val="Hipervnculo"/>
@@ -5827,7 +5900,7 @@
             <w:noProof/>
             <w:webHidden/>
           </w:rPr>
-          <w:instrText xml:space="preserve"> PAGEREF _Toc292328374 \h </w:instrText>
+          <w:instrText xml:space="preserve"> PAGEREF _Toc294562996 \h </w:instrText>
         </w:r>
         <w:r>
           <w:rPr>
@@ -5870,7 +5943,7 @@
           <w:lang w:val="es-AR" w:eastAsia="es-AR"/>
         </w:rPr>
       </w:pPr>
-      <w:hyperlink w:anchor="_Toc292328375" w:history="1">
+      <w:hyperlink w:anchor="_Toc294562997" w:history="1">
         <w:r>
           <w:rPr>
             <w:rStyle w:val="Hipervnculo"/>
@@ -5897,7 +5970,7 @@
             <w:noProof/>
             <w:webHidden/>
           </w:rPr>
-          <w:instrText xml:space="preserve"> PAGEREF _Toc292328375 \h </w:instrText>
+          <w:instrText xml:space="preserve"> PAGEREF _Toc294562997 \h </w:instrText>
         </w:r>
         <w:r>
           <w:rPr>
@@ -5939,7 +6012,7 @@
           <w:noProof/>
         </w:rPr>
       </w:pPr>
-      <w:hyperlink w:anchor="_Toc292328376" w:history="1">
+      <w:hyperlink w:anchor="_Toc294562998" w:history="1">
         <w:r>
           <w:rPr>
             <w:rStyle w:val="Hipervnculo"/>
@@ -5967,7 +6040,7 @@
             <w:noProof/>
             <w:webHidden/>
           </w:rPr>
-          <w:instrText xml:space="preserve"> PAGEREF _Toc292328376 \h </w:instrText>
+          <w:instrText xml:space="preserve"> PAGEREF _Toc294562998 \h </w:instrText>
         </w:r>
         <w:r>
           <w:rPr>
@@ -6010,7 +6083,7 @@
           <w:lang w:val="es-AR" w:eastAsia="es-AR"/>
         </w:rPr>
       </w:pPr>
-      <w:hyperlink w:anchor="_Toc292328377" w:history="1">
+      <w:hyperlink w:anchor="_Toc294562999" w:history="1">
         <w:r>
           <w:rPr>
             <w:rStyle w:val="Hipervnculo"/>
@@ -6037,7 +6110,7 @@
             <w:noProof/>
             <w:webHidden/>
           </w:rPr>
-          <w:instrText xml:space="preserve"> PAGEREF _Toc292328377 \h </w:instrText>
+          <w:instrText xml:space="preserve"> PAGEREF _Toc294562999 \h </w:instrText>
         </w:r>
         <w:r>
           <w:rPr>
@@ -6080,7 +6153,7 @@
           <w:lang w:val="es-AR" w:eastAsia="es-AR"/>
         </w:rPr>
       </w:pPr>
-      <w:hyperlink w:anchor="_Toc292328378" w:history="1">
+      <w:hyperlink w:anchor="_Toc294563000" w:history="1">
         <w:r>
           <w:rPr>
             <w:rStyle w:val="Hipervnculo"/>
@@ -6107,7 +6180,7 @@
             <w:noProof/>
             <w:webHidden/>
           </w:rPr>
-          <w:instrText xml:space="preserve"> PAGEREF _Toc292328378 \h </w:instrText>
+          <w:instrText xml:space="preserve"> PAGEREF _Toc294563000 \h </w:instrText>
         </w:r>
         <w:r>
           <w:rPr>
@@ -6150,7 +6223,7 @@
           <w:lang w:val="es-AR" w:eastAsia="es-AR"/>
         </w:rPr>
       </w:pPr>
-      <w:hyperlink w:anchor="_Toc292328379" w:history="1">
+      <w:hyperlink w:anchor="_Toc294563001" w:history="1">
         <w:r>
           <w:rPr>
             <w:rStyle w:val="Hipervnculo"/>
@@ -6177,7 +6250,7 @@
             <w:noProof/>
             <w:webHidden/>
           </w:rPr>
-          <w:instrText xml:space="preserve"> PAGEREF _Toc292328379 \h </w:instrText>
+          <w:instrText xml:space="preserve"> PAGEREF _Toc294563001 \h </w:instrText>
         </w:r>
         <w:r>
           <w:rPr>
@@ -6220,7 +6293,7 @@
           <w:lang w:val="es-AR" w:eastAsia="es-AR"/>
         </w:rPr>
       </w:pPr>
-      <w:hyperlink w:anchor="_Toc292328380" w:history="1">
+      <w:hyperlink w:anchor="_Toc294563002" w:history="1">
         <w:r>
           <w:rPr>
             <w:rStyle w:val="Hipervnculo"/>
@@ -6247,7 +6320,7 @@
             <w:noProof/>
             <w:webHidden/>
           </w:rPr>
-          <w:instrText xml:space="preserve"> PAGEREF _Toc292328380 \h </w:instrText>
+          <w:instrText xml:space="preserve"> PAGEREF _Toc294563002 \h </w:instrText>
         </w:r>
         <w:r>
           <w:rPr>
@@ -6291,7 +6364,7 @@
           <w:lang w:val="es-AR" w:eastAsia="es-AR"/>
         </w:rPr>
       </w:pPr>
-      <w:hyperlink w:anchor="_Toc292328381" w:history="1">
+      <w:hyperlink w:anchor="_Toc294563003" w:history="1">
         <w:r>
           <w:rPr>
             <w:rStyle w:val="Hipervnculo"/>
@@ -6333,7 +6406,7 @@
             <w:noProof/>
             <w:webHidden/>
           </w:rPr>
-          <w:instrText xml:space="preserve"> PAGEREF _Toc292328381 \h </w:instrText>
+          <w:instrText xml:space="preserve"> PAGEREF _Toc294563003 \h </w:instrText>
         </w:r>
         <w:r>
           <w:rPr>
@@ -6377,7 +6450,7 @@
           <w:lang w:val="es-AR" w:eastAsia="es-AR"/>
         </w:rPr>
       </w:pPr>
-      <w:hyperlink w:anchor="_Toc292328382" w:history="1">
+      <w:hyperlink w:anchor="_Toc294563004" w:history="1">
         <w:r>
           <w:rPr>
             <w:rStyle w:val="Hipervnculo"/>
@@ -6419,7 +6492,7 @@
             <w:noProof/>
             <w:webHidden/>
           </w:rPr>
-          <w:instrText xml:space="preserve"> PAGEREF _Toc292328382 \h </w:instrText>
+          <w:instrText xml:space="preserve"> PAGEREF _Toc294563004 \h </w:instrText>
         </w:r>
         <w:r>
           <w:rPr>
@@ -6463,7 +6536,7 @@
           <w:lang w:val="es-AR" w:eastAsia="es-AR"/>
         </w:rPr>
       </w:pPr>
-      <w:hyperlink w:anchor="_Toc292328383" w:history="1">
+      <w:hyperlink w:anchor="_Toc294563005" w:history="1">
         <w:r>
           <w:rPr>
             <w:rStyle w:val="Hipervnculo"/>
@@ -6505,7 +6578,7 @@
             <w:noProof/>
             <w:webHidden/>
           </w:rPr>
-          <w:instrText xml:space="preserve"> PAGEREF _Toc292328383 \h </w:instrText>
+          <w:instrText xml:space="preserve"> PAGEREF _Toc294563005 \h </w:instrText>
         </w:r>
         <w:r>
           <w:rPr>
@@ -6549,7 +6622,7 @@
           <w:lang w:val="es-AR" w:eastAsia="es-AR"/>
         </w:rPr>
       </w:pPr>
-      <w:hyperlink w:anchor="_Toc292328384" w:history="1">
+      <w:hyperlink w:anchor="_Toc294563006" w:history="1">
         <w:r>
           <w:rPr>
             <w:rStyle w:val="Hipervnculo"/>
@@ -6591,7 +6664,7 @@
             <w:noProof/>
             <w:webHidden/>
           </w:rPr>
-          <w:instrText xml:space="preserve"> PAGEREF _Toc292328384 \h </w:instrText>
+          <w:instrText xml:space="preserve"> PAGEREF _Toc294563006 \h </w:instrText>
         </w:r>
         <w:r>
           <w:rPr>
@@ -6635,7 +6708,7 @@
           <w:lang w:val="es-AR" w:eastAsia="es-AR"/>
         </w:rPr>
       </w:pPr>
-      <w:hyperlink w:anchor="_Toc292328385" w:history="1">
+      <w:hyperlink w:anchor="_Toc294563007" w:history="1">
         <w:r>
           <w:rPr>
             <w:rStyle w:val="Hipervnculo"/>
@@ -6677,7 +6750,7 @@
             <w:noProof/>
             <w:webHidden/>
           </w:rPr>
-          <w:instrText xml:space="preserve"> PAGEREF _Toc292328385 \h </w:instrText>
+          <w:instrText xml:space="preserve"> PAGEREF _Toc294563007 \h </w:instrText>
         </w:r>
         <w:r>
           <w:rPr>
@@ -6740,7 +6813,7 @@
           <w:numId w:val="1"/>
         </w:numPr>
       </w:pPr>
-      <w:bookmarkStart w:id="2" w:name="_Toc292328318"/>
+      <w:bookmarkStart w:id="2" w:name="_Toc294562941"/>
       <w:r>
         <w:lastRenderedPageBreak/>
         <w:t>Introducción</w:t>
@@ -6944,7 +7017,7 @@
           <w:numId w:val="1"/>
         </w:numPr>
       </w:pPr>
-      <w:bookmarkStart w:id="3" w:name="_Toc292328319"/>
+      <w:bookmarkStart w:id="3" w:name="_Toc294562942"/>
       <w:r>
         <w:lastRenderedPageBreak/>
         <w:t>Introducción</w:t>
@@ -7005,7 +7078,7 @@
           <w:numId w:val="1"/>
         </w:numPr>
       </w:pPr>
-      <w:bookmarkStart w:id="4" w:name="_Toc292328320"/>
+      <w:bookmarkStart w:id="4" w:name="_Toc294562943"/>
       <w:r>
         <w:lastRenderedPageBreak/>
         <w:t>Presentación de integrantes del proyecto</w:t>
@@ -7075,7 +7148,7 @@
           <w:numId w:val="1"/>
         </w:numPr>
       </w:pPr>
-      <w:bookmarkStart w:id="5" w:name="_Toc292328321"/>
+      <w:bookmarkStart w:id="5" w:name="_Toc294562944"/>
       <w:r>
         <w:lastRenderedPageBreak/>
         <w:t>Escuelas Pías</w:t>
@@ -7086,7 +7159,7 @@
       <w:pPr>
         <w:pStyle w:val="Ttulo2"/>
       </w:pPr>
-      <w:bookmarkStart w:id="6" w:name="_Toc292328322"/>
+      <w:bookmarkStart w:id="6" w:name="_Toc294562945"/>
       <w:r>
         <w:t>Reseña histórica</w:t>
       </w:r>
@@ -7458,7 +7531,7 @@
       <w:pPr>
         <w:pStyle w:val="Ttulo2"/>
       </w:pPr>
-      <w:bookmarkStart w:id="7" w:name="_Toc292328323"/>
+      <w:bookmarkStart w:id="7" w:name="_Toc294562946"/>
       <w:r>
         <w:lastRenderedPageBreak/>
         <w:t>Localización</w:t>
@@ -7817,7 +7890,7 @@
       <w:pPr>
         <w:pStyle w:val="Ttulo2"/>
       </w:pPr>
-      <w:bookmarkStart w:id="8" w:name="_Toc292328324"/>
+      <w:bookmarkStart w:id="8" w:name="_Toc294562947"/>
       <w:r>
         <w:lastRenderedPageBreak/>
         <w:t>Organigrama Funcional</w:t>
@@ -7873,7 +7946,7 @@
       <w:pPr>
         <w:pStyle w:val="Ttulo2"/>
       </w:pPr>
-      <w:bookmarkStart w:id="9" w:name="_Toc292328325"/>
+      <w:bookmarkStart w:id="9" w:name="_Toc294562948"/>
       <w:r>
         <w:lastRenderedPageBreak/>
         <w:t>Descripción de Áreas</w:t>
@@ -7918,7 +7991,7 @@
       <w:pPr>
         <w:pStyle w:val="Ttulo3"/>
       </w:pPr>
-      <w:bookmarkStart w:id="10" w:name="_Toc292328326"/>
+      <w:bookmarkStart w:id="10" w:name="_Toc294562949"/>
       <w:r>
         <w:t>Rector</w:t>
       </w:r>
@@ -7963,7 +8036,7 @@
       <w:pPr>
         <w:pStyle w:val="Ttulo3"/>
       </w:pPr>
-      <w:bookmarkStart w:id="11" w:name="_Toc292328327"/>
+      <w:bookmarkStart w:id="11" w:name="_Toc294562950"/>
       <w:r>
         <w:t>Coordinador Pastoral</w:t>
       </w:r>
@@ -7990,7 +8063,7 @@
       <w:pPr>
         <w:pStyle w:val="Ttulo3"/>
       </w:pPr>
-      <w:bookmarkStart w:id="12" w:name="_Toc292328328"/>
+      <w:bookmarkStart w:id="12" w:name="_Toc294562951"/>
       <w:r>
         <w:t>Director</w:t>
       </w:r>
@@ -8046,7 +8119,7 @@
       <w:pPr>
         <w:pStyle w:val="Ttulo3"/>
       </w:pPr>
-      <w:bookmarkStart w:id="13" w:name="_Toc292328329"/>
+      <w:bookmarkStart w:id="13" w:name="_Toc294562952"/>
       <w:r>
         <w:t>Vice Director</w:t>
       </w:r>
@@ -8097,7 +8170,7 @@
       <w:pPr>
         <w:pStyle w:val="Ttulo3"/>
       </w:pPr>
-      <w:bookmarkStart w:id="14" w:name="_Toc292328330"/>
+      <w:bookmarkStart w:id="14" w:name="_Toc294562953"/>
       <w:r>
         <w:t>D</w:t>
       </w:r>
@@ -8162,7 +8235,7 @@
       <w:pPr>
         <w:pStyle w:val="Ttulo3"/>
       </w:pPr>
-      <w:bookmarkStart w:id="15" w:name="_Toc292328331"/>
+      <w:bookmarkStart w:id="15" w:name="_Toc294562954"/>
       <w:proofErr w:type="spellStart"/>
       <w:r>
         <w:rPr>
@@ -8217,7 +8290,7 @@
           <w:b w:val="0"/>
         </w:rPr>
       </w:pPr>
-      <w:bookmarkStart w:id="16" w:name="_Toc292328332"/>
+      <w:bookmarkStart w:id="16" w:name="_Toc294562955"/>
       <w:r>
         <w:rPr>
           <w:rStyle w:val="Ttulo3Car"/>
@@ -8247,7 +8320,7 @@
         <w:pStyle w:val="Ttulo2"/>
       </w:pPr>
       <w:bookmarkStart w:id="17" w:name="_Toc290328696"/>
-      <w:bookmarkStart w:id="18" w:name="_Toc292328333"/>
+      <w:bookmarkStart w:id="18" w:name="_Toc294562956"/>
       <w:r>
         <w:t>Antecedentes De Desarrollos</w:t>
       </w:r>
@@ -8725,7 +8798,7 @@
         </w:numPr>
       </w:pPr>
       <w:bookmarkStart w:id="19" w:name="_Toc290328697"/>
-      <w:bookmarkStart w:id="20" w:name="_Toc292328334"/>
+      <w:bookmarkStart w:id="20" w:name="_Toc294562957"/>
       <w:r>
         <w:lastRenderedPageBreak/>
         <w:t>Recursos Informáticos Existentes</w:t>
@@ -8739,7 +8812,7 @@
       </w:pPr>
       <w:bookmarkStart w:id="21" w:name="_Toc261080288"/>
       <w:bookmarkStart w:id="22" w:name="_Toc290328698"/>
-      <w:bookmarkStart w:id="23" w:name="_Toc292328335"/>
+      <w:bookmarkStart w:id="23" w:name="_Toc294562958"/>
       <w:r>
         <w:t>Hardware</w:t>
       </w:r>
@@ -9361,7 +9434,7 @@
       </w:pPr>
       <w:bookmarkStart w:id="24" w:name="_Toc261080289"/>
       <w:bookmarkStart w:id="25" w:name="_Toc290328699"/>
-      <w:bookmarkStart w:id="26" w:name="_Toc292328336"/>
+      <w:bookmarkStart w:id="26" w:name="_Toc294562959"/>
       <w:r>
         <w:t>Software</w:t>
       </w:r>
@@ -9463,7 +9536,7 @@
       <w:pPr>
         <w:pStyle w:val="Ttulo2"/>
       </w:pPr>
-      <w:bookmarkStart w:id="29" w:name="_Toc292328337"/>
+      <w:bookmarkStart w:id="29" w:name="_Toc294562960"/>
       <w:r>
         <w:t>Comunicación</w:t>
       </w:r>
@@ -9667,7 +9740,7 @@
         <w:ind w:left="644"/>
       </w:pPr>
       <w:bookmarkStart w:id="30" w:name="_Toc290328701"/>
-      <w:bookmarkStart w:id="31" w:name="_Toc292328338"/>
+      <w:bookmarkStart w:id="31" w:name="_Toc294562961"/>
       <w:r>
         <w:lastRenderedPageBreak/>
         <w:t>Diagnóstico</w:t>
@@ -9682,15 +9755,15 @@
           <w:lang w:eastAsia="es-ES"/>
         </w:rPr>
       </w:pPr>
-      <w:bookmarkStart w:id="32" w:name="_Toc292328339"/>
-      <w:bookmarkStart w:id="33" w:name="_Toc290328702"/>
+      <w:bookmarkStart w:id="32" w:name="_Toc290328702"/>
+      <w:bookmarkStart w:id="33" w:name="_Toc294562962"/>
       <w:r>
         <w:rPr>
           <w:lang w:eastAsia="es-ES"/>
         </w:rPr>
         <w:t>Necesidades</w:t>
       </w:r>
-      <w:bookmarkEnd w:id="32"/>
+      <w:bookmarkEnd w:id="33"/>
     </w:p>
     <w:p>
       <w:r>
@@ -9880,7 +9953,7 @@
       <w:pPr>
         <w:pStyle w:val="Ttulo2"/>
       </w:pPr>
-      <w:bookmarkStart w:id="34" w:name="_Toc292328340"/>
+      <w:bookmarkStart w:id="34" w:name="_Toc294562963"/>
       <w:r>
         <w:rPr>
           <w:lang w:eastAsia="es-ES"/>
@@ -9982,7 +10055,7 @@
           <w:lang w:eastAsia="es-ES"/>
         </w:rPr>
       </w:pPr>
-      <w:bookmarkStart w:id="35" w:name="_Toc292328341"/>
+      <w:bookmarkStart w:id="35" w:name="_Toc294562964"/>
       <w:r>
         <w:rPr>
           <w:lang w:eastAsia="es-ES"/>
@@ -9997,7 +10070,7 @@
       </w:r>
       <w:bookmarkEnd w:id="35"/>
     </w:p>
-    <w:bookmarkEnd w:id="33"/>
+    <w:bookmarkEnd w:id="32"/>
     <w:p>
       <w:pPr>
         <w:rPr>
@@ -10200,19 +10273,10 @@
         <w:t>n</w:t>
       </w:r>
       <w:r>
-        <w:t xml:space="preserve"> la posibilidad de observar a todos los cursos y divisiones, y de esta manera podrán tomar cartas en el asunto sin que sea demasiado tarde. </w:t>
-      </w:r>
-      <w:r>
-        <w:t>P</w:t>
-      </w:r>
-      <w:r>
-        <w:t>or ejemplo</w:t>
-      </w:r>
-      <w:r>
-        <w:t>,</w:t>
-      </w:r>
-      <w:r>
-        <w:t xml:space="preserve"> darle la posibilidad al profesor atrasado en sus clases de adelantar algunas clases en una hora libre que tenga el curso. </w:t>
+        <w:t xml:space="preserve"> la posibilidad de observar a todos los cursos y divisiones, y de esta manera podrán tomar cartas en el asunto sin que sea demasiado tar</w:t>
+      </w:r>
+      <w:r>
+        <w:t>de.</w:t>
       </w:r>
     </w:p>
     <w:p>
@@ -10227,7 +10291,10 @@
         <w:t xml:space="preserve">Comunicación interna. Como ya hemos mencionado existen canales de comunicación. Pero el sistema ofrece una nueva alternativa donde </w:t>
       </w:r>
       <w:r>
-        <w:t>que</w:t>
+        <w:t>s</w:t>
+      </w:r>
+      <w:r>
+        <w:t>e</w:t>
       </w:r>
       <w:r>
         <w:t xml:space="preserve"> permite </w:t>
@@ -10329,7 +10396,7 @@
       </w:pPr>
       <w:bookmarkStart w:id="36" w:name="_Toc290328703"/>
       <w:bookmarkStart w:id="37" w:name="_Toc290939934"/>
-      <w:bookmarkStart w:id="38" w:name="_Toc292328342"/>
+      <w:bookmarkStart w:id="38" w:name="_Toc294562965"/>
       <w:r>
         <w:rPr>
           <w:lang w:eastAsia="es-ES"/>
@@ -10388,35 +10455,88 @@
         <w:rPr>
           <w:b/>
         </w:rPr>
+        <w:t>Gestionar eventos en agenda:</w:t>
+      </w:r>
+      <w:r>
+        <w:t xml:space="preserve"> Los usuarios </w:t>
+      </w:r>
+      <w:r>
+        <w:t>habrán de poder</w:t>
+      </w:r>
+      <w:r>
+        <w:t xml:space="preserve"> registrar y consultar eventos en una agenda a</w:t>
+      </w:r>
+      <w:r>
+        <w:t>cadémica. Estos eventos denotará</w:t>
+      </w:r>
+      <w:r>
+        <w:t>n toda actividad programada relacionada con el usuario</w:t>
+      </w:r>
+      <w:r>
+        <w:rPr>
+          <w:lang w:val="es-ES"/>
+        </w:rPr>
+        <w:t>. Ya sean actividades</w:t>
+      </w:r>
+      <w:r>
+        <w:rPr>
+          <w:lang w:val="es-ES"/>
+        </w:rPr>
+        <w:t xml:space="preserve"> específicas o a nivel general.</w:t>
+      </w:r>
+    </w:p>
+    <w:p>
+      <w:r>
+        <w:rPr>
+          <w:b/>
+        </w:rPr>
         <w:lastRenderedPageBreak/>
-        <w:t>Gestionar eventos en agenda:</w:t>
-      </w:r>
-      <w:r>
-        <w:t xml:space="preserve"> Los usuarios </w:t>
+        <w:t>Gestionar</w:t>
+      </w:r>
+      <w:r>
+        <w:rPr>
+          <w:b/>
+        </w:rPr>
+        <w:t xml:space="preserve"> </w:t>
+      </w:r>
+      <w:r>
+        <w:rPr>
+          <w:b/>
+        </w:rPr>
+        <w:t>Anotaciones de hechos relevantes por curso:</w:t>
+      </w:r>
+      <w:r>
+        <w:t xml:space="preserve"> Los profesores </w:t>
       </w:r>
       <w:r>
         <w:t>habrán de poder</w:t>
       </w:r>
       <w:r>
-        <w:t xml:space="preserve"> registrar y consultar eventos en una agenda a</w:t>
-      </w:r>
-      <w:r>
-        <w:t>cadémica. Estos eventos denotará</w:t>
-      </w:r>
-      <w:r>
-        <w:t>n toda actividad programada relacionada con el usuario</w:t>
-      </w:r>
-      <w:r>
-        <w:rPr>
-          <w:lang w:val="es-ES"/>
-        </w:rPr>
-        <w:t>. Ya sean actividades</w:t>
-      </w:r>
-      <w:r>
-        <w:rPr>
-          <w:lang w:val="es-ES"/>
-        </w:rPr>
-        <w:t xml:space="preserve"> específicas o a nivel general.</w:t>
+        <w:t xml:space="preserve"> registrar hechos relevantes (observaciones de conductas individuales o grupales, solicitar consejos o preguntas de algo que le acontece, consultas de herramientas pedagógicas, etc.) en un foro de Profesores. Donde también podrá</w:t>
+      </w:r>
+      <w:r>
+        <w:t>n</w:t>
+      </w:r>
+      <w:r>
+        <w:t xml:space="preserve"> consultar y advertir</w:t>
+      </w:r>
+      <w:r>
+        <w:t>se</w:t>
+      </w:r>
+      <w:r>
+        <w:t xml:space="preserve"> frente</w:t>
+      </w:r>
+      <w:r>
+        <w:t xml:space="preserve"> a</w:t>
+      </w:r>
+      <w:r>
+        <w:t xml:space="preserve"> ciertas circunstancias </w:t>
+      </w:r>
+      <w:r>
+        <w:t xml:space="preserve">en </w:t>
+      </w:r>
+      <w:r>
+        <w:t xml:space="preserve">que se encuentra el curso y así personalizar su clase. </w:t>
       </w:r>
     </w:p>
     <w:p>
@@ -10424,103 +10544,149 @@
         <w:rPr>
           <w:b/>
         </w:rPr>
-        <w:t>Gestionar</w:t>
-      </w:r>
+        <w:t xml:space="preserve">Consultar desempeño de alumno por asignatura en relación con las restantes: </w:t>
+      </w:r>
+      <w:r>
+        <w:t>el sistema debe brindar la posibilidad de mostrar estado académico (notas de evaluaciones) del resto de asignaturas que el a</w:t>
+      </w:r>
+      <w:r>
+        <w:t>lumno realiza en el año lectivo,</w:t>
+      </w:r>
+      <w:r>
+        <w:t xml:space="preserve"> </w:t>
+      </w:r>
+      <w:r>
+        <w:t>y</w:t>
+      </w:r>
+      <w:r>
+        <w:t xml:space="preserve"> así comparar el rendimiento del alumno en su materia con el resto de las materias.</w:t>
+      </w:r>
+    </w:p>
+    <w:p>
       <w:r>
         <w:rPr>
           <w:b/>
         </w:rPr>
+        <w:t>Consultar desempeño histórico de alumno por asignatura:</w:t>
+      </w:r>
+      <w:r>
+        <w:t xml:space="preserve"> El sistema debe brindar la posibilidad de mostrar las notas promedio de cada asignatura en los años cursados y marcar la asignatura que se ha rendido en examen.</w:t>
+      </w:r>
+    </w:p>
+    <w:p>
+      <w:r>
+        <w:rPr>
+          <w:b/>
+        </w:rPr>
+        <w:t>Registrar encuesta anónima de evaluación a docentes por parte de alumnos:</w:t>
+      </w:r>
+      <w:r>
+        <w:t xml:space="preserve"> El sistema deberá permitir evaluaciones sistematizadas que califiquen a los docentes en el desempeño de sus tareas por parte de los alumnos</w:t>
+      </w:r>
+      <w:r>
+        <w:t xml:space="preserve"> del ciclo del polimodal</w:t>
+      </w:r>
+      <w:r>
+        <w:t xml:space="preserve"> en base a algunos criterios orientados a la mejora.</w:t>
+      </w:r>
+    </w:p>
+    <w:p>
+      <w:r>
+        <w:rPr>
+          <w:b/>
+        </w:rPr>
+        <w:t>Registrar encuesta anónima de evaluación general de la institución por parte de los padres:</w:t>
+      </w:r>
+      <w:r>
+        <w:t xml:space="preserve"> El sistema deberá permitir evaluaciones sistematizadas que califiquen el nivel educativo de la institución por parte de los padres.</w:t>
+      </w:r>
+    </w:p>
+    <w:p>
+      <w:r>
+        <w:rPr>
+          <w:b/>
+        </w:rPr>
+        <w:t>Generar reporte estadístico de resultado de encuesta anónima de evaluación a docentes:</w:t>
+      </w:r>
+      <w:r>
+        <w:t xml:space="preserve"> El sistema deberá generar reporte</w:t>
+      </w:r>
+      <w:r>
+        <w:t>s</w:t>
+      </w:r>
+      <w:r>
+        <w:t xml:space="preserve"> de porcentaje obtenido de cada aspecto evaluado por los al</w:t>
+      </w:r>
+      <w:r>
+        <w:t>umnos del curso, generando grá</w:t>
+      </w:r>
+      <w:r>
+        <w:t>fico</w:t>
+      </w:r>
+      <w:r>
+        <w:t>s</w:t>
+      </w:r>
+      <w:r>
         <w:t xml:space="preserve"> </w:t>
       </w:r>
       <w:r>
+        <w:t xml:space="preserve">que </w:t>
+      </w:r>
+      <w:r>
+        <w:t>represente</w:t>
+      </w:r>
+      <w:r>
+        <w:t>n</w:t>
+      </w:r>
+      <w:r>
+        <w:t xml:space="preserve"> los resultados.</w:t>
+      </w:r>
+    </w:p>
+    <w:p>
+      <w:r>
         <w:rPr>
           <w:b/>
         </w:rPr>
-        <w:t>Anotaciones de hechos relevantes por curso:</w:t>
-      </w:r>
-      <w:r>
-        <w:t xml:space="preserve"> Los profesores </w:t>
-      </w:r>
-      <w:r>
-        <w:t>habrán de poder</w:t>
-      </w:r>
-      <w:r>
-        <w:t xml:space="preserve"> registrar hechos relevantes (observaciones de conductas individuales o grupales, solicitar consejos o preguntas de algo que le acontece, consultas de herramientas pedagógicas, etc.) en un foro de Profesores. Donde también podrá</w:t>
-      </w:r>
-      <w:r>
-        <w:t>n</w:t>
-      </w:r>
-      <w:r>
-        <w:t xml:space="preserve"> consultar y advertir</w:t>
-      </w:r>
-      <w:r>
-        <w:t>se</w:t>
-      </w:r>
-      <w:r>
-        <w:t xml:space="preserve"> frente</w:t>
-      </w:r>
-      <w:r>
-        <w:t xml:space="preserve"> a</w:t>
-      </w:r>
-      <w:r>
-        <w:t xml:space="preserve"> ciertas circunstancias </w:t>
-      </w:r>
-      <w:r>
-        <w:t xml:space="preserve">en </w:t>
-      </w:r>
-      <w:r>
-        <w:t xml:space="preserve">que se encuentra el curso y así personalizar su clase. </w:t>
-      </w:r>
-    </w:p>
-    <w:p>
+        <w:t>Contar con servicio de mensajería hacia los</w:t>
+      </w:r>
       <w:r>
         <w:rPr>
           <w:b/>
         </w:rPr>
-        <w:t xml:space="preserve">Consultar desempeño de alumno por asignatura en relación con las restantes: </w:t>
-      </w:r>
-      <w:r>
-        <w:t>el sistema debe brindar la posibilidad de mostrar estado académico (notas de evaluaciones) del resto de asignaturas que el a</w:t>
-      </w:r>
-      <w:r>
-        <w:t>lumno realiza en el año lectivo,</w:t>
-      </w:r>
-      <w:r>
         <w:t xml:space="preserve"> </w:t>
       </w:r>
       <w:r>
-        <w:t>y</w:t>
-      </w:r>
-      <w:r>
-        <w:t xml:space="preserve"> así comparar el rendimiento del alumno en su materia con el resto de las materias.</w:t>
-      </w:r>
-    </w:p>
-    <w:p>
-      <w:r>
         <w:rPr>
           <w:b/>
         </w:rPr>
-        <w:t>Consultar desempeño histórico de alumno por asignatura:</w:t>
-      </w:r>
-      <w:r>
-        <w:t xml:space="preserve"> El sistema debe brindar la posibilidad de mostrar las notas promedio de cada asignatura en los años cursados y marcar la asignatura que se ha rendido en examen.</w:t>
-      </w:r>
-    </w:p>
-    <w:p>
+        <w:t xml:space="preserve">padres </w:t>
+      </w:r>
       <w:r>
         <w:rPr>
           <w:b/>
         </w:rPr>
-        <w:t>Registrar encuesta anónima de evaluación a docentes por parte de alumnos:</w:t>
-      </w:r>
-      <w:r>
-        <w:t xml:space="preserve"> El sistema deberá permitir evaluaciones sistematizadas que califiquen a los docentes en el desempeño de sus tareas por parte de los alumnos</w:t>
-      </w:r>
-      <w:r>
-        <w:t xml:space="preserve"> del ciclo del polimodal</w:t>
-      </w:r>
-      <w:r>
-        <w:t xml:space="preserve"> en base a algunos criterios orientados a la mejora.</w:t>
+        <w:t>tutor/es:</w:t>
+      </w:r>
+      <w:r>
+        <w:t xml:space="preserve"> El sistema deberá </w:t>
+      </w:r>
+      <w:r>
+        <w:t>ofrecer la posibilidad de enviar notificaciones automáticas vía email acerca de</w:t>
+      </w:r>
+      <w:r>
+        <w:t xml:space="preserve"> información a nivel general, como por ejemplo informar sobre </w:t>
+      </w:r>
+      <w:r>
+        <w:t>e</w:t>
+      </w:r>
+      <w:r>
+        <w:t xml:space="preserve">ventos sociales, invitación a participación en actos, reuniones de padres. </w:t>
+      </w:r>
+      <w:r>
+        <w:t>Eventos tales como inasistencias y amonestaciones deberán ser notificados a través de mensajería de texto, email o por ambos medios, de acuerdo a la elección del usuario</w:t>
+      </w:r>
+      <w:r>
+        <w:t>.</w:t>
       </w:r>
     </w:p>
     <w:p>
@@ -10528,10 +10694,19 @@
         <w:rPr>
           <w:b/>
         </w:rPr>
-        <w:t>Registrar encuesta anónima de evaluación general de la institución por parte de los padres:</w:t>
-      </w:r>
-      <w:r>
-        <w:t xml:space="preserve"> El sistema deberá permitir evaluaciones sistematizadas que califiquen el nivel educativo de la institución por parte de los padres.</w:t>
+        <w:t>Generar servicio de mensajería a uno o varios usuarios:</w:t>
+      </w:r>
+      <w:r>
+        <w:t xml:space="preserve"> El sistema deberá permitir el manejo de un </w:t>
+      </w:r>
+      <w:r>
+        <w:t>sistema de mensajería interna</w:t>
+      </w:r>
+      <w:r>
+        <w:t>, donde cada usuario podrá enviar y recibir mensajes personales.</w:t>
+      </w:r>
+      <w:r>
+        <w:t xml:space="preserve"> </w:t>
       </w:r>
     </w:p>
     <w:p>
@@ -10539,40 +10714,10 @@
         <w:rPr>
           <w:b/>
         </w:rPr>
-        <w:t>Generar reporte estadístico de resultado de encuesta anónima de evaluación a docentes:</w:t>
-      </w:r>
-      <w:r>
-        <w:t xml:space="preserve"> El sistema deberá generar reporte</w:t>
-      </w:r>
-      <w:r>
-        <w:t>s</w:t>
-      </w:r>
-      <w:r>
-        <w:t xml:space="preserve"> de porcentaje obtenido de cada aspecto evaluado por los al</w:t>
-      </w:r>
-      <w:r>
-        <w:t>umnos del curso, generando grá</w:t>
-      </w:r>
-      <w:r>
-        <w:t>fico</w:t>
-      </w:r>
-      <w:r>
-        <w:t>s</w:t>
-      </w:r>
-      <w:r>
-        <w:t xml:space="preserve"> </w:t>
-      </w:r>
-      <w:r>
-        <w:t xml:space="preserve">que </w:t>
-      </w:r>
-      <w:r>
-        <w:t>represente</w:t>
-      </w:r>
-      <w:r>
-        <w:t>n</w:t>
-      </w:r>
-      <w:r>
-        <w:t xml:space="preserve"> los resultados.</w:t>
+        <w:t>Generar reportes estratégicos para los docentes:</w:t>
+      </w:r>
+      <w:r>
+        <w:t xml:space="preserve"> El sistema debe generar una serie de reportes acorde a sus necesidades primordiales.</w:t>
       </w:r>
     </w:p>
     <w:p>
@@ -10580,46 +10725,43 @@
         <w:rPr>
           <w:b/>
         </w:rPr>
-        <w:t>Contar con servicio de mensajería hacia los</w:t>
-      </w:r>
+        <w:t>Generar reportes estratégicos para el gabinete psicopedagógico:</w:t>
+      </w:r>
+      <w:r>
+        <w:t xml:space="preserve"> El sistema debe generar una serie de reportes acorde a sus necesidades primordiales y que ayude a atacar los problemas y conflictos desde sus fases tempranas.</w:t>
+      </w:r>
+    </w:p>
+    <w:p>
       <w:r>
         <w:rPr>
           <w:b/>
         </w:rPr>
-        <w:t xml:space="preserve"> </w:t>
-      </w:r>
+        <w:t>Generar reportes estratégicos para los preceptores:</w:t>
+      </w:r>
+      <w:r>
+        <w:t xml:space="preserve"> El sistema debe generar una serie de reportes acorde a sus necesidades primordiales.</w:t>
+      </w:r>
+    </w:p>
+    <w:p>
       <w:r>
         <w:rPr>
           <w:b/>
         </w:rPr>
-        <w:t xml:space="preserve">padres </w:t>
-      </w:r>
+        <w:t>Generar reportes estratégicos para la dirección:</w:t>
+      </w:r>
+      <w:r>
+        <w:t xml:space="preserve"> El sistema debe generar una serie de reportes a medida que ayuden a identificar las desviaciones en el sistema educativo.</w:t>
+      </w:r>
+    </w:p>
+    <w:p>
       <w:r>
         <w:rPr>
           <w:b/>
         </w:rPr>
-        <w:t>tutor/es:</w:t>
-      </w:r>
-      <w:r>
-        <w:t xml:space="preserve"> El sistema deberá </w:t>
-      </w:r>
-      <w:r>
-        <w:t>ofrecer la posibilidad de enviar notificaciones automáticas vía email acerca de</w:t>
-      </w:r>
-      <w:r>
-        <w:t xml:space="preserve"> información a nivel general, como por ejemplo informar sobre </w:t>
-      </w:r>
-      <w:r>
-        <w:t>e</w:t>
-      </w:r>
-      <w:r>
-        <w:t xml:space="preserve">ventos sociales, invitación a participación en actos, reuniones de padres. </w:t>
-      </w:r>
-      <w:r>
-        <w:t>Eventos tales como inasistencias y amonestaciones deberán ser notificados a través de mensajería de texto, email o por ambos medios, de acuerdo a la elección del usuario</w:t>
-      </w:r>
-      <w:r>
-        <w:t>.</w:t>
+        <w:t>Generar reportes estratégicos para el rector:</w:t>
+      </w:r>
+      <w:r>
+        <w:t xml:space="preserve"> El sistema debe generar una serie de reportes a medida que ayuden a la adecuada toma de decisiones.</w:t>
       </w:r>
     </w:p>
     <w:p>
@@ -10627,19 +10769,10 @@
         <w:rPr>
           <w:b/>
         </w:rPr>
-        <w:t>Generar servicio de mensajería a uno o varios usuarios:</w:t>
-      </w:r>
-      <w:r>
-        <w:t xml:space="preserve"> El sistema deberá permitir el manejo de un </w:t>
-      </w:r>
-      <w:r>
-        <w:t>sistema de mensajería interna</w:t>
-      </w:r>
-      <w:r>
-        <w:t>, donde cada usuario podrá enviar y recibir mensajes personales.</w:t>
-      </w:r>
-      <w:r>
-        <w:t xml:space="preserve"> </w:t>
+        <w:t>Registrar plan anual de clases:</w:t>
+      </w:r>
+      <w:r>
+        <w:t xml:space="preserve"> El sistema deberá permitir el registro del plan anual de temas a abordar por cada asignatura y nivel, asignándole horas cátedras disponible a cada contenido de la asignatura.</w:t>
       </w:r>
     </w:p>
     <w:p>
@@ -10647,10 +10780,10 @@
         <w:rPr>
           <w:b/>
         </w:rPr>
-        <w:t>Generar reportes estratégicos para los docentes:</w:t>
-      </w:r>
-      <w:r>
-        <w:t xml:space="preserve"> El sistema debe generar una serie de reportes acorde a sus necesidades primordiales.</w:t>
+        <w:t>Registrar temas desarrollados en clases:</w:t>
+      </w:r>
+      <w:r>
+        <w:t xml:space="preserve"> El sistema deberá permitir el registro diario de los temas abordados en clases, junto con las horas cátedras reales.</w:t>
       </w:r>
     </w:p>
     <w:p>
@@ -10658,92 +10791,26 @@
         <w:rPr>
           <w:b/>
         </w:rPr>
-        <w:t>Generar reportes estratégicos para el gabinete psicopedagógico:</w:t>
-      </w:r>
-      <w:r>
-        <w:t xml:space="preserve"> El sistema debe generar una serie de reportes acorde a sus necesidades primordiales y que ayude a atacar los problemas y conflictos desde sus fases tempranas.</w:t>
-      </w:r>
-    </w:p>
-    <w:p>
-      <w:r>
-        <w:rPr>
-          <w:b/>
-        </w:rPr>
-        <w:t>Generar reportes estratégicos para los preceptores:</w:t>
-      </w:r>
-      <w:r>
-        <w:t xml:space="preserve"> El sistema debe generar una serie de reportes acorde a sus necesidades primordiales.</w:t>
-      </w:r>
-    </w:p>
-    <w:p>
-      <w:r>
-        <w:rPr>
-          <w:b/>
-        </w:rPr>
-        <w:t>Generar reportes estratégicos para la dirección:</w:t>
-      </w:r>
-      <w:r>
-        <w:t xml:space="preserve"> El sistema debe generar una serie de reportes a medida que ayuden a identificar las desviaciones en el sistema educativo.</w:t>
-      </w:r>
-    </w:p>
-    <w:p>
-      <w:r>
-        <w:rPr>
-          <w:b/>
-        </w:rPr>
-        <w:t>Generar reportes estratégicos para el rector:</w:t>
-      </w:r>
-      <w:r>
-        <w:t xml:space="preserve"> El sistema debe generar una serie de reportes a medida que ayuden a la adecuada toma de decisiones.</w:t>
-      </w:r>
-    </w:p>
-    <w:p>
-      <w:r>
-        <w:rPr>
-          <w:b/>
-        </w:rPr>
-        <w:t>Registrar plan anual de clases:</w:t>
-      </w:r>
-      <w:r>
-        <w:t xml:space="preserve"> El sistema deberá permitir el registro del plan anual de temas a abordar por cada asignatura y nivel, asignándole horas cátedras disponible a cada contenido de la asignatura.</w:t>
-      </w:r>
-    </w:p>
-    <w:p>
-      <w:r>
-        <w:rPr>
-          <w:b/>
+        <w:t>Gestionar temas desarrollados en clases versus temas planificados:</w:t>
+      </w:r>
+      <w:r>
+        <w:t xml:space="preserve"> Mostrar la diferencia entre los temas planificados con lo efectivamente abordado en cada curso.</w:t>
+      </w:r>
+    </w:p>
+    <w:p>
+      <w:pPr>
+        <w:pStyle w:val="Ttulo2"/>
+        <w:rPr>
+          <w:lang w:eastAsia="es-ES"/>
+        </w:rPr>
+      </w:pPr>
+      <w:bookmarkStart w:id="39" w:name="_Toc290939935"/>
+      <w:bookmarkStart w:id="40" w:name="_Toc294562966"/>
+      <w:r>
+        <w:rPr>
+          <w:lang w:eastAsia="es-ES"/>
         </w:rPr>
         <w:lastRenderedPageBreak/>
-        <w:t>Registrar temas desarrollados en clases:</w:t>
-      </w:r>
-      <w:r>
-        <w:t xml:space="preserve"> El sistema deberá permitir el registro diario de los temas abordados en clases, junto con las horas cátedras reales.</w:t>
-      </w:r>
-    </w:p>
-    <w:p>
-      <w:r>
-        <w:rPr>
-          <w:b/>
-        </w:rPr>
-        <w:t>Gestionar temas desarrollados en clases versus temas planificados:</w:t>
-      </w:r>
-      <w:r>
-        <w:t xml:space="preserve"> Mostrar la diferencia entre los temas planificados con lo efectivamente abordado en cada curso.</w:t>
-      </w:r>
-    </w:p>
-    <w:p>
-      <w:pPr>
-        <w:pStyle w:val="Ttulo2"/>
-        <w:rPr>
-          <w:lang w:eastAsia="es-ES"/>
-        </w:rPr>
-      </w:pPr>
-      <w:bookmarkStart w:id="39" w:name="_Toc290939935"/>
-      <w:bookmarkStart w:id="40" w:name="_Toc292328343"/>
-      <w:r>
-        <w:rPr>
-          <w:lang w:eastAsia="es-ES"/>
-        </w:rPr>
         <w:t>Requisitos No Funcionales</w:t>
       </w:r>
       <w:bookmarkEnd w:id="39"/>
@@ -10910,7 +10977,7 @@
         <w:pStyle w:val="Ttulo2"/>
       </w:pPr>
       <w:bookmarkStart w:id="41" w:name="_Toc290939936"/>
-      <w:bookmarkStart w:id="42" w:name="_Toc292328344"/>
+      <w:bookmarkStart w:id="42" w:name="_Toc294562967"/>
       <w:r>
         <w:t>Restricciones</w:t>
       </w:r>
@@ -10919,20 +10986,28 @@
     </w:p>
     <w:p>
       <w:r>
-        <w:t>El Sistema deberá correr sobre el Sistema Operativo y navegador web que poseen en la actualidad las computadoras de la institución, en este caso, Microsoft Windows XP e Internet Explorer 8.</w:t>
+        <w:t xml:space="preserve">Al tratarse de un sistema Web, debemos asegurarnos de que sea capaz de correr en un navegador estándar y no ligado a un sistema operativo predeterminado. Por lo que consideramos a Firefox </w:t>
+      </w:r>
+      <w:r>
+        <w:t xml:space="preserve">3.6 o superior </w:t>
+      </w:r>
+      <w:bookmarkStart w:id="43" w:name="_GoBack"/>
+      <w:bookmarkEnd w:id="43"/>
+      <w:r>
+        <w:t>como estándar.</w:t>
       </w:r>
     </w:p>
     <w:p>
       <w:pPr>
         <w:pStyle w:val="Ttulo2"/>
       </w:pPr>
-      <w:bookmarkStart w:id="43" w:name="_Toc290939937"/>
-      <w:bookmarkStart w:id="44" w:name="_Toc292328345"/>
+      <w:bookmarkStart w:id="44" w:name="_Toc290939937"/>
+      <w:bookmarkStart w:id="45" w:name="_Toc294562968"/>
       <w:r>
         <w:t>Supuestos</w:t>
       </w:r>
-      <w:bookmarkEnd w:id="43"/>
       <w:bookmarkEnd w:id="44"/>
+      <w:bookmarkEnd w:id="45"/>
     </w:p>
     <w:p>
       <w:r>
@@ -10998,8 +11073,8 @@
           <w:numId w:val="1"/>
         </w:numPr>
       </w:pPr>
-      <w:bookmarkStart w:id="45" w:name="_Toc290939938"/>
-      <w:bookmarkStart w:id="46" w:name="_Toc292328346"/>
+      <w:bookmarkStart w:id="46" w:name="_Toc290939938"/>
+      <w:bookmarkStart w:id="47" w:name="_Toc294562969"/>
       <w:r>
         <w:lastRenderedPageBreak/>
         <w:t>Propuesta D</w:t>
@@ -11007,20 +11082,20 @@
       <w:r>
         <w:t>el Producto</w:t>
       </w:r>
-      <w:bookmarkEnd w:id="45"/>
       <w:bookmarkEnd w:id="46"/>
+      <w:bookmarkEnd w:id="47"/>
     </w:p>
     <w:p>
       <w:pPr>
         <w:pStyle w:val="Ttulo2"/>
       </w:pPr>
-      <w:bookmarkStart w:id="47" w:name="_Toc290939939"/>
-      <w:bookmarkStart w:id="48" w:name="_Toc292328347"/>
+      <w:bookmarkStart w:id="48" w:name="_Toc290939939"/>
+      <w:bookmarkStart w:id="49" w:name="_Toc294562970"/>
       <w:r>
         <w:t>Objetivo</w:t>
       </w:r>
-      <w:bookmarkEnd w:id="47"/>
       <w:bookmarkEnd w:id="48"/>
+      <w:bookmarkEnd w:id="49"/>
     </w:p>
     <w:p>
       <w:r>
@@ -11134,13 +11209,13 @@
       <w:pPr>
         <w:pStyle w:val="Ttulo2"/>
       </w:pPr>
-      <w:bookmarkStart w:id="49" w:name="_Toc290939940"/>
-      <w:bookmarkStart w:id="50" w:name="_Toc292328348"/>
+      <w:bookmarkStart w:id="50" w:name="_Toc290939940"/>
+      <w:bookmarkStart w:id="51" w:name="_Toc294562971"/>
       <w:r>
         <w:t>Límites</w:t>
       </w:r>
-      <w:bookmarkEnd w:id="49"/>
       <w:bookmarkEnd w:id="50"/>
+      <w:bookmarkEnd w:id="51"/>
     </w:p>
     <w:p>
       <w:r>
@@ -11156,25 +11231,25 @@
       <w:pPr>
         <w:pStyle w:val="Ttulo2"/>
       </w:pPr>
-      <w:bookmarkStart w:id="51" w:name="_Toc290939941"/>
-      <w:bookmarkStart w:id="52" w:name="_Toc292328349"/>
+      <w:bookmarkStart w:id="52" w:name="_Toc290939941"/>
+      <w:bookmarkStart w:id="53" w:name="_Toc294562972"/>
       <w:r>
         <w:t>Alcances</w:t>
       </w:r>
-      <w:bookmarkEnd w:id="51"/>
       <w:bookmarkEnd w:id="52"/>
+      <w:bookmarkEnd w:id="53"/>
     </w:p>
     <w:p>
       <w:pPr>
         <w:pStyle w:val="Ttulo3"/>
       </w:pPr>
-      <w:bookmarkStart w:id="53" w:name="_Toc290939942"/>
-      <w:bookmarkStart w:id="54" w:name="_Toc292328350"/>
+      <w:bookmarkStart w:id="54" w:name="_Toc290939942"/>
+      <w:bookmarkStart w:id="55" w:name="_Toc294562973"/>
       <w:r>
         <w:t>Módulo de Gestión de Planificación</w:t>
       </w:r>
-      <w:bookmarkEnd w:id="53"/>
       <w:bookmarkEnd w:id="54"/>
+      <w:bookmarkEnd w:id="55"/>
     </w:p>
     <w:p>
       <w:pPr>
@@ -11444,19 +11519,19 @@
       <w:pPr>
         <w:pStyle w:val="Ttulo3"/>
       </w:pPr>
-      <w:bookmarkStart w:id="55" w:name="_Toc290939943"/>
-      <w:bookmarkStart w:id="56" w:name="_Toc292328351"/>
+      <w:bookmarkStart w:id="56" w:name="_Toc290939943"/>
+      <w:bookmarkStart w:id="57" w:name="_Toc294562974"/>
       <w:r>
         <w:t xml:space="preserve">Módulo de </w:t>
       </w:r>
-      <w:bookmarkEnd w:id="55"/>
+      <w:bookmarkEnd w:id="56"/>
       <w:r>
         <w:t>Reporte</w:t>
       </w:r>
       <w:r>
         <w:t>s</w:t>
       </w:r>
-      <w:bookmarkEnd w:id="56"/>
+      <w:bookmarkEnd w:id="57"/>
     </w:p>
     <w:p>
       <w:pPr>
@@ -11652,13 +11727,13 @@
       <w:pPr>
         <w:pStyle w:val="Ttulo3"/>
       </w:pPr>
-      <w:bookmarkStart w:id="57" w:name="_Toc290939944"/>
-      <w:bookmarkStart w:id="58" w:name="_Toc292328352"/>
+      <w:bookmarkStart w:id="58" w:name="_Toc290939944"/>
+      <w:bookmarkStart w:id="59" w:name="_Toc294562975"/>
       <w:r>
         <w:t>Módulo de Gestión de Comunicación</w:t>
       </w:r>
-      <w:bookmarkEnd w:id="57"/>
       <w:bookmarkEnd w:id="58"/>
+      <w:bookmarkEnd w:id="59"/>
     </w:p>
     <w:p>
       <w:pPr>
@@ -11715,7 +11790,7 @@
       <w:pPr>
         <w:pStyle w:val="Ttulo3"/>
       </w:pPr>
-      <w:bookmarkStart w:id="59" w:name="_Toc292328353"/>
+      <w:bookmarkStart w:id="60" w:name="_Toc294562976"/>
       <w:r>
         <w:t>Módulo</w:t>
       </w:r>
@@ -11728,7 +11803,7 @@
       <w:r>
         <w:t>estión de foro</w:t>
       </w:r>
-      <w:bookmarkEnd w:id="59"/>
+      <w:bookmarkEnd w:id="60"/>
     </w:p>
     <w:p>
       <w:pPr>
@@ -11738,7 +11813,7 @@
           <w:numId w:val="21"/>
         </w:numPr>
       </w:pPr>
-      <w:bookmarkStart w:id="60" w:name="_Toc290939945"/>
+      <w:bookmarkStart w:id="61" w:name="_Toc290939945"/>
       <w:r>
         <w:t>Consultar foro</w:t>
       </w:r>
@@ -11771,12 +11846,12 @@
       <w:pPr>
         <w:pStyle w:val="Ttulo3"/>
       </w:pPr>
-      <w:bookmarkStart w:id="61" w:name="_Toc292328354"/>
+      <w:bookmarkStart w:id="62" w:name="_Toc294562977"/>
       <w:r>
         <w:t>Módulo de Gestión Agenda de Actividades</w:t>
       </w:r>
-      <w:bookmarkEnd w:id="60"/>
       <w:bookmarkEnd w:id="61"/>
+      <w:bookmarkEnd w:id="62"/>
     </w:p>
     <w:p>
       <w:pPr>
@@ -11878,13 +11953,13 @@
       <w:pPr>
         <w:pStyle w:val="Ttulo3"/>
       </w:pPr>
-      <w:bookmarkStart w:id="62" w:name="_Toc290939946"/>
-      <w:bookmarkStart w:id="63" w:name="_Toc292328355"/>
+      <w:bookmarkStart w:id="63" w:name="_Toc290939946"/>
+      <w:bookmarkStart w:id="64" w:name="_Toc294562978"/>
       <w:r>
         <w:t>Módulo de Gestión de Usuarios y Perfiles</w:t>
       </w:r>
-      <w:bookmarkEnd w:id="62"/>
       <w:bookmarkEnd w:id="63"/>
+      <w:bookmarkEnd w:id="64"/>
     </w:p>
     <w:p>
       <w:pPr>
@@ -11930,8 +12005,6 @@
       <w:r>
         <w:t>Administrar accesos de usuario</w:t>
       </w:r>
-      <w:bookmarkStart w:id="64" w:name="_GoBack"/>
-      <w:bookmarkEnd w:id="64"/>
     </w:p>
     <w:p>
       <w:pPr>
@@ -11990,7 +12063,7 @@
       <w:pPr>
         <w:pStyle w:val="Ttulo3"/>
       </w:pPr>
-      <w:bookmarkStart w:id="65" w:name="_Toc292328356"/>
+      <w:bookmarkStart w:id="65" w:name="_Toc294562979"/>
       <w:r>
         <w:t>Módulo de I</w:t>
       </w:r>
@@ -12134,7 +12207,7 @@
         <w:pStyle w:val="Ttulo3"/>
       </w:pPr>
       <w:bookmarkStart w:id="66" w:name="_Toc290939947"/>
-      <w:bookmarkStart w:id="67" w:name="_Toc292328357"/>
+      <w:bookmarkStart w:id="67" w:name="_Toc294562980"/>
       <w:r>
         <w:t>Módulo de Gestión de Información de Alumnos</w:t>
       </w:r>
@@ -12208,7 +12281,7 @@
       <w:pPr>
         <w:pStyle w:val="Ttulo3"/>
       </w:pPr>
-      <w:bookmarkStart w:id="68" w:name="_Toc292328358"/>
+      <w:bookmarkStart w:id="68" w:name="_Toc294562981"/>
       <w:r>
         <w:t>Módulo Web</w:t>
       </w:r>
@@ -12268,7 +12341,7 @@
       <w:pPr>
         <w:pStyle w:val="Ttulo3"/>
       </w:pPr>
-      <w:bookmarkStart w:id="69" w:name="_Toc292328359"/>
+      <w:bookmarkStart w:id="69" w:name="_Toc294562982"/>
       <w:r>
         <w:t>Módulo Novedades Áulicas</w:t>
       </w:r>
@@ -12305,7 +12378,7 @@
       <w:pPr>
         <w:pStyle w:val="Ttulo3"/>
       </w:pPr>
-      <w:bookmarkStart w:id="70" w:name="_Toc292328360"/>
+      <w:bookmarkStart w:id="70" w:name="_Toc294562983"/>
       <w:r>
         <w:t>Módulo Encuestas</w:t>
       </w:r>
@@ -12419,7 +12492,7 @@
           <w:numId w:val="1"/>
         </w:numPr>
       </w:pPr>
-      <w:bookmarkStart w:id="71" w:name="_Toc292328361"/>
+      <w:bookmarkStart w:id="71" w:name="_Toc294562984"/>
       <w:r>
         <w:lastRenderedPageBreak/>
         <w:t>Análisis de Conveniencia D</w:t>
@@ -12433,7 +12506,7 @@
       <w:pPr>
         <w:pStyle w:val="Ttulo2"/>
       </w:pPr>
-      <w:bookmarkStart w:id="72" w:name="_Toc292328362"/>
+      <w:bookmarkStart w:id="72" w:name="_Toc294562985"/>
       <w:r>
         <w:t>Conveniencia Técnica</w:t>
       </w:r>
@@ -12640,7 +12713,7 @@
       <w:pPr>
         <w:pStyle w:val="Ttulo2"/>
       </w:pPr>
-      <w:bookmarkStart w:id="73" w:name="_Toc292328363"/>
+      <w:bookmarkStart w:id="73" w:name="_Toc294562986"/>
       <w:r>
         <w:lastRenderedPageBreak/>
         <w:t>Conveniencia Económica</w:t>
@@ -12937,7 +13010,7 @@
       <w:pPr>
         <w:pStyle w:val="Ttulo2"/>
       </w:pPr>
-      <w:bookmarkStart w:id="74" w:name="_Toc292328364"/>
+      <w:bookmarkStart w:id="74" w:name="_Toc294562987"/>
       <w:r>
         <w:t>Conveniencia Operativa</w:t>
       </w:r>
@@ -13098,7 +13171,7 @@
         </w:numPr>
         <w:ind w:left="1066" w:hanging="709"/>
       </w:pPr>
-      <w:bookmarkStart w:id="75" w:name="_Toc292328365"/>
+      <w:bookmarkStart w:id="75" w:name="_Toc294562988"/>
       <w:r>
         <w:lastRenderedPageBreak/>
         <w:t>Herramientas a Utilizar</w:t>
@@ -13114,7 +13187,7 @@
       <w:pPr>
         <w:pStyle w:val="Ttulo2"/>
       </w:pPr>
-      <w:bookmarkStart w:id="76" w:name="_Toc292328366"/>
+      <w:bookmarkStart w:id="76" w:name="_Toc294562989"/>
       <w:r>
         <w:t>Microsoft Visual Studio 2010</w:t>
       </w:r>
@@ -13135,7 +13208,7 @@
       <w:pPr>
         <w:pStyle w:val="Ttulo2"/>
       </w:pPr>
-      <w:bookmarkStart w:id="77" w:name="_Toc292328367"/>
+      <w:bookmarkStart w:id="77" w:name="_Toc294562990"/>
       <w:proofErr w:type="spellStart"/>
       <w:r>
         <w:t>Subversion</w:t>
@@ -13166,7 +13239,7 @@
       <w:pPr>
         <w:pStyle w:val="Ttulo2"/>
       </w:pPr>
-      <w:bookmarkStart w:id="78" w:name="_Toc292328368"/>
+      <w:bookmarkStart w:id="78" w:name="_Toc294562991"/>
       <w:proofErr w:type="spellStart"/>
       <w:r>
         <w:t>Version</w:t>
@@ -13204,7 +13277,7 @@
       <w:pPr>
         <w:pStyle w:val="Ttulo2"/>
       </w:pPr>
-      <w:bookmarkStart w:id="79" w:name="_Toc292328369"/>
+      <w:bookmarkStart w:id="79" w:name="_Toc294562992"/>
       <w:r>
         <w:t>SQL Server Express 2008 R2</w:t>
       </w:r>
@@ -13219,39 +13292,19 @@
       <w:pPr>
         <w:pStyle w:val="Ttulo2"/>
       </w:pPr>
-      <w:bookmarkStart w:id="80" w:name="_Toc292328370"/>
-      <w:r>
-        <w:t xml:space="preserve">Framework </w:t>
+      <w:bookmarkStart w:id="80" w:name="_Toc294562993"/>
+      <w:r>
+        <w:t xml:space="preserve">Internet </w:t>
       </w:r>
       <w:proofErr w:type="spellStart"/>
       <w:r>
-        <w:t>NHibernate</w:t>
+        <w:t>Information</w:t>
+      </w:r>
+      <w:proofErr w:type="spellEnd"/>
+      <w:r>
+        <w:t xml:space="preserve"> Server</w:t>
       </w:r>
       <w:bookmarkEnd w:id="80"/>
-      <w:proofErr w:type="spellEnd"/>
-    </w:p>
-    <w:p>
-      <w:r>
-        <w:t>Potente herramienta para el manejo de la persistencia, realizando mapeos de objetos con bases de datos relacionales.</w:t>
-      </w:r>
-    </w:p>
-    <w:p>
-      <w:pPr>
-        <w:pStyle w:val="Ttulo2"/>
-      </w:pPr>
-      <w:bookmarkStart w:id="81" w:name="_Toc292328371"/>
-      <w:r>
-        <w:t xml:space="preserve">Internet </w:t>
-      </w:r>
-      <w:proofErr w:type="spellStart"/>
-      <w:r>
-        <w:t>Information</w:t>
-      </w:r>
-      <w:proofErr w:type="spellEnd"/>
-      <w:r>
-        <w:t xml:space="preserve"> Server</w:t>
-      </w:r>
-      <w:bookmarkEnd w:id="81"/>
     </w:p>
     <w:p>
       <w:r>
@@ -13277,37 +13330,37 @@
         </w:numPr>
         <w:ind w:left="1066" w:hanging="709"/>
       </w:pPr>
-      <w:bookmarkStart w:id="82" w:name="_Toc292328372"/>
+      <w:bookmarkStart w:id="81" w:name="_Toc294562994"/>
       <w:r>
         <w:lastRenderedPageBreak/>
         <w:t>Metodología de Trabajo</w:t>
       </w:r>
+      <w:bookmarkEnd w:id="81"/>
+    </w:p>
+    <w:p>
+      <w:pPr>
+        <w:pStyle w:val="Ttulo2"/>
+      </w:pPr>
+      <w:bookmarkStart w:id="82" w:name="_Toc294562995"/>
+      <w:r>
+        <w:t>Metodologías ágiles</w:t>
+      </w:r>
       <w:bookmarkEnd w:id="82"/>
     </w:p>
     <w:p>
+      <w:r>
+        <w:t>Nuestra intención es afrontar todas las actividades que forman parte del ciclo de vida del proyecto de software basándonos en gran parte en los beneficios y buenas prácticas de las metodologías ágiles, pero adaptándola a nuestras necesidades y restricciones de tiempo propias de nuestra situación personal.</w:t>
+      </w:r>
+    </w:p>
+    <w:p>
       <w:pPr>
         <w:pStyle w:val="Ttulo2"/>
       </w:pPr>
-      <w:bookmarkStart w:id="83" w:name="_Toc292328373"/>
-      <w:r>
-        <w:t>Metodologías ágiles</w:t>
+      <w:bookmarkStart w:id="83" w:name="_Toc294562996"/>
+      <w:r>
+        <w:t>Proceso de Desarrollo</w:t>
       </w:r>
       <w:bookmarkEnd w:id="83"/>
-    </w:p>
-    <w:p>
-      <w:r>
-        <w:t>Nuestra intención es afrontar todas las actividades que forman parte del ciclo de vida del proyecto de software basándonos en gran parte en los beneficios y buenas prácticas de las metodologías ágiles, pero adaptándola a nuestras necesidades y restricciones de tiempo propias de nuestra situación personal.</w:t>
-      </w:r>
-    </w:p>
-    <w:p>
-      <w:pPr>
-        <w:pStyle w:val="Ttulo2"/>
-      </w:pPr>
-      <w:bookmarkStart w:id="84" w:name="_Toc292328374"/>
-      <w:r>
-        <w:t>Proceso de Desarrollo</w:t>
-      </w:r>
-      <w:bookmarkEnd w:id="84"/>
     </w:p>
     <w:p>
       <w:pPr>
@@ -13577,11 +13630,11 @@
       <w:pPr>
         <w:pStyle w:val="Ttulo2"/>
       </w:pPr>
-      <w:bookmarkStart w:id="85" w:name="_Toc292328375"/>
+      <w:bookmarkStart w:id="84" w:name="_Toc294562997"/>
       <w:r>
         <w:t>Actividades</w:t>
       </w:r>
-      <w:bookmarkEnd w:id="85"/>
+      <w:bookmarkEnd w:id="84"/>
     </w:p>
     <w:p>
       <w:pPr>
@@ -14480,7 +14533,7 @@
           <w:lang w:val="es-ES"/>
         </w:rPr>
       </w:pPr>
-      <w:bookmarkStart w:id="86" w:name="_Toc292328376"/>
+      <w:bookmarkStart w:id="85" w:name="_Toc294562998"/>
       <w:r>
         <w:rPr>
           <w:lang w:val="es-ES"/>
@@ -14494,7 +14547,7 @@
         </w:rPr>
         <w:t>emplo de Proceso de Preparación</w:t>
       </w:r>
-      <w:bookmarkEnd w:id="86"/>
+      <w:bookmarkEnd w:id="85"/>
     </w:p>
     <w:p>
       <w:pPr>
@@ -16746,11 +16799,11 @@
       <w:pPr>
         <w:pStyle w:val="Ttulo2"/>
       </w:pPr>
-      <w:bookmarkStart w:id="87" w:name="_Toc292328377"/>
+      <w:bookmarkStart w:id="86" w:name="_Toc294562999"/>
       <w:r>
         <w:t>Roles</w:t>
       </w:r>
-      <w:bookmarkEnd w:id="87"/>
+      <w:bookmarkEnd w:id="86"/>
     </w:p>
     <w:p>
       <w:pPr>
@@ -17946,11 +17999,11 @@
       <w:pPr>
         <w:pStyle w:val="Ttulo2"/>
       </w:pPr>
-      <w:bookmarkStart w:id="88" w:name="_Toc292328378"/>
+      <w:bookmarkStart w:id="87" w:name="_Toc294563000"/>
       <w:r>
         <w:t>Documentos/Planes a ser llevados</w:t>
       </w:r>
-      <w:bookmarkEnd w:id="88"/>
+      <w:bookmarkEnd w:id="87"/>
     </w:p>
     <w:p>
       <w:pPr>
@@ -18364,11 +18417,11 @@
       <w:pPr>
         <w:pStyle w:val="Ttulo2"/>
       </w:pPr>
-      <w:bookmarkStart w:id="89" w:name="_Toc292328379"/>
+      <w:bookmarkStart w:id="88" w:name="_Toc294563001"/>
       <w:r>
         <w:t>Plan de Proyecto</w:t>
       </w:r>
-      <w:bookmarkEnd w:id="89"/>
+      <w:bookmarkEnd w:id="88"/>
     </w:p>
     <w:p>
       <w:pPr>
@@ -18506,14 +18559,14 @@
           <w:lang w:val="es-ES"/>
         </w:rPr>
       </w:pPr>
-      <w:bookmarkStart w:id="90" w:name="_Toc292328380"/>
+      <w:bookmarkStart w:id="89" w:name="_Toc294563002"/>
       <w:r>
         <w:rPr>
           <w:lang w:val="es-ES"/>
         </w:rPr>
         <w:t>Otras consideraciones</w:t>
       </w:r>
-      <w:bookmarkEnd w:id="90"/>
+      <w:bookmarkEnd w:id="89"/>
     </w:p>
     <w:p>
       <w:pPr>
@@ -18976,7 +19029,7 @@
         </w:numPr>
         <w:ind w:left="1066" w:hanging="709"/>
       </w:pPr>
-      <w:bookmarkStart w:id="91" w:name="_Toc292328381"/>
+      <w:bookmarkStart w:id="90" w:name="_Toc294563003"/>
       <w:r>
         <w:lastRenderedPageBreak/>
         <w:t>Equipos</w:t>
@@ -18984,7 +19037,7 @@
       <w:r>
         <w:t xml:space="preserve"> De Trabajo</w:t>
       </w:r>
-      <w:bookmarkEnd w:id="91"/>
+      <w:bookmarkEnd w:id="90"/>
     </w:p>
     <w:p>
       <w:pPr>
@@ -19610,7 +19663,7 @@
         <w:br w:type="page"/>
       </w:r>
     </w:p>
-    <w:bookmarkStart w:id="92" w:name="_Toc292328382" w:displacedByCustomXml="next"/>
+    <w:bookmarkStart w:id="91" w:name="_Toc294563004" w:displacedByCustomXml="next"/>
     <w:sdt>
       <w:sdtPr>
         <w:rPr>
@@ -19647,7 +19700,7 @@
           <w:r>
             <w:t>Bibliografía</w:t>
           </w:r>
-          <w:bookmarkEnd w:id="92"/>
+          <w:bookmarkEnd w:id="91"/>
         </w:p>
         <w:sdt>
           <w:sdtPr>
@@ -19740,11 +19793,19 @@
                   <w:lang w:val="en-US"/>
                 </w:rPr>
               </w:pPr>
+              <w:proofErr w:type="spellStart"/>
               <w:r>
                 <w:rPr>
                   <w:lang w:val="en-US"/>
                 </w:rPr>
-                <w:t xml:space="preserve">ScrumUP: Agile with Scrum and RUP  </w:t>
+                <w:t>ScrumUP</w:t>
+              </w:r>
+              <w:proofErr w:type="spellEnd"/>
+              <w:r>
+                <w:rPr>
+                  <w:lang w:val="en-US"/>
+                </w:rPr>
+                <w:t xml:space="preserve">: Agile with Scrum and RUP  </w:t>
               </w:r>
               <w:r>
                 <w:rPr>
@@ -19764,11 +19825,19 @@
                   <w:lang w:val="en-US"/>
                 </w:rPr>
               </w:pPr>
+              <w:proofErr w:type="spellStart"/>
               <w:r>
                 <w:rPr>
                   <w:lang w:val="en-US"/>
                 </w:rPr>
-                <w:t xml:space="preserve">OpenUP: </w:t>
+                <w:t>OpenUP</w:t>
+              </w:r>
+              <w:proofErr w:type="spellEnd"/>
+              <w:r>
+                <w:rPr>
+                  <w:lang w:val="en-US"/>
+                </w:rPr>
+                <w:t xml:space="preserve">: </w:t>
               </w:r>
               <w:r>
                 <w:rPr>
@@ -19832,7 +19901,7 @@
           <w:lang w:val="es-ES"/>
         </w:rPr>
       </w:pPr>
-      <w:bookmarkStart w:id="93" w:name="_Toc292328383"/>
+      <w:bookmarkStart w:id="92" w:name="_Toc294563005"/>
       <w:r>
         <w:rPr>
           <w:lang w:val="es-ES"/>
@@ -19846,7 +19915,7 @@
         </w:rPr>
         <w:t xml:space="preserve"> Acrónimos</w:t>
       </w:r>
-      <w:bookmarkEnd w:id="93"/>
+      <w:bookmarkEnd w:id="92"/>
     </w:p>
     <w:p>
       <w:pPr>
@@ -20397,12 +20466,12 @@
           <w:bottom w:val="single" w:sz="4" w:space="0" w:color="auto"/>
         </w:pBdr>
       </w:pPr>
-      <w:bookmarkStart w:id="94" w:name="_Toc292328384"/>
+      <w:bookmarkStart w:id="93" w:name="_Toc294563006"/>
       <w:r>
         <w:lastRenderedPageBreak/>
         <w:t>Planificación Inicial</w:t>
       </w:r>
-      <w:bookmarkEnd w:id="94"/>
+      <w:bookmarkEnd w:id="93"/>
     </w:p>
     <w:p/>
     <w:tbl>
@@ -26520,12 +26589,12 @@
           <w:bottom w:val="single" w:sz="4" w:space="0" w:color="auto"/>
         </w:pBdr>
       </w:pPr>
-      <w:bookmarkStart w:id="95" w:name="_Toc292328385"/>
+      <w:bookmarkStart w:id="94" w:name="_Toc294563007"/>
       <w:r>
         <w:lastRenderedPageBreak/>
         <w:t>Anexo</w:t>
       </w:r>
-      <w:bookmarkEnd w:id="95"/>
+      <w:bookmarkEnd w:id="94"/>
     </w:p>
     <w:p>
       <w:pPr>
@@ -26627,27 +26696,14 @@
             </w:rPr>
             <w:t xml:space="preserve">apítulo: </w:t>
           </w:r>
-          <w:r>
-            <w:fldChar w:fldCharType="begin"/>
-          </w:r>
-          <w:r>
-            <w:instrText xml:space="preserve"> STYLEREF  "1"  </w:instrText>
-          </w:r>
-          <w:r>
-            <w:fldChar w:fldCharType="separate"/>
-          </w:r>
-          <w:r>
-            <w:rPr>
-              <w:noProof/>
-            </w:rPr>
-            <w:t>Propuesta Del Producto</w:t>
-          </w:r>
-          <w:r>
-            <w:rPr>
-              <w:noProof/>
-            </w:rPr>
-            <w:fldChar w:fldCharType="end"/>
-          </w:r>
+          <w:fldSimple w:instr=" STYLEREF  &quot;1&quot;  ">
+            <w:r>
+              <w:rPr>
+                <w:noProof/>
+              </w:rPr>
+              <w:t>Diagnóstico</w:t>
+            </w:r>
+          </w:fldSimple>
         </w:p>
       </w:tc>
     </w:tr>
@@ -26697,7 +26753,7 @@
               <w:sz w:val="40"/>
               <w:szCs w:val="40"/>
             </w:rPr>
-            <w:t>21</w:t>
+            <w:t>19</w:t>
           </w:r>
           <w:r>
             <w:rPr>
@@ -35215,114 +35271,114 @@
   </dgm:ptLst>
   <dgm:cxnLst>
     <dgm:cxn modelId="{C13A82D7-4264-4203-8AFC-33FFED601954}" srcId="{D9E6C8FC-57E7-474B-B3CD-435B41E90542}" destId="{ABF4CA5E-2D11-4527-A8F9-4B106081EEBA}" srcOrd="0" destOrd="0" parTransId="{DC5A61B6-89CC-44A7-A42C-8D941C8B9A42}" sibTransId="{4F2F1BBD-F1AE-4F71-92EA-51E274B93C19}"/>
-    <dgm:cxn modelId="{0B56C68A-BD7E-4C9D-9981-91CB0F09185C}" type="presOf" srcId="{0E3B40EE-FFB9-4979-803D-97C5CA8D4509}" destId="{25114A06-875C-4DA5-AB33-06BAA520B0EF}" srcOrd="0" destOrd="0" presId="urn:microsoft.com/office/officeart/2005/8/layout/orgChart1"/>
+    <dgm:cxn modelId="{7C47D1C3-393A-41A9-8BD6-1A2E2DE60CBB}" type="presOf" srcId="{DCA70EE3-D0C4-4BEB-85E7-D5C0BFEB3A18}" destId="{30221965-927B-46FE-9E2C-F085B1BB5C85}" srcOrd="0" destOrd="0" presId="urn:microsoft.com/office/officeart/2005/8/layout/orgChart1"/>
+    <dgm:cxn modelId="{61C26B15-1B2B-4B50-9486-415B07ACBFFC}" type="presOf" srcId="{98C37795-1A81-4D00-9AB5-CB7A0A5FD4FD}" destId="{8ED80E23-12AE-45F3-BEE6-FE2054C3E7CD}" srcOrd="1" destOrd="0" presId="urn:microsoft.com/office/officeart/2005/8/layout/orgChart1"/>
     <dgm:cxn modelId="{39E43F94-147D-4B13-B76D-5AA9732691FC}" srcId="{0A2A1AC5-AF37-4019-B936-1088FDC0EC78}" destId="{37BB19B3-51D6-4F8A-9A71-8C36DB1F6F37}" srcOrd="1" destOrd="0" parTransId="{05DF3807-815A-4150-B537-60BFE13F7A16}" sibTransId="{6233AA2E-8A19-4BA8-A2E6-2031D841B3B0}"/>
     <dgm:cxn modelId="{658F989D-EC81-4ED1-9181-6904B571A975}" srcId="{A45A518D-FA80-441F-BD18-2C48F354F5CE}" destId="{A841AE47-448E-403B-B70B-E5E5A52ABF53}" srcOrd="0" destOrd="0" parTransId="{A531B810-4D8F-4593-BF39-A48DB24DC0C2}" sibTransId="{4F13D417-18D0-4ACC-9E49-E87459925476}"/>
-    <dgm:cxn modelId="{FC5A1034-DD15-403A-AB7B-B73D3AED651B}" type="presOf" srcId="{D9E6C8FC-57E7-474B-B3CD-435B41E90542}" destId="{0C085B8D-B5F0-4F10-9E0C-AA00066C08EE}" srcOrd="0" destOrd="0" presId="urn:microsoft.com/office/officeart/2005/8/layout/orgChart1"/>
-    <dgm:cxn modelId="{43EF0497-A920-40FD-A244-D5E308A939E6}" type="presOf" srcId="{D9E6C8FC-57E7-474B-B3CD-435B41E90542}" destId="{BE84E890-F4DC-4C46-ACB9-9B67ADE9E6A9}" srcOrd="1" destOrd="0" presId="urn:microsoft.com/office/officeart/2005/8/layout/orgChart1"/>
-    <dgm:cxn modelId="{CC854EDD-A83C-480B-83E4-4BB21D2EA52B}" type="presOf" srcId="{77A29D65-973E-4552-B4F2-5B36E82AA7D8}" destId="{442D376F-E3D8-47C5-B41D-9A883805EF0C}" srcOrd="0" destOrd="0" presId="urn:microsoft.com/office/officeart/2005/8/layout/orgChart1"/>
+    <dgm:cxn modelId="{068C7D04-717D-4AC8-A54E-E021CFC57C50}" type="presOf" srcId="{A841AE47-448E-403B-B70B-E5E5A52ABF53}" destId="{926A8A8E-5DB1-464F-A9A0-8B923CEA632A}" srcOrd="0" destOrd="0" presId="urn:microsoft.com/office/officeart/2005/8/layout/orgChart1"/>
+    <dgm:cxn modelId="{F1BDB4C8-5832-4043-89F6-DAA3F0A50B02}" type="presOf" srcId="{37BB19B3-51D6-4F8A-9A71-8C36DB1F6F37}" destId="{7B11F0E2-644B-44EC-950F-ED28430BA4C2}" srcOrd="0" destOrd="0" presId="urn:microsoft.com/office/officeart/2005/8/layout/orgChart1"/>
     <dgm:cxn modelId="{916B489F-90A5-49BA-A1E4-B609E76574BC}" srcId="{0A2A1AC5-AF37-4019-B936-1088FDC0EC78}" destId="{98C37795-1A81-4D00-9AB5-CB7A0A5FD4FD}" srcOrd="2" destOrd="0" parTransId="{3A0A107A-26B3-4EAD-9521-A604DA956D4E}" sibTransId="{89E7439C-4968-4222-B64B-ACB4F40888A7}"/>
-    <dgm:cxn modelId="{70019D25-BA1B-4FD1-A18B-CDC90F1CEBC5}" type="presOf" srcId="{0E3B40EE-FFB9-4979-803D-97C5CA8D4509}" destId="{CD7E4520-D1C4-4D69-A71C-42658F3F13DC}" srcOrd="1" destOrd="0" presId="urn:microsoft.com/office/officeart/2005/8/layout/orgChart1"/>
+    <dgm:cxn modelId="{7974D9E0-136D-4911-AE70-D7BFBA749A8D}" type="presOf" srcId="{0E3B40EE-FFB9-4979-803D-97C5CA8D4509}" destId="{25114A06-875C-4DA5-AB33-06BAA520B0EF}" srcOrd="0" destOrd="0" presId="urn:microsoft.com/office/officeart/2005/8/layout/orgChart1"/>
     <dgm:cxn modelId="{0C15D05E-4376-4619-8185-471DB17EBCDA}" srcId="{A841AE47-448E-403B-B70B-E5E5A52ABF53}" destId="{2E8663CA-27C3-4CCA-A623-4C27556E9918}" srcOrd="1" destOrd="0" parTransId="{3C6DFD2E-1BFF-464C-B51D-C0699F3306C4}" sibTransId="{AB785725-93A3-43AE-8D31-E2809E80EFD0}"/>
-    <dgm:cxn modelId="{F2CA6995-9144-40EB-91B4-2A35195F9692}" type="presOf" srcId="{37BB19B3-51D6-4F8A-9A71-8C36DB1F6F37}" destId="{D36F9AF2-9112-4AFE-A6D5-0D5CC209116C}" srcOrd="1" destOrd="0" presId="urn:microsoft.com/office/officeart/2005/8/layout/orgChart1"/>
-    <dgm:cxn modelId="{187B86A3-031A-4ECF-B890-BA17371DC7FA}" type="presOf" srcId="{A45A518D-FA80-441F-BD18-2C48F354F5CE}" destId="{B0B4C38E-BDF4-40C4-BEB7-124B3B1858B3}" srcOrd="0" destOrd="0" presId="urn:microsoft.com/office/officeart/2005/8/layout/orgChart1"/>
-    <dgm:cxn modelId="{D5CC4F42-6692-48BA-9091-9EFE5DDBE3EE}" type="presOf" srcId="{EBB5D4A1-2297-49BF-8AC0-9D7DC7B0824F}" destId="{58DD3A17-D6A2-4A23-B1E8-3758056EAA8B}" srcOrd="0" destOrd="0" presId="urn:microsoft.com/office/officeart/2005/8/layout/orgChart1"/>
-    <dgm:cxn modelId="{1A2E2159-617E-4485-8B06-A5E7F9542B82}" type="presOf" srcId="{3C6DFD2E-1BFF-464C-B51D-C0699F3306C4}" destId="{18569363-7ECD-44D6-8C16-C3BF4C957D40}" srcOrd="0" destOrd="0" presId="urn:microsoft.com/office/officeart/2005/8/layout/orgChart1"/>
-    <dgm:cxn modelId="{883482A6-263C-4258-8220-130BE8232036}" type="presOf" srcId="{FB1F5CA8-5BA8-49B8-A816-5AD122B918D8}" destId="{AB61DBC6-A4F8-46C0-9DD8-46AB796BB429}" srcOrd="0" destOrd="0" presId="urn:microsoft.com/office/officeart/2005/8/layout/orgChart1"/>
-    <dgm:cxn modelId="{7F1B2431-34A2-4A0D-9369-9A32065E456D}" type="presOf" srcId="{DC5A61B6-89CC-44A7-A42C-8D941C8B9A42}" destId="{C4EAB30D-AB38-4CD9-AD3A-00EC87B3A862}" srcOrd="0" destOrd="0" presId="urn:microsoft.com/office/officeart/2005/8/layout/orgChart1"/>
-    <dgm:cxn modelId="{55542E9F-43E1-44DA-A31B-9C66353A2E70}" type="presOf" srcId="{A841AE47-448E-403B-B70B-E5E5A52ABF53}" destId="{23F6984E-34D9-4587-A330-68335C399A8A}" srcOrd="1" destOrd="0" presId="urn:microsoft.com/office/officeart/2005/8/layout/orgChart1"/>
-    <dgm:cxn modelId="{AB6FF901-4768-4CA7-B16E-B85C924ECD2B}" type="presOf" srcId="{37BB19B3-51D6-4F8A-9A71-8C36DB1F6F37}" destId="{7B11F0E2-644B-44EC-950F-ED28430BA4C2}" srcOrd="0" destOrd="0" presId="urn:microsoft.com/office/officeart/2005/8/layout/orgChart1"/>
+    <dgm:cxn modelId="{9154AE48-6362-403E-B4D9-AC77BDCF5C56}" type="presOf" srcId="{364B2DCA-CCBB-49F6-B79C-572846CA616B}" destId="{D8DE252C-E554-4844-8197-A2A92DB8956B}" srcOrd="1" destOrd="0" presId="urn:microsoft.com/office/officeart/2005/8/layout/orgChart1"/>
+    <dgm:cxn modelId="{1F633B7D-2398-41E4-BE48-6BFB2666A87A}" type="presOf" srcId="{2E8663CA-27C3-4CCA-A623-4C27556E9918}" destId="{5285A4FE-F2C6-434B-8A62-E82398B6A29A}" srcOrd="1" destOrd="0" presId="urn:microsoft.com/office/officeart/2005/8/layout/orgChart1"/>
+    <dgm:cxn modelId="{6A63EE0B-9E36-4864-8348-C43996907926}" type="presOf" srcId="{05DF3807-815A-4150-B537-60BFE13F7A16}" destId="{1E085166-A70D-404C-AB02-6536990537CA}" srcOrd="0" destOrd="0" presId="urn:microsoft.com/office/officeart/2005/8/layout/orgChart1"/>
+    <dgm:cxn modelId="{FEAECAC6-86EF-4A8B-8D39-557D256026AE}" type="presOf" srcId="{364B2DCA-CCBB-49F6-B79C-572846CA616B}" destId="{DA72B92F-DB14-4CD0-B6CC-DD97A221EDEF}" srcOrd="0" destOrd="0" presId="urn:microsoft.com/office/officeart/2005/8/layout/orgChart1"/>
+    <dgm:cxn modelId="{383FCDA8-1012-4717-9643-96751EFB1604}" type="presOf" srcId="{0E3B40EE-FFB9-4979-803D-97C5CA8D4509}" destId="{CD7E4520-D1C4-4D69-A71C-42658F3F13DC}" srcOrd="1" destOrd="0" presId="urn:microsoft.com/office/officeart/2005/8/layout/orgChart1"/>
+    <dgm:cxn modelId="{B19F3F35-5402-4301-A7D3-3363FC3B705A}" type="presOf" srcId="{98C37795-1A81-4D00-9AB5-CB7A0A5FD4FD}" destId="{5918A28F-A402-45A8-800D-F3D2D216F519}" srcOrd="0" destOrd="0" presId="urn:microsoft.com/office/officeart/2005/8/layout/orgChart1"/>
+    <dgm:cxn modelId="{4B1DB879-7744-4799-902E-13EE30193224}" type="presOf" srcId="{1234E1B7-D5E4-4D41-86B9-D22D9EA868FA}" destId="{EC207D77-D78A-4D98-A296-0C832D8EC3E7}" srcOrd="0" destOrd="0" presId="urn:microsoft.com/office/officeart/2005/8/layout/orgChart1"/>
     <dgm:cxn modelId="{E4D29B78-0ADD-4791-9D46-8E3C0DD738AC}" srcId="{D9E6C8FC-57E7-474B-B3CD-435B41E90542}" destId="{1234E1B7-D5E4-4D41-86B9-D22D9EA868FA}" srcOrd="1" destOrd="0" parTransId="{FB1F5CA8-5BA8-49B8-A816-5AD122B918D8}" sibTransId="{6C4581A3-08A1-4E56-9767-15F1C65C90D6}"/>
-    <dgm:cxn modelId="{2A927E4D-3B18-4554-A2F8-EEFAEBB9AC25}" type="presOf" srcId="{05DF3807-815A-4150-B537-60BFE13F7A16}" destId="{1E085166-A70D-404C-AB02-6536990537CA}" srcOrd="0" destOrd="0" presId="urn:microsoft.com/office/officeart/2005/8/layout/orgChart1"/>
-    <dgm:cxn modelId="{BA206227-4CB9-480E-A44F-F1C9102B2E99}" type="presOf" srcId="{2E8663CA-27C3-4CCA-A623-4C27556E9918}" destId="{5285A4FE-F2C6-434B-8A62-E82398B6A29A}" srcOrd="1" destOrd="0" presId="urn:microsoft.com/office/officeart/2005/8/layout/orgChart1"/>
-    <dgm:cxn modelId="{C9A7F1BD-74C6-4E83-89A4-13CF6A818A20}" type="presOf" srcId="{364B2DCA-CCBB-49F6-B79C-572846CA616B}" destId="{DA72B92F-DB14-4CD0-B6CC-DD97A221EDEF}" srcOrd="0" destOrd="0" presId="urn:microsoft.com/office/officeart/2005/8/layout/orgChart1"/>
-    <dgm:cxn modelId="{A10BF93E-A403-4A11-95E3-C922B35911FE}" type="presOf" srcId="{A841AE47-448E-403B-B70B-E5E5A52ABF53}" destId="{926A8A8E-5DB1-464F-A9A0-8B923CEA632A}" srcOrd="0" destOrd="0" presId="urn:microsoft.com/office/officeart/2005/8/layout/orgChart1"/>
-    <dgm:cxn modelId="{08A88905-C0FB-4378-BD25-376E88E517C2}" type="presOf" srcId="{ABF4CA5E-2D11-4527-A8F9-4B106081EEBA}" destId="{DB788A50-2D10-4EE7-B5F3-B20FDE3AC78D}" srcOrd="1" destOrd="0" presId="urn:microsoft.com/office/officeart/2005/8/layout/orgChart1"/>
-    <dgm:cxn modelId="{D4207506-829D-47C9-845D-54EC44C3171D}" type="presOf" srcId="{1234E1B7-D5E4-4D41-86B9-D22D9EA868FA}" destId="{D6C9B272-892A-4EDE-8B5F-72817A700AF2}" srcOrd="1" destOrd="0" presId="urn:microsoft.com/office/officeart/2005/8/layout/orgChart1"/>
-    <dgm:cxn modelId="{CDC3FDA3-D967-41D5-A594-4478073ECF86}" type="presOf" srcId="{DCA70EE3-D0C4-4BEB-85E7-D5C0BFEB3A18}" destId="{30221965-927B-46FE-9E2C-F085B1BB5C85}" srcOrd="0" destOrd="0" presId="urn:microsoft.com/office/officeart/2005/8/layout/orgChart1"/>
-    <dgm:cxn modelId="{F1946955-8C02-474A-9CA4-513FAB3A6EA1}" type="presOf" srcId="{ABF4CA5E-2D11-4527-A8F9-4B106081EEBA}" destId="{4F9BA7B5-88E2-4BDC-A31D-901425A036A0}" srcOrd="0" destOrd="0" presId="urn:microsoft.com/office/officeart/2005/8/layout/orgChart1"/>
-    <dgm:cxn modelId="{049BCE82-2F79-40C6-8BC5-80A20E67E872}" type="presOf" srcId="{0A2A1AC5-AF37-4019-B936-1088FDC0EC78}" destId="{79C143B7-002D-4AEB-9E1F-C04EB64AE559}" srcOrd="1" destOrd="0" presId="urn:microsoft.com/office/officeart/2005/8/layout/orgChart1"/>
-    <dgm:cxn modelId="{810CC357-19A7-4DA0-84EA-BC6669AB5280}" type="presOf" srcId="{2E8663CA-27C3-4CCA-A623-4C27556E9918}" destId="{BD33F870-05E8-4EE1-A125-0BF93891C340}" srcOrd="0" destOrd="0" presId="urn:microsoft.com/office/officeart/2005/8/layout/orgChart1"/>
+    <dgm:cxn modelId="{F507D8D9-5D74-4FDA-9124-CFF4B04AC08E}" type="presOf" srcId="{EBB5D4A1-2297-49BF-8AC0-9D7DC7B0824F}" destId="{58DD3A17-D6A2-4A23-B1E8-3758056EAA8B}" srcOrd="0" destOrd="0" presId="urn:microsoft.com/office/officeart/2005/8/layout/orgChart1"/>
+    <dgm:cxn modelId="{B128FFDD-876B-4E03-9E42-E314B9DFF24C}" type="presOf" srcId="{ABF4CA5E-2D11-4527-A8F9-4B106081EEBA}" destId="{DB788A50-2D10-4EE7-B5F3-B20FDE3AC78D}" srcOrd="1" destOrd="0" presId="urn:microsoft.com/office/officeart/2005/8/layout/orgChart1"/>
+    <dgm:cxn modelId="{5C93ED7B-A2CB-4138-A42F-F109DFF92CBD}" type="presOf" srcId="{FB1F5CA8-5BA8-49B8-A816-5AD122B918D8}" destId="{AB61DBC6-A4F8-46C0-9DD8-46AB796BB429}" srcOrd="0" destOrd="0" presId="urn:microsoft.com/office/officeart/2005/8/layout/orgChart1"/>
+    <dgm:cxn modelId="{C8A08575-4A2C-41CB-821D-B336987B619B}" type="presOf" srcId="{D9E6C8FC-57E7-474B-B3CD-435B41E90542}" destId="{BE84E890-F4DC-4C46-ACB9-9B67ADE9E6A9}" srcOrd="1" destOrd="0" presId="urn:microsoft.com/office/officeart/2005/8/layout/orgChart1"/>
+    <dgm:cxn modelId="{737EA93E-FFE5-401D-80D1-AA61DD4AB8FD}" type="presOf" srcId="{3A0A107A-26B3-4EAD-9521-A604DA956D4E}" destId="{3D470241-A08B-413A-9519-62C51CB105EC}" srcOrd="0" destOrd="0" presId="urn:microsoft.com/office/officeart/2005/8/layout/orgChart1"/>
+    <dgm:cxn modelId="{1DFF74B0-15CD-4EA5-817F-0B1FBE582A3C}" type="presOf" srcId="{77A29D65-973E-4552-B4F2-5B36E82AA7D8}" destId="{442D376F-E3D8-47C5-B41D-9A883805EF0C}" srcOrd="0" destOrd="0" presId="urn:microsoft.com/office/officeart/2005/8/layout/orgChart1"/>
+    <dgm:cxn modelId="{7DE67821-E200-4AA1-9D30-216170911BC4}" type="presOf" srcId="{2E8663CA-27C3-4CCA-A623-4C27556E9918}" destId="{BD33F870-05E8-4EE1-A125-0BF93891C340}" srcOrd="0" destOrd="0" presId="urn:microsoft.com/office/officeart/2005/8/layout/orgChart1"/>
+    <dgm:cxn modelId="{3D4572EB-1D94-43B5-A0AE-5094914ABADF}" type="presOf" srcId="{37BB19B3-51D6-4F8A-9A71-8C36DB1F6F37}" destId="{D36F9AF2-9112-4AFE-A6D5-0D5CC209116C}" srcOrd="1" destOrd="0" presId="urn:microsoft.com/office/officeart/2005/8/layout/orgChart1"/>
+    <dgm:cxn modelId="{A767EDB8-C2AA-4727-8FC0-970F7F45632D}" type="presOf" srcId="{0A2A1AC5-AF37-4019-B936-1088FDC0EC78}" destId="{79C143B7-002D-4AEB-9E1F-C04EB64AE559}" srcOrd="1" destOrd="0" presId="urn:microsoft.com/office/officeart/2005/8/layout/orgChart1"/>
+    <dgm:cxn modelId="{D57A7B2C-977A-4E54-A081-C08BFCBF1556}" type="presOf" srcId="{ABF4CA5E-2D11-4527-A8F9-4B106081EEBA}" destId="{4F9BA7B5-88E2-4BDC-A31D-901425A036A0}" srcOrd="0" destOrd="0" presId="urn:microsoft.com/office/officeart/2005/8/layout/orgChart1"/>
+    <dgm:cxn modelId="{17DDB45F-C51F-48F2-AD48-734D202A82F8}" type="presOf" srcId="{1234E1B7-D5E4-4D41-86B9-D22D9EA868FA}" destId="{D6C9B272-892A-4EDE-8B5F-72817A700AF2}" srcOrd="1" destOrd="0" presId="urn:microsoft.com/office/officeart/2005/8/layout/orgChart1"/>
+    <dgm:cxn modelId="{EEA84FEC-9102-4C4F-90B4-9AD6CB66B43A}" type="presOf" srcId="{7B8D3C7C-DB3A-4DAF-A4A4-45103DBAE979}" destId="{CCAEF9DC-0C53-4DE4-ABF6-F171A22D0F30}" srcOrd="0" destOrd="0" presId="urn:microsoft.com/office/officeart/2005/8/layout/orgChart1"/>
     <dgm:cxn modelId="{EF8FF5A5-87C3-4670-B49A-D221EFF68185}" srcId="{2E8663CA-27C3-4CCA-A623-4C27556E9918}" destId="{0A2A1AC5-AF37-4019-B936-1088FDC0EC78}" srcOrd="1" destOrd="0" parTransId="{DCA70EE3-D0C4-4BEB-85E7-D5C0BFEB3A18}" sibTransId="{CBD79117-9B61-417B-9792-3C6EC75F0CA4}"/>
     <dgm:cxn modelId="{505B8159-4AEB-4FFA-96B3-575027F8A242}" srcId="{2E8663CA-27C3-4CCA-A623-4C27556E9918}" destId="{D9E6C8FC-57E7-474B-B3CD-435B41E90542}" srcOrd="0" destOrd="0" parTransId="{77A29D65-973E-4552-B4F2-5B36E82AA7D8}" sibTransId="{79C80AFF-DC10-440E-8E98-466C50384229}"/>
-    <dgm:cxn modelId="{1A1A873A-CB1C-49AD-8ADF-06F5AE9962B3}" type="presOf" srcId="{7B8D3C7C-DB3A-4DAF-A4A4-45103DBAE979}" destId="{CCAEF9DC-0C53-4DE4-ABF6-F171A22D0F30}" srcOrd="0" destOrd="0" presId="urn:microsoft.com/office/officeart/2005/8/layout/orgChart1"/>
-    <dgm:cxn modelId="{951C1137-C616-4CB2-9CFA-9376C4D70C8F}" type="presOf" srcId="{0A2A1AC5-AF37-4019-B936-1088FDC0EC78}" destId="{E482C4C0-B8B1-4B4B-B774-B17E63E70874}" srcOrd="0" destOrd="0" presId="urn:microsoft.com/office/officeart/2005/8/layout/orgChart1"/>
-    <dgm:cxn modelId="{F9DC82B3-4089-4FEA-B1DA-F02C724A23B2}" type="presOf" srcId="{98C37795-1A81-4D00-9AB5-CB7A0A5FD4FD}" destId="{5918A28F-A402-45A8-800D-F3D2D216F519}" srcOrd="0" destOrd="0" presId="urn:microsoft.com/office/officeart/2005/8/layout/orgChart1"/>
-    <dgm:cxn modelId="{B8468EBD-9CC8-487F-823A-93831D8B7FC8}" type="presOf" srcId="{1234E1B7-D5E4-4D41-86B9-D22D9EA868FA}" destId="{EC207D77-D78A-4D98-A296-0C832D8EC3E7}" srcOrd="0" destOrd="0" presId="urn:microsoft.com/office/officeart/2005/8/layout/orgChart1"/>
+    <dgm:cxn modelId="{DC9320F8-9A0F-433D-A2A7-6A1ED8673038}" type="presOf" srcId="{D9E6C8FC-57E7-474B-B3CD-435B41E90542}" destId="{0C085B8D-B5F0-4F10-9E0C-AA00066C08EE}" srcOrd="0" destOrd="0" presId="urn:microsoft.com/office/officeart/2005/8/layout/orgChart1"/>
     <dgm:cxn modelId="{5906EEE0-9EB2-4523-AE68-3E71CAFE904D}" srcId="{0A2A1AC5-AF37-4019-B936-1088FDC0EC78}" destId="{0E3B40EE-FFB9-4979-803D-97C5CA8D4509}" srcOrd="0" destOrd="0" parTransId="{7B8D3C7C-DB3A-4DAF-A4A4-45103DBAE979}" sibTransId="{AC5AAE36-DD76-4A6B-9895-0B8F98BDE4DE}"/>
-    <dgm:cxn modelId="{B92B6A2C-48C2-4376-AB13-EBB460BCD3C6}" type="presOf" srcId="{3A0A107A-26B3-4EAD-9521-A604DA956D4E}" destId="{3D470241-A08B-413A-9519-62C51CB105EC}" srcOrd="0" destOrd="0" presId="urn:microsoft.com/office/officeart/2005/8/layout/orgChart1"/>
-    <dgm:cxn modelId="{D6F63E89-AA66-4345-AFAE-E291B1DB7333}" type="presOf" srcId="{98C37795-1A81-4D00-9AB5-CB7A0A5FD4FD}" destId="{8ED80E23-12AE-45F3-BEE6-FE2054C3E7CD}" srcOrd="1" destOrd="0" presId="urn:microsoft.com/office/officeart/2005/8/layout/orgChart1"/>
-    <dgm:cxn modelId="{2E3BBE08-DA1F-4F1D-B6BF-7FE212BFCF93}" type="presOf" srcId="{364B2DCA-CCBB-49F6-B79C-572846CA616B}" destId="{D8DE252C-E554-4844-8197-A2A92DB8956B}" srcOrd="1" destOrd="0" presId="urn:microsoft.com/office/officeart/2005/8/layout/orgChart1"/>
+    <dgm:cxn modelId="{3E56A14E-3017-4CA4-8C52-3923418A97C4}" type="presOf" srcId="{DC5A61B6-89CC-44A7-A42C-8D941C8B9A42}" destId="{C4EAB30D-AB38-4CD9-AD3A-00EC87B3A862}" srcOrd="0" destOrd="0" presId="urn:microsoft.com/office/officeart/2005/8/layout/orgChart1"/>
+    <dgm:cxn modelId="{326522D0-E4E8-4E0D-9727-46EBC51D68E7}" type="presOf" srcId="{A841AE47-448E-403B-B70B-E5E5A52ABF53}" destId="{23F6984E-34D9-4587-A330-68335C399A8A}" srcOrd="1" destOrd="0" presId="urn:microsoft.com/office/officeart/2005/8/layout/orgChart1"/>
+    <dgm:cxn modelId="{D0E02752-99DF-4F61-ACD1-ABF5CEF885AB}" type="presOf" srcId="{3C6DFD2E-1BFF-464C-B51D-C0699F3306C4}" destId="{18569363-7ECD-44D6-8C16-C3BF4C957D40}" srcOrd="0" destOrd="0" presId="urn:microsoft.com/office/officeart/2005/8/layout/orgChart1"/>
+    <dgm:cxn modelId="{C21271C4-A8AF-4316-AD17-77790F53239C}" type="presOf" srcId="{A45A518D-FA80-441F-BD18-2C48F354F5CE}" destId="{B0B4C38E-BDF4-40C4-BEB7-124B3B1858B3}" srcOrd="0" destOrd="0" presId="urn:microsoft.com/office/officeart/2005/8/layout/orgChart1"/>
+    <dgm:cxn modelId="{688E6F2A-DA07-4F37-A3A8-A93641742868}" type="presOf" srcId="{0A2A1AC5-AF37-4019-B936-1088FDC0EC78}" destId="{E482C4C0-B8B1-4B4B-B774-B17E63E70874}" srcOrd="0" destOrd="0" presId="urn:microsoft.com/office/officeart/2005/8/layout/orgChart1"/>
     <dgm:cxn modelId="{442F036C-BBA3-4297-97AB-95DE853B184B}" srcId="{A841AE47-448E-403B-B70B-E5E5A52ABF53}" destId="{364B2DCA-CCBB-49F6-B79C-572846CA616B}" srcOrd="0" destOrd="0" parTransId="{EBB5D4A1-2297-49BF-8AC0-9D7DC7B0824F}" sibTransId="{02F827AE-DFCB-4F50-909A-F8D42F220CE5}"/>
-    <dgm:cxn modelId="{70223921-5837-4A4E-9932-8840281CDE8E}" type="presParOf" srcId="{B0B4C38E-BDF4-40C4-BEB7-124B3B1858B3}" destId="{48F4DB81-2422-4340-9120-4E85037690AE}" srcOrd="0" destOrd="0" presId="urn:microsoft.com/office/officeart/2005/8/layout/orgChart1"/>
-    <dgm:cxn modelId="{73E5E646-1A03-4C9C-9C87-F31B9D50FB46}" type="presParOf" srcId="{48F4DB81-2422-4340-9120-4E85037690AE}" destId="{561EA86A-81CA-4B0C-98C1-49E119C565C9}" srcOrd="0" destOrd="0" presId="urn:microsoft.com/office/officeart/2005/8/layout/orgChart1"/>
-    <dgm:cxn modelId="{3F0FBE4A-F1D2-491A-8F2E-32EE7AB4E590}" type="presParOf" srcId="{561EA86A-81CA-4B0C-98C1-49E119C565C9}" destId="{926A8A8E-5DB1-464F-A9A0-8B923CEA632A}" srcOrd="0" destOrd="0" presId="urn:microsoft.com/office/officeart/2005/8/layout/orgChart1"/>
-    <dgm:cxn modelId="{69507172-D4E7-4529-84DA-E837C537FCC3}" type="presParOf" srcId="{561EA86A-81CA-4B0C-98C1-49E119C565C9}" destId="{23F6984E-34D9-4587-A330-68335C399A8A}" srcOrd="1" destOrd="0" presId="urn:microsoft.com/office/officeart/2005/8/layout/orgChart1"/>
-    <dgm:cxn modelId="{37268445-6850-4C69-BD6E-0655EDC248BF}" type="presParOf" srcId="{48F4DB81-2422-4340-9120-4E85037690AE}" destId="{56F9565F-9708-43AB-9AD0-1F619CE15769}" srcOrd="1" destOrd="0" presId="urn:microsoft.com/office/officeart/2005/8/layout/orgChart1"/>
-    <dgm:cxn modelId="{27C4C4D1-2D6B-4C24-B0EA-C099567A5A88}" type="presParOf" srcId="{56F9565F-9708-43AB-9AD0-1F619CE15769}" destId="{58DD3A17-D6A2-4A23-B1E8-3758056EAA8B}" srcOrd="0" destOrd="0" presId="urn:microsoft.com/office/officeart/2005/8/layout/orgChart1"/>
-    <dgm:cxn modelId="{DE65FA82-5B6E-4256-86EC-625F68B4A3CA}" type="presParOf" srcId="{56F9565F-9708-43AB-9AD0-1F619CE15769}" destId="{3DDA7723-784F-4E1F-929A-419782766186}" srcOrd="1" destOrd="0" presId="urn:microsoft.com/office/officeart/2005/8/layout/orgChart1"/>
-    <dgm:cxn modelId="{68696C2E-B034-4874-9318-4EA7551F5788}" type="presParOf" srcId="{3DDA7723-784F-4E1F-929A-419782766186}" destId="{32F6E168-58CC-4CE9-B40E-408105BEE100}" srcOrd="0" destOrd="0" presId="urn:microsoft.com/office/officeart/2005/8/layout/orgChart1"/>
-    <dgm:cxn modelId="{2917E5A3-3730-4C1F-BC2D-45C55E310F7F}" type="presParOf" srcId="{32F6E168-58CC-4CE9-B40E-408105BEE100}" destId="{DA72B92F-DB14-4CD0-B6CC-DD97A221EDEF}" srcOrd="0" destOrd="0" presId="urn:microsoft.com/office/officeart/2005/8/layout/orgChart1"/>
-    <dgm:cxn modelId="{C51E702E-5875-416E-B1E5-C4910A343D60}" type="presParOf" srcId="{32F6E168-58CC-4CE9-B40E-408105BEE100}" destId="{D8DE252C-E554-4844-8197-A2A92DB8956B}" srcOrd="1" destOrd="0" presId="urn:microsoft.com/office/officeart/2005/8/layout/orgChart1"/>
-    <dgm:cxn modelId="{08F68635-085A-422D-A6DB-20E5EC16A93F}" type="presParOf" srcId="{3DDA7723-784F-4E1F-929A-419782766186}" destId="{924C1135-04E1-43A0-8FD4-04387B655978}" srcOrd="1" destOrd="0" presId="urn:microsoft.com/office/officeart/2005/8/layout/orgChart1"/>
-    <dgm:cxn modelId="{5FEEE136-682C-49AF-8A76-A2FDD1CBCDAA}" type="presParOf" srcId="{3DDA7723-784F-4E1F-929A-419782766186}" destId="{C18A2394-198C-4910-B706-3C4B57288D8C}" srcOrd="2" destOrd="0" presId="urn:microsoft.com/office/officeart/2005/8/layout/orgChart1"/>
-    <dgm:cxn modelId="{0D833911-1748-448C-95CA-DFD0702E81CA}" type="presParOf" srcId="{56F9565F-9708-43AB-9AD0-1F619CE15769}" destId="{18569363-7ECD-44D6-8C16-C3BF4C957D40}" srcOrd="2" destOrd="0" presId="urn:microsoft.com/office/officeart/2005/8/layout/orgChart1"/>
-    <dgm:cxn modelId="{BFA9BA02-8B27-486C-80F9-C5B855962112}" type="presParOf" srcId="{56F9565F-9708-43AB-9AD0-1F619CE15769}" destId="{B7EA32BD-31B0-48A5-8ADB-EB0EEE175281}" srcOrd="3" destOrd="0" presId="urn:microsoft.com/office/officeart/2005/8/layout/orgChart1"/>
-    <dgm:cxn modelId="{41EE240A-8EEE-49FC-87C1-A0241F66326A}" type="presParOf" srcId="{B7EA32BD-31B0-48A5-8ADB-EB0EEE175281}" destId="{C41B8365-420E-4DF5-A77B-A2C53EE3792F}" srcOrd="0" destOrd="0" presId="urn:microsoft.com/office/officeart/2005/8/layout/orgChart1"/>
-    <dgm:cxn modelId="{495F1CAC-713B-46F1-8378-5EAF86D2D9D7}" type="presParOf" srcId="{C41B8365-420E-4DF5-A77B-A2C53EE3792F}" destId="{BD33F870-05E8-4EE1-A125-0BF93891C340}" srcOrd="0" destOrd="0" presId="urn:microsoft.com/office/officeart/2005/8/layout/orgChart1"/>
-    <dgm:cxn modelId="{B7069315-02C8-49DA-885B-2F242CDE78F7}" type="presParOf" srcId="{C41B8365-420E-4DF5-A77B-A2C53EE3792F}" destId="{5285A4FE-F2C6-434B-8A62-E82398B6A29A}" srcOrd="1" destOrd="0" presId="urn:microsoft.com/office/officeart/2005/8/layout/orgChart1"/>
-    <dgm:cxn modelId="{3906DD64-8173-43B8-89F2-18AAD91D7875}" type="presParOf" srcId="{B7EA32BD-31B0-48A5-8ADB-EB0EEE175281}" destId="{EFF283CC-66ED-4401-A70A-EC4C8EEA60F8}" srcOrd="1" destOrd="0" presId="urn:microsoft.com/office/officeart/2005/8/layout/orgChart1"/>
-    <dgm:cxn modelId="{81DE92E4-C642-4E58-B078-923DCAAA2851}" type="presParOf" srcId="{EFF283CC-66ED-4401-A70A-EC4C8EEA60F8}" destId="{442D376F-E3D8-47C5-B41D-9A883805EF0C}" srcOrd="0" destOrd="0" presId="urn:microsoft.com/office/officeart/2005/8/layout/orgChart1"/>
-    <dgm:cxn modelId="{F8B87DC3-2E05-4307-AD73-9E8E01550B89}" type="presParOf" srcId="{EFF283CC-66ED-4401-A70A-EC4C8EEA60F8}" destId="{DBA1BBFE-11D7-47F8-88D4-532BD31F1EC1}" srcOrd="1" destOrd="0" presId="urn:microsoft.com/office/officeart/2005/8/layout/orgChart1"/>
-    <dgm:cxn modelId="{6C93B01B-2727-46FA-A882-F250DF935CC3}" type="presParOf" srcId="{DBA1BBFE-11D7-47F8-88D4-532BD31F1EC1}" destId="{42010EEF-885F-4A3D-94F5-F3756AE7E7CB}" srcOrd="0" destOrd="0" presId="urn:microsoft.com/office/officeart/2005/8/layout/orgChart1"/>
-    <dgm:cxn modelId="{2F2217A6-F9F2-4EEF-9287-FD6D82BAFE2D}" type="presParOf" srcId="{42010EEF-885F-4A3D-94F5-F3756AE7E7CB}" destId="{0C085B8D-B5F0-4F10-9E0C-AA00066C08EE}" srcOrd="0" destOrd="0" presId="urn:microsoft.com/office/officeart/2005/8/layout/orgChart1"/>
-    <dgm:cxn modelId="{58D19358-6B12-4A44-BD6A-9EBB8F3E445F}" type="presParOf" srcId="{42010EEF-885F-4A3D-94F5-F3756AE7E7CB}" destId="{BE84E890-F4DC-4C46-ACB9-9B67ADE9E6A9}" srcOrd="1" destOrd="0" presId="urn:microsoft.com/office/officeart/2005/8/layout/orgChart1"/>
-    <dgm:cxn modelId="{1520334C-75D4-4F7B-8AC5-68E45107C12B}" type="presParOf" srcId="{DBA1BBFE-11D7-47F8-88D4-532BD31F1EC1}" destId="{26369E9D-4F58-44A3-829E-15B6FB2BCDA6}" srcOrd="1" destOrd="0" presId="urn:microsoft.com/office/officeart/2005/8/layout/orgChart1"/>
-    <dgm:cxn modelId="{314DCC2B-A5C7-45EE-81E2-ED250CA3F0D9}" type="presParOf" srcId="{26369E9D-4F58-44A3-829E-15B6FB2BCDA6}" destId="{C4EAB30D-AB38-4CD9-AD3A-00EC87B3A862}" srcOrd="0" destOrd="0" presId="urn:microsoft.com/office/officeart/2005/8/layout/orgChart1"/>
-    <dgm:cxn modelId="{C5A8BBB5-4717-4E2E-9F4A-AC238BCD93C5}" type="presParOf" srcId="{26369E9D-4F58-44A3-829E-15B6FB2BCDA6}" destId="{89396BBB-B90C-4670-9533-A8DE0BC88843}" srcOrd="1" destOrd="0" presId="urn:microsoft.com/office/officeart/2005/8/layout/orgChart1"/>
-    <dgm:cxn modelId="{E88233A0-8848-448C-9D1C-E9EEE2A8F4F9}" type="presParOf" srcId="{89396BBB-B90C-4670-9533-A8DE0BC88843}" destId="{CC2D7D60-A2A0-4307-ADC6-0E34EC9CDFFE}" srcOrd="0" destOrd="0" presId="urn:microsoft.com/office/officeart/2005/8/layout/orgChart1"/>
-    <dgm:cxn modelId="{02F74367-3CB2-42D9-BF68-4C4B16355915}" type="presParOf" srcId="{CC2D7D60-A2A0-4307-ADC6-0E34EC9CDFFE}" destId="{4F9BA7B5-88E2-4BDC-A31D-901425A036A0}" srcOrd="0" destOrd="0" presId="urn:microsoft.com/office/officeart/2005/8/layout/orgChart1"/>
-    <dgm:cxn modelId="{9A444527-546A-4FAB-9DA1-6F2AA624A406}" type="presParOf" srcId="{CC2D7D60-A2A0-4307-ADC6-0E34EC9CDFFE}" destId="{DB788A50-2D10-4EE7-B5F3-B20FDE3AC78D}" srcOrd="1" destOrd="0" presId="urn:microsoft.com/office/officeart/2005/8/layout/orgChart1"/>
-    <dgm:cxn modelId="{79F22F66-88A2-4AC9-AE4C-4A57B07DD219}" type="presParOf" srcId="{89396BBB-B90C-4670-9533-A8DE0BC88843}" destId="{A1B5E9DC-B947-49C5-A789-7396DF6426D5}" srcOrd="1" destOrd="0" presId="urn:microsoft.com/office/officeart/2005/8/layout/orgChart1"/>
-    <dgm:cxn modelId="{BF2E184F-A2D5-4398-81BA-2251949E42EE}" type="presParOf" srcId="{89396BBB-B90C-4670-9533-A8DE0BC88843}" destId="{6B73F6AE-A545-475D-ABF6-F172C471D2CC}" srcOrd="2" destOrd="0" presId="urn:microsoft.com/office/officeart/2005/8/layout/orgChart1"/>
-    <dgm:cxn modelId="{75C55DF2-C197-4096-BC5C-108E57FF3499}" type="presParOf" srcId="{26369E9D-4F58-44A3-829E-15B6FB2BCDA6}" destId="{AB61DBC6-A4F8-46C0-9DD8-46AB796BB429}" srcOrd="2" destOrd="0" presId="urn:microsoft.com/office/officeart/2005/8/layout/orgChart1"/>
-    <dgm:cxn modelId="{F06DF4FC-E787-4543-8A5F-50323CB627CE}" type="presParOf" srcId="{26369E9D-4F58-44A3-829E-15B6FB2BCDA6}" destId="{85C5EC69-E746-4F25-BFBA-04E03C4C1D66}" srcOrd="3" destOrd="0" presId="urn:microsoft.com/office/officeart/2005/8/layout/orgChart1"/>
-    <dgm:cxn modelId="{71C3E02D-D609-4C90-9BAB-89E75058E39C}" type="presParOf" srcId="{85C5EC69-E746-4F25-BFBA-04E03C4C1D66}" destId="{6E54C895-56F8-4425-A3B7-713B029A5E68}" srcOrd="0" destOrd="0" presId="urn:microsoft.com/office/officeart/2005/8/layout/orgChart1"/>
-    <dgm:cxn modelId="{E5F366EB-9DD6-4092-B999-3BA798CFF47A}" type="presParOf" srcId="{6E54C895-56F8-4425-A3B7-713B029A5E68}" destId="{EC207D77-D78A-4D98-A296-0C832D8EC3E7}" srcOrd="0" destOrd="0" presId="urn:microsoft.com/office/officeart/2005/8/layout/orgChart1"/>
-    <dgm:cxn modelId="{6E6F5F96-706C-4FAF-B794-FB8758CBBDA1}" type="presParOf" srcId="{6E54C895-56F8-4425-A3B7-713B029A5E68}" destId="{D6C9B272-892A-4EDE-8B5F-72817A700AF2}" srcOrd="1" destOrd="0" presId="urn:microsoft.com/office/officeart/2005/8/layout/orgChart1"/>
-    <dgm:cxn modelId="{AAD4A920-5441-4523-AEA6-5664754F79FC}" type="presParOf" srcId="{85C5EC69-E746-4F25-BFBA-04E03C4C1D66}" destId="{A2D0D693-E81F-426B-B0BF-DA4E38CB7BC3}" srcOrd="1" destOrd="0" presId="urn:microsoft.com/office/officeart/2005/8/layout/orgChart1"/>
-    <dgm:cxn modelId="{5BA544A7-08D3-47B0-A6DD-862378D4ED96}" type="presParOf" srcId="{85C5EC69-E746-4F25-BFBA-04E03C4C1D66}" destId="{2B4C9A6D-5C85-4963-917C-FEAEF8BE5849}" srcOrd="2" destOrd="0" presId="urn:microsoft.com/office/officeart/2005/8/layout/orgChart1"/>
-    <dgm:cxn modelId="{D4B4E92B-2C11-453C-9AB8-B40D1520BD2E}" type="presParOf" srcId="{DBA1BBFE-11D7-47F8-88D4-532BD31F1EC1}" destId="{DA661D01-DDC6-48D8-BF5B-79343E8F447C}" srcOrd="2" destOrd="0" presId="urn:microsoft.com/office/officeart/2005/8/layout/orgChart1"/>
-    <dgm:cxn modelId="{F2D4DE15-7EA8-430D-9782-73A213107759}" type="presParOf" srcId="{EFF283CC-66ED-4401-A70A-EC4C8EEA60F8}" destId="{30221965-927B-46FE-9E2C-F085B1BB5C85}" srcOrd="2" destOrd="0" presId="urn:microsoft.com/office/officeart/2005/8/layout/orgChart1"/>
-    <dgm:cxn modelId="{2CE5CE7E-9133-470B-A333-9FF5D23A16B5}" type="presParOf" srcId="{EFF283CC-66ED-4401-A70A-EC4C8EEA60F8}" destId="{230D31DC-EEB4-45EA-A11C-A1B30D3C0231}" srcOrd="3" destOrd="0" presId="urn:microsoft.com/office/officeart/2005/8/layout/orgChart1"/>
-    <dgm:cxn modelId="{EE750D10-E74A-4F7F-A38C-5D69A97239AD}" type="presParOf" srcId="{230D31DC-EEB4-45EA-A11C-A1B30D3C0231}" destId="{BD557788-8544-40AE-965B-A84FDD608508}" srcOrd="0" destOrd="0" presId="urn:microsoft.com/office/officeart/2005/8/layout/orgChart1"/>
-    <dgm:cxn modelId="{88349F6F-F2B6-403F-8312-9A320787F74E}" type="presParOf" srcId="{BD557788-8544-40AE-965B-A84FDD608508}" destId="{E482C4C0-B8B1-4B4B-B774-B17E63E70874}" srcOrd="0" destOrd="0" presId="urn:microsoft.com/office/officeart/2005/8/layout/orgChart1"/>
-    <dgm:cxn modelId="{5B43E5EA-C8B7-418D-952C-6234C9D01021}" type="presParOf" srcId="{BD557788-8544-40AE-965B-A84FDD608508}" destId="{79C143B7-002D-4AEB-9E1F-C04EB64AE559}" srcOrd="1" destOrd="0" presId="urn:microsoft.com/office/officeart/2005/8/layout/orgChart1"/>
-    <dgm:cxn modelId="{21A4FCA9-DB93-436A-9073-8FE118135441}" type="presParOf" srcId="{230D31DC-EEB4-45EA-A11C-A1B30D3C0231}" destId="{CF7D645C-95C6-467E-8B1F-63AA9AD167CA}" srcOrd="1" destOrd="0" presId="urn:microsoft.com/office/officeart/2005/8/layout/orgChart1"/>
-    <dgm:cxn modelId="{DF66BFB8-3864-45D3-B437-C8F95961601A}" type="presParOf" srcId="{CF7D645C-95C6-467E-8B1F-63AA9AD167CA}" destId="{CCAEF9DC-0C53-4DE4-ABF6-F171A22D0F30}" srcOrd="0" destOrd="0" presId="urn:microsoft.com/office/officeart/2005/8/layout/orgChart1"/>
-    <dgm:cxn modelId="{F2DFCAC6-8176-4AAB-9339-FA2C9DF6381F}" type="presParOf" srcId="{CF7D645C-95C6-467E-8B1F-63AA9AD167CA}" destId="{41C470CF-B2CF-4318-AAD0-1A84E4A16454}" srcOrd="1" destOrd="0" presId="urn:microsoft.com/office/officeart/2005/8/layout/orgChart1"/>
-    <dgm:cxn modelId="{C371FAB0-6AA9-427C-A85E-D879DA24D937}" type="presParOf" srcId="{41C470CF-B2CF-4318-AAD0-1A84E4A16454}" destId="{3B64B4AF-56D8-4340-9E4E-1D89BD4335FD}" srcOrd="0" destOrd="0" presId="urn:microsoft.com/office/officeart/2005/8/layout/orgChart1"/>
-    <dgm:cxn modelId="{A1206FFE-A0B8-47F7-ACCE-32FB5CE892BB}" type="presParOf" srcId="{3B64B4AF-56D8-4340-9E4E-1D89BD4335FD}" destId="{25114A06-875C-4DA5-AB33-06BAA520B0EF}" srcOrd="0" destOrd="0" presId="urn:microsoft.com/office/officeart/2005/8/layout/orgChart1"/>
-    <dgm:cxn modelId="{B1B6B056-85E2-4905-8896-C2A9206D378E}" type="presParOf" srcId="{3B64B4AF-56D8-4340-9E4E-1D89BD4335FD}" destId="{CD7E4520-D1C4-4D69-A71C-42658F3F13DC}" srcOrd="1" destOrd="0" presId="urn:microsoft.com/office/officeart/2005/8/layout/orgChart1"/>
-    <dgm:cxn modelId="{33F4CB3A-8229-4BFA-85CF-19ECEACF1E4C}" type="presParOf" srcId="{41C470CF-B2CF-4318-AAD0-1A84E4A16454}" destId="{B1CBE30A-0840-49B0-9E70-A1D646313527}" srcOrd="1" destOrd="0" presId="urn:microsoft.com/office/officeart/2005/8/layout/orgChart1"/>
-    <dgm:cxn modelId="{DE8EA6F4-051E-4899-8A2C-659695EED588}" type="presParOf" srcId="{41C470CF-B2CF-4318-AAD0-1A84E4A16454}" destId="{CB4C8EDE-4585-4298-A244-5674DF791D16}" srcOrd="2" destOrd="0" presId="urn:microsoft.com/office/officeart/2005/8/layout/orgChart1"/>
-    <dgm:cxn modelId="{95E63384-3FCB-4389-AD63-8F1461F47FDF}" type="presParOf" srcId="{CF7D645C-95C6-467E-8B1F-63AA9AD167CA}" destId="{1E085166-A70D-404C-AB02-6536990537CA}" srcOrd="2" destOrd="0" presId="urn:microsoft.com/office/officeart/2005/8/layout/orgChart1"/>
-    <dgm:cxn modelId="{F61FE9F1-2C40-4C40-8E9B-35E11CBCCEDA}" type="presParOf" srcId="{CF7D645C-95C6-467E-8B1F-63AA9AD167CA}" destId="{8162677B-BE0F-43D3-855F-0FEF23E08918}" srcOrd="3" destOrd="0" presId="urn:microsoft.com/office/officeart/2005/8/layout/orgChart1"/>
-    <dgm:cxn modelId="{D7A1CCB1-DBF9-4EC1-BC49-86DE3CAD3DB5}" type="presParOf" srcId="{8162677B-BE0F-43D3-855F-0FEF23E08918}" destId="{B28DD7D3-C5D1-41D0-BC87-1069665A8CE0}" srcOrd="0" destOrd="0" presId="urn:microsoft.com/office/officeart/2005/8/layout/orgChart1"/>
-    <dgm:cxn modelId="{EAE54CB4-7BFE-406F-8FC3-D0740431A0A8}" type="presParOf" srcId="{B28DD7D3-C5D1-41D0-BC87-1069665A8CE0}" destId="{7B11F0E2-644B-44EC-950F-ED28430BA4C2}" srcOrd="0" destOrd="0" presId="urn:microsoft.com/office/officeart/2005/8/layout/orgChart1"/>
-    <dgm:cxn modelId="{725F6A70-BA74-4E58-A641-AA894D2BED21}" type="presParOf" srcId="{B28DD7D3-C5D1-41D0-BC87-1069665A8CE0}" destId="{D36F9AF2-9112-4AFE-A6D5-0D5CC209116C}" srcOrd="1" destOrd="0" presId="urn:microsoft.com/office/officeart/2005/8/layout/orgChart1"/>
-    <dgm:cxn modelId="{277B2A9D-ED4F-4635-98BC-3240856E0554}" type="presParOf" srcId="{8162677B-BE0F-43D3-855F-0FEF23E08918}" destId="{230F11C1-21F1-47C4-8A0B-964ECAF97420}" srcOrd="1" destOrd="0" presId="urn:microsoft.com/office/officeart/2005/8/layout/orgChart1"/>
-    <dgm:cxn modelId="{98B50325-89D9-43F5-A735-B77DBA96CCFC}" type="presParOf" srcId="{8162677B-BE0F-43D3-855F-0FEF23E08918}" destId="{5F4CD257-BE13-4BE5-B96B-95F29AEB26CE}" srcOrd="2" destOrd="0" presId="urn:microsoft.com/office/officeart/2005/8/layout/orgChart1"/>
-    <dgm:cxn modelId="{C3FA16FB-F00C-4D08-8E94-70896197C910}" type="presParOf" srcId="{CF7D645C-95C6-467E-8B1F-63AA9AD167CA}" destId="{3D470241-A08B-413A-9519-62C51CB105EC}" srcOrd="4" destOrd="0" presId="urn:microsoft.com/office/officeart/2005/8/layout/orgChart1"/>
-    <dgm:cxn modelId="{7E10226B-6037-44E4-B2A8-41E426848907}" type="presParOf" srcId="{CF7D645C-95C6-467E-8B1F-63AA9AD167CA}" destId="{78A97E36-4534-43F3-BD26-101774B1C50D}" srcOrd="5" destOrd="0" presId="urn:microsoft.com/office/officeart/2005/8/layout/orgChart1"/>
-    <dgm:cxn modelId="{17EF68A8-57FB-40B4-A588-53B900474031}" type="presParOf" srcId="{78A97E36-4534-43F3-BD26-101774B1C50D}" destId="{0D44B09E-56A3-4E31-A0A5-15F3CF7292E7}" srcOrd="0" destOrd="0" presId="urn:microsoft.com/office/officeart/2005/8/layout/orgChart1"/>
-    <dgm:cxn modelId="{79D8354B-F4C7-41A5-B559-770C40AAC796}" type="presParOf" srcId="{0D44B09E-56A3-4E31-A0A5-15F3CF7292E7}" destId="{5918A28F-A402-45A8-800D-F3D2D216F519}" srcOrd="0" destOrd="0" presId="urn:microsoft.com/office/officeart/2005/8/layout/orgChart1"/>
-    <dgm:cxn modelId="{76BB63F1-2770-4FB7-8C0E-A7F38813A9A8}" type="presParOf" srcId="{0D44B09E-56A3-4E31-A0A5-15F3CF7292E7}" destId="{8ED80E23-12AE-45F3-BEE6-FE2054C3E7CD}" srcOrd="1" destOrd="0" presId="urn:microsoft.com/office/officeart/2005/8/layout/orgChart1"/>
-    <dgm:cxn modelId="{8C71E9A5-732F-4C96-8A37-37CF38F238E1}" type="presParOf" srcId="{78A97E36-4534-43F3-BD26-101774B1C50D}" destId="{C64790CF-4B9E-4A30-A018-5CFF02FF7746}" srcOrd="1" destOrd="0" presId="urn:microsoft.com/office/officeart/2005/8/layout/orgChart1"/>
-    <dgm:cxn modelId="{DF265600-918B-4EB7-B8E8-E45DA3A2A90D}" type="presParOf" srcId="{78A97E36-4534-43F3-BD26-101774B1C50D}" destId="{8F7BC3E8-E456-4C77-9EEE-7F71B5C79C89}" srcOrd="2" destOrd="0" presId="urn:microsoft.com/office/officeart/2005/8/layout/orgChart1"/>
-    <dgm:cxn modelId="{1F894ED1-7574-4592-9346-6A38133083DD}" type="presParOf" srcId="{230D31DC-EEB4-45EA-A11C-A1B30D3C0231}" destId="{F0A6897D-1B2A-49CB-9087-47D632FAC058}" srcOrd="2" destOrd="0" presId="urn:microsoft.com/office/officeart/2005/8/layout/orgChart1"/>
-    <dgm:cxn modelId="{1C68FCBB-A3C9-4D9B-A594-D44C17EE4672}" type="presParOf" srcId="{B7EA32BD-31B0-48A5-8ADB-EB0EEE175281}" destId="{FC6C931E-8425-44E2-9A45-C99078A7EBFB}" srcOrd="2" destOrd="0" presId="urn:microsoft.com/office/officeart/2005/8/layout/orgChart1"/>
-    <dgm:cxn modelId="{B71DED06-E63D-4837-A81B-5683651575A4}" type="presParOf" srcId="{48F4DB81-2422-4340-9120-4E85037690AE}" destId="{E603882C-477B-4463-80FB-EAEF44049C9C}" srcOrd="2" destOrd="0" presId="urn:microsoft.com/office/officeart/2005/8/layout/orgChart1"/>
+    <dgm:cxn modelId="{0277A6FE-13EA-434C-ACE9-5AAEFB015CAD}" type="presParOf" srcId="{B0B4C38E-BDF4-40C4-BEB7-124B3B1858B3}" destId="{48F4DB81-2422-4340-9120-4E85037690AE}" srcOrd="0" destOrd="0" presId="urn:microsoft.com/office/officeart/2005/8/layout/orgChart1"/>
+    <dgm:cxn modelId="{001DD2F3-2F06-4E51-BC82-BFFD50632AA1}" type="presParOf" srcId="{48F4DB81-2422-4340-9120-4E85037690AE}" destId="{561EA86A-81CA-4B0C-98C1-49E119C565C9}" srcOrd="0" destOrd="0" presId="urn:microsoft.com/office/officeart/2005/8/layout/orgChart1"/>
+    <dgm:cxn modelId="{98E9C39E-7F2D-4847-81E3-E45F8196294F}" type="presParOf" srcId="{561EA86A-81CA-4B0C-98C1-49E119C565C9}" destId="{926A8A8E-5DB1-464F-A9A0-8B923CEA632A}" srcOrd="0" destOrd="0" presId="urn:microsoft.com/office/officeart/2005/8/layout/orgChart1"/>
+    <dgm:cxn modelId="{930E462B-4649-4AC1-8A90-9A60978C1178}" type="presParOf" srcId="{561EA86A-81CA-4B0C-98C1-49E119C565C9}" destId="{23F6984E-34D9-4587-A330-68335C399A8A}" srcOrd="1" destOrd="0" presId="urn:microsoft.com/office/officeart/2005/8/layout/orgChart1"/>
+    <dgm:cxn modelId="{763DA002-DEF4-4358-BB19-D09BF06F6590}" type="presParOf" srcId="{48F4DB81-2422-4340-9120-4E85037690AE}" destId="{56F9565F-9708-43AB-9AD0-1F619CE15769}" srcOrd="1" destOrd="0" presId="urn:microsoft.com/office/officeart/2005/8/layout/orgChart1"/>
+    <dgm:cxn modelId="{BE45DB6E-CF99-4B79-BB46-EFBDC03B3544}" type="presParOf" srcId="{56F9565F-9708-43AB-9AD0-1F619CE15769}" destId="{58DD3A17-D6A2-4A23-B1E8-3758056EAA8B}" srcOrd="0" destOrd="0" presId="urn:microsoft.com/office/officeart/2005/8/layout/orgChart1"/>
+    <dgm:cxn modelId="{238079CF-51F5-4AAB-8926-ABCD313B9827}" type="presParOf" srcId="{56F9565F-9708-43AB-9AD0-1F619CE15769}" destId="{3DDA7723-784F-4E1F-929A-419782766186}" srcOrd="1" destOrd="0" presId="urn:microsoft.com/office/officeart/2005/8/layout/orgChart1"/>
+    <dgm:cxn modelId="{D63C0D8D-CD03-4026-B30C-6EE2B3A6E71A}" type="presParOf" srcId="{3DDA7723-784F-4E1F-929A-419782766186}" destId="{32F6E168-58CC-4CE9-B40E-408105BEE100}" srcOrd="0" destOrd="0" presId="urn:microsoft.com/office/officeart/2005/8/layout/orgChart1"/>
+    <dgm:cxn modelId="{D67AB23D-CB02-43E2-BEF2-E9E07C91074E}" type="presParOf" srcId="{32F6E168-58CC-4CE9-B40E-408105BEE100}" destId="{DA72B92F-DB14-4CD0-B6CC-DD97A221EDEF}" srcOrd="0" destOrd="0" presId="urn:microsoft.com/office/officeart/2005/8/layout/orgChart1"/>
+    <dgm:cxn modelId="{1D818807-866D-4468-8FF4-7F6FA75D4FEC}" type="presParOf" srcId="{32F6E168-58CC-4CE9-B40E-408105BEE100}" destId="{D8DE252C-E554-4844-8197-A2A92DB8956B}" srcOrd="1" destOrd="0" presId="urn:microsoft.com/office/officeart/2005/8/layout/orgChart1"/>
+    <dgm:cxn modelId="{6DEE6525-6C81-4214-BB8D-5CEE8FABE129}" type="presParOf" srcId="{3DDA7723-784F-4E1F-929A-419782766186}" destId="{924C1135-04E1-43A0-8FD4-04387B655978}" srcOrd="1" destOrd="0" presId="urn:microsoft.com/office/officeart/2005/8/layout/orgChart1"/>
+    <dgm:cxn modelId="{E99B6E5D-9A2D-45E2-B59A-27BEE63AD870}" type="presParOf" srcId="{3DDA7723-784F-4E1F-929A-419782766186}" destId="{C18A2394-198C-4910-B706-3C4B57288D8C}" srcOrd="2" destOrd="0" presId="urn:microsoft.com/office/officeart/2005/8/layout/orgChart1"/>
+    <dgm:cxn modelId="{A5E10215-72E4-4750-9D61-82FFB7EC0D80}" type="presParOf" srcId="{56F9565F-9708-43AB-9AD0-1F619CE15769}" destId="{18569363-7ECD-44D6-8C16-C3BF4C957D40}" srcOrd="2" destOrd="0" presId="urn:microsoft.com/office/officeart/2005/8/layout/orgChart1"/>
+    <dgm:cxn modelId="{79D528ED-7CC6-4CCB-8285-A901D9A502C6}" type="presParOf" srcId="{56F9565F-9708-43AB-9AD0-1F619CE15769}" destId="{B7EA32BD-31B0-48A5-8ADB-EB0EEE175281}" srcOrd="3" destOrd="0" presId="urn:microsoft.com/office/officeart/2005/8/layout/orgChart1"/>
+    <dgm:cxn modelId="{E55087F4-A4EB-4217-9572-93D627A15D3C}" type="presParOf" srcId="{B7EA32BD-31B0-48A5-8ADB-EB0EEE175281}" destId="{C41B8365-420E-4DF5-A77B-A2C53EE3792F}" srcOrd="0" destOrd="0" presId="urn:microsoft.com/office/officeart/2005/8/layout/orgChart1"/>
+    <dgm:cxn modelId="{F7DEE2F4-A418-4149-98C8-471CE7FCE68A}" type="presParOf" srcId="{C41B8365-420E-4DF5-A77B-A2C53EE3792F}" destId="{BD33F870-05E8-4EE1-A125-0BF93891C340}" srcOrd="0" destOrd="0" presId="urn:microsoft.com/office/officeart/2005/8/layout/orgChart1"/>
+    <dgm:cxn modelId="{616874ED-E111-4324-9D84-A9939A3AC9F0}" type="presParOf" srcId="{C41B8365-420E-4DF5-A77B-A2C53EE3792F}" destId="{5285A4FE-F2C6-434B-8A62-E82398B6A29A}" srcOrd="1" destOrd="0" presId="urn:microsoft.com/office/officeart/2005/8/layout/orgChart1"/>
+    <dgm:cxn modelId="{667D89CE-21BA-4102-B19B-FF2B274D2D4D}" type="presParOf" srcId="{B7EA32BD-31B0-48A5-8ADB-EB0EEE175281}" destId="{EFF283CC-66ED-4401-A70A-EC4C8EEA60F8}" srcOrd="1" destOrd="0" presId="urn:microsoft.com/office/officeart/2005/8/layout/orgChart1"/>
+    <dgm:cxn modelId="{51B6178F-E442-413E-9885-9CFF144617B1}" type="presParOf" srcId="{EFF283CC-66ED-4401-A70A-EC4C8EEA60F8}" destId="{442D376F-E3D8-47C5-B41D-9A883805EF0C}" srcOrd="0" destOrd="0" presId="urn:microsoft.com/office/officeart/2005/8/layout/orgChart1"/>
+    <dgm:cxn modelId="{2E29AA92-8A3F-44A7-8B63-998435158A89}" type="presParOf" srcId="{EFF283CC-66ED-4401-A70A-EC4C8EEA60F8}" destId="{DBA1BBFE-11D7-47F8-88D4-532BD31F1EC1}" srcOrd="1" destOrd="0" presId="urn:microsoft.com/office/officeart/2005/8/layout/orgChart1"/>
+    <dgm:cxn modelId="{716EBEB2-8F9D-4C96-9E27-B5DEDE8A57C2}" type="presParOf" srcId="{DBA1BBFE-11D7-47F8-88D4-532BD31F1EC1}" destId="{42010EEF-885F-4A3D-94F5-F3756AE7E7CB}" srcOrd="0" destOrd="0" presId="urn:microsoft.com/office/officeart/2005/8/layout/orgChart1"/>
+    <dgm:cxn modelId="{8844DA0A-3F1C-46B7-A0EC-CFA65791128D}" type="presParOf" srcId="{42010EEF-885F-4A3D-94F5-F3756AE7E7CB}" destId="{0C085B8D-B5F0-4F10-9E0C-AA00066C08EE}" srcOrd="0" destOrd="0" presId="urn:microsoft.com/office/officeart/2005/8/layout/orgChart1"/>
+    <dgm:cxn modelId="{98C9D557-EBB7-4D60-AA9C-3105404482B5}" type="presParOf" srcId="{42010EEF-885F-4A3D-94F5-F3756AE7E7CB}" destId="{BE84E890-F4DC-4C46-ACB9-9B67ADE9E6A9}" srcOrd="1" destOrd="0" presId="urn:microsoft.com/office/officeart/2005/8/layout/orgChart1"/>
+    <dgm:cxn modelId="{93C6693D-0D67-41D9-BDD7-3FBA1DC8C4F9}" type="presParOf" srcId="{DBA1BBFE-11D7-47F8-88D4-532BD31F1EC1}" destId="{26369E9D-4F58-44A3-829E-15B6FB2BCDA6}" srcOrd="1" destOrd="0" presId="urn:microsoft.com/office/officeart/2005/8/layout/orgChart1"/>
+    <dgm:cxn modelId="{90CA804A-78E8-409D-80B0-DC288E2A23D9}" type="presParOf" srcId="{26369E9D-4F58-44A3-829E-15B6FB2BCDA6}" destId="{C4EAB30D-AB38-4CD9-AD3A-00EC87B3A862}" srcOrd="0" destOrd="0" presId="urn:microsoft.com/office/officeart/2005/8/layout/orgChart1"/>
+    <dgm:cxn modelId="{B0240426-33A5-4D91-A8F9-67DACFA2FD5C}" type="presParOf" srcId="{26369E9D-4F58-44A3-829E-15B6FB2BCDA6}" destId="{89396BBB-B90C-4670-9533-A8DE0BC88843}" srcOrd="1" destOrd="0" presId="urn:microsoft.com/office/officeart/2005/8/layout/orgChart1"/>
+    <dgm:cxn modelId="{64989424-0BCA-4ED7-9BDF-44ECEE4AD747}" type="presParOf" srcId="{89396BBB-B90C-4670-9533-A8DE0BC88843}" destId="{CC2D7D60-A2A0-4307-ADC6-0E34EC9CDFFE}" srcOrd="0" destOrd="0" presId="urn:microsoft.com/office/officeart/2005/8/layout/orgChart1"/>
+    <dgm:cxn modelId="{C239388E-2D92-429E-BCA5-D463F6A8579A}" type="presParOf" srcId="{CC2D7D60-A2A0-4307-ADC6-0E34EC9CDFFE}" destId="{4F9BA7B5-88E2-4BDC-A31D-901425A036A0}" srcOrd="0" destOrd="0" presId="urn:microsoft.com/office/officeart/2005/8/layout/orgChart1"/>
+    <dgm:cxn modelId="{0E1E849C-CD98-4693-BE34-E6FAD066AD58}" type="presParOf" srcId="{CC2D7D60-A2A0-4307-ADC6-0E34EC9CDFFE}" destId="{DB788A50-2D10-4EE7-B5F3-B20FDE3AC78D}" srcOrd="1" destOrd="0" presId="urn:microsoft.com/office/officeart/2005/8/layout/orgChart1"/>
+    <dgm:cxn modelId="{AB6248D2-40CA-40C4-9777-0F0DA3D670BF}" type="presParOf" srcId="{89396BBB-B90C-4670-9533-A8DE0BC88843}" destId="{A1B5E9DC-B947-49C5-A789-7396DF6426D5}" srcOrd="1" destOrd="0" presId="urn:microsoft.com/office/officeart/2005/8/layout/orgChart1"/>
+    <dgm:cxn modelId="{7C0F9575-C5DB-4517-AD62-896AB3944063}" type="presParOf" srcId="{89396BBB-B90C-4670-9533-A8DE0BC88843}" destId="{6B73F6AE-A545-475D-ABF6-F172C471D2CC}" srcOrd="2" destOrd="0" presId="urn:microsoft.com/office/officeart/2005/8/layout/orgChart1"/>
+    <dgm:cxn modelId="{E13901F2-3908-4500-ABAA-1B9C08D1CA27}" type="presParOf" srcId="{26369E9D-4F58-44A3-829E-15B6FB2BCDA6}" destId="{AB61DBC6-A4F8-46C0-9DD8-46AB796BB429}" srcOrd="2" destOrd="0" presId="urn:microsoft.com/office/officeart/2005/8/layout/orgChart1"/>
+    <dgm:cxn modelId="{AEA1DA87-5121-42CE-8FED-7176A86F77F5}" type="presParOf" srcId="{26369E9D-4F58-44A3-829E-15B6FB2BCDA6}" destId="{85C5EC69-E746-4F25-BFBA-04E03C4C1D66}" srcOrd="3" destOrd="0" presId="urn:microsoft.com/office/officeart/2005/8/layout/orgChart1"/>
+    <dgm:cxn modelId="{44FF82D2-AD95-4B10-ADD3-3D186A51DD00}" type="presParOf" srcId="{85C5EC69-E746-4F25-BFBA-04E03C4C1D66}" destId="{6E54C895-56F8-4425-A3B7-713B029A5E68}" srcOrd="0" destOrd="0" presId="urn:microsoft.com/office/officeart/2005/8/layout/orgChart1"/>
+    <dgm:cxn modelId="{1A37D9E3-673C-4B82-9697-653024E5993A}" type="presParOf" srcId="{6E54C895-56F8-4425-A3B7-713B029A5E68}" destId="{EC207D77-D78A-4D98-A296-0C832D8EC3E7}" srcOrd="0" destOrd="0" presId="urn:microsoft.com/office/officeart/2005/8/layout/orgChart1"/>
+    <dgm:cxn modelId="{0AA9BAD2-997C-4732-BB0E-15DD45840D7D}" type="presParOf" srcId="{6E54C895-56F8-4425-A3B7-713B029A5E68}" destId="{D6C9B272-892A-4EDE-8B5F-72817A700AF2}" srcOrd="1" destOrd="0" presId="urn:microsoft.com/office/officeart/2005/8/layout/orgChart1"/>
+    <dgm:cxn modelId="{74A0720D-EF55-4AAF-980F-BE5B2D93D8D6}" type="presParOf" srcId="{85C5EC69-E746-4F25-BFBA-04E03C4C1D66}" destId="{A2D0D693-E81F-426B-B0BF-DA4E38CB7BC3}" srcOrd="1" destOrd="0" presId="urn:microsoft.com/office/officeart/2005/8/layout/orgChart1"/>
+    <dgm:cxn modelId="{422EAB9E-BE99-4305-BAC9-66F30DC73022}" type="presParOf" srcId="{85C5EC69-E746-4F25-BFBA-04E03C4C1D66}" destId="{2B4C9A6D-5C85-4963-917C-FEAEF8BE5849}" srcOrd="2" destOrd="0" presId="urn:microsoft.com/office/officeart/2005/8/layout/orgChart1"/>
+    <dgm:cxn modelId="{E514C4FD-0ED1-4BBA-94A6-AA00A29CD46D}" type="presParOf" srcId="{DBA1BBFE-11D7-47F8-88D4-532BD31F1EC1}" destId="{DA661D01-DDC6-48D8-BF5B-79343E8F447C}" srcOrd="2" destOrd="0" presId="urn:microsoft.com/office/officeart/2005/8/layout/orgChart1"/>
+    <dgm:cxn modelId="{DD0F38E4-A12E-41AC-AC89-8A1DA4C52C98}" type="presParOf" srcId="{EFF283CC-66ED-4401-A70A-EC4C8EEA60F8}" destId="{30221965-927B-46FE-9E2C-F085B1BB5C85}" srcOrd="2" destOrd="0" presId="urn:microsoft.com/office/officeart/2005/8/layout/orgChart1"/>
+    <dgm:cxn modelId="{D42A142D-C798-4F2E-B089-EBCC1363A33A}" type="presParOf" srcId="{EFF283CC-66ED-4401-A70A-EC4C8EEA60F8}" destId="{230D31DC-EEB4-45EA-A11C-A1B30D3C0231}" srcOrd="3" destOrd="0" presId="urn:microsoft.com/office/officeart/2005/8/layout/orgChart1"/>
+    <dgm:cxn modelId="{18805AB7-1F07-4999-A640-2F539B744563}" type="presParOf" srcId="{230D31DC-EEB4-45EA-A11C-A1B30D3C0231}" destId="{BD557788-8544-40AE-965B-A84FDD608508}" srcOrd="0" destOrd="0" presId="urn:microsoft.com/office/officeart/2005/8/layout/orgChart1"/>
+    <dgm:cxn modelId="{A5388056-7BA9-4939-A040-AB3C442B9161}" type="presParOf" srcId="{BD557788-8544-40AE-965B-A84FDD608508}" destId="{E482C4C0-B8B1-4B4B-B774-B17E63E70874}" srcOrd="0" destOrd="0" presId="urn:microsoft.com/office/officeart/2005/8/layout/orgChart1"/>
+    <dgm:cxn modelId="{290B7542-9786-46E2-8486-BBB30963F658}" type="presParOf" srcId="{BD557788-8544-40AE-965B-A84FDD608508}" destId="{79C143B7-002D-4AEB-9E1F-C04EB64AE559}" srcOrd="1" destOrd="0" presId="urn:microsoft.com/office/officeart/2005/8/layout/orgChart1"/>
+    <dgm:cxn modelId="{78D23592-CA24-4A48-BA68-0F7A348A7B61}" type="presParOf" srcId="{230D31DC-EEB4-45EA-A11C-A1B30D3C0231}" destId="{CF7D645C-95C6-467E-8B1F-63AA9AD167CA}" srcOrd="1" destOrd="0" presId="urn:microsoft.com/office/officeart/2005/8/layout/orgChart1"/>
+    <dgm:cxn modelId="{3EC96C21-2AB6-4DFB-8110-57321AC1A98E}" type="presParOf" srcId="{CF7D645C-95C6-467E-8B1F-63AA9AD167CA}" destId="{CCAEF9DC-0C53-4DE4-ABF6-F171A22D0F30}" srcOrd="0" destOrd="0" presId="urn:microsoft.com/office/officeart/2005/8/layout/orgChart1"/>
+    <dgm:cxn modelId="{062F9868-1EE7-43D0-ADF3-6609FFDB94BA}" type="presParOf" srcId="{CF7D645C-95C6-467E-8B1F-63AA9AD167CA}" destId="{41C470CF-B2CF-4318-AAD0-1A84E4A16454}" srcOrd="1" destOrd="0" presId="urn:microsoft.com/office/officeart/2005/8/layout/orgChart1"/>
+    <dgm:cxn modelId="{E265B1B0-8B77-454F-842F-FA2342DD0FBB}" type="presParOf" srcId="{41C470CF-B2CF-4318-AAD0-1A84E4A16454}" destId="{3B64B4AF-56D8-4340-9E4E-1D89BD4335FD}" srcOrd="0" destOrd="0" presId="urn:microsoft.com/office/officeart/2005/8/layout/orgChart1"/>
+    <dgm:cxn modelId="{A6A4B32F-95CA-434F-BC56-0AEBAB45E919}" type="presParOf" srcId="{3B64B4AF-56D8-4340-9E4E-1D89BD4335FD}" destId="{25114A06-875C-4DA5-AB33-06BAA520B0EF}" srcOrd="0" destOrd="0" presId="urn:microsoft.com/office/officeart/2005/8/layout/orgChart1"/>
+    <dgm:cxn modelId="{2D23E23C-E83D-4C28-A866-FB568CEBEEEC}" type="presParOf" srcId="{3B64B4AF-56D8-4340-9E4E-1D89BD4335FD}" destId="{CD7E4520-D1C4-4D69-A71C-42658F3F13DC}" srcOrd="1" destOrd="0" presId="urn:microsoft.com/office/officeart/2005/8/layout/orgChart1"/>
+    <dgm:cxn modelId="{A06A8A99-F027-4C4B-832F-257048F9E21E}" type="presParOf" srcId="{41C470CF-B2CF-4318-AAD0-1A84E4A16454}" destId="{B1CBE30A-0840-49B0-9E70-A1D646313527}" srcOrd="1" destOrd="0" presId="urn:microsoft.com/office/officeart/2005/8/layout/orgChart1"/>
+    <dgm:cxn modelId="{8329623E-BBA2-40B0-9B83-A9DB0BFA6F80}" type="presParOf" srcId="{41C470CF-B2CF-4318-AAD0-1A84E4A16454}" destId="{CB4C8EDE-4585-4298-A244-5674DF791D16}" srcOrd="2" destOrd="0" presId="urn:microsoft.com/office/officeart/2005/8/layout/orgChart1"/>
+    <dgm:cxn modelId="{ABB53C64-E20F-4657-BDC8-74A556B92DB4}" type="presParOf" srcId="{CF7D645C-95C6-467E-8B1F-63AA9AD167CA}" destId="{1E085166-A70D-404C-AB02-6536990537CA}" srcOrd="2" destOrd="0" presId="urn:microsoft.com/office/officeart/2005/8/layout/orgChart1"/>
+    <dgm:cxn modelId="{1CB3C9F7-4B53-427A-8B92-6BFF0BB4AC95}" type="presParOf" srcId="{CF7D645C-95C6-467E-8B1F-63AA9AD167CA}" destId="{8162677B-BE0F-43D3-855F-0FEF23E08918}" srcOrd="3" destOrd="0" presId="urn:microsoft.com/office/officeart/2005/8/layout/orgChart1"/>
+    <dgm:cxn modelId="{0740F09C-63E1-4050-AA69-53B0F9787AE9}" type="presParOf" srcId="{8162677B-BE0F-43D3-855F-0FEF23E08918}" destId="{B28DD7D3-C5D1-41D0-BC87-1069665A8CE0}" srcOrd="0" destOrd="0" presId="urn:microsoft.com/office/officeart/2005/8/layout/orgChart1"/>
+    <dgm:cxn modelId="{B0D5BF50-9847-4ABA-AB5A-97C53D9F014A}" type="presParOf" srcId="{B28DD7D3-C5D1-41D0-BC87-1069665A8CE0}" destId="{7B11F0E2-644B-44EC-950F-ED28430BA4C2}" srcOrd="0" destOrd="0" presId="urn:microsoft.com/office/officeart/2005/8/layout/orgChart1"/>
+    <dgm:cxn modelId="{8211B8BB-E218-44D9-A82F-69DE94570C4F}" type="presParOf" srcId="{B28DD7D3-C5D1-41D0-BC87-1069665A8CE0}" destId="{D36F9AF2-9112-4AFE-A6D5-0D5CC209116C}" srcOrd="1" destOrd="0" presId="urn:microsoft.com/office/officeart/2005/8/layout/orgChart1"/>
+    <dgm:cxn modelId="{7A714304-F213-4C30-8001-86E0D8726250}" type="presParOf" srcId="{8162677B-BE0F-43D3-855F-0FEF23E08918}" destId="{230F11C1-21F1-47C4-8A0B-964ECAF97420}" srcOrd="1" destOrd="0" presId="urn:microsoft.com/office/officeart/2005/8/layout/orgChart1"/>
+    <dgm:cxn modelId="{67F14BDA-2013-4B6A-B41E-560072245439}" type="presParOf" srcId="{8162677B-BE0F-43D3-855F-0FEF23E08918}" destId="{5F4CD257-BE13-4BE5-B96B-95F29AEB26CE}" srcOrd="2" destOrd="0" presId="urn:microsoft.com/office/officeart/2005/8/layout/orgChart1"/>
+    <dgm:cxn modelId="{C845FAAF-46D5-477E-9BAE-D44E3D51006C}" type="presParOf" srcId="{CF7D645C-95C6-467E-8B1F-63AA9AD167CA}" destId="{3D470241-A08B-413A-9519-62C51CB105EC}" srcOrd="4" destOrd="0" presId="urn:microsoft.com/office/officeart/2005/8/layout/orgChart1"/>
+    <dgm:cxn modelId="{630C9435-1BB4-4F5B-AE6B-899E44855D1B}" type="presParOf" srcId="{CF7D645C-95C6-467E-8B1F-63AA9AD167CA}" destId="{78A97E36-4534-43F3-BD26-101774B1C50D}" srcOrd="5" destOrd="0" presId="urn:microsoft.com/office/officeart/2005/8/layout/orgChart1"/>
+    <dgm:cxn modelId="{3B617D3F-1157-40A1-9C4E-D7965671BB61}" type="presParOf" srcId="{78A97E36-4534-43F3-BD26-101774B1C50D}" destId="{0D44B09E-56A3-4E31-A0A5-15F3CF7292E7}" srcOrd="0" destOrd="0" presId="urn:microsoft.com/office/officeart/2005/8/layout/orgChart1"/>
+    <dgm:cxn modelId="{9ADA6568-F293-438B-9A4C-56212B592C0E}" type="presParOf" srcId="{0D44B09E-56A3-4E31-A0A5-15F3CF7292E7}" destId="{5918A28F-A402-45A8-800D-F3D2D216F519}" srcOrd="0" destOrd="0" presId="urn:microsoft.com/office/officeart/2005/8/layout/orgChart1"/>
+    <dgm:cxn modelId="{EBB4472F-B8FF-4E93-B77B-C8B458E0D0DC}" type="presParOf" srcId="{0D44B09E-56A3-4E31-A0A5-15F3CF7292E7}" destId="{8ED80E23-12AE-45F3-BEE6-FE2054C3E7CD}" srcOrd="1" destOrd="0" presId="urn:microsoft.com/office/officeart/2005/8/layout/orgChart1"/>
+    <dgm:cxn modelId="{FC0F1F35-89D1-483E-A5E2-83C5ED303B14}" type="presParOf" srcId="{78A97E36-4534-43F3-BD26-101774B1C50D}" destId="{C64790CF-4B9E-4A30-A018-5CFF02FF7746}" srcOrd="1" destOrd="0" presId="urn:microsoft.com/office/officeart/2005/8/layout/orgChart1"/>
+    <dgm:cxn modelId="{42377A2D-DB58-42F4-950B-52ABEA79570F}" type="presParOf" srcId="{78A97E36-4534-43F3-BD26-101774B1C50D}" destId="{8F7BC3E8-E456-4C77-9EEE-7F71B5C79C89}" srcOrd="2" destOrd="0" presId="urn:microsoft.com/office/officeart/2005/8/layout/orgChart1"/>
+    <dgm:cxn modelId="{D15C51E3-D2C8-4F0E-A5EC-677E5B9818DA}" type="presParOf" srcId="{230D31DC-EEB4-45EA-A11C-A1B30D3C0231}" destId="{F0A6897D-1B2A-49CB-9087-47D632FAC058}" srcOrd="2" destOrd="0" presId="urn:microsoft.com/office/officeart/2005/8/layout/orgChart1"/>
+    <dgm:cxn modelId="{AB46D504-E1C5-4B84-8814-12895B6F4159}" type="presParOf" srcId="{B7EA32BD-31B0-48A5-8ADB-EB0EEE175281}" destId="{FC6C931E-8425-44E2-9A45-C99078A7EBFB}" srcOrd="2" destOrd="0" presId="urn:microsoft.com/office/officeart/2005/8/layout/orgChart1"/>
+    <dgm:cxn modelId="{FC95DFB0-D28E-4360-9B4C-2CD9E59B0CCC}" type="presParOf" srcId="{48F4DB81-2422-4340-9120-4E85037690AE}" destId="{E603882C-477B-4463-80FB-EAEF44049C9C}" srcOrd="2" destOrd="0" presId="urn:microsoft.com/office/officeart/2005/8/layout/orgChart1"/>
   </dgm:cxnLst>
   <dgm:bg/>
   <dgm:whole/>
@@ -38952,6 +39008,7 @@
     <w:rsid w:val="004A0ADB"/>
     <w:rsid w:val="00506908"/>
     <w:rsid w:val="00531C73"/>
+    <w:rsid w:val="0054019F"/>
     <w:rsid w:val="006C7B5D"/>
     <w:rsid w:val="007E0F9C"/>
     <w:rsid w:val="00A417C3"/>
@@ -39755,7 +39812,7 @@
 </file>
 
 <file path=customXml/itemProps1.xml><?xml version="1.0" encoding="utf-8"?>
-<ds:datastoreItem xmlns:ds="http://schemas.openxmlformats.org/officeDocument/2006/customXml" ds:itemID="{A71D19F8-0F1B-413E-83FC-4CC457D8EDC5}">
+<ds:datastoreItem xmlns:ds="http://schemas.openxmlformats.org/officeDocument/2006/customXml" ds:itemID="{4ABAA800-3B33-429B-A8ED-E8FE8D2B6706}">
   <ds:schemaRefs>
     <ds:schemaRef ds:uri="http://schemas.openxmlformats.org/officeDocument/2006/bibliography"/>
   </ds:schemaRefs>

</xml_diff>